<commit_message>
Minor edits from Dr. Bailey and Kirill
</commit_message>
<xml_diff>
--- a/assets/paper/manuscript/haplotype-diversity-and-sequence-heterogeneity-of-human-telomeres.docx
+++ b/assets/paper/manuscript/haplotype-diversity-and-sequence-heterogeneity-of-human-telomeres.docx
@@ -422,7 +422,7 @@
         <w:rPr>
           <w:rFonts w:ascii="Times New Roman" w:hAnsi="Times New Roman"/>
         </w:rPr>
-        <w:t xml:space="preserve"> identification of telomere repeat motifs and repeat types, and also describe their sequence variation. We find that long, complex telomeric stretches can be accurately captured with long-read sequencing, observe extensive sequence heterogeneity of human telomeres, discover and localize non-canonical motifs (both previously reported as well as novel), confirm the presence of the non-canonical motifs in short read sequencing experiments, and report the first motif composition maps of human telomeric haplotypes across three distinct ancestries (Ashkenazim, Chinese, and Utah) and two trios on a multi-Kbp scale. </w:t>
+        <w:t xml:space="preserve"> identification of telomere repeat motifs and repeat types, and also describe their sequence variation. We find that long, complex telomeric stretches can be accurately captured with long-read sequencing, observe extensive sequence heterogeneity of human telomeres, discover and localize non-canonical motifs (both previously reported, as well as novel), confirm the presence of the non-canonical motifs in short read sequencing experiments, and report the first motif composition maps of human telomeric haplotypes across three distinct ancestries (Ashkenazim, Chinese, and Utah) and two trios on a multi-Kbp scale. </w:t>
       </w:r>
     </w:p>
     <w:p>
@@ -511,7 +511,29 @@
         <w:rPr>
           <w:rFonts w:ascii="Times New Roman" w:hAnsi="Times New Roman"/>
         </w:rPr>
-        <w:t xml:space="preserve">Telomeres are the functional ends of human chromosomes that naturally shorten with cell division and with age (Aubert and Lansdorp </w:t>
+        <w:t xml:space="preserve">Telomeres are the functional ends of human chromosomes that naturally shorten with cell division, and </w:t>
+      </w:r>
+      <w:commentRangeStart w:id="0"/>
+      <w:r>
+        <w:rPr>
+          <w:rFonts w:ascii="Times New Roman" w:hAnsi="Times New Roman"/>
+        </w:rPr>
+        <w:t>thus</w:t>
+      </w:r>
+      <w:r>
+        <w:rPr>
+          <w:rFonts w:ascii="Times New Roman" w:hAnsi="Times New Roman"/>
+        </w:rPr>
+      </w:r>
+      <w:commentRangeEnd w:id="0"/>
+      <w:r>
+        <w:commentReference w:id="0"/>
+      </w:r>
+      <w:r>
+        <w:rPr>
+          <w:rFonts w:ascii="Times New Roman" w:hAnsi="Times New Roman"/>
+        </w:rPr>
+        <w:t xml:space="preserve"> with age (Aubert and Lansdorp </w:t>
       </w:r>
       <w:r>
         <w:fldChar w:fldCharType="begin"/>
@@ -550,7 +572,19 @@
         <w:rPr>
           <w:rFonts w:ascii="Times New Roman" w:hAnsi="Times New Roman"/>
         </w:rPr>
-        <w:t xml:space="preserve">). Telomere length can also be influenced by a variety of lifestyle factors and environmental exposures (e.g., stress, exercise, air pollution, radiation) (Shammas </w:t>
+        <w:t xml:space="preserve">). Telomere length </w:t>
+      </w:r>
+      <w:r>
+        <w:rPr>
+          <w:rFonts w:ascii="Times New Roman" w:hAnsi="Times New Roman"/>
+        </w:rPr>
+        <w:t>is also</w:t>
+      </w:r>
+      <w:r>
+        <w:rPr>
+          <w:rFonts w:ascii="Times New Roman" w:hAnsi="Times New Roman"/>
+        </w:rPr>
+        <w:t xml:space="preserve"> influenced by a variety of lifestyle factors and environmental exposures (e.g., stress, exercise, air pollution, radiation) (Shammas </w:t>
       </w:r>
       <w:r>
         <w:fldChar w:fldCharType="begin"/>
@@ -933,7 +967,19 @@
         <w:rPr>
           <w:rFonts w:ascii="Times New Roman" w:hAnsi="Times New Roman"/>
         </w:rPr>
-        <w:t xml:space="preserve">) can provide insight into telomere biology and enable novel approaches to analyze the effects of aging, environment, and health status (Lee et al. </w:t>
+        <w:t xml:space="preserve">) can provide </w:t>
+      </w:r>
+      <w:r>
+        <w:rPr>
+          <w:rFonts w:ascii="Times New Roman" w:hAnsi="Times New Roman"/>
+        </w:rPr>
+        <w:t xml:space="preserve">new </w:t>
+      </w:r>
+      <w:r>
+        <w:rPr>
+          <w:rFonts w:ascii="Times New Roman" w:hAnsi="Times New Roman"/>
+        </w:rPr>
+        <w:t xml:space="preserve">insight into telomere biology and enable novel approaches to analyze the effects of aging, environment, and health status (Lee et al. </w:t>
       </w:r>
       <w:r>
         <w:fldChar w:fldCharType="begin"/>
@@ -1147,7 +1193,7 @@
         <w:rPr>
           <w:rFonts w:ascii="Times New Roman" w:hAnsi="Times New Roman"/>
         </w:rPr>
-        <w:t xml:space="preserve">) and 10x Genomics [Chromium] (www.10xgenomics.com) datasets, as well as with healthly donor peripheral blood mononuclear cells (PBMCs). These results provide evidence for multiple novel, non-canonical telomeric repeats, resolution of multiple chromosome-specific haplotypes with SMRT sequencing, and a new method for long-range characterization of the structure of telomeric sequences. </w:t>
+        <w:t xml:space="preserve">) and 10x Genomics [Chromium] (www.10xgenomics.com) datasets, as well as with healthy donor peripheral blood mononuclear cells (PBMCs). These results provide evidence for multiple novel, non-canonical telomeric repeats, resolution of multiple chromosome-specific haplotypes with SMRT sequencing, and a new method for long-range characterization of the structure of telomeric sequences. </w:t>
       </w:r>
     </w:p>
     <w:p>
@@ -1191,8 +1237,8 @@
           <w:rFonts w:ascii="Times New Roman" w:hAnsi="Times New Roman"/>
         </w:rPr>
       </w:pPr>
-      <w:bookmarkStart w:id="8" w:name="Q1-1-8"/>
-      <w:bookmarkStart w:id="9" w:name="x1-5000"/>
+      <w:bookmarkStart w:id="8" w:name="x1-5000"/>
+      <w:bookmarkStart w:id="9" w:name="Q1-1-8"/>
       <w:bookmarkEnd w:id="8"/>
       <w:bookmarkEnd w:id="9"/>
       <w:r>
@@ -1281,19 +1327,7 @@
         <w:rPr>
           <w:rFonts w:ascii="Times New Roman" w:hAnsi="Times New Roman"/>
         </w:rPr>
-        <w:t xml:space="preserve">; </w:t>
-      </w:r>
-      <w:r>
-        <w:rPr>
-          <w:rFonts w:ascii="Times New Roman" w:hAnsi="Times New Roman"/>
-        </w:rPr>
-        <w:t>Consortium</w:t>
-      </w:r>
-      <w:r>
-        <w:rPr>
-          <w:rFonts w:ascii="Times New Roman" w:hAnsi="Times New Roman"/>
-        </w:rPr>
-        <w:t xml:space="preserve"> </w:t>
+        <w:t xml:space="preserve">; Consortium </w:t>
       </w:r>
       <w:r>
         <w:fldChar w:fldCharType="begin"/>
@@ -1988,46 +2022,46 @@
           <w:szCs w:val="4"/>
         </w:rPr>
       </w:r>
-      <w:bookmarkStart w:id="16" w:name="TBL-1-7"/>
-      <w:bookmarkStart w:id="17" w:name="TBL-1"/>
-      <w:bookmarkStart w:id="18" w:name="x1-6001r1"/>
-      <w:bookmarkStart w:id="19" w:name="TBL-1-3"/>
-      <w:bookmarkStart w:id="20" w:name="TBL-1-1g"/>
-      <w:bookmarkStart w:id="21" w:name="TBL-1-4"/>
-      <w:bookmarkStart w:id="22" w:name="TBL-1-5"/>
-      <w:bookmarkStart w:id="23" w:name="TBL-1-1"/>
-      <w:bookmarkStart w:id="24" w:name="TBL-1-2"/>
-      <w:bookmarkStart w:id="25" w:name="TBL-1-6"/>
-      <w:bookmarkStart w:id="26" w:name="TBL-1-17"/>
-      <w:bookmarkStart w:id="27" w:name="TBL-1-15"/>
-      <w:bookmarkStart w:id="28" w:name="TBL-1-16"/>
-      <w:bookmarkStart w:id="29" w:name="TBL-1-11"/>
-      <w:bookmarkStart w:id="30" w:name="TBL-1-14"/>
-      <w:bookmarkStart w:id="31" w:name="TBL-1-9"/>
-      <w:bookmarkStart w:id="32" w:name="TBL-1-12"/>
-      <w:bookmarkStart w:id="33" w:name="TBL-1-13"/>
-      <w:bookmarkStart w:id="34" w:name="TBL-1-10"/>
-      <w:bookmarkStart w:id="35" w:name="TBL-1-8"/>
-      <w:bookmarkStart w:id="36" w:name="TBL-1-7"/>
-      <w:bookmarkStart w:id="37" w:name="TBL-1"/>
-      <w:bookmarkStart w:id="38" w:name="x1-6001r1"/>
-      <w:bookmarkStart w:id="39" w:name="TBL-1-3"/>
-      <w:bookmarkStart w:id="40" w:name="TBL-1-1g"/>
-      <w:bookmarkStart w:id="41" w:name="TBL-1-4"/>
-      <w:bookmarkStart w:id="42" w:name="TBL-1-5"/>
-      <w:bookmarkStart w:id="43" w:name="TBL-1-1"/>
-      <w:bookmarkStart w:id="44" w:name="TBL-1-2"/>
-      <w:bookmarkStart w:id="45" w:name="TBL-1-6"/>
-      <w:bookmarkStart w:id="46" w:name="TBL-1-17"/>
-      <w:bookmarkStart w:id="47" w:name="TBL-1-15"/>
-      <w:bookmarkStart w:id="48" w:name="TBL-1-16"/>
-      <w:bookmarkStart w:id="49" w:name="TBL-1-11"/>
-      <w:bookmarkStart w:id="50" w:name="TBL-1-14"/>
-      <w:bookmarkStart w:id="51" w:name="TBL-1-9"/>
-      <w:bookmarkStart w:id="52" w:name="TBL-1-12"/>
-      <w:bookmarkStart w:id="53" w:name="TBL-1-13"/>
-      <w:bookmarkStart w:id="54" w:name="TBL-1-10"/>
-      <w:bookmarkStart w:id="55" w:name="TBL-1-8"/>
+      <w:bookmarkStart w:id="16" w:name="TBL-1-8"/>
+      <w:bookmarkStart w:id="17" w:name="TBL-1-10"/>
+      <w:bookmarkStart w:id="18" w:name="TBL-1-13"/>
+      <w:bookmarkStart w:id="19" w:name="TBL-1-12"/>
+      <w:bookmarkStart w:id="20" w:name="TBL-1-9"/>
+      <w:bookmarkStart w:id="21" w:name="TBL-1-14"/>
+      <w:bookmarkStart w:id="22" w:name="TBL-1-11"/>
+      <w:bookmarkStart w:id="23" w:name="TBL-1-16"/>
+      <w:bookmarkStart w:id="24" w:name="TBL-1-15"/>
+      <w:bookmarkStart w:id="25" w:name="TBL-1-17"/>
+      <w:bookmarkStart w:id="26" w:name="TBL-1-6"/>
+      <w:bookmarkStart w:id="27" w:name="TBL-1-2"/>
+      <w:bookmarkStart w:id="28" w:name="TBL-1-1"/>
+      <w:bookmarkStart w:id="29" w:name="TBL-1-5"/>
+      <w:bookmarkStart w:id="30" w:name="TBL-1-4"/>
+      <w:bookmarkStart w:id="31" w:name="TBL-1-1g"/>
+      <w:bookmarkStart w:id="32" w:name="TBL-1-3"/>
+      <w:bookmarkStart w:id="33" w:name="x1-6001r1"/>
+      <w:bookmarkStart w:id="34" w:name="TBL-1"/>
+      <w:bookmarkStart w:id="35" w:name="TBL-1-7"/>
+      <w:bookmarkStart w:id="36" w:name="TBL-1-8"/>
+      <w:bookmarkStart w:id="37" w:name="TBL-1-10"/>
+      <w:bookmarkStart w:id="38" w:name="TBL-1-13"/>
+      <w:bookmarkStart w:id="39" w:name="TBL-1-12"/>
+      <w:bookmarkStart w:id="40" w:name="TBL-1-9"/>
+      <w:bookmarkStart w:id="41" w:name="TBL-1-14"/>
+      <w:bookmarkStart w:id="42" w:name="TBL-1-11"/>
+      <w:bookmarkStart w:id="43" w:name="TBL-1-16"/>
+      <w:bookmarkStart w:id="44" w:name="TBL-1-15"/>
+      <w:bookmarkStart w:id="45" w:name="TBL-1-17"/>
+      <w:bookmarkStart w:id="46" w:name="TBL-1-6"/>
+      <w:bookmarkStart w:id="47" w:name="TBL-1-2"/>
+      <w:bookmarkStart w:id="48" w:name="TBL-1-1"/>
+      <w:bookmarkStart w:id="49" w:name="TBL-1-5"/>
+      <w:bookmarkStart w:id="50" w:name="TBL-1-4"/>
+      <w:bookmarkStart w:id="51" w:name="TBL-1-1g"/>
+      <w:bookmarkStart w:id="52" w:name="TBL-1-3"/>
+      <w:bookmarkStart w:id="53" w:name="x1-6001r1"/>
+      <w:bookmarkStart w:id="54" w:name="TBL-1"/>
+      <w:bookmarkStart w:id="55" w:name="TBL-1-7"/>
       <w:bookmarkEnd w:id="36"/>
       <w:bookmarkEnd w:id="37"/>
       <w:bookmarkEnd w:id="38"/>
@@ -2064,17 +2098,17 @@
       <w:tblGrid>
         <w:gridCol w:w="522"/>
         <w:gridCol w:w="1831"/>
+        <w:gridCol w:w="676"/>
+        <w:gridCol w:w="680"/>
+        <w:gridCol w:w="678"/>
+        <w:gridCol w:w="676"/>
+        <w:gridCol w:w="680"/>
         <w:gridCol w:w="677"/>
-        <w:gridCol w:w="679"/>
+        <w:gridCol w:w="676"/>
+        <w:gridCol w:w="680"/>
         <w:gridCol w:w="678"/>
-        <w:gridCol w:w="677"/>
-        <w:gridCol w:w="679"/>
-        <w:gridCol w:w="677"/>
-        <w:gridCol w:w="677"/>
-        <w:gridCol w:w="679"/>
-        <w:gridCol w:w="678"/>
-        <w:gridCol w:w="677"/>
-        <w:gridCol w:w="679"/>
+        <w:gridCol w:w="676"/>
+        <w:gridCol w:w="680"/>
         <w:gridCol w:w="678"/>
         <w:gridCol w:w="678"/>
         <w:gridCol w:w="677"/>
@@ -2154,7 +2188,7 @@
         </w:tc>
         <w:tc>
           <w:tcPr>
-            <w:tcW w:w="4744" w:type="dxa"/>
+            <w:tcW w:w="4743" w:type="dxa"/>
             <w:gridSpan w:val="7"/>
             <w:tcBorders>
               <w:top w:val="single" w:sz="2" w:space="0" w:color="000000"/>
@@ -2185,7 +2219,7 @@
         </w:tc>
         <w:tc>
           <w:tcPr>
-            <w:tcW w:w="4746" w:type="dxa"/>
+            <w:tcW w:w="4747" w:type="dxa"/>
             <w:gridSpan w:val="7"/>
             <w:tcBorders>
               <w:top w:val="single" w:sz="2" w:space="0" w:color="000000"/>
@@ -2345,6 +2379,161 @@
         </w:tc>
         <w:tc>
           <w:tcPr>
+            <w:tcW w:w="676" w:type="dxa"/>
+            <w:tcBorders>
+              <w:bottom w:val="single" w:sz="2" w:space="0" w:color="000000"/>
+            </w:tcBorders>
+            <w:vAlign w:val="center"/>
+          </w:tcPr>
+          <w:p>
+            <w:pPr>
+              <w:pStyle w:val="TableContents"/>
+              <w:bidi w:val="0"/>
+              <w:spacing w:before="0" w:after="0"/>
+              <w:jc w:val="left"/>
+              <w:rPr>
+                <w:rFonts w:ascii="Times New Roman" w:hAnsi="Times New Roman"/>
+                <w:sz w:val="20"/>
+              </w:rPr>
+            </w:pPr>
+            <w:r>
+              <w:rPr>
+                <w:rFonts w:ascii="Times New Roman" w:hAnsi="Times New Roman"/>
+                <w:b/>
+                <w:sz w:val="20"/>
+              </w:rPr>
+              <w:t>HG001</w:t>
+            </w:r>
+            <w:bookmarkStart w:id="60" w:name="TBL-1-2-4"/>
+            <w:bookmarkEnd w:id="60"/>
+          </w:p>
+        </w:tc>
+        <w:tc>
+          <w:tcPr>
+            <w:tcW w:w="680" w:type="dxa"/>
+            <w:tcBorders>
+              <w:bottom w:val="single" w:sz="2" w:space="0" w:color="000000"/>
+            </w:tcBorders>
+            <w:vAlign w:val="center"/>
+          </w:tcPr>
+          <w:p>
+            <w:pPr>
+              <w:pStyle w:val="TableContents"/>
+              <w:bidi w:val="0"/>
+              <w:spacing w:before="0" w:after="0"/>
+              <w:jc w:val="left"/>
+              <w:rPr>
+                <w:rFonts w:ascii="Times New Roman" w:hAnsi="Times New Roman"/>
+                <w:sz w:val="20"/>
+              </w:rPr>
+            </w:pPr>
+            <w:r>
+              <w:rPr>
+                <w:rFonts w:ascii="Times New Roman" w:hAnsi="Times New Roman"/>
+                <w:b/>
+                <w:sz w:val="20"/>
+              </w:rPr>
+              <w:t>HG002</w:t>
+            </w:r>
+            <w:bookmarkStart w:id="61" w:name="TBL-1-2-5"/>
+            <w:bookmarkEnd w:id="61"/>
+          </w:p>
+        </w:tc>
+        <w:tc>
+          <w:tcPr>
+            <w:tcW w:w="678" w:type="dxa"/>
+            <w:tcBorders>
+              <w:bottom w:val="single" w:sz="2" w:space="0" w:color="000000"/>
+            </w:tcBorders>
+            <w:vAlign w:val="center"/>
+          </w:tcPr>
+          <w:p>
+            <w:pPr>
+              <w:pStyle w:val="TableContents"/>
+              <w:bidi w:val="0"/>
+              <w:spacing w:before="0" w:after="0"/>
+              <w:jc w:val="left"/>
+              <w:rPr>
+                <w:rFonts w:ascii="Times New Roman" w:hAnsi="Times New Roman"/>
+                <w:sz w:val="20"/>
+              </w:rPr>
+            </w:pPr>
+            <w:r>
+              <w:rPr>
+                <w:rFonts w:ascii="Times New Roman" w:hAnsi="Times New Roman"/>
+                <w:b/>
+                <w:sz w:val="20"/>
+              </w:rPr>
+              <w:t>HG003</w:t>
+            </w:r>
+            <w:bookmarkStart w:id="62" w:name="TBL-1-2-6"/>
+            <w:bookmarkEnd w:id="62"/>
+          </w:p>
+        </w:tc>
+        <w:tc>
+          <w:tcPr>
+            <w:tcW w:w="676" w:type="dxa"/>
+            <w:tcBorders>
+              <w:bottom w:val="single" w:sz="2" w:space="0" w:color="000000"/>
+            </w:tcBorders>
+            <w:vAlign w:val="center"/>
+          </w:tcPr>
+          <w:p>
+            <w:pPr>
+              <w:pStyle w:val="TableContents"/>
+              <w:bidi w:val="0"/>
+              <w:spacing w:before="0" w:after="0"/>
+              <w:jc w:val="left"/>
+              <w:rPr>
+                <w:rFonts w:ascii="Times New Roman" w:hAnsi="Times New Roman"/>
+                <w:sz w:val="20"/>
+              </w:rPr>
+            </w:pPr>
+            <w:r>
+              <w:rPr>
+                <w:rFonts w:ascii="Times New Roman" w:hAnsi="Times New Roman"/>
+                <w:b/>
+                <w:sz w:val="20"/>
+              </w:rPr>
+              <w:t>HG004</w:t>
+            </w:r>
+            <w:bookmarkStart w:id="63" w:name="TBL-1-2-7"/>
+            <w:bookmarkEnd w:id="63"/>
+          </w:p>
+        </w:tc>
+        <w:tc>
+          <w:tcPr>
+            <w:tcW w:w="680" w:type="dxa"/>
+            <w:tcBorders>
+              <w:bottom w:val="single" w:sz="2" w:space="0" w:color="000000"/>
+            </w:tcBorders>
+            <w:vAlign w:val="center"/>
+          </w:tcPr>
+          <w:p>
+            <w:pPr>
+              <w:pStyle w:val="TableContents"/>
+              <w:bidi w:val="0"/>
+              <w:spacing w:before="0" w:after="0"/>
+              <w:jc w:val="left"/>
+              <w:rPr>
+                <w:rFonts w:ascii="Times New Roman" w:hAnsi="Times New Roman"/>
+                <w:sz w:val="20"/>
+              </w:rPr>
+            </w:pPr>
+            <w:r>
+              <w:rPr>
+                <w:rFonts w:ascii="Times New Roman" w:hAnsi="Times New Roman"/>
+                <w:b/>
+                <w:sz w:val="20"/>
+              </w:rPr>
+              <w:t>HG005</w:t>
+            </w:r>
+            <w:bookmarkStart w:id="64" w:name="TBL-1-2-8"/>
+            <w:bookmarkEnd w:id="64"/>
+          </w:p>
+        </w:tc>
+        <w:tc>
+          <w:tcPr>
             <w:tcW w:w="677" w:type="dxa"/>
             <w:tcBorders>
               <w:bottom w:val="single" w:sz="2" w:space="0" w:color="000000"/>
@@ -2368,15 +2557,15 @@
                 <w:b/>
                 <w:sz w:val="20"/>
               </w:rPr>
-              <w:t>HG001</w:t>
-            </w:r>
-            <w:bookmarkStart w:id="60" w:name="TBL-1-2-4"/>
-            <w:bookmarkEnd w:id="60"/>
-          </w:p>
-        </w:tc>
-        <w:tc>
-          <w:tcPr>
-            <w:tcW w:w="679" w:type="dxa"/>
+              <w:t>HG006</w:t>
+            </w:r>
+            <w:bookmarkStart w:id="65" w:name="TBL-1-2-9"/>
+            <w:bookmarkEnd w:id="65"/>
+          </w:p>
+        </w:tc>
+        <w:tc>
+          <w:tcPr>
+            <w:tcW w:w="676" w:type="dxa"/>
             <w:tcBorders>
               <w:bottom w:val="single" w:sz="2" w:space="0" w:color="000000"/>
             </w:tcBorders>
@@ -2399,10 +2588,41 @@
                 <w:b/>
                 <w:sz w:val="20"/>
               </w:rPr>
-              <w:t>HG002</w:t>
-            </w:r>
-            <w:bookmarkStart w:id="61" w:name="TBL-1-2-5"/>
-            <w:bookmarkEnd w:id="61"/>
+              <w:t>HG007</w:t>
+            </w:r>
+            <w:bookmarkStart w:id="66" w:name="TBL-1-2-10"/>
+            <w:bookmarkEnd w:id="66"/>
+          </w:p>
+        </w:tc>
+        <w:tc>
+          <w:tcPr>
+            <w:tcW w:w="680" w:type="dxa"/>
+            <w:tcBorders>
+              <w:bottom w:val="single" w:sz="2" w:space="0" w:color="000000"/>
+            </w:tcBorders>
+            <w:vAlign w:val="center"/>
+          </w:tcPr>
+          <w:p>
+            <w:pPr>
+              <w:pStyle w:val="TableContents"/>
+              <w:bidi w:val="0"/>
+              <w:spacing w:before="0" w:after="0"/>
+              <w:jc w:val="left"/>
+              <w:rPr>
+                <w:rFonts w:ascii="Times New Roman" w:hAnsi="Times New Roman"/>
+                <w:sz w:val="20"/>
+              </w:rPr>
+            </w:pPr>
+            <w:r>
+              <w:rPr>
+                <w:rFonts w:ascii="Times New Roman" w:hAnsi="Times New Roman"/>
+                <w:b/>
+                <w:sz w:val="20"/>
+              </w:rPr>
+              <w:t>HG001</w:t>
+            </w:r>
+            <w:bookmarkStart w:id="67" w:name="TBL-1-2-11"/>
+            <w:bookmarkEnd w:id="67"/>
           </w:p>
         </w:tc>
         <w:tc>
@@ -2430,15 +2650,15 @@
                 <w:b/>
                 <w:sz w:val="20"/>
               </w:rPr>
-              <w:t>HG003</w:t>
-            </w:r>
-            <w:bookmarkStart w:id="62" w:name="TBL-1-2-6"/>
-            <w:bookmarkEnd w:id="62"/>
-          </w:p>
-        </w:tc>
-        <w:tc>
-          <w:tcPr>
-            <w:tcW w:w="677" w:type="dxa"/>
+              <w:t>HG002</w:t>
+            </w:r>
+            <w:bookmarkStart w:id="68" w:name="TBL-1-2-12"/>
+            <w:bookmarkEnd w:id="68"/>
+          </w:p>
+        </w:tc>
+        <w:tc>
+          <w:tcPr>
+            <w:tcW w:w="676" w:type="dxa"/>
             <w:tcBorders>
               <w:bottom w:val="single" w:sz="2" w:space="0" w:color="000000"/>
             </w:tcBorders>
@@ -2461,192 +2681,6 @@
                 <w:b/>
                 <w:sz w:val="20"/>
               </w:rPr>
-              <w:t>HG004</w:t>
-            </w:r>
-            <w:bookmarkStart w:id="63" w:name="TBL-1-2-7"/>
-            <w:bookmarkEnd w:id="63"/>
-          </w:p>
-        </w:tc>
-        <w:tc>
-          <w:tcPr>
-            <w:tcW w:w="679" w:type="dxa"/>
-            <w:tcBorders>
-              <w:bottom w:val="single" w:sz="2" w:space="0" w:color="000000"/>
-            </w:tcBorders>
-            <w:vAlign w:val="center"/>
-          </w:tcPr>
-          <w:p>
-            <w:pPr>
-              <w:pStyle w:val="TableContents"/>
-              <w:bidi w:val="0"/>
-              <w:spacing w:before="0" w:after="0"/>
-              <w:jc w:val="left"/>
-              <w:rPr>
-                <w:rFonts w:ascii="Times New Roman" w:hAnsi="Times New Roman"/>
-                <w:sz w:val="20"/>
-              </w:rPr>
-            </w:pPr>
-            <w:r>
-              <w:rPr>
-                <w:rFonts w:ascii="Times New Roman" w:hAnsi="Times New Roman"/>
-                <w:b/>
-                <w:sz w:val="20"/>
-              </w:rPr>
-              <w:t>HG005</w:t>
-            </w:r>
-            <w:bookmarkStart w:id="64" w:name="TBL-1-2-8"/>
-            <w:bookmarkEnd w:id="64"/>
-          </w:p>
-        </w:tc>
-        <w:tc>
-          <w:tcPr>
-            <w:tcW w:w="677" w:type="dxa"/>
-            <w:tcBorders>
-              <w:bottom w:val="single" w:sz="2" w:space="0" w:color="000000"/>
-            </w:tcBorders>
-            <w:vAlign w:val="center"/>
-          </w:tcPr>
-          <w:p>
-            <w:pPr>
-              <w:pStyle w:val="TableContents"/>
-              <w:bidi w:val="0"/>
-              <w:spacing w:before="0" w:after="0"/>
-              <w:jc w:val="left"/>
-              <w:rPr>
-                <w:rFonts w:ascii="Times New Roman" w:hAnsi="Times New Roman"/>
-                <w:sz w:val="20"/>
-              </w:rPr>
-            </w:pPr>
-            <w:r>
-              <w:rPr>
-                <w:rFonts w:ascii="Times New Roman" w:hAnsi="Times New Roman"/>
-                <w:b/>
-                <w:sz w:val="20"/>
-              </w:rPr>
-              <w:t>HG006</w:t>
-            </w:r>
-            <w:bookmarkStart w:id="65" w:name="TBL-1-2-9"/>
-            <w:bookmarkEnd w:id="65"/>
-          </w:p>
-        </w:tc>
-        <w:tc>
-          <w:tcPr>
-            <w:tcW w:w="677" w:type="dxa"/>
-            <w:tcBorders>
-              <w:bottom w:val="single" w:sz="2" w:space="0" w:color="000000"/>
-            </w:tcBorders>
-            <w:vAlign w:val="center"/>
-          </w:tcPr>
-          <w:p>
-            <w:pPr>
-              <w:pStyle w:val="TableContents"/>
-              <w:bidi w:val="0"/>
-              <w:spacing w:before="0" w:after="0"/>
-              <w:jc w:val="left"/>
-              <w:rPr>
-                <w:rFonts w:ascii="Times New Roman" w:hAnsi="Times New Roman"/>
-                <w:sz w:val="20"/>
-              </w:rPr>
-            </w:pPr>
-            <w:r>
-              <w:rPr>
-                <w:rFonts w:ascii="Times New Roman" w:hAnsi="Times New Roman"/>
-                <w:b/>
-                <w:sz w:val="20"/>
-              </w:rPr>
-              <w:t>HG007</w:t>
-            </w:r>
-            <w:bookmarkStart w:id="66" w:name="TBL-1-2-10"/>
-            <w:bookmarkEnd w:id="66"/>
-          </w:p>
-        </w:tc>
-        <w:tc>
-          <w:tcPr>
-            <w:tcW w:w="679" w:type="dxa"/>
-            <w:tcBorders>
-              <w:bottom w:val="single" w:sz="2" w:space="0" w:color="000000"/>
-            </w:tcBorders>
-            <w:vAlign w:val="center"/>
-          </w:tcPr>
-          <w:p>
-            <w:pPr>
-              <w:pStyle w:val="TableContents"/>
-              <w:bidi w:val="0"/>
-              <w:spacing w:before="0" w:after="0"/>
-              <w:jc w:val="left"/>
-              <w:rPr>
-                <w:rFonts w:ascii="Times New Roman" w:hAnsi="Times New Roman"/>
-                <w:sz w:val="20"/>
-              </w:rPr>
-            </w:pPr>
-            <w:r>
-              <w:rPr>
-                <w:rFonts w:ascii="Times New Roman" w:hAnsi="Times New Roman"/>
-                <w:b/>
-                <w:sz w:val="20"/>
-              </w:rPr>
-              <w:t>HG001</w:t>
-            </w:r>
-            <w:bookmarkStart w:id="67" w:name="TBL-1-2-11"/>
-            <w:bookmarkEnd w:id="67"/>
-          </w:p>
-        </w:tc>
-        <w:tc>
-          <w:tcPr>
-            <w:tcW w:w="678" w:type="dxa"/>
-            <w:tcBorders>
-              <w:bottom w:val="single" w:sz="2" w:space="0" w:color="000000"/>
-            </w:tcBorders>
-            <w:vAlign w:val="center"/>
-          </w:tcPr>
-          <w:p>
-            <w:pPr>
-              <w:pStyle w:val="TableContents"/>
-              <w:bidi w:val="0"/>
-              <w:spacing w:before="0" w:after="0"/>
-              <w:jc w:val="left"/>
-              <w:rPr>
-                <w:rFonts w:ascii="Times New Roman" w:hAnsi="Times New Roman"/>
-                <w:sz w:val="20"/>
-              </w:rPr>
-            </w:pPr>
-            <w:r>
-              <w:rPr>
-                <w:rFonts w:ascii="Times New Roman" w:hAnsi="Times New Roman"/>
-                <w:b/>
-                <w:sz w:val="20"/>
-              </w:rPr>
-              <w:t>HG002</w:t>
-            </w:r>
-            <w:bookmarkStart w:id="68" w:name="TBL-1-2-12"/>
-            <w:bookmarkEnd w:id="68"/>
-          </w:p>
-        </w:tc>
-        <w:tc>
-          <w:tcPr>
-            <w:tcW w:w="677" w:type="dxa"/>
-            <w:tcBorders>
-              <w:bottom w:val="single" w:sz="2" w:space="0" w:color="000000"/>
-            </w:tcBorders>
-            <w:vAlign w:val="center"/>
-          </w:tcPr>
-          <w:p>
-            <w:pPr>
-              <w:pStyle w:val="TableContents"/>
-              <w:bidi w:val="0"/>
-              <w:spacing w:before="0" w:after="0"/>
-              <w:jc w:val="left"/>
-              <w:rPr>
-                <w:rFonts w:ascii="Times New Roman" w:hAnsi="Times New Roman"/>
-                <w:sz w:val="20"/>
-              </w:rPr>
-            </w:pPr>
-            <w:r>
-              <w:rPr>
-                <w:rFonts w:ascii="Times New Roman" w:hAnsi="Times New Roman"/>
-                <w:b/>
-                <w:sz w:val="20"/>
-              </w:rPr>
               <w:t>HG003</w:t>
             </w:r>
             <w:bookmarkStart w:id="69" w:name="TBL-1-2-13"/>
@@ -2655,7 +2689,7 @@
         </w:tc>
         <w:tc>
           <w:tcPr>
-            <w:tcW w:w="679" w:type="dxa"/>
+            <w:tcW w:w="680" w:type="dxa"/>
             <w:tcBorders>
               <w:bottom w:val="single" w:sz="2" w:space="0" w:color="000000"/>
             </w:tcBorders>
@@ -2878,7 +2912,7 @@
         </w:tc>
         <w:tc>
           <w:tcPr>
-            <w:tcW w:w="677" w:type="dxa"/>
+            <w:tcW w:w="676" w:type="dxa"/>
             <w:tcBorders/>
             <w:tcMar>
               <w:top w:w="0" w:type="dxa"/>
@@ -2912,7 +2946,7 @@
         </w:tc>
         <w:tc>
           <w:tcPr>
-            <w:tcW w:w="679" w:type="dxa"/>
+            <w:tcW w:w="680" w:type="dxa"/>
             <w:tcBorders/>
             <w:tcMar>
               <w:top w:w="0" w:type="dxa"/>
@@ -2980,7 +3014,7 @@
         </w:tc>
         <w:tc>
           <w:tcPr>
-            <w:tcW w:w="677" w:type="dxa"/>
+            <w:tcW w:w="676" w:type="dxa"/>
             <w:tcBorders/>
             <w:tcMar>
               <w:top w:w="0" w:type="dxa"/>
@@ -3014,7 +3048,7 @@
         </w:tc>
         <w:tc>
           <w:tcPr>
-            <w:tcW w:w="679" w:type="dxa"/>
+            <w:tcW w:w="680" w:type="dxa"/>
             <w:tcBorders/>
             <w:tcMar>
               <w:top w:w="0" w:type="dxa"/>
@@ -3082,7 +3116,7 @@
         </w:tc>
         <w:tc>
           <w:tcPr>
-            <w:tcW w:w="677" w:type="dxa"/>
+            <w:tcW w:w="676" w:type="dxa"/>
             <w:tcBorders/>
             <w:tcMar>
               <w:top w:w="0" w:type="dxa"/>
@@ -3116,7 +3150,7 @@
         </w:tc>
         <w:tc>
           <w:tcPr>
-            <w:tcW w:w="679" w:type="dxa"/>
+            <w:tcW w:w="680" w:type="dxa"/>
             <w:tcBorders/>
             <w:tcMar>
               <w:top w:w="0" w:type="dxa"/>
@@ -3184,7 +3218,7 @@
         </w:tc>
         <w:tc>
           <w:tcPr>
-            <w:tcW w:w="677" w:type="dxa"/>
+            <w:tcW w:w="676" w:type="dxa"/>
             <w:tcBorders/>
             <w:tcMar>
               <w:top w:w="0" w:type="dxa"/>
@@ -3218,7 +3252,7 @@
         </w:tc>
         <w:tc>
           <w:tcPr>
-            <w:tcW w:w="679" w:type="dxa"/>
+            <w:tcW w:w="680" w:type="dxa"/>
             <w:tcBorders/>
             <w:tcMar>
               <w:top w:w="0" w:type="dxa"/>
@@ -3382,8 +3416,8 @@
               </w:rPr>
               <w:t xml:space="preserve">9.33e-113 </w:t>
             </w:r>
-            <w:bookmarkStart w:id="90" w:name="TBL-1-4-1"/>
-            <w:bookmarkStart w:id="91" w:name="TBL-1-4-"/>
+            <w:bookmarkStart w:id="90" w:name="TBL-1-4-"/>
+            <w:bookmarkStart w:id="91" w:name="TBL-1-4-1"/>
             <w:bookmarkEnd w:id="90"/>
             <w:bookmarkEnd w:id="91"/>
           </w:p>
@@ -3463,7 +3497,7 @@
         </w:tc>
         <w:tc>
           <w:tcPr>
-            <w:tcW w:w="677" w:type="dxa"/>
+            <w:tcW w:w="676" w:type="dxa"/>
             <w:tcBorders/>
             <w:tcMar>
               <w:top w:w="0" w:type="dxa"/>
@@ -3497,7 +3531,7 @@
         </w:tc>
         <w:tc>
           <w:tcPr>
-            <w:tcW w:w="679" w:type="dxa"/>
+            <w:tcW w:w="680" w:type="dxa"/>
             <w:tcBorders/>
             <w:tcMar>
               <w:top w:w="0" w:type="dxa"/>
@@ -3565,7 +3599,7 @@
         </w:tc>
         <w:tc>
           <w:tcPr>
-            <w:tcW w:w="677" w:type="dxa"/>
+            <w:tcW w:w="676" w:type="dxa"/>
             <w:tcBorders/>
             <w:tcMar>
               <w:top w:w="0" w:type="dxa"/>
@@ -3599,7 +3633,7 @@
         </w:tc>
         <w:tc>
           <w:tcPr>
-            <w:tcW w:w="679" w:type="dxa"/>
+            <w:tcW w:w="680" w:type="dxa"/>
             <w:tcBorders/>
             <w:tcMar>
               <w:top w:w="0" w:type="dxa"/>
@@ -3667,7 +3701,7 @@
         </w:tc>
         <w:tc>
           <w:tcPr>
-            <w:tcW w:w="677" w:type="dxa"/>
+            <w:tcW w:w="676" w:type="dxa"/>
             <w:tcBorders/>
             <w:tcMar>
               <w:top w:w="0" w:type="dxa"/>
@@ -3701,7 +3735,7 @@
         </w:tc>
         <w:tc>
           <w:tcPr>
-            <w:tcW w:w="679" w:type="dxa"/>
+            <w:tcW w:w="680" w:type="dxa"/>
             <w:tcBorders/>
             <w:tcMar>
               <w:top w:w="0" w:type="dxa"/>
@@ -3769,7 +3803,7 @@
         </w:tc>
         <w:tc>
           <w:tcPr>
-            <w:tcW w:w="677" w:type="dxa"/>
+            <w:tcW w:w="676" w:type="dxa"/>
             <w:tcBorders/>
             <w:tcMar>
               <w:top w:w="0" w:type="dxa"/>
@@ -3803,7 +3837,7 @@
         </w:tc>
         <w:tc>
           <w:tcPr>
-            <w:tcW w:w="679" w:type="dxa"/>
+            <w:tcW w:w="680" w:type="dxa"/>
             <w:tcBorders/>
             <w:tcMar>
               <w:top w:w="0" w:type="dxa"/>
@@ -3967,8 +4001,8 @@
               </w:rPr>
               <w:t xml:space="preserve">6.41e-92 </w:t>
             </w:r>
-            <w:bookmarkStart w:id="109" w:name="TBL-1-5-1"/>
-            <w:bookmarkStart w:id="110" w:name="TBL-1-5-"/>
+            <w:bookmarkStart w:id="109" w:name="TBL-1-5-"/>
+            <w:bookmarkStart w:id="110" w:name="TBL-1-5-1"/>
             <w:bookmarkEnd w:id="109"/>
             <w:bookmarkEnd w:id="110"/>
           </w:p>
@@ -4048,7 +4082,7 @@
         </w:tc>
         <w:tc>
           <w:tcPr>
-            <w:tcW w:w="677" w:type="dxa"/>
+            <w:tcW w:w="676" w:type="dxa"/>
             <w:tcBorders/>
             <w:tcMar>
               <w:top w:w="0" w:type="dxa"/>
@@ -4082,7 +4116,7 @@
         </w:tc>
         <w:tc>
           <w:tcPr>
-            <w:tcW w:w="679" w:type="dxa"/>
+            <w:tcW w:w="680" w:type="dxa"/>
             <w:tcBorders/>
             <w:tcMar>
               <w:top w:w="0" w:type="dxa"/>
@@ -4150,7 +4184,7 @@
         </w:tc>
         <w:tc>
           <w:tcPr>
-            <w:tcW w:w="677" w:type="dxa"/>
+            <w:tcW w:w="676" w:type="dxa"/>
             <w:tcBorders/>
             <w:tcMar>
               <w:top w:w="0" w:type="dxa"/>
@@ -4184,7 +4218,7 @@
         </w:tc>
         <w:tc>
           <w:tcPr>
-            <w:tcW w:w="679" w:type="dxa"/>
+            <w:tcW w:w="680" w:type="dxa"/>
             <w:tcBorders/>
             <w:tcMar>
               <w:top w:w="0" w:type="dxa"/>
@@ -4252,7 +4286,7 @@
         </w:tc>
         <w:tc>
           <w:tcPr>
-            <w:tcW w:w="677" w:type="dxa"/>
+            <w:tcW w:w="676" w:type="dxa"/>
             <w:tcBorders/>
             <w:tcMar>
               <w:top w:w="0" w:type="dxa"/>
@@ -4286,7 +4320,7 @@
         </w:tc>
         <w:tc>
           <w:tcPr>
-            <w:tcW w:w="679" w:type="dxa"/>
+            <w:tcW w:w="680" w:type="dxa"/>
             <w:tcBorders/>
             <w:tcMar>
               <w:top w:w="0" w:type="dxa"/>
@@ -4354,7 +4388,7 @@
         </w:tc>
         <w:tc>
           <w:tcPr>
-            <w:tcW w:w="677" w:type="dxa"/>
+            <w:tcW w:w="676" w:type="dxa"/>
             <w:tcBorders/>
             <w:tcMar>
               <w:top w:w="0" w:type="dxa"/>
@@ -4388,7 +4422,7 @@
         </w:tc>
         <w:tc>
           <w:tcPr>
-            <w:tcW w:w="679" w:type="dxa"/>
+            <w:tcW w:w="680" w:type="dxa"/>
             <w:tcBorders/>
             <w:tcMar>
               <w:top w:w="0" w:type="dxa"/>
@@ -4552,8 +4586,8 @@
               </w:rPr>
               <w:t>8.55e-74</w:t>
             </w:r>
-            <w:bookmarkStart w:id="128" w:name="TBL-1-6-1"/>
-            <w:bookmarkStart w:id="129" w:name="TBL-1-6-"/>
+            <w:bookmarkStart w:id="128" w:name="TBL-1-6-"/>
+            <w:bookmarkStart w:id="129" w:name="TBL-1-6-1"/>
             <w:bookmarkEnd w:id="128"/>
             <w:bookmarkEnd w:id="129"/>
           </w:p>
@@ -4633,7 +4667,7 @@
         </w:tc>
         <w:tc>
           <w:tcPr>
-            <w:tcW w:w="677" w:type="dxa"/>
+            <w:tcW w:w="676" w:type="dxa"/>
             <w:tcBorders/>
             <w:tcMar>
               <w:top w:w="0" w:type="dxa"/>
@@ -4667,7 +4701,7 @@
         </w:tc>
         <w:tc>
           <w:tcPr>
-            <w:tcW w:w="679" w:type="dxa"/>
+            <w:tcW w:w="680" w:type="dxa"/>
             <w:tcBorders/>
             <w:tcMar>
               <w:top w:w="0" w:type="dxa"/>
@@ -4735,7 +4769,7 @@
         </w:tc>
         <w:tc>
           <w:tcPr>
-            <w:tcW w:w="677" w:type="dxa"/>
+            <w:tcW w:w="676" w:type="dxa"/>
             <w:tcBorders/>
             <w:tcMar>
               <w:top w:w="0" w:type="dxa"/>
@@ -4769,7 +4803,7 @@
         </w:tc>
         <w:tc>
           <w:tcPr>
-            <w:tcW w:w="679" w:type="dxa"/>
+            <w:tcW w:w="680" w:type="dxa"/>
             <w:tcBorders/>
             <w:tcMar>
               <w:top w:w="0" w:type="dxa"/>
@@ -4837,7 +4871,7 @@
         </w:tc>
         <w:tc>
           <w:tcPr>
-            <w:tcW w:w="677" w:type="dxa"/>
+            <w:tcW w:w="676" w:type="dxa"/>
             <w:tcBorders/>
             <w:tcMar>
               <w:top w:w="0" w:type="dxa"/>
@@ -4871,7 +4905,7 @@
         </w:tc>
         <w:tc>
           <w:tcPr>
-            <w:tcW w:w="679" w:type="dxa"/>
+            <w:tcW w:w="680" w:type="dxa"/>
             <w:tcBorders/>
             <w:tcMar>
               <w:top w:w="0" w:type="dxa"/>
@@ -4939,7 +4973,7 @@
         </w:tc>
         <w:tc>
           <w:tcPr>
-            <w:tcW w:w="677" w:type="dxa"/>
+            <w:tcW w:w="676" w:type="dxa"/>
             <w:tcBorders/>
             <w:tcMar>
               <w:top w:w="0" w:type="dxa"/>
@@ -4973,7 +5007,7 @@
         </w:tc>
         <w:tc>
           <w:tcPr>
-            <w:tcW w:w="679" w:type="dxa"/>
+            <w:tcW w:w="680" w:type="dxa"/>
             <w:tcBorders/>
             <w:tcMar>
               <w:top w:w="0" w:type="dxa"/>
@@ -5137,8 +5171,8 @@
               </w:rPr>
               <w:t xml:space="preserve">5.93e-83 </w:t>
             </w:r>
-            <w:bookmarkStart w:id="147" w:name="TBL-1-7-1"/>
-            <w:bookmarkStart w:id="148" w:name="TBL-1-7-"/>
+            <w:bookmarkStart w:id="147" w:name="TBL-1-7-"/>
+            <w:bookmarkStart w:id="148" w:name="TBL-1-7-1"/>
             <w:bookmarkEnd w:id="147"/>
             <w:bookmarkEnd w:id="148"/>
           </w:p>
@@ -5218,7 +5252,7 @@
         </w:tc>
         <w:tc>
           <w:tcPr>
-            <w:tcW w:w="677" w:type="dxa"/>
+            <w:tcW w:w="676" w:type="dxa"/>
             <w:tcBorders/>
             <w:tcMar>
               <w:top w:w="0" w:type="dxa"/>
@@ -5252,7 +5286,7 @@
         </w:tc>
         <w:tc>
           <w:tcPr>
-            <w:tcW w:w="679" w:type="dxa"/>
+            <w:tcW w:w="680" w:type="dxa"/>
             <w:tcBorders/>
             <w:tcMar>
               <w:top w:w="0" w:type="dxa"/>
@@ -5320,7 +5354,7 @@
         </w:tc>
         <w:tc>
           <w:tcPr>
-            <w:tcW w:w="677" w:type="dxa"/>
+            <w:tcW w:w="676" w:type="dxa"/>
             <w:tcBorders/>
             <w:tcMar>
               <w:top w:w="0" w:type="dxa"/>
@@ -5354,7 +5388,7 @@
         </w:tc>
         <w:tc>
           <w:tcPr>
-            <w:tcW w:w="679" w:type="dxa"/>
+            <w:tcW w:w="680" w:type="dxa"/>
             <w:tcBorders/>
             <w:tcMar>
               <w:top w:w="0" w:type="dxa"/>
@@ -5422,7 +5456,7 @@
         </w:tc>
         <w:tc>
           <w:tcPr>
-            <w:tcW w:w="677" w:type="dxa"/>
+            <w:tcW w:w="676" w:type="dxa"/>
             <w:tcBorders/>
             <w:tcMar>
               <w:top w:w="0" w:type="dxa"/>
@@ -5456,7 +5490,7 @@
         </w:tc>
         <w:tc>
           <w:tcPr>
-            <w:tcW w:w="679" w:type="dxa"/>
+            <w:tcW w:w="680" w:type="dxa"/>
             <w:tcBorders/>
             <w:tcMar>
               <w:top w:w="0" w:type="dxa"/>
@@ -5524,7 +5558,7 @@
         </w:tc>
         <w:tc>
           <w:tcPr>
-            <w:tcW w:w="677" w:type="dxa"/>
+            <w:tcW w:w="676" w:type="dxa"/>
             <w:tcBorders/>
             <w:tcMar>
               <w:top w:w="0" w:type="dxa"/>
@@ -5558,7 +5592,7 @@
         </w:tc>
         <w:tc>
           <w:tcPr>
-            <w:tcW w:w="679" w:type="dxa"/>
+            <w:tcW w:w="680" w:type="dxa"/>
             <w:tcBorders/>
             <w:tcMar>
               <w:top w:w="0" w:type="dxa"/>
@@ -5722,8 +5756,8 @@
               </w:rPr>
               <w:t>1.23e-67</w:t>
             </w:r>
-            <w:bookmarkStart w:id="166" w:name="TBL-1-8-1"/>
-            <w:bookmarkStart w:id="167" w:name="TBL-1-8-"/>
+            <w:bookmarkStart w:id="166" w:name="TBL-1-8-"/>
+            <w:bookmarkStart w:id="167" w:name="TBL-1-8-1"/>
             <w:bookmarkEnd w:id="166"/>
             <w:bookmarkEnd w:id="167"/>
           </w:p>
@@ -5803,7 +5837,7 @@
         </w:tc>
         <w:tc>
           <w:tcPr>
-            <w:tcW w:w="677" w:type="dxa"/>
+            <w:tcW w:w="676" w:type="dxa"/>
             <w:tcBorders/>
             <w:tcMar>
               <w:top w:w="0" w:type="dxa"/>
@@ -5837,7 +5871,7 @@
         </w:tc>
         <w:tc>
           <w:tcPr>
-            <w:tcW w:w="679" w:type="dxa"/>
+            <w:tcW w:w="680" w:type="dxa"/>
             <w:tcBorders/>
             <w:tcMar>
               <w:top w:w="0" w:type="dxa"/>
@@ -5905,7 +5939,7 @@
         </w:tc>
         <w:tc>
           <w:tcPr>
-            <w:tcW w:w="677" w:type="dxa"/>
+            <w:tcW w:w="676" w:type="dxa"/>
             <w:tcBorders/>
             <w:tcMar>
               <w:top w:w="0" w:type="dxa"/>
@@ -5939,7 +5973,7 @@
         </w:tc>
         <w:tc>
           <w:tcPr>
-            <w:tcW w:w="679" w:type="dxa"/>
+            <w:tcW w:w="680" w:type="dxa"/>
             <w:tcBorders/>
             <w:tcMar>
               <w:top w:w="0" w:type="dxa"/>
@@ -6007,7 +6041,7 @@
         </w:tc>
         <w:tc>
           <w:tcPr>
-            <w:tcW w:w="677" w:type="dxa"/>
+            <w:tcW w:w="676" w:type="dxa"/>
             <w:tcBorders/>
             <w:tcMar>
               <w:top w:w="0" w:type="dxa"/>
@@ -6041,7 +6075,7 @@
         </w:tc>
         <w:tc>
           <w:tcPr>
-            <w:tcW w:w="679" w:type="dxa"/>
+            <w:tcW w:w="680" w:type="dxa"/>
             <w:tcBorders/>
             <w:tcMar>
               <w:top w:w="0" w:type="dxa"/>
@@ -6109,7 +6143,7 @@
         </w:tc>
         <w:tc>
           <w:tcPr>
-            <w:tcW w:w="677" w:type="dxa"/>
+            <w:tcW w:w="676" w:type="dxa"/>
             <w:tcBorders/>
             <w:tcMar>
               <w:top w:w="0" w:type="dxa"/>
@@ -6143,7 +6177,7 @@
         </w:tc>
         <w:tc>
           <w:tcPr>
-            <w:tcW w:w="679" w:type="dxa"/>
+            <w:tcW w:w="680" w:type="dxa"/>
             <w:tcBorders/>
             <w:tcMar>
               <w:top w:w="0" w:type="dxa"/>
@@ -6307,8 +6341,8 @@
               </w:rPr>
               <w:t xml:space="preserve">1.36e-21 </w:t>
             </w:r>
-            <w:bookmarkStart w:id="185" w:name="TBL-1-9-1"/>
-            <w:bookmarkStart w:id="186" w:name="TBL-1-9-"/>
+            <w:bookmarkStart w:id="185" w:name="TBL-1-9-"/>
+            <w:bookmarkStart w:id="186" w:name="TBL-1-9-1"/>
             <w:bookmarkEnd w:id="185"/>
             <w:bookmarkEnd w:id="186"/>
           </w:p>
@@ -6388,7 +6422,7 @@
         </w:tc>
         <w:tc>
           <w:tcPr>
-            <w:tcW w:w="677" w:type="dxa"/>
+            <w:tcW w:w="676" w:type="dxa"/>
             <w:tcBorders/>
             <w:tcMar>
               <w:top w:w="0" w:type="dxa"/>
@@ -6422,7 +6456,7 @@
         </w:tc>
         <w:tc>
           <w:tcPr>
-            <w:tcW w:w="679" w:type="dxa"/>
+            <w:tcW w:w="680" w:type="dxa"/>
             <w:tcBorders/>
             <w:tcMar>
               <w:top w:w="0" w:type="dxa"/>
@@ -6490,7 +6524,7 @@
         </w:tc>
         <w:tc>
           <w:tcPr>
-            <w:tcW w:w="677" w:type="dxa"/>
+            <w:tcW w:w="676" w:type="dxa"/>
             <w:tcBorders/>
             <w:tcMar>
               <w:top w:w="0" w:type="dxa"/>
@@ -6524,7 +6558,7 @@
         </w:tc>
         <w:tc>
           <w:tcPr>
-            <w:tcW w:w="679" w:type="dxa"/>
+            <w:tcW w:w="680" w:type="dxa"/>
             <w:tcBorders/>
             <w:tcMar>
               <w:top w:w="0" w:type="dxa"/>
@@ -6592,7 +6626,7 @@
         </w:tc>
         <w:tc>
           <w:tcPr>
-            <w:tcW w:w="677" w:type="dxa"/>
+            <w:tcW w:w="676" w:type="dxa"/>
             <w:tcBorders/>
             <w:tcMar>
               <w:top w:w="0" w:type="dxa"/>
@@ -6626,7 +6660,7 @@
         </w:tc>
         <w:tc>
           <w:tcPr>
-            <w:tcW w:w="679" w:type="dxa"/>
+            <w:tcW w:w="680" w:type="dxa"/>
             <w:tcBorders/>
             <w:tcMar>
               <w:top w:w="0" w:type="dxa"/>
@@ -6694,7 +6728,7 @@
         </w:tc>
         <w:tc>
           <w:tcPr>
-            <w:tcW w:w="677" w:type="dxa"/>
+            <w:tcW w:w="676" w:type="dxa"/>
             <w:tcBorders/>
             <w:tcMar>
               <w:top w:w="0" w:type="dxa"/>
@@ -6728,7 +6762,7 @@
         </w:tc>
         <w:tc>
           <w:tcPr>
-            <w:tcW w:w="679" w:type="dxa"/>
+            <w:tcW w:w="680" w:type="dxa"/>
             <w:tcBorders/>
             <w:tcMar>
               <w:top w:w="0" w:type="dxa"/>
@@ -6892,8 +6926,8 @@
               </w:rPr>
               <w:t>2.72e-77</w:t>
             </w:r>
-            <w:bookmarkStart w:id="204" w:name="TBL-1-10-1"/>
-            <w:bookmarkStart w:id="205" w:name="TBL-1-10-"/>
+            <w:bookmarkStart w:id="204" w:name="TBL-1-10-"/>
+            <w:bookmarkStart w:id="205" w:name="TBL-1-10-1"/>
             <w:bookmarkEnd w:id="204"/>
             <w:bookmarkEnd w:id="205"/>
           </w:p>
@@ -6973,7 +7007,7 @@
         </w:tc>
         <w:tc>
           <w:tcPr>
-            <w:tcW w:w="677" w:type="dxa"/>
+            <w:tcW w:w="676" w:type="dxa"/>
             <w:tcBorders/>
             <w:tcMar>
               <w:top w:w="0" w:type="dxa"/>
@@ -7007,7 +7041,7 @@
         </w:tc>
         <w:tc>
           <w:tcPr>
-            <w:tcW w:w="679" w:type="dxa"/>
+            <w:tcW w:w="680" w:type="dxa"/>
             <w:tcBorders/>
             <w:tcMar>
               <w:top w:w="0" w:type="dxa"/>
@@ -7075,7 +7109,7 @@
         </w:tc>
         <w:tc>
           <w:tcPr>
-            <w:tcW w:w="677" w:type="dxa"/>
+            <w:tcW w:w="676" w:type="dxa"/>
             <w:tcBorders/>
             <w:tcMar>
               <w:top w:w="0" w:type="dxa"/>
@@ -7109,7 +7143,7 @@
         </w:tc>
         <w:tc>
           <w:tcPr>
-            <w:tcW w:w="679" w:type="dxa"/>
+            <w:tcW w:w="680" w:type="dxa"/>
             <w:tcBorders/>
             <w:tcMar>
               <w:top w:w="0" w:type="dxa"/>
@@ -7177,7 +7211,7 @@
         </w:tc>
         <w:tc>
           <w:tcPr>
-            <w:tcW w:w="677" w:type="dxa"/>
+            <w:tcW w:w="676" w:type="dxa"/>
             <w:tcBorders/>
             <w:tcMar>
               <w:top w:w="0" w:type="dxa"/>
@@ -7211,7 +7245,7 @@
         </w:tc>
         <w:tc>
           <w:tcPr>
-            <w:tcW w:w="679" w:type="dxa"/>
+            <w:tcW w:w="680" w:type="dxa"/>
             <w:tcBorders/>
             <w:tcMar>
               <w:top w:w="0" w:type="dxa"/>
@@ -7279,7 +7313,7 @@
         </w:tc>
         <w:tc>
           <w:tcPr>
-            <w:tcW w:w="677" w:type="dxa"/>
+            <w:tcW w:w="676" w:type="dxa"/>
             <w:tcBorders/>
             <w:tcMar>
               <w:top w:w="0" w:type="dxa"/>
@@ -7313,7 +7347,7 @@
         </w:tc>
         <w:tc>
           <w:tcPr>
-            <w:tcW w:w="679" w:type="dxa"/>
+            <w:tcW w:w="680" w:type="dxa"/>
             <w:tcBorders/>
             <w:tcMar>
               <w:top w:w="0" w:type="dxa"/>
@@ -7477,8 +7511,8 @@
               </w:rPr>
               <w:t xml:space="preserve">7.27e-65 </w:t>
             </w:r>
-            <w:bookmarkStart w:id="223" w:name="TBL-1-11-1"/>
-            <w:bookmarkStart w:id="224" w:name="TBL-1-11-"/>
+            <w:bookmarkStart w:id="223" w:name="TBL-1-11-"/>
+            <w:bookmarkStart w:id="224" w:name="TBL-1-11-1"/>
             <w:bookmarkEnd w:id="223"/>
             <w:bookmarkEnd w:id="224"/>
           </w:p>
@@ -7558,7 +7592,7 @@
         </w:tc>
         <w:tc>
           <w:tcPr>
-            <w:tcW w:w="677" w:type="dxa"/>
+            <w:tcW w:w="676" w:type="dxa"/>
             <w:tcBorders/>
             <w:tcMar>
               <w:top w:w="0" w:type="dxa"/>
@@ -7592,7 +7626,7 @@
         </w:tc>
         <w:tc>
           <w:tcPr>
-            <w:tcW w:w="679" w:type="dxa"/>
+            <w:tcW w:w="680" w:type="dxa"/>
             <w:tcBorders/>
             <w:tcMar>
               <w:top w:w="0" w:type="dxa"/>
@@ -7660,7 +7694,7 @@
         </w:tc>
         <w:tc>
           <w:tcPr>
-            <w:tcW w:w="677" w:type="dxa"/>
+            <w:tcW w:w="676" w:type="dxa"/>
             <w:tcBorders/>
             <w:tcMar>
               <w:top w:w="0" w:type="dxa"/>
@@ -7694,7 +7728,7 @@
         </w:tc>
         <w:tc>
           <w:tcPr>
-            <w:tcW w:w="679" w:type="dxa"/>
+            <w:tcW w:w="680" w:type="dxa"/>
             <w:tcBorders/>
             <w:tcMar>
               <w:top w:w="0" w:type="dxa"/>
@@ -7762,7 +7796,7 @@
         </w:tc>
         <w:tc>
           <w:tcPr>
-            <w:tcW w:w="677" w:type="dxa"/>
+            <w:tcW w:w="676" w:type="dxa"/>
             <w:tcBorders/>
             <w:tcMar>
               <w:top w:w="0" w:type="dxa"/>
@@ -7796,7 +7830,7 @@
         </w:tc>
         <w:tc>
           <w:tcPr>
-            <w:tcW w:w="679" w:type="dxa"/>
+            <w:tcW w:w="680" w:type="dxa"/>
             <w:tcBorders/>
             <w:tcMar>
               <w:top w:w="0" w:type="dxa"/>
@@ -7864,7 +7898,7 @@
         </w:tc>
         <w:tc>
           <w:tcPr>
-            <w:tcW w:w="677" w:type="dxa"/>
+            <w:tcW w:w="676" w:type="dxa"/>
             <w:tcBorders/>
             <w:tcMar>
               <w:top w:w="0" w:type="dxa"/>
@@ -7898,7 +7932,7 @@
         </w:tc>
         <w:tc>
           <w:tcPr>
-            <w:tcW w:w="679" w:type="dxa"/>
+            <w:tcW w:w="680" w:type="dxa"/>
             <w:tcBorders/>
             <w:tcMar>
               <w:top w:w="0" w:type="dxa"/>
@@ -8062,8 +8096,8 @@
               </w:rPr>
               <w:t>8.79e-46</w:t>
             </w:r>
-            <w:bookmarkStart w:id="242" w:name="TBL-1-12-1"/>
-            <w:bookmarkStart w:id="243" w:name="TBL-1-12-"/>
+            <w:bookmarkStart w:id="242" w:name="TBL-1-12-"/>
+            <w:bookmarkStart w:id="243" w:name="TBL-1-12-1"/>
             <w:bookmarkEnd w:id="242"/>
             <w:bookmarkEnd w:id="243"/>
           </w:p>
@@ -8143,7 +8177,7 @@
         </w:tc>
         <w:tc>
           <w:tcPr>
-            <w:tcW w:w="677" w:type="dxa"/>
+            <w:tcW w:w="676" w:type="dxa"/>
             <w:tcBorders/>
             <w:tcMar>
               <w:top w:w="0" w:type="dxa"/>
@@ -8177,7 +8211,7 @@
         </w:tc>
         <w:tc>
           <w:tcPr>
-            <w:tcW w:w="679" w:type="dxa"/>
+            <w:tcW w:w="680" w:type="dxa"/>
             <w:tcBorders/>
             <w:tcMar>
               <w:top w:w="0" w:type="dxa"/>
@@ -8245,7 +8279,7 @@
         </w:tc>
         <w:tc>
           <w:tcPr>
-            <w:tcW w:w="677" w:type="dxa"/>
+            <w:tcW w:w="676" w:type="dxa"/>
             <w:tcBorders/>
             <w:tcMar>
               <w:top w:w="0" w:type="dxa"/>
@@ -8279,7 +8313,7 @@
         </w:tc>
         <w:tc>
           <w:tcPr>
-            <w:tcW w:w="679" w:type="dxa"/>
+            <w:tcW w:w="680" w:type="dxa"/>
             <w:tcBorders/>
             <w:tcMar>
               <w:top w:w="0" w:type="dxa"/>
@@ -8347,7 +8381,7 @@
         </w:tc>
         <w:tc>
           <w:tcPr>
-            <w:tcW w:w="677" w:type="dxa"/>
+            <w:tcW w:w="676" w:type="dxa"/>
             <w:tcBorders/>
             <w:tcMar>
               <w:top w:w="0" w:type="dxa"/>
@@ -8381,7 +8415,7 @@
         </w:tc>
         <w:tc>
           <w:tcPr>
-            <w:tcW w:w="679" w:type="dxa"/>
+            <w:tcW w:w="680" w:type="dxa"/>
             <w:tcBorders/>
             <w:tcMar>
               <w:top w:w="0" w:type="dxa"/>
@@ -8449,7 +8483,7 @@
         </w:tc>
         <w:tc>
           <w:tcPr>
-            <w:tcW w:w="677" w:type="dxa"/>
+            <w:tcW w:w="676" w:type="dxa"/>
             <w:tcBorders/>
             <w:tcMar>
               <w:top w:w="0" w:type="dxa"/>
@@ -8483,7 +8517,7 @@
         </w:tc>
         <w:tc>
           <w:tcPr>
-            <w:tcW w:w="679" w:type="dxa"/>
+            <w:tcW w:w="680" w:type="dxa"/>
             <w:tcBorders/>
             <w:tcMar>
               <w:top w:w="0" w:type="dxa"/>
@@ -8647,8 +8681,8 @@
               </w:rPr>
               <w:t xml:space="preserve">1.37e-43 </w:t>
             </w:r>
-            <w:bookmarkStart w:id="261" w:name="TBL-1-13-"/>
-            <w:bookmarkStart w:id="262" w:name="TBL-1-13-1"/>
+            <w:bookmarkStart w:id="261" w:name="TBL-1-13-1"/>
+            <w:bookmarkStart w:id="262" w:name="TBL-1-13-"/>
             <w:bookmarkEnd w:id="261"/>
             <w:bookmarkEnd w:id="262"/>
           </w:p>
@@ -8728,7 +8762,7 @@
         </w:tc>
         <w:tc>
           <w:tcPr>
-            <w:tcW w:w="677" w:type="dxa"/>
+            <w:tcW w:w="676" w:type="dxa"/>
             <w:tcBorders/>
             <w:tcMar>
               <w:top w:w="0" w:type="dxa"/>
@@ -8762,7 +8796,7 @@
         </w:tc>
         <w:tc>
           <w:tcPr>
-            <w:tcW w:w="679" w:type="dxa"/>
+            <w:tcW w:w="680" w:type="dxa"/>
             <w:tcBorders/>
             <w:tcMar>
               <w:top w:w="0" w:type="dxa"/>
@@ -8830,7 +8864,7 @@
         </w:tc>
         <w:tc>
           <w:tcPr>
-            <w:tcW w:w="677" w:type="dxa"/>
+            <w:tcW w:w="676" w:type="dxa"/>
             <w:tcBorders/>
             <w:tcMar>
               <w:top w:w="0" w:type="dxa"/>
@@ -8864,7 +8898,7 @@
         </w:tc>
         <w:tc>
           <w:tcPr>
-            <w:tcW w:w="679" w:type="dxa"/>
+            <w:tcW w:w="680" w:type="dxa"/>
             <w:tcBorders/>
             <w:tcMar>
               <w:top w:w="0" w:type="dxa"/>
@@ -8932,7 +8966,7 @@
         </w:tc>
         <w:tc>
           <w:tcPr>
-            <w:tcW w:w="677" w:type="dxa"/>
+            <w:tcW w:w="676" w:type="dxa"/>
             <w:tcBorders/>
             <w:tcMar>
               <w:top w:w="0" w:type="dxa"/>
@@ -8966,7 +9000,7 @@
         </w:tc>
         <w:tc>
           <w:tcPr>
-            <w:tcW w:w="679" w:type="dxa"/>
+            <w:tcW w:w="680" w:type="dxa"/>
             <w:tcBorders/>
             <w:tcMar>
               <w:top w:w="0" w:type="dxa"/>
@@ -9034,7 +9068,7 @@
         </w:tc>
         <w:tc>
           <w:tcPr>
-            <w:tcW w:w="677" w:type="dxa"/>
+            <w:tcW w:w="676" w:type="dxa"/>
             <w:tcBorders/>
             <w:tcMar>
               <w:top w:w="0" w:type="dxa"/>
@@ -9068,7 +9102,7 @@
         </w:tc>
         <w:tc>
           <w:tcPr>
-            <w:tcW w:w="679" w:type="dxa"/>
+            <w:tcW w:w="680" w:type="dxa"/>
             <w:tcBorders/>
             <w:tcMar>
               <w:top w:w="0" w:type="dxa"/>
@@ -9232,8 +9266,8 @@
               </w:rPr>
               <w:t>1.36e-75</w:t>
             </w:r>
-            <w:bookmarkStart w:id="280" w:name="TBL-1-14-1"/>
-            <w:bookmarkStart w:id="281" w:name="TBL-1-14-"/>
+            <w:bookmarkStart w:id="280" w:name="TBL-1-14-"/>
+            <w:bookmarkStart w:id="281" w:name="TBL-1-14-1"/>
             <w:bookmarkEnd w:id="280"/>
             <w:bookmarkEnd w:id="281"/>
           </w:p>
@@ -9313,7 +9347,7 @@
         </w:tc>
         <w:tc>
           <w:tcPr>
-            <w:tcW w:w="677" w:type="dxa"/>
+            <w:tcW w:w="676" w:type="dxa"/>
             <w:tcBorders/>
             <w:tcMar>
               <w:top w:w="0" w:type="dxa"/>
@@ -9347,7 +9381,7 @@
         </w:tc>
         <w:tc>
           <w:tcPr>
-            <w:tcW w:w="679" w:type="dxa"/>
+            <w:tcW w:w="680" w:type="dxa"/>
             <w:tcBorders/>
             <w:tcMar>
               <w:top w:w="0" w:type="dxa"/>
@@ -9415,7 +9449,7 @@
         </w:tc>
         <w:tc>
           <w:tcPr>
-            <w:tcW w:w="677" w:type="dxa"/>
+            <w:tcW w:w="676" w:type="dxa"/>
             <w:tcBorders/>
             <w:tcMar>
               <w:top w:w="0" w:type="dxa"/>
@@ -9449,7 +9483,7 @@
         </w:tc>
         <w:tc>
           <w:tcPr>
-            <w:tcW w:w="679" w:type="dxa"/>
+            <w:tcW w:w="680" w:type="dxa"/>
             <w:tcBorders/>
             <w:tcMar>
               <w:top w:w="0" w:type="dxa"/>
@@ -9517,7 +9551,7 @@
         </w:tc>
         <w:tc>
           <w:tcPr>
-            <w:tcW w:w="677" w:type="dxa"/>
+            <w:tcW w:w="676" w:type="dxa"/>
             <w:tcBorders/>
             <w:tcMar>
               <w:top w:w="0" w:type="dxa"/>
@@ -9551,7 +9585,7 @@
         </w:tc>
         <w:tc>
           <w:tcPr>
-            <w:tcW w:w="679" w:type="dxa"/>
+            <w:tcW w:w="680" w:type="dxa"/>
             <w:tcBorders/>
             <w:tcMar>
               <w:top w:w="0" w:type="dxa"/>
@@ -9619,7 +9653,7 @@
         </w:tc>
         <w:tc>
           <w:tcPr>
-            <w:tcW w:w="677" w:type="dxa"/>
+            <w:tcW w:w="676" w:type="dxa"/>
             <w:tcBorders/>
             <w:tcMar>
               <w:top w:w="0" w:type="dxa"/>
@@ -9653,7 +9687,7 @@
         </w:tc>
         <w:tc>
           <w:tcPr>
-            <w:tcW w:w="679" w:type="dxa"/>
+            <w:tcW w:w="680" w:type="dxa"/>
             <w:tcBorders/>
             <w:tcMar>
               <w:top w:w="0" w:type="dxa"/>
@@ -9817,8 +9851,8 @@
               </w:rPr>
               <w:t xml:space="preserve">2.08e-67 </w:t>
             </w:r>
-            <w:bookmarkStart w:id="299" w:name="TBL-1-15-1"/>
-            <w:bookmarkStart w:id="300" w:name="TBL-1-15-"/>
+            <w:bookmarkStart w:id="299" w:name="TBL-1-15-"/>
+            <w:bookmarkStart w:id="300" w:name="TBL-1-15-1"/>
             <w:bookmarkEnd w:id="299"/>
             <w:bookmarkEnd w:id="300"/>
           </w:p>
@@ -9896,7 +9930,7 @@
         </w:tc>
         <w:tc>
           <w:tcPr>
-            <w:tcW w:w="677" w:type="dxa"/>
+            <w:tcW w:w="676" w:type="dxa"/>
             <w:tcBorders/>
             <w:tcMar>
               <w:top w:w="0" w:type="dxa"/>
@@ -9930,7 +9964,7 @@
         </w:tc>
         <w:tc>
           <w:tcPr>
-            <w:tcW w:w="679" w:type="dxa"/>
+            <w:tcW w:w="680" w:type="dxa"/>
             <w:tcBorders/>
             <w:tcMar>
               <w:top w:w="0" w:type="dxa"/>
@@ -9998,7 +10032,7 @@
         </w:tc>
         <w:tc>
           <w:tcPr>
-            <w:tcW w:w="677" w:type="dxa"/>
+            <w:tcW w:w="676" w:type="dxa"/>
             <w:tcBorders/>
             <w:tcMar>
               <w:top w:w="0" w:type="dxa"/>
@@ -10032,7 +10066,7 @@
         </w:tc>
         <w:tc>
           <w:tcPr>
-            <w:tcW w:w="679" w:type="dxa"/>
+            <w:tcW w:w="680" w:type="dxa"/>
             <w:tcBorders/>
             <w:tcMar>
               <w:top w:w="0" w:type="dxa"/>
@@ -10100,7 +10134,7 @@
         </w:tc>
         <w:tc>
           <w:tcPr>
-            <w:tcW w:w="677" w:type="dxa"/>
+            <w:tcW w:w="676" w:type="dxa"/>
             <w:tcBorders/>
             <w:tcMar>
               <w:top w:w="0" w:type="dxa"/>
@@ -10134,7 +10168,7 @@
         </w:tc>
         <w:tc>
           <w:tcPr>
-            <w:tcW w:w="679" w:type="dxa"/>
+            <w:tcW w:w="680" w:type="dxa"/>
             <w:tcBorders/>
             <w:tcMar>
               <w:top w:w="0" w:type="dxa"/>
@@ -10202,7 +10236,7 @@
         </w:tc>
         <w:tc>
           <w:tcPr>
-            <w:tcW w:w="677" w:type="dxa"/>
+            <w:tcW w:w="676" w:type="dxa"/>
             <w:tcBorders/>
             <w:tcMar>
               <w:top w:w="0" w:type="dxa"/>
@@ -10236,7 +10270,7 @@
         </w:tc>
         <w:tc>
           <w:tcPr>
-            <w:tcW w:w="679" w:type="dxa"/>
+            <w:tcW w:w="680" w:type="dxa"/>
             <w:tcBorders/>
             <w:tcMar>
               <w:top w:w="0" w:type="dxa"/>
@@ -10400,8 +10434,8 @@
               </w:rPr>
               <w:t>8.16e-112</w:t>
             </w:r>
-            <w:bookmarkStart w:id="317" w:name="TBL-1-16-1"/>
-            <w:bookmarkStart w:id="318" w:name="TBL-1-16-"/>
+            <w:bookmarkStart w:id="317" w:name="TBL-1-16-"/>
+            <w:bookmarkStart w:id="318" w:name="TBL-1-16-1"/>
             <w:bookmarkEnd w:id="317"/>
             <w:bookmarkEnd w:id="318"/>
           </w:p>
@@ -10481,7 +10515,7 @@
         </w:tc>
         <w:tc>
           <w:tcPr>
-            <w:tcW w:w="677" w:type="dxa"/>
+            <w:tcW w:w="676" w:type="dxa"/>
             <w:tcBorders/>
             <w:tcMar>
               <w:top w:w="0" w:type="dxa"/>
@@ -10515,7 +10549,7 @@
         </w:tc>
         <w:tc>
           <w:tcPr>
-            <w:tcW w:w="679" w:type="dxa"/>
+            <w:tcW w:w="680" w:type="dxa"/>
             <w:tcBorders/>
             <w:tcMar>
               <w:top w:w="0" w:type="dxa"/>
@@ -10583,7 +10617,7 @@
         </w:tc>
         <w:tc>
           <w:tcPr>
-            <w:tcW w:w="677" w:type="dxa"/>
+            <w:tcW w:w="676" w:type="dxa"/>
             <w:tcBorders/>
             <w:tcMar>
               <w:top w:w="0" w:type="dxa"/>
@@ -10617,7 +10651,7 @@
         </w:tc>
         <w:tc>
           <w:tcPr>
-            <w:tcW w:w="679" w:type="dxa"/>
+            <w:tcW w:w="680" w:type="dxa"/>
             <w:tcBorders/>
             <w:tcMar>
               <w:top w:w="0" w:type="dxa"/>
@@ -10685,7 +10719,7 @@
         </w:tc>
         <w:tc>
           <w:tcPr>
-            <w:tcW w:w="677" w:type="dxa"/>
+            <w:tcW w:w="676" w:type="dxa"/>
             <w:tcBorders/>
             <w:tcMar>
               <w:top w:w="0" w:type="dxa"/>
@@ -10719,7 +10753,7 @@
         </w:tc>
         <w:tc>
           <w:tcPr>
-            <w:tcW w:w="679" w:type="dxa"/>
+            <w:tcW w:w="680" w:type="dxa"/>
             <w:tcBorders/>
             <w:tcMar>
               <w:top w:w="0" w:type="dxa"/>
@@ -10787,7 +10821,7 @@
         </w:tc>
         <w:tc>
           <w:tcPr>
-            <w:tcW w:w="677" w:type="dxa"/>
+            <w:tcW w:w="676" w:type="dxa"/>
             <w:tcBorders/>
             <w:tcMar>
               <w:top w:w="0" w:type="dxa"/>
@@ -10821,7 +10855,7 @@
         </w:tc>
         <w:tc>
           <w:tcPr>
-            <w:tcW w:w="679" w:type="dxa"/>
+            <w:tcW w:w="680" w:type="dxa"/>
             <w:tcBorders/>
             <w:tcMar>
               <w:top w:w="0" w:type="dxa"/>
@@ -10985,8 +11019,8 @@
               </w:rPr>
               <w:t xml:space="preserve">2.12e-56 </w:t>
             </w:r>
-            <w:bookmarkStart w:id="336" w:name="TBL-1-17-1"/>
-            <w:bookmarkStart w:id="337" w:name="TBL-1-17-"/>
+            <w:bookmarkStart w:id="336" w:name="TBL-1-17-"/>
+            <w:bookmarkStart w:id="337" w:name="TBL-1-17-1"/>
             <w:bookmarkEnd w:id="336"/>
             <w:bookmarkEnd w:id="337"/>
           </w:p>
@@ -11066,7 +11100,7 @@
         </w:tc>
         <w:tc>
           <w:tcPr>
-            <w:tcW w:w="677" w:type="dxa"/>
+            <w:tcW w:w="676" w:type="dxa"/>
             <w:tcBorders/>
             <w:tcMar>
               <w:top w:w="0" w:type="dxa"/>
@@ -11100,7 +11134,7 @@
         </w:tc>
         <w:tc>
           <w:tcPr>
-            <w:tcW w:w="679" w:type="dxa"/>
+            <w:tcW w:w="680" w:type="dxa"/>
             <w:tcBorders/>
             <w:tcMar>
               <w:top w:w="0" w:type="dxa"/>
@@ -11168,7 +11202,7 @@
         </w:tc>
         <w:tc>
           <w:tcPr>
-            <w:tcW w:w="677" w:type="dxa"/>
+            <w:tcW w:w="676" w:type="dxa"/>
             <w:tcBorders/>
             <w:tcMar>
               <w:top w:w="0" w:type="dxa"/>
@@ -11202,7 +11236,7 @@
         </w:tc>
         <w:tc>
           <w:tcPr>
-            <w:tcW w:w="679" w:type="dxa"/>
+            <w:tcW w:w="680" w:type="dxa"/>
             <w:tcBorders/>
             <w:tcMar>
               <w:top w:w="0" w:type="dxa"/>
@@ -11270,7 +11304,7 @@
         </w:tc>
         <w:tc>
           <w:tcPr>
-            <w:tcW w:w="677" w:type="dxa"/>
+            <w:tcW w:w="676" w:type="dxa"/>
             <w:tcBorders/>
             <w:tcMar>
               <w:top w:w="0" w:type="dxa"/>
@@ -11304,7 +11338,7 @@
         </w:tc>
         <w:tc>
           <w:tcPr>
-            <w:tcW w:w="679" w:type="dxa"/>
+            <w:tcW w:w="680" w:type="dxa"/>
             <w:tcBorders/>
             <w:tcMar>
               <w:top w:w="0" w:type="dxa"/>
@@ -11372,7 +11406,7 @@
         </w:tc>
         <w:tc>
           <w:tcPr>
-            <w:tcW w:w="677" w:type="dxa"/>
+            <w:tcW w:w="676" w:type="dxa"/>
             <w:tcBorders/>
             <w:tcMar>
               <w:top w:w="0" w:type="dxa"/>
@@ -11406,7 +11440,7 @@
         </w:tc>
         <w:tc>
           <w:tcPr>
-            <w:tcW w:w="679" w:type="dxa"/>
+            <w:tcW w:w="680" w:type="dxa"/>
             <w:tcBorders/>
             <w:tcMar>
               <w:top w:w="0" w:type="dxa"/>
@@ -11570,8 +11604,8 @@
               </w:rPr>
               <w:t>8.85e-100</w:t>
             </w:r>
-            <w:bookmarkStart w:id="355" w:name="TBL-1-18-1"/>
-            <w:bookmarkStart w:id="356" w:name="TBL-1-18-"/>
+            <w:bookmarkStart w:id="355" w:name="TBL-1-18-"/>
+            <w:bookmarkStart w:id="356" w:name="TBL-1-18-1"/>
             <w:bookmarkEnd w:id="355"/>
             <w:bookmarkEnd w:id="356"/>
           </w:p>
@@ -11651,7 +11685,7 @@
         </w:tc>
         <w:tc>
           <w:tcPr>
-            <w:tcW w:w="677" w:type="dxa"/>
+            <w:tcW w:w="676" w:type="dxa"/>
             <w:tcBorders/>
             <w:tcMar>
               <w:top w:w="0" w:type="dxa"/>
@@ -11685,7 +11719,7 @@
         </w:tc>
         <w:tc>
           <w:tcPr>
-            <w:tcW w:w="679" w:type="dxa"/>
+            <w:tcW w:w="680" w:type="dxa"/>
             <w:tcBorders/>
             <w:tcMar>
               <w:top w:w="0" w:type="dxa"/>
@@ -11753,7 +11787,7 @@
         </w:tc>
         <w:tc>
           <w:tcPr>
-            <w:tcW w:w="677" w:type="dxa"/>
+            <w:tcW w:w="676" w:type="dxa"/>
             <w:tcBorders/>
             <w:tcMar>
               <w:top w:w="0" w:type="dxa"/>
@@ -11787,7 +11821,7 @@
         </w:tc>
         <w:tc>
           <w:tcPr>
-            <w:tcW w:w="679" w:type="dxa"/>
+            <w:tcW w:w="680" w:type="dxa"/>
             <w:tcBorders/>
             <w:tcMar>
               <w:top w:w="0" w:type="dxa"/>
@@ -11855,7 +11889,7 @@
         </w:tc>
         <w:tc>
           <w:tcPr>
-            <w:tcW w:w="677" w:type="dxa"/>
+            <w:tcW w:w="676" w:type="dxa"/>
             <w:tcBorders/>
             <w:tcMar>
               <w:top w:w="0" w:type="dxa"/>
@@ -11889,7 +11923,7 @@
         </w:tc>
         <w:tc>
           <w:tcPr>
-            <w:tcW w:w="679" w:type="dxa"/>
+            <w:tcW w:w="680" w:type="dxa"/>
             <w:tcBorders/>
             <w:tcMar>
               <w:top w:w="0" w:type="dxa"/>
@@ -11957,7 +11991,7 @@
         </w:tc>
         <w:tc>
           <w:tcPr>
-            <w:tcW w:w="677" w:type="dxa"/>
+            <w:tcW w:w="676" w:type="dxa"/>
             <w:tcBorders/>
             <w:tcMar>
               <w:top w:w="0" w:type="dxa"/>
@@ -11991,7 +12025,7 @@
         </w:tc>
         <w:tc>
           <w:tcPr>
-            <w:tcW w:w="679" w:type="dxa"/>
+            <w:tcW w:w="680" w:type="dxa"/>
             <w:tcBorders/>
             <w:tcMar>
               <w:top w:w="0" w:type="dxa"/>
@@ -12155,8 +12189,8 @@
               </w:rPr>
               <w:t xml:space="preserve">3.62e-94 </w:t>
             </w:r>
-            <w:bookmarkStart w:id="374" w:name="TBL-1-19-1"/>
-            <w:bookmarkStart w:id="375" w:name="TBL-1-19-"/>
+            <w:bookmarkStart w:id="374" w:name="TBL-1-19-"/>
+            <w:bookmarkStart w:id="375" w:name="TBL-1-19-1"/>
             <w:bookmarkEnd w:id="374"/>
             <w:bookmarkEnd w:id="375"/>
           </w:p>
@@ -12236,7 +12270,7 @@
         </w:tc>
         <w:tc>
           <w:tcPr>
-            <w:tcW w:w="677" w:type="dxa"/>
+            <w:tcW w:w="676" w:type="dxa"/>
             <w:tcBorders/>
             <w:tcMar>
               <w:top w:w="0" w:type="dxa"/>
@@ -12270,7 +12304,7 @@
         </w:tc>
         <w:tc>
           <w:tcPr>
-            <w:tcW w:w="679" w:type="dxa"/>
+            <w:tcW w:w="680" w:type="dxa"/>
             <w:tcBorders/>
             <w:tcMar>
               <w:top w:w="0" w:type="dxa"/>
@@ -12338,7 +12372,7 @@
         </w:tc>
         <w:tc>
           <w:tcPr>
-            <w:tcW w:w="677" w:type="dxa"/>
+            <w:tcW w:w="676" w:type="dxa"/>
             <w:tcBorders/>
             <w:tcMar>
               <w:top w:w="0" w:type="dxa"/>
@@ -12372,7 +12406,7 @@
         </w:tc>
         <w:tc>
           <w:tcPr>
-            <w:tcW w:w="679" w:type="dxa"/>
+            <w:tcW w:w="680" w:type="dxa"/>
             <w:tcBorders/>
             <w:tcMar>
               <w:top w:w="0" w:type="dxa"/>
@@ -12440,7 +12474,7 @@
         </w:tc>
         <w:tc>
           <w:tcPr>
-            <w:tcW w:w="677" w:type="dxa"/>
+            <w:tcW w:w="676" w:type="dxa"/>
             <w:tcBorders/>
             <w:tcMar>
               <w:top w:w="0" w:type="dxa"/>
@@ -12474,7 +12508,7 @@
         </w:tc>
         <w:tc>
           <w:tcPr>
-            <w:tcW w:w="679" w:type="dxa"/>
+            <w:tcW w:w="680" w:type="dxa"/>
             <w:tcBorders/>
             <w:tcMar>
               <w:top w:w="0" w:type="dxa"/>
@@ -12542,7 +12576,7 @@
         </w:tc>
         <w:tc>
           <w:tcPr>
-            <w:tcW w:w="677" w:type="dxa"/>
+            <w:tcW w:w="676" w:type="dxa"/>
             <w:tcBorders/>
             <w:tcMar>
               <w:top w:w="0" w:type="dxa"/>
@@ -12576,7 +12610,7 @@
         </w:tc>
         <w:tc>
           <w:tcPr>
-            <w:tcW w:w="679" w:type="dxa"/>
+            <w:tcW w:w="680" w:type="dxa"/>
             <w:tcBorders/>
             <w:tcMar>
               <w:top w:w="0" w:type="dxa"/>
@@ -12740,8 +12774,8 @@
               </w:rPr>
               <w:t>1.62e-85</w:t>
             </w:r>
-            <w:bookmarkStart w:id="393" w:name="TBL-1-20-"/>
-            <w:bookmarkStart w:id="394" w:name="TBL-1-20-1"/>
+            <w:bookmarkStart w:id="393" w:name="TBL-1-20-1"/>
+            <w:bookmarkStart w:id="394" w:name="TBL-1-20-"/>
             <w:bookmarkEnd w:id="393"/>
             <w:bookmarkEnd w:id="394"/>
           </w:p>
@@ -12821,7 +12855,7 @@
         </w:tc>
         <w:tc>
           <w:tcPr>
-            <w:tcW w:w="677" w:type="dxa"/>
+            <w:tcW w:w="676" w:type="dxa"/>
             <w:tcBorders/>
             <w:tcMar>
               <w:top w:w="0" w:type="dxa"/>
@@ -12855,7 +12889,7 @@
         </w:tc>
         <w:tc>
           <w:tcPr>
-            <w:tcW w:w="679" w:type="dxa"/>
+            <w:tcW w:w="680" w:type="dxa"/>
             <w:tcBorders/>
             <w:tcMar>
               <w:top w:w="0" w:type="dxa"/>
@@ -12923,7 +12957,7 @@
         </w:tc>
         <w:tc>
           <w:tcPr>
-            <w:tcW w:w="677" w:type="dxa"/>
+            <w:tcW w:w="676" w:type="dxa"/>
             <w:tcBorders/>
             <w:tcMar>
               <w:top w:w="0" w:type="dxa"/>
@@ -12957,7 +12991,7 @@
         </w:tc>
         <w:tc>
           <w:tcPr>
-            <w:tcW w:w="679" w:type="dxa"/>
+            <w:tcW w:w="680" w:type="dxa"/>
             <w:tcBorders/>
             <w:tcMar>
               <w:top w:w="0" w:type="dxa"/>
@@ -13025,7 +13059,7 @@
         </w:tc>
         <w:tc>
           <w:tcPr>
-            <w:tcW w:w="677" w:type="dxa"/>
+            <w:tcW w:w="676" w:type="dxa"/>
             <w:tcBorders/>
             <w:tcMar>
               <w:top w:w="0" w:type="dxa"/>
@@ -13059,7 +13093,7 @@
         </w:tc>
         <w:tc>
           <w:tcPr>
-            <w:tcW w:w="679" w:type="dxa"/>
+            <w:tcW w:w="680" w:type="dxa"/>
             <w:tcBorders/>
             <w:tcMar>
               <w:top w:w="0" w:type="dxa"/>
@@ -13127,7 +13161,7 @@
         </w:tc>
         <w:tc>
           <w:tcPr>
-            <w:tcW w:w="677" w:type="dxa"/>
+            <w:tcW w:w="676" w:type="dxa"/>
             <w:tcBorders/>
             <w:tcMar>
               <w:top w:w="0" w:type="dxa"/>
@@ -13161,7 +13195,7 @@
         </w:tc>
         <w:tc>
           <w:tcPr>
-            <w:tcW w:w="679" w:type="dxa"/>
+            <w:tcW w:w="680" w:type="dxa"/>
             <w:tcBorders/>
             <w:tcMar>
               <w:top w:w="0" w:type="dxa"/>
@@ -13325,8 +13359,8 @@
               </w:rPr>
               <w:t xml:space="preserve">5.54e-74 </w:t>
             </w:r>
-            <w:bookmarkStart w:id="412" w:name="TBL-1-21-"/>
-            <w:bookmarkStart w:id="413" w:name="TBL-1-21-1"/>
+            <w:bookmarkStart w:id="412" w:name="TBL-1-21-1"/>
+            <w:bookmarkStart w:id="413" w:name="TBL-1-21-"/>
             <w:bookmarkEnd w:id="412"/>
             <w:bookmarkEnd w:id="413"/>
           </w:p>
@@ -13406,7 +13440,7 @@
         </w:tc>
         <w:tc>
           <w:tcPr>
-            <w:tcW w:w="677" w:type="dxa"/>
+            <w:tcW w:w="676" w:type="dxa"/>
             <w:tcBorders/>
             <w:tcMar>
               <w:top w:w="0" w:type="dxa"/>
@@ -13440,7 +13474,7 @@
         </w:tc>
         <w:tc>
           <w:tcPr>
-            <w:tcW w:w="679" w:type="dxa"/>
+            <w:tcW w:w="680" w:type="dxa"/>
             <w:tcBorders/>
             <w:tcMar>
               <w:top w:w="0" w:type="dxa"/>
@@ -13508,7 +13542,7 @@
         </w:tc>
         <w:tc>
           <w:tcPr>
-            <w:tcW w:w="677" w:type="dxa"/>
+            <w:tcW w:w="676" w:type="dxa"/>
             <w:tcBorders/>
             <w:tcMar>
               <w:top w:w="0" w:type="dxa"/>
@@ -13542,7 +13576,7 @@
         </w:tc>
         <w:tc>
           <w:tcPr>
-            <w:tcW w:w="679" w:type="dxa"/>
+            <w:tcW w:w="680" w:type="dxa"/>
             <w:tcBorders/>
             <w:tcMar>
               <w:top w:w="0" w:type="dxa"/>
@@ -13610,7 +13644,7 @@
         </w:tc>
         <w:tc>
           <w:tcPr>
-            <w:tcW w:w="677" w:type="dxa"/>
+            <w:tcW w:w="676" w:type="dxa"/>
             <w:tcBorders/>
             <w:tcMar>
               <w:top w:w="0" w:type="dxa"/>
@@ -13644,7 +13678,7 @@
         </w:tc>
         <w:tc>
           <w:tcPr>
-            <w:tcW w:w="679" w:type="dxa"/>
+            <w:tcW w:w="680" w:type="dxa"/>
             <w:tcBorders/>
             <w:tcMar>
               <w:top w:w="0" w:type="dxa"/>
@@ -13712,7 +13746,7 @@
         </w:tc>
         <w:tc>
           <w:tcPr>
-            <w:tcW w:w="677" w:type="dxa"/>
+            <w:tcW w:w="676" w:type="dxa"/>
             <w:tcBorders/>
             <w:tcMar>
               <w:top w:w="0" w:type="dxa"/>
@@ -13746,7 +13780,7 @@
         </w:tc>
         <w:tc>
           <w:tcPr>
-            <w:tcW w:w="679" w:type="dxa"/>
+            <w:tcW w:w="680" w:type="dxa"/>
             <w:tcBorders/>
             <w:tcMar>
               <w:top w:w="0" w:type="dxa"/>
@@ -13910,8 +13944,8 @@
               </w:rPr>
               <w:t>8.14e-86</w:t>
             </w:r>
-            <w:bookmarkStart w:id="431" w:name="TBL-1-22-1"/>
-            <w:bookmarkStart w:id="432" w:name="TBL-1-22-"/>
+            <w:bookmarkStart w:id="431" w:name="TBL-1-22-"/>
+            <w:bookmarkStart w:id="432" w:name="TBL-1-22-1"/>
             <w:bookmarkEnd w:id="431"/>
             <w:bookmarkEnd w:id="432"/>
           </w:p>
@@ -13991,7 +14025,7 @@
         </w:tc>
         <w:tc>
           <w:tcPr>
-            <w:tcW w:w="677" w:type="dxa"/>
+            <w:tcW w:w="676" w:type="dxa"/>
             <w:tcBorders/>
             <w:tcMar>
               <w:top w:w="0" w:type="dxa"/>
@@ -14025,7 +14059,7 @@
         </w:tc>
         <w:tc>
           <w:tcPr>
-            <w:tcW w:w="679" w:type="dxa"/>
+            <w:tcW w:w="680" w:type="dxa"/>
             <w:tcBorders/>
             <w:tcMar>
               <w:top w:w="0" w:type="dxa"/>
@@ -14093,7 +14127,7 @@
         </w:tc>
         <w:tc>
           <w:tcPr>
-            <w:tcW w:w="677" w:type="dxa"/>
+            <w:tcW w:w="676" w:type="dxa"/>
             <w:tcBorders/>
             <w:tcMar>
               <w:top w:w="0" w:type="dxa"/>
@@ -14127,7 +14161,7 @@
         </w:tc>
         <w:tc>
           <w:tcPr>
-            <w:tcW w:w="679" w:type="dxa"/>
+            <w:tcW w:w="680" w:type="dxa"/>
             <w:tcBorders/>
             <w:tcMar>
               <w:top w:w="0" w:type="dxa"/>
@@ -14195,7 +14229,7 @@
         </w:tc>
         <w:tc>
           <w:tcPr>
-            <w:tcW w:w="677" w:type="dxa"/>
+            <w:tcW w:w="676" w:type="dxa"/>
             <w:tcBorders/>
             <w:tcMar>
               <w:top w:w="0" w:type="dxa"/>
@@ -14229,7 +14263,7 @@
         </w:tc>
         <w:tc>
           <w:tcPr>
-            <w:tcW w:w="679" w:type="dxa"/>
+            <w:tcW w:w="680" w:type="dxa"/>
             <w:tcBorders/>
             <w:tcMar>
               <w:top w:w="0" w:type="dxa"/>
@@ -14297,7 +14331,7 @@
         </w:tc>
         <w:tc>
           <w:tcPr>
-            <w:tcW w:w="677" w:type="dxa"/>
+            <w:tcW w:w="676" w:type="dxa"/>
             <w:tcBorders/>
             <w:tcMar>
               <w:top w:w="0" w:type="dxa"/>
@@ -14331,7 +14365,7 @@
         </w:tc>
         <w:tc>
           <w:tcPr>
-            <w:tcW w:w="679" w:type="dxa"/>
+            <w:tcW w:w="680" w:type="dxa"/>
             <w:tcBorders/>
             <w:tcMar>
               <w:top w:w="0" w:type="dxa"/>
@@ -14495,8 +14529,8 @@
               </w:rPr>
               <w:t xml:space="preserve">1.29e-64 </w:t>
             </w:r>
-            <w:bookmarkStart w:id="450" w:name="TBL-1-23-"/>
-            <w:bookmarkStart w:id="451" w:name="TBL-1-23-1"/>
+            <w:bookmarkStart w:id="450" w:name="TBL-1-23-1"/>
+            <w:bookmarkStart w:id="451" w:name="TBL-1-23-"/>
             <w:bookmarkEnd w:id="450"/>
             <w:bookmarkEnd w:id="451"/>
           </w:p>
@@ -14576,7 +14610,7 @@
         </w:tc>
         <w:tc>
           <w:tcPr>
-            <w:tcW w:w="677" w:type="dxa"/>
+            <w:tcW w:w="676" w:type="dxa"/>
             <w:tcBorders/>
             <w:tcMar>
               <w:top w:w="0" w:type="dxa"/>
@@ -14610,7 +14644,7 @@
         </w:tc>
         <w:tc>
           <w:tcPr>
-            <w:tcW w:w="679" w:type="dxa"/>
+            <w:tcW w:w="680" w:type="dxa"/>
             <w:tcBorders/>
             <w:tcMar>
               <w:top w:w="0" w:type="dxa"/>
@@ -14678,7 +14712,7 @@
         </w:tc>
         <w:tc>
           <w:tcPr>
-            <w:tcW w:w="677" w:type="dxa"/>
+            <w:tcW w:w="676" w:type="dxa"/>
             <w:tcBorders/>
             <w:tcMar>
               <w:top w:w="0" w:type="dxa"/>
@@ -14712,7 +14746,7 @@
         </w:tc>
         <w:tc>
           <w:tcPr>
-            <w:tcW w:w="679" w:type="dxa"/>
+            <w:tcW w:w="680" w:type="dxa"/>
             <w:tcBorders/>
             <w:tcMar>
               <w:top w:w="0" w:type="dxa"/>
@@ -14780,7 +14814,7 @@
         </w:tc>
         <w:tc>
           <w:tcPr>
-            <w:tcW w:w="677" w:type="dxa"/>
+            <w:tcW w:w="676" w:type="dxa"/>
             <w:tcBorders/>
             <w:tcMar>
               <w:top w:w="0" w:type="dxa"/>
@@ -14814,7 +14848,7 @@
         </w:tc>
         <w:tc>
           <w:tcPr>
-            <w:tcW w:w="679" w:type="dxa"/>
+            <w:tcW w:w="680" w:type="dxa"/>
             <w:tcBorders/>
             <w:tcMar>
               <w:top w:w="0" w:type="dxa"/>
@@ -14882,7 +14916,7 @@
         </w:tc>
         <w:tc>
           <w:tcPr>
-            <w:tcW w:w="677" w:type="dxa"/>
+            <w:tcW w:w="676" w:type="dxa"/>
             <w:tcBorders/>
             <w:tcMar>
               <w:top w:w="0" w:type="dxa"/>
@@ -14916,7 +14950,7 @@
         </w:tc>
         <w:tc>
           <w:tcPr>
-            <w:tcW w:w="679" w:type="dxa"/>
+            <w:tcW w:w="680" w:type="dxa"/>
             <w:tcBorders/>
             <w:tcMar>
               <w:top w:w="0" w:type="dxa"/>
@@ -15080,8 +15114,8 @@
               </w:rPr>
               <w:t>1.12e-49</w:t>
             </w:r>
-            <w:bookmarkStart w:id="469" w:name="TBL-1-24-1"/>
-            <w:bookmarkStart w:id="470" w:name="TBL-1-24-"/>
+            <w:bookmarkStart w:id="469" w:name="TBL-1-24-"/>
+            <w:bookmarkStart w:id="470" w:name="TBL-1-24-1"/>
             <w:bookmarkEnd w:id="469"/>
             <w:bookmarkEnd w:id="470"/>
           </w:p>
@@ -15161,7 +15195,7 @@
         </w:tc>
         <w:tc>
           <w:tcPr>
-            <w:tcW w:w="677" w:type="dxa"/>
+            <w:tcW w:w="676" w:type="dxa"/>
             <w:tcBorders/>
             <w:tcMar>
               <w:top w:w="0" w:type="dxa"/>
@@ -15195,7 +15229,7 @@
         </w:tc>
         <w:tc>
           <w:tcPr>
-            <w:tcW w:w="679" w:type="dxa"/>
+            <w:tcW w:w="680" w:type="dxa"/>
             <w:tcBorders/>
             <w:tcMar>
               <w:top w:w="0" w:type="dxa"/>
@@ -15263,7 +15297,7 @@
         </w:tc>
         <w:tc>
           <w:tcPr>
-            <w:tcW w:w="677" w:type="dxa"/>
+            <w:tcW w:w="676" w:type="dxa"/>
             <w:tcBorders/>
             <w:tcMar>
               <w:top w:w="0" w:type="dxa"/>
@@ -15297,7 +15331,7 @@
         </w:tc>
         <w:tc>
           <w:tcPr>
-            <w:tcW w:w="679" w:type="dxa"/>
+            <w:tcW w:w="680" w:type="dxa"/>
             <w:tcBorders/>
             <w:tcMar>
               <w:top w:w="0" w:type="dxa"/>
@@ -15365,7 +15399,7 @@
         </w:tc>
         <w:tc>
           <w:tcPr>
-            <w:tcW w:w="677" w:type="dxa"/>
+            <w:tcW w:w="676" w:type="dxa"/>
             <w:tcBorders/>
             <w:tcMar>
               <w:top w:w="0" w:type="dxa"/>
@@ -15399,7 +15433,7 @@
         </w:tc>
         <w:tc>
           <w:tcPr>
-            <w:tcW w:w="679" w:type="dxa"/>
+            <w:tcW w:w="680" w:type="dxa"/>
             <w:tcBorders/>
             <w:tcMar>
               <w:top w:w="0" w:type="dxa"/>
@@ -15467,7 +15501,7 @@
         </w:tc>
         <w:tc>
           <w:tcPr>
-            <w:tcW w:w="677" w:type="dxa"/>
+            <w:tcW w:w="676" w:type="dxa"/>
             <w:tcBorders/>
             <w:tcMar>
               <w:top w:w="0" w:type="dxa"/>
@@ -15501,7 +15535,7 @@
         </w:tc>
         <w:tc>
           <w:tcPr>
-            <w:tcW w:w="679" w:type="dxa"/>
+            <w:tcW w:w="680" w:type="dxa"/>
             <w:tcBorders/>
             <w:tcMar>
               <w:top w:w="0" w:type="dxa"/>
@@ -15665,8 +15699,8 @@
               </w:rPr>
               <w:t xml:space="preserve">4.72e-69 </w:t>
             </w:r>
-            <w:bookmarkStart w:id="488" w:name="TBL-1-25-1"/>
-            <w:bookmarkStart w:id="489" w:name="TBL-1-25-"/>
+            <w:bookmarkStart w:id="488" w:name="TBL-1-25-"/>
+            <w:bookmarkStart w:id="489" w:name="TBL-1-25-1"/>
             <w:bookmarkEnd w:id="488"/>
             <w:bookmarkEnd w:id="489"/>
           </w:p>
@@ -15746,7 +15780,7 @@
         </w:tc>
         <w:tc>
           <w:tcPr>
-            <w:tcW w:w="677" w:type="dxa"/>
+            <w:tcW w:w="676" w:type="dxa"/>
             <w:tcBorders/>
             <w:tcMar>
               <w:top w:w="0" w:type="dxa"/>
@@ -15780,7 +15814,7 @@
         </w:tc>
         <w:tc>
           <w:tcPr>
-            <w:tcW w:w="679" w:type="dxa"/>
+            <w:tcW w:w="680" w:type="dxa"/>
             <w:tcBorders/>
             <w:tcMar>
               <w:top w:w="0" w:type="dxa"/>
@@ -15848,7 +15882,7 @@
         </w:tc>
         <w:tc>
           <w:tcPr>
-            <w:tcW w:w="677" w:type="dxa"/>
+            <w:tcW w:w="676" w:type="dxa"/>
             <w:tcBorders/>
             <w:tcMar>
               <w:top w:w="0" w:type="dxa"/>
@@ -15882,7 +15916,7 @@
         </w:tc>
         <w:tc>
           <w:tcPr>
-            <w:tcW w:w="679" w:type="dxa"/>
+            <w:tcW w:w="680" w:type="dxa"/>
             <w:tcBorders/>
             <w:tcMar>
               <w:top w:w="0" w:type="dxa"/>
@@ -15950,7 +15984,7 @@
         </w:tc>
         <w:tc>
           <w:tcPr>
-            <w:tcW w:w="677" w:type="dxa"/>
+            <w:tcW w:w="676" w:type="dxa"/>
             <w:tcBorders/>
             <w:tcMar>
               <w:top w:w="0" w:type="dxa"/>
@@ -15984,7 +16018,7 @@
         </w:tc>
         <w:tc>
           <w:tcPr>
-            <w:tcW w:w="679" w:type="dxa"/>
+            <w:tcW w:w="680" w:type="dxa"/>
             <w:tcBorders/>
             <w:tcMar>
               <w:top w:w="0" w:type="dxa"/>
@@ -16052,7 +16086,7 @@
         </w:tc>
         <w:tc>
           <w:tcPr>
-            <w:tcW w:w="677" w:type="dxa"/>
+            <w:tcW w:w="676" w:type="dxa"/>
             <w:tcBorders/>
             <w:tcMar>
               <w:top w:w="0" w:type="dxa"/>
@@ -16086,7 +16120,7 @@
         </w:tc>
         <w:tc>
           <w:tcPr>
-            <w:tcW w:w="679" w:type="dxa"/>
+            <w:tcW w:w="680" w:type="dxa"/>
             <w:tcBorders/>
             <w:tcMar>
               <w:top w:w="0" w:type="dxa"/>
@@ -16250,8 +16284,8 @@
               </w:rPr>
               <w:t>6.16e-64</w:t>
             </w:r>
-            <w:bookmarkStart w:id="507" w:name="TBL-1-26-1"/>
-            <w:bookmarkStart w:id="508" w:name="TBL-1-26-"/>
+            <w:bookmarkStart w:id="507" w:name="TBL-1-26-"/>
+            <w:bookmarkStart w:id="508" w:name="TBL-1-26-1"/>
             <w:bookmarkEnd w:id="507"/>
             <w:bookmarkEnd w:id="508"/>
           </w:p>
@@ -16331,7 +16365,7 @@
         </w:tc>
         <w:tc>
           <w:tcPr>
-            <w:tcW w:w="677" w:type="dxa"/>
+            <w:tcW w:w="676" w:type="dxa"/>
             <w:tcBorders/>
             <w:tcMar>
               <w:top w:w="0" w:type="dxa"/>
@@ -16365,7 +16399,7 @@
         </w:tc>
         <w:tc>
           <w:tcPr>
-            <w:tcW w:w="679" w:type="dxa"/>
+            <w:tcW w:w="680" w:type="dxa"/>
             <w:tcBorders/>
             <w:tcMar>
               <w:top w:w="0" w:type="dxa"/>
@@ -16433,7 +16467,7 @@
         </w:tc>
         <w:tc>
           <w:tcPr>
-            <w:tcW w:w="677" w:type="dxa"/>
+            <w:tcW w:w="676" w:type="dxa"/>
             <w:tcBorders/>
             <w:tcMar>
               <w:top w:w="0" w:type="dxa"/>
@@ -16467,7 +16501,7 @@
         </w:tc>
         <w:tc>
           <w:tcPr>
-            <w:tcW w:w="679" w:type="dxa"/>
+            <w:tcW w:w="680" w:type="dxa"/>
             <w:tcBorders/>
             <w:tcMar>
               <w:top w:w="0" w:type="dxa"/>
@@ -16535,7 +16569,7 @@
         </w:tc>
         <w:tc>
           <w:tcPr>
-            <w:tcW w:w="677" w:type="dxa"/>
+            <w:tcW w:w="676" w:type="dxa"/>
             <w:tcBorders/>
             <w:tcMar>
               <w:top w:w="0" w:type="dxa"/>
@@ -16569,7 +16603,7 @@
         </w:tc>
         <w:tc>
           <w:tcPr>
-            <w:tcW w:w="679" w:type="dxa"/>
+            <w:tcW w:w="680" w:type="dxa"/>
             <w:tcBorders/>
             <w:tcMar>
               <w:top w:w="0" w:type="dxa"/>
@@ -16637,7 +16671,7 @@
         </w:tc>
         <w:tc>
           <w:tcPr>
-            <w:tcW w:w="677" w:type="dxa"/>
+            <w:tcW w:w="676" w:type="dxa"/>
             <w:tcBorders/>
             <w:tcMar>
               <w:top w:w="0" w:type="dxa"/>
@@ -16671,7 +16705,7 @@
         </w:tc>
         <w:tc>
           <w:tcPr>
-            <w:tcW w:w="679" w:type="dxa"/>
+            <w:tcW w:w="680" w:type="dxa"/>
             <w:tcBorders/>
             <w:tcMar>
               <w:top w:w="0" w:type="dxa"/>
@@ -16835,8 +16869,8 @@
               </w:rPr>
               <w:t xml:space="preserve">9.24e-30 </w:t>
             </w:r>
-            <w:bookmarkStart w:id="526" w:name="TBL-1-27-1"/>
-            <w:bookmarkStart w:id="527" w:name="TBL-1-27-"/>
+            <w:bookmarkStart w:id="526" w:name="TBL-1-27-"/>
+            <w:bookmarkStart w:id="527" w:name="TBL-1-27-1"/>
             <w:bookmarkEnd w:id="526"/>
             <w:bookmarkEnd w:id="527"/>
           </w:p>
@@ -16916,7 +16950,7 @@
         </w:tc>
         <w:tc>
           <w:tcPr>
-            <w:tcW w:w="677" w:type="dxa"/>
+            <w:tcW w:w="676" w:type="dxa"/>
             <w:tcBorders/>
             <w:tcMar>
               <w:top w:w="0" w:type="dxa"/>
@@ -16950,7 +16984,7 @@
         </w:tc>
         <w:tc>
           <w:tcPr>
-            <w:tcW w:w="679" w:type="dxa"/>
+            <w:tcW w:w="680" w:type="dxa"/>
             <w:tcBorders/>
             <w:tcMar>
               <w:top w:w="0" w:type="dxa"/>
@@ -17018,7 +17052,7 @@
         </w:tc>
         <w:tc>
           <w:tcPr>
-            <w:tcW w:w="677" w:type="dxa"/>
+            <w:tcW w:w="676" w:type="dxa"/>
             <w:tcBorders/>
             <w:tcMar>
               <w:top w:w="0" w:type="dxa"/>
@@ -17052,7 +17086,7 @@
         </w:tc>
         <w:tc>
           <w:tcPr>
-            <w:tcW w:w="679" w:type="dxa"/>
+            <w:tcW w:w="680" w:type="dxa"/>
             <w:tcBorders/>
             <w:tcMar>
               <w:top w:w="0" w:type="dxa"/>
@@ -17120,7 +17154,7 @@
         </w:tc>
         <w:tc>
           <w:tcPr>
-            <w:tcW w:w="677" w:type="dxa"/>
+            <w:tcW w:w="676" w:type="dxa"/>
             <w:tcBorders/>
             <w:tcMar>
               <w:top w:w="0" w:type="dxa"/>
@@ -17154,7 +17188,7 @@
         </w:tc>
         <w:tc>
           <w:tcPr>
-            <w:tcW w:w="679" w:type="dxa"/>
+            <w:tcW w:w="680" w:type="dxa"/>
             <w:tcBorders/>
             <w:tcMar>
               <w:top w:w="0" w:type="dxa"/>
@@ -17222,7 +17256,7 @@
         </w:tc>
         <w:tc>
           <w:tcPr>
-            <w:tcW w:w="677" w:type="dxa"/>
+            <w:tcW w:w="676" w:type="dxa"/>
             <w:tcBorders/>
             <w:tcMar>
               <w:top w:w="0" w:type="dxa"/>
@@ -17256,7 +17290,7 @@
         </w:tc>
         <w:tc>
           <w:tcPr>
-            <w:tcW w:w="679" w:type="dxa"/>
+            <w:tcW w:w="680" w:type="dxa"/>
             <w:tcBorders/>
             <w:tcMar>
               <w:top w:w="0" w:type="dxa"/>
@@ -17420,8 +17454,8 @@
               </w:rPr>
               <w:t>2.26e-35</w:t>
             </w:r>
-            <w:bookmarkStart w:id="545" w:name="TBL-1-28-1"/>
-            <w:bookmarkStart w:id="546" w:name="TBL-1-28-"/>
+            <w:bookmarkStart w:id="545" w:name="TBL-1-28-"/>
+            <w:bookmarkStart w:id="546" w:name="TBL-1-28-1"/>
             <w:bookmarkEnd w:id="545"/>
             <w:bookmarkEnd w:id="546"/>
           </w:p>
@@ -17493,6 +17527,156 @@
         </w:tc>
         <w:tc>
           <w:tcPr>
+            <w:tcW w:w="676" w:type="dxa"/>
+            <w:tcBorders>
+              <w:bottom w:val="single" w:sz="2" w:space="0" w:color="000000"/>
+            </w:tcBorders>
+            <w:vAlign w:val="center"/>
+          </w:tcPr>
+          <w:p>
+            <w:pPr>
+              <w:pStyle w:val="TableContents"/>
+              <w:bidi w:val="0"/>
+              <w:spacing w:before="0" w:after="0"/>
+              <w:jc w:val="left"/>
+              <w:rPr>
+                <w:rFonts w:ascii="Times New Roman" w:hAnsi="Times New Roman"/>
+                <w:sz w:val="20"/>
+              </w:rPr>
+            </w:pPr>
+            <w:r>
+              <w:rPr>
+                <w:rFonts w:ascii="Times New Roman" w:hAnsi="Times New Roman"/>
+                <w:sz w:val="20"/>
+              </w:rPr>
+              <w:t xml:space="preserve">0.3 </w:t>
+            </w:r>
+            <w:bookmarkStart w:id="550" w:name="TBL-1-28-4"/>
+            <w:bookmarkEnd w:id="550"/>
+          </w:p>
+        </w:tc>
+        <w:tc>
+          <w:tcPr>
+            <w:tcW w:w="680" w:type="dxa"/>
+            <w:tcBorders>
+              <w:bottom w:val="single" w:sz="2" w:space="0" w:color="000000"/>
+            </w:tcBorders>
+            <w:vAlign w:val="center"/>
+          </w:tcPr>
+          <w:p>
+            <w:pPr>
+              <w:pStyle w:val="TableContents"/>
+              <w:bidi w:val="0"/>
+              <w:spacing w:before="0" w:after="0"/>
+              <w:jc w:val="left"/>
+              <w:rPr>
+                <w:rFonts w:ascii="Times New Roman" w:hAnsi="Times New Roman"/>
+                <w:sz w:val="20"/>
+              </w:rPr>
+            </w:pPr>
+            <w:r>
+              <w:rPr>
+                <w:rFonts w:ascii="Times New Roman" w:hAnsi="Times New Roman"/>
+                <w:sz w:val="20"/>
+              </w:rPr>
+              <w:t xml:space="preserve">0.1 </w:t>
+            </w:r>
+            <w:bookmarkStart w:id="551" w:name="TBL-1-28-5"/>
+            <w:bookmarkEnd w:id="551"/>
+          </w:p>
+        </w:tc>
+        <w:tc>
+          <w:tcPr>
+            <w:tcW w:w="678" w:type="dxa"/>
+            <w:tcBorders>
+              <w:bottom w:val="single" w:sz="2" w:space="0" w:color="000000"/>
+            </w:tcBorders>
+            <w:vAlign w:val="center"/>
+          </w:tcPr>
+          <w:p>
+            <w:pPr>
+              <w:pStyle w:val="TableContents"/>
+              <w:bidi w:val="0"/>
+              <w:spacing w:before="0" w:after="0"/>
+              <w:jc w:val="left"/>
+              <w:rPr>
+                <w:rFonts w:ascii="Times New Roman" w:hAnsi="Times New Roman"/>
+                <w:sz w:val="20"/>
+              </w:rPr>
+            </w:pPr>
+            <w:r>
+              <w:rPr>
+                <w:rFonts w:ascii="Times New Roman" w:hAnsi="Times New Roman"/>
+                <w:sz w:val="20"/>
+              </w:rPr>
+              <w:t xml:space="preserve">0.5 </w:t>
+            </w:r>
+            <w:bookmarkStart w:id="552" w:name="TBL-1-28-6"/>
+            <w:bookmarkEnd w:id="552"/>
+          </w:p>
+        </w:tc>
+        <w:tc>
+          <w:tcPr>
+            <w:tcW w:w="676" w:type="dxa"/>
+            <w:tcBorders>
+              <w:bottom w:val="single" w:sz="2" w:space="0" w:color="000000"/>
+            </w:tcBorders>
+            <w:vAlign w:val="center"/>
+          </w:tcPr>
+          <w:p>
+            <w:pPr>
+              <w:pStyle w:val="TableContents"/>
+              <w:bidi w:val="0"/>
+              <w:spacing w:before="0" w:after="0"/>
+              <w:jc w:val="left"/>
+              <w:rPr>
+                <w:rFonts w:ascii="Times New Roman" w:hAnsi="Times New Roman"/>
+                <w:sz w:val="20"/>
+              </w:rPr>
+            </w:pPr>
+            <w:r>
+              <w:rPr>
+                <w:rFonts w:ascii="Times New Roman" w:hAnsi="Times New Roman"/>
+                <w:sz w:val="20"/>
+              </w:rPr>
+              <w:t xml:space="preserve">0.7 </w:t>
+            </w:r>
+            <w:bookmarkStart w:id="553" w:name="TBL-1-28-7"/>
+            <w:bookmarkEnd w:id="553"/>
+          </w:p>
+        </w:tc>
+        <w:tc>
+          <w:tcPr>
+            <w:tcW w:w="680" w:type="dxa"/>
+            <w:tcBorders>
+              <w:bottom w:val="single" w:sz="2" w:space="0" w:color="000000"/>
+            </w:tcBorders>
+            <w:vAlign w:val="center"/>
+          </w:tcPr>
+          <w:p>
+            <w:pPr>
+              <w:pStyle w:val="TableContents"/>
+              <w:bidi w:val="0"/>
+              <w:spacing w:before="0" w:after="0"/>
+              <w:jc w:val="left"/>
+              <w:rPr>
+                <w:rFonts w:ascii="Times New Roman" w:hAnsi="Times New Roman"/>
+                <w:sz w:val="20"/>
+              </w:rPr>
+            </w:pPr>
+            <w:r>
+              <w:rPr>
+                <w:rFonts w:ascii="Times New Roman" w:hAnsi="Times New Roman"/>
+                <w:sz w:val="20"/>
+              </w:rPr>
+              <w:t xml:space="preserve">1.1 </w:t>
+            </w:r>
+            <w:bookmarkStart w:id="554" w:name="TBL-1-28-8"/>
+            <w:bookmarkEnd w:id="554"/>
+          </w:p>
+        </w:tc>
+        <w:tc>
+          <w:tcPr>
             <w:tcW w:w="677" w:type="dxa"/>
             <w:tcBorders>
               <w:bottom w:val="single" w:sz="2" w:space="0" w:color="000000"/>
@@ -17515,15 +17699,15 @@
                 <w:rFonts w:ascii="Times New Roman" w:hAnsi="Times New Roman"/>
                 <w:sz w:val="20"/>
               </w:rPr>
-              <w:t xml:space="preserve">0.3 </w:t>
-            </w:r>
-            <w:bookmarkStart w:id="550" w:name="TBL-1-28-4"/>
-            <w:bookmarkEnd w:id="550"/>
-          </w:p>
-        </w:tc>
-        <w:tc>
-          <w:tcPr>
-            <w:tcW w:w="679" w:type="dxa"/>
+              <w:t xml:space="preserve">0.5 </w:t>
+            </w:r>
+            <w:bookmarkStart w:id="555" w:name="TBL-1-28-9"/>
+            <w:bookmarkEnd w:id="555"/>
+          </w:p>
+        </w:tc>
+        <w:tc>
+          <w:tcPr>
+            <w:tcW w:w="676" w:type="dxa"/>
             <w:tcBorders>
               <w:bottom w:val="single" w:sz="2" w:space="0" w:color="000000"/>
             </w:tcBorders>
@@ -17545,10 +17729,40 @@
                 <w:rFonts w:ascii="Times New Roman" w:hAnsi="Times New Roman"/>
                 <w:sz w:val="20"/>
               </w:rPr>
-              <w:t xml:space="preserve">0.1 </w:t>
-            </w:r>
-            <w:bookmarkStart w:id="551" w:name="TBL-1-28-5"/>
-            <w:bookmarkEnd w:id="551"/>
+              <w:t xml:space="preserve">0.4 </w:t>
+            </w:r>
+            <w:bookmarkStart w:id="556" w:name="TBL-1-28-10"/>
+            <w:bookmarkEnd w:id="556"/>
+          </w:p>
+        </w:tc>
+        <w:tc>
+          <w:tcPr>
+            <w:tcW w:w="680" w:type="dxa"/>
+            <w:tcBorders>
+              <w:bottom w:val="single" w:sz="2" w:space="0" w:color="000000"/>
+            </w:tcBorders>
+            <w:vAlign w:val="center"/>
+          </w:tcPr>
+          <w:p>
+            <w:pPr>
+              <w:pStyle w:val="TableContents"/>
+              <w:bidi w:val="0"/>
+              <w:spacing w:before="0" w:after="0"/>
+              <w:jc w:val="left"/>
+              <w:rPr>
+                <w:rFonts w:ascii="Times New Roman" w:hAnsi="Times New Roman"/>
+                <w:sz w:val="20"/>
+              </w:rPr>
+            </w:pPr>
+            <w:r>
+              <w:rPr>
+                <w:rFonts w:ascii="Times New Roman" w:hAnsi="Times New Roman"/>
+                <w:sz w:val="20"/>
+              </w:rPr>
+              <w:t xml:space="preserve">0.0004 </w:t>
+            </w:r>
+            <w:bookmarkStart w:id="557" w:name="TBL-1-28-11"/>
+            <w:bookmarkEnd w:id="557"/>
           </w:p>
         </w:tc>
         <w:tc>
@@ -17575,15 +17789,15 @@
                 <w:rFonts w:ascii="Times New Roman" w:hAnsi="Times New Roman"/>
                 <w:sz w:val="20"/>
               </w:rPr>
-              <w:t xml:space="preserve">0.5 </w:t>
-            </w:r>
-            <w:bookmarkStart w:id="552" w:name="TBL-1-28-6"/>
-            <w:bookmarkEnd w:id="552"/>
-          </w:p>
-        </w:tc>
-        <w:tc>
-          <w:tcPr>
-            <w:tcW w:w="677" w:type="dxa"/>
+              <w:t xml:space="preserve">0.0002 </w:t>
+            </w:r>
+            <w:bookmarkStart w:id="558" w:name="TBL-1-28-12"/>
+            <w:bookmarkEnd w:id="558"/>
+          </w:p>
+        </w:tc>
+        <w:tc>
+          <w:tcPr>
+            <w:tcW w:w="676" w:type="dxa"/>
             <w:tcBorders>
               <w:bottom w:val="single" w:sz="2" w:space="0" w:color="000000"/>
             </w:tcBorders>
@@ -17605,186 +17819,6 @@
                 <w:rFonts w:ascii="Times New Roman" w:hAnsi="Times New Roman"/>
                 <w:sz w:val="20"/>
               </w:rPr>
-              <w:t xml:space="preserve">0.7 </w:t>
-            </w:r>
-            <w:bookmarkStart w:id="553" w:name="TBL-1-28-7"/>
-            <w:bookmarkEnd w:id="553"/>
-          </w:p>
-        </w:tc>
-        <w:tc>
-          <w:tcPr>
-            <w:tcW w:w="679" w:type="dxa"/>
-            <w:tcBorders>
-              <w:bottom w:val="single" w:sz="2" w:space="0" w:color="000000"/>
-            </w:tcBorders>
-            <w:vAlign w:val="center"/>
-          </w:tcPr>
-          <w:p>
-            <w:pPr>
-              <w:pStyle w:val="TableContents"/>
-              <w:bidi w:val="0"/>
-              <w:spacing w:before="0" w:after="0"/>
-              <w:jc w:val="left"/>
-              <w:rPr>
-                <w:rFonts w:ascii="Times New Roman" w:hAnsi="Times New Roman"/>
-                <w:sz w:val="20"/>
-              </w:rPr>
-            </w:pPr>
-            <w:r>
-              <w:rPr>
-                <w:rFonts w:ascii="Times New Roman" w:hAnsi="Times New Roman"/>
-                <w:sz w:val="20"/>
-              </w:rPr>
-              <w:t xml:space="preserve">1.1 </w:t>
-            </w:r>
-            <w:bookmarkStart w:id="554" w:name="TBL-1-28-8"/>
-            <w:bookmarkEnd w:id="554"/>
-          </w:p>
-        </w:tc>
-        <w:tc>
-          <w:tcPr>
-            <w:tcW w:w="677" w:type="dxa"/>
-            <w:tcBorders>
-              <w:bottom w:val="single" w:sz="2" w:space="0" w:color="000000"/>
-            </w:tcBorders>
-            <w:vAlign w:val="center"/>
-          </w:tcPr>
-          <w:p>
-            <w:pPr>
-              <w:pStyle w:val="TableContents"/>
-              <w:bidi w:val="0"/>
-              <w:spacing w:before="0" w:after="0"/>
-              <w:jc w:val="left"/>
-              <w:rPr>
-                <w:rFonts w:ascii="Times New Roman" w:hAnsi="Times New Roman"/>
-                <w:sz w:val="20"/>
-              </w:rPr>
-            </w:pPr>
-            <w:r>
-              <w:rPr>
-                <w:rFonts w:ascii="Times New Roman" w:hAnsi="Times New Roman"/>
-                <w:sz w:val="20"/>
-              </w:rPr>
-              <w:t xml:space="preserve">0.5 </w:t>
-            </w:r>
-            <w:bookmarkStart w:id="555" w:name="TBL-1-28-9"/>
-            <w:bookmarkEnd w:id="555"/>
-          </w:p>
-        </w:tc>
-        <w:tc>
-          <w:tcPr>
-            <w:tcW w:w="677" w:type="dxa"/>
-            <w:tcBorders>
-              <w:bottom w:val="single" w:sz="2" w:space="0" w:color="000000"/>
-            </w:tcBorders>
-            <w:vAlign w:val="center"/>
-          </w:tcPr>
-          <w:p>
-            <w:pPr>
-              <w:pStyle w:val="TableContents"/>
-              <w:bidi w:val="0"/>
-              <w:spacing w:before="0" w:after="0"/>
-              <w:jc w:val="left"/>
-              <w:rPr>
-                <w:rFonts w:ascii="Times New Roman" w:hAnsi="Times New Roman"/>
-                <w:sz w:val="20"/>
-              </w:rPr>
-            </w:pPr>
-            <w:r>
-              <w:rPr>
-                <w:rFonts w:ascii="Times New Roman" w:hAnsi="Times New Roman"/>
-                <w:sz w:val="20"/>
-              </w:rPr>
-              <w:t xml:space="preserve">0.4 </w:t>
-            </w:r>
-            <w:bookmarkStart w:id="556" w:name="TBL-1-28-10"/>
-            <w:bookmarkEnd w:id="556"/>
-          </w:p>
-        </w:tc>
-        <w:tc>
-          <w:tcPr>
-            <w:tcW w:w="679" w:type="dxa"/>
-            <w:tcBorders>
-              <w:bottom w:val="single" w:sz="2" w:space="0" w:color="000000"/>
-            </w:tcBorders>
-            <w:vAlign w:val="center"/>
-          </w:tcPr>
-          <w:p>
-            <w:pPr>
-              <w:pStyle w:val="TableContents"/>
-              <w:bidi w:val="0"/>
-              <w:spacing w:before="0" w:after="0"/>
-              <w:jc w:val="left"/>
-              <w:rPr>
-                <w:rFonts w:ascii="Times New Roman" w:hAnsi="Times New Roman"/>
-                <w:sz w:val="20"/>
-              </w:rPr>
-            </w:pPr>
-            <w:r>
-              <w:rPr>
-                <w:rFonts w:ascii="Times New Roman" w:hAnsi="Times New Roman"/>
-                <w:sz w:val="20"/>
-              </w:rPr>
-              <w:t xml:space="preserve">0.0004 </w:t>
-            </w:r>
-            <w:bookmarkStart w:id="557" w:name="TBL-1-28-11"/>
-            <w:bookmarkEnd w:id="557"/>
-          </w:p>
-        </w:tc>
-        <w:tc>
-          <w:tcPr>
-            <w:tcW w:w="678" w:type="dxa"/>
-            <w:tcBorders>
-              <w:bottom w:val="single" w:sz="2" w:space="0" w:color="000000"/>
-            </w:tcBorders>
-            <w:vAlign w:val="center"/>
-          </w:tcPr>
-          <w:p>
-            <w:pPr>
-              <w:pStyle w:val="TableContents"/>
-              <w:bidi w:val="0"/>
-              <w:spacing w:before="0" w:after="0"/>
-              <w:jc w:val="left"/>
-              <w:rPr>
-                <w:rFonts w:ascii="Times New Roman" w:hAnsi="Times New Roman"/>
-                <w:sz w:val="20"/>
-              </w:rPr>
-            </w:pPr>
-            <w:r>
-              <w:rPr>
-                <w:rFonts w:ascii="Times New Roman" w:hAnsi="Times New Roman"/>
-                <w:sz w:val="20"/>
-              </w:rPr>
-              <w:t xml:space="preserve">0.0002 </w:t>
-            </w:r>
-            <w:bookmarkStart w:id="558" w:name="TBL-1-28-12"/>
-            <w:bookmarkEnd w:id="558"/>
-          </w:p>
-        </w:tc>
-        <w:tc>
-          <w:tcPr>
-            <w:tcW w:w="677" w:type="dxa"/>
-            <w:tcBorders>
-              <w:bottom w:val="single" w:sz="2" w:space="0" w:color="000000"/>
-            </w:tcBorders>
-            <w:vAlign w:val="center"/>
-          </w:tcPr>
-          <w:p>
-            <w:pPr>
-              <w:pStyle w:val="TableContents"/>
-              <w:bidi w:val="0"/>
-              <w:spacing w:before="0" w:after="0"/>
-              <w:jc w:val="left"/>
-              <w:rPr>
-                <w:rFonts w:ascii="Times New Roman" w:hAnsi="Times New Roman"/>
-                <w:sz w:val="20"/>
-              </w:rPr>
-            </w:pPr>
-            <w:r>
-              <w:rPr>
-                <w:rFonts w:ascii="Times New Roman" w:hAnsi="Times New Roman"/>
-                <w:sz w:val="20"/>
-              </w:rPr>
               <w:t xml:space="preserve">0.0009 </w:t>
             </w:r>
             <w:bookmarkStart w:id="559" w:name="TBL-1-28-13"/>
@@ -17793,7 +17827,7 @@
         </w:tc>
         <w:tc>
           <w:tcPr>
-            <w:tcW w:w="679" w:type="dxa"/>
+            <w:tcW w:w="680" w:type="dxa"/>
             <w:tcBorders>
               <w:bottom w:val="single" w:sz="2" w:space="0" w:color="000000"/>
             </w:tcBorders>
@@ -18110,7 +18144,21 @@
           <w:rFonts w:ascii="Arial" w:hAnsi="Arial"/>
           <w:sz w:val="20"/>
         </w:rPr>
-        <w:t xml:space="preserve">: Densities of the top four enriched motifs at ends of chromosomal </w:t>
+        <w:t xml:space="preserve">: Densities of the top </w:t>
+      </w:r>
+      <w:r>
+        <w:rPr>
+          <w:rFonts w:ascii="Arial" w:hAnsi="Arial"/>
+          <w:sz w:val="20"/>
+        </w:rPr>
+        <w:t>three</w:t>
+      </w:r>
+      <w:r>
+        <w:rPr>
+          <w:rFonts w:ascii="Arial" w:hAnsi="Arial"/>
+          <w:sz w:val="20"/>
+        </w:rPr>
+        <w:t xml:space="preserve"> enriched motifs at ends of chromosomal </w:t>
       </w:r>
       <w:r>
         <w:rPr>
@@ -18757,20 +18805,20 @@
           <w:szCs w:val="4"/>
         </w:rPr>
       </w:r>
-      <w:bookmarkStart w:id="575" w:name="TBL-2-1"/>
-      <w:bookmarkStart w:id="576" w:name="TBL-2-1g"/>
-      <w:bookmarkStart w:id="577" w:name="x1-8001r2"/>
+      <w:bookmarkStart w:id="575" w:name="TBL-2-3"/>
+      <w:bookmarkStart w:id="576" w:name="TBL-2-2"/>
+      <w:bookmarkStart w:id="577" w:name="TBL-2-4"/>
       <w:bookmarkStart w:id="578" w:name="TBL-2"/>
-      <w:bookmarkStart w:id="579" w:name="TBL-2-4"/>
-      <w:bookmarkStart w:id="580" w:name="TBL-2-2"/>
-      <w:bookmarkStart w:id="581" w:name="TBL-2-3"/>
-      <w:bookmarkStart w:id="582" w:name="TBL-2-1"/>
-      <w:bookmarkStart w:id="583" w:name="TBL-2-1g"/>
-      <w:bookmarkStart w:id="584" w:name="x1-8001r2"/>
+      <w:bookmarkStart w:id="579" w:name="x1-8001r2"/>
+      <w:bookmarkStart w:id="580" w:name="TBL-2-1g"/>
+      <w:bookmarkStart w:id="581" w:name="TBL-2-1"/>
+      <w:bookmarkStart w:id="582" w:name="TBL-2-3"/>
+      <w:bookmarkStart w:id="583" w:name="TBL-2-2"/>
+      <w:bookmarkStart w:id="584" w:name="TBL-2-4"/>
       <w:bookmarkStart w:id="585" w:name="TBL-2"/>
-      <w:bookmarkStart w:id="586" w:name="TBL-2-4"/>
-      <w:bookmarkStart w:id="587" w:name="TBL-2-2"/>
-      <w:bookmarkStart w:id="588" w:name="TBL-2-3"/>
+      <w:bookmarkStart w:id="586" w:name="x1-8001r2"/>
+      <w:bookmarkStart w:id="587" w:name="TBL-2-1g"/>
+      <w:bookmarkStart w:id="588" w:name="TBL-2-1"/>
       <w:bookmarkEnd w:id="582"/>
       <w:bookmarkEnd w:id="583"/>
       <w:bookmarkEnd w:id="584"/>
@@ -18889,8 +18937,8 @@
               </w:rPr>
               <w:t>Cophenetic correlation</w:t>
             </w:r>
-            <w:bookmarkStart w:id="591" w:name="TBL-2-2-1"/>
-            <w:bookmarkStart w:id="592" w:name="TBL-2-2-"/>
+            <w:bookmarkStart w:id="591" w:name="TBL-2-2-"/>
+            <w:bookmarkStart w:id="592" w:name="TBL-2-2-1"/>
             <w:bookmarkEnd w:id="591"/>
             <w:bookmarkEnd w:id="592"/>
           </w:p>
@@ -19157,8 +19205,8 @@
               </w:rPr>
               <w:t xml:space="preserve">6.8e-165 </w:t>
             </w:r>
-            <w:bookmarkStart w:id="601" w:name="TBL-2-4-"/>
-            <w:bookmarkStart w:id="602" w:name="TBL-2-4-1"/>
+            <w:bookmarkStart w:id="601" w:name="TBL-2-4-1"/>
+            <w:bookmarkStart w:id="602" w:name="TBL-2-4-"/>
             <w:bookmarkEnd w:id="601"/>
             <w:bookmarkEnd w:id="602"/>
           </w:p>
@@ -19298,8 +19346,8 @@
               </w:rPr>
               <w:t xml:space="preserve">1.4e-235 </w:t>
             </w:r>
-            <w:bookmarkStart w:id="606" w:name="TBL-2-5-"/>
-            <w:bookmarkStart w:id="607" w:name="TBL-2-5-1"/>
+            <w:bookmarkStart w:id="606" w:name="TBL-2-5-1"/>
+            <w:bookmarkStart w:id="607" w:name="TBL-2-5-"/>
             <w:bookmarkEnd w:id="606"/>
             <w:bookmarkEnd w:id="607"/>
           </w:p>
@@ -19439,8 +19487,8 @@
               </w:rPr>
               <w:t xml:space="preserve">&lt;1.0e-300 </w:t>
             </w:r>
-            <w:bookmarkStart w:id="611" w:name="TBL-2-6-"/>
-            <w:bookmarkStart w:id="612" w:name="TBL-2-6-1"/>
+            <w:bookmarkStart w:id="611" w:name="TBL-2-6-1"/>
+            <w:bookmarkStart w:id="612" w:name="TBL-2-6-"/>
             <w:bookmarkEnd w:id="611"/>
             <w:bookmarkEnd w:id="612"/>
           </w:p>
@@ -19580,8 +19628,8 @@
               </w:rPr>
               <w:t xml:space="preserve">2.4e-194 </w:t>
             </w:r>
-            <w:bookmarkStart w:id="616" w:name="TBL-2-7-1"/>
-            <w:bookmarkStart w:id="617" w:name="TBL-2-7-"/>
+            <w:bookmarkStart w:id="616" w:name="TBL-2-7-"/>
+            <w:bookmarkStart w:id="617" w:name="TBL-2-7-1"/>
             <w:bookmarkEnd w:id="616"/>
             <w:bookmarkEnd w:id="617"/>
           </w:p>
@@ -19721,8 +19769,8 @@
               </w:rPr>
               <w:t xml:space="preserve">7.3e-119 </w:t>
             </w:r>
-            <w:bookmarkStart w:id="621" w:name="TBL-2-8-"/>
-            <w:bookmarkStart w:id="622" w:name="TBL-2-8-1"/>
+            <w:bookmarkStart w:id="621" w:name="TBL-2-8-1"/>
+            <w:bookmarkStart w:id="622" w:name="TBL-2-8-"/>
             <w:bookmarkEnd w:id="621"/>
             <w:bookmarkEnd w:id="622"/>
           </w:p>
@@ -19862,8 +19910,8 @@
               </w:rPr>
               <w:t xml:space="preserve">2.5e-214 </w:t>
             </w:r>
-            <w:bookmarkStart w:id="626" w:name="TBL-2-9-"/>
-            <w:bookmarkStart w:id="627" w:name="TBL-2-9-1"/>
+            <w:bookmarkStart w:id="626" w:name="TBL-2-9-1"/>
+            <w:bookmarkStart w:id="627" w:name="TBL-2-9-"/>
             <w:bookmarkEnd w:id="626"/>
             <w:bookmarkEnd w:id="627"/>
           </w:p>
@@ -20003,8 +20051,8 @@
               </w:rPr>
               <w:t xml:space="preserve">&lt;1.0e-300 </w:t>
             </w:r>
-            <w:bookmarkStart w:id="631" w:name="TBL-2-10-1"/>
-            <w:bookmarkStart w:id="632" w:name="TBL-2-10-"/>
+            <w:bookmarkStart w:id="631" w:name="TBL-2-10-"/>
+            <w:bookmarkStart w:id="632" w:name="TBL-2-10-1"/>
             <w:bookmarkEnd w:id="631"/>
             <w:bookmarkEnd w:id="632"/>
           </w:p>
@@ -20144,8 +20192,8 @@
               </w:rPr>
               <w:t xml:space="preserve">&lt;1.0e-300 </w:t>
             </w:r>
-            <w:bookmarkStart w:id="636" w:name="TBL-2-11-"/>
-            <w:bookmarkStart w:id="637" w:name="TBL-2-11-1"/>
+            <w:bookmarkStart w:id="636" w:name="TBL-2-11-1"/>
+            <w:bookmarkStart w:id="637" w:name="TBL-2-11-"/>
             <w:bookmarkEnd w:id="636"/>
             <w:bookmarkEnd w:id="637"/>
           </w:p>
@@ -20285,8 +20333,8 @@
               </w:rPr>
               <w:t xml:space="preserve">&lt;1.0e-300 </w:t>
             </w:r>
-            <w:bookmarkStart w:id="641" w:name="TBL-2-12-1"/>
-            <w:bookmarkStart w:id="642" w:name="TBL-2-12-"/>
+            <w:bookmarkStart w:id="641" w:name="TBL-2-12-"/>
+            <w:bookmarkStart w:id="642" w:name="TBL-2-12-1"/>
             <w:bookmarkEnd w:id="641"/>
             <w:bookmarkEnd w:id="642"/>
           </w:p>
@@ -20426,8 +20474,8 @@
               </w:rPr>
               <w:t xml:space="preserve">&lt;1.0e-300 </w:t>
             </w:r>
-            <w:bookmarkStart w:id="646" w:name="TBL-2-13-1"/>
-            <w:bookmarkStart w:id="647" w:name="TBL-2-13-"/>
+            <w:bookmarkStart w:id="646" w:name="TBL-2-13-"/>
+            <w:bookmarkStart w:id="647" w:name="TBL-2-13-1"/>
             <w:bookmarkEnd w:id="646"/>
             <w:bookmarkEnd w:id="647"/>
           </w:p>
@@ -20567,8 +20615,8 @@
               </w:rPr>
               <w:t xml:space="preserve">&lt;1.0e-300 </w:t>
             </w:r>
-            <w:bookmarkStart w:id="651" w:name="TBL-2-14-1"/>
-            <w:bookmarkStart w:id="652" w:name="TBL-2-14-"/>
+            <w:bookmarkStart w:id="651" w:name="TBL-2-14-"/>
+            <w:bookmarkStart w:id="652" w:name="TBL-2-14-1"/>
             <w:bookmarkEnd w:id="651"/>
             <w:bookmarkEnd w:id="652"/>
           </w:p>
@@ -20708,8 +20756,8 @@
               </w:rPr>
               <w:t xml:space="preserve">&lt;1.0e-300 </w:t>
             </w:r>
-            <w:bookmarkStart w:id="656" w:name="TBL-2-15-1"/>
-            <w:bookmarkStart w:id="657" w:name="TBL-2-15-"/>
+            <w:bookmarkStart w:id="656" w:name="TBL-2-15-"/>
+            <w:bookmarkStart w:id="657" w:name="TBL-2-15-1"/>
             <w:bookmarkEnd w:id="656"/>
             <w:bookmarkEnd w:id="657"/>
           </w:p>
@@ -20849,8 +20897,8 @@
               </w:rPr>
               <w:t xml:space="preserve">&lt;1.0e-300 </w:t>
             </w:r>
-            <w:bookmarkStart w:id="661" w:name="TBL-2-16-1"/>
-            <w:bookmarkStart w:id="662" w:name="TBL-2-16-"/>
+            <w:bookmarkStart w:id="661" w:name="TBL-2-16-"/>
+            <w:bookmarkStart w:id="662" w:name="TBL-2-16-1"/>
             <w:bookmarkEnd w:id="661"/>
             <w:bookmarkEnd w:id="662"/>
           </w:p>
@@ -21153,16 +21201,16 @@
           <w:szCs w:val="4"/>
         </w:rPr>
       </w:r>
-      <w:bookmarkStart w:id="668" w:name="TBL-3"/>
-      <w:bookmarkStart w:id="669" w:name="TBL-3-2"/>
+      <w:bookmarkStart w:id="668" w:name="x1-8003r3"/>
+      <w:bookmarkStart w:id="669" w:name="TBL-3-1g"/>
       <w:bookmarkStart w:id="670" w:name="TBL-3-1"/>
-      <w:bookmarkStart w:id="671" w:name="TBL-3-1g"/>
-      <w:bookmarkStart w:id="672" w:name="x1-8003r3"/>
-      <w:bookmarkStart w:id="673" w:name="TBL-3"/>
-      <w:bookmarkStart w:id="674" w:name="TBL-3-2"/>
+      <w:bookmarkStart w:id="671" w:name="TBL-3-2"/>
+      <w:bookmarkStart w:id="672" w:name="TBL-3"/>
+      <w:bookmarkStart w:id="673" w:name="x1-8003r3"/>
+      <w:bookmarkStart w:id="674" w:name="TBL-3-1g"/>
       <w:bookmarkStart w:id="675" w:name="TBL-3-1"/>
-      <w:bookmarkStart w:id="676" w:name="TBL-3-1g"/>
-      <w:bookmarkStart w:id="677" w:name="x1-8003r3"/>
+      <w:bookmarkStart w:id="676" w:name="TBL-3-2"/>
+      <w:bookmarkStart w:id="677" w:name="TBL-3"/>
       <w:bookmarkEnd w:id="673"/>
       <w:bookmarkEnd w:id="674"/>
       <w:bookmarkEnd w:id="675"/>
@@ -21316,8 +21364,8 @@
               </w:rPr>
               <w:t xml:space="preserve">4.2e-56 </w:t>
             </w:r>
-            <w:bookmarkStart w:id="680" w:name="TBL-3-3-1"/>
-            <w:bookmarkStart w:id="681" w:name="TBL-3-3-"/>
+            <w:bookmarkStart w:id="680" w:name="TBL-3-3-"/>
+            <w:bookmarkStart w:id="681" w:name="TBL-3-3-1"/>
             <w:bookmarkEnd w:id="680"/>
             <w:bookmarkEnd w:id="681"/>
           </w:p>
@@ -21389,8 +21437,8 @@
               </w:rPr>
               <w:t xml:space="preserve">7.6e-107 </w:t>
             </w:r>
-            <w:bookmarkStart w:id="683" w:name="TBL-3-4-1"/>
-            <w:bookmarkStart w:id="684" w:name="TBL-3-4-"/>
+            <w:bookmarkStart w:id="683" w:name="TBL-3-4-"/>
+            <w:bookmarkStart w:id="684" w:name="TBL-3-4-1"/>
             <w:bookmarkEnd w:id="683"/>
             <w:bookmarkEnd w:id="684"/>
           </w:p>
@@ -21462,8 +21510,8 @@
               </w:rPr>
               <w:t xml:space="preserve">2.2e-40 </w:t>
             </w:r>
-            <w:bookmarkStart w:id="686" w:name="TBL-3-5-1"/>
-            <w:bookmarkStart w:id="687" w:name="TBL-3-5-"/>
+            <w:bookmarkStart w:id="686" w:name="TBL-3-5-"/>
+            <w:bookmarkStart w:id="687" w:name="TBL-3-5-1"/>
             <w:bookmarkEnd w:id="686"/>
             <w:bookmarkEnd w:id="687"/>
           </w:p>
@@ -21536,10 +21584,10 @@
                 <w:szCs w:val="4"/>
               </w:rPr>
             </w:r>
-            <w:bookmarkStart w:id="689" w:name="TBL-3-6-1"/>
-            <w:bookmarkStart w:id="690" w:name="TBL-3-6-"/>
-            <w:bookmarkStart w:id="691" w:name="TBL-3-6-1"/>
-            <w:bookmarkStart w:id="692" w:name="TBL-3-6-"/>
+            <w:bookmarkStart w:id="689" w:name="TBL-3-6-"/>
+            <w:bookmarkStart w:id="690" w:name="TBL-3-6-1"/>
+            <w:bookmarkStart w:id="691" w:name="TBL-3-6-"/>
+            <w:bookmarkStart w:id="692" w:name="TBL-3-6-1"/>
             <w:bookmarkEnd w:id="691"/>
             <w:bookmarkEnd w:id="692"/>
           </w:p>
@@ -21618,8 +21666,8 @@
               </w:rPr>
               <w:t xml:space="preserve">3.1e-11 </w:t>
             </w:r>
-            <w:bookmarkStart w:id="694" w:name="TBL-3-7-1"/>
-            <w:bookmarkStart w:id="695" w:name="TBL-3-7-"/>
+            <w:bookmarkStart w:id="694" w:name="TBL-3-7-"/>
+            <w:bookmarkStart w:id="695" w:name="TBL-3-7-1"/>
             <w:bookmarkEnd w:id="694"/>
             <w:bookmarkEnd w:id="695"/>
           </w:p>
@@ -21698,8 +21746,8 @@
               </w:rPr>
               <w:t xml:space="preserve">ns (1.00) </w:t>
             </w:r>
-            <w:bookmarkStart w:id="697" w:name="TBL-3-8-1"/>
-            <w:bookmarkStart w:id="698" w:name="TBL-3-8-"/>
+            <w:bookmarkStart w:id="697" w:name="TBL-3-8-"/>
+            <w:bookmarkStart w:id="698" w:name="TBL-3-8-1"/>
             <w:bookmarkEnd w:id="697"/>
             <w:bookmarkEnd w:id="698"/>
           </w:p>
@@ -21772,10 +21820,10 @@
                 <w:szCs w:val="4"/>
               </w:rPr>
             </w:r>
-            <w:bookmarkStart w:id="700" w:name="TBL-3-9-1"/>
-            <w:bookmarkStart w:id="701" w:name="TBL-3-9-"/>
-            <w:bookmarkStart w:id="702" w:name="TBL-3-9-1"/>
-            <w:bookmarkStart w:id="703" w:name="TBL-3-9-"/>
+            <w:bookmarkStart w:id="700" w:name="TBL-3-9-"/>
+            <w:bookmarkStart w:id="701" w:name="TBL-3-9-1"/>
+            <w:bookmarkStart w:id="702" w:name="TBL-3-9-"/>
+            <w:bookmarkStart w:id="703" w:name="TBL-3-9-1"/>
             <w:bookmarkEnd w:id="702"/>
             <w:bookmarkEnd w:id="703"/>
           </w:p>
@@ -21854,8 +21902,8 @@
               </w:rPr>
               <w:t xml:space="preserve">3.4e-02 </w:t>
             </w:r>
-            <w:bookmarkStart w:id="705" w:name="TBL-3-10-1"/>
-            <w:bookmarkStart w:id="706" w:name="TBL-3-10-"/>
+            <w:bookmarkStart w:id="705" w:name="TBL-3-10-"/>
+            <w:bookmarkStart w:id="706" w:name="TBL-3-10-1"/>
             <w:bookmarkEnd w:id="705"/>
             <w:bookmarkEnd w:id="706"/>
           </w:p>
@@ -22099,8 +22147,8 @@
         <w:jc w:val="left"/>
         <w:rPr/>
       </w:pPr>
-      <w:bookmarkStart w:id="711" w:name="Q1-1-18"/>
-      <w:bookmarkStart w:id="712" w:name="x1-9000doc"/>
+      <w:bookmarkStart w:id="711" w:name="x1-9000doc"/>
+      <w:bookmarkStart w:id="712" w:name="Q1-1-18"/>
       <w:bookmarkEnd w:id="711"/>
       <w:bookmarkEnd w:id="712"/>
       <w:r>
@@ -22220,7 +22268,81 @@
         <w:rPr>
           <w:rFonts w:ascii="Times New Roman" w:hAnsi="Times New Roman"/>
         </w:rPr>
-        <w:t xml:space="preserve">) of telomeres. Our results reaffirm that the canonical repeat (TTAGGG) is certainly the most dominant type of motif in telomeres, but also reveal a surprising diversity of repeat variations, which are confirmed by both short and long-read sequencing technologies. This diversity of repeats includes previously reported variants, as well as novel motifs that are characterized not only by nucleotide substitutions, but also insertions, deletions, and even motif pairing. Repeat patterns were chromosome-specific, with different non-canonical repeats being pronounced on different chromosomes, such as TGAGGG on 12q and TTAGGGG on 15q, which may be correlated with biological pathways (Bluhm et al. </w:t>
+        <w:t xml:space="preserve">) of telomeres. Our results reaffirm that the canonical repeat (TTAGGG) is certainly the most dominant motif </w:t>
+      </w:r>
+      <w:r>
+        <w:rPr>
+          <w:rFonts w:ascii="Times New Roman" w:hAnsi="Times New Roman"/>
+        </w:rPr>
+        <w:t>found with</w:t>
+      </w:r>
+      <w:r>
+        <w:rPr>
+          <w:rFonts w:ascii="Times New Roman" w:hAnsi="Times New Roman"/>
+        </w:rPr>
+        <w:t>in telomeres, but also reveal a surprising diversity of repeat variations, which are confirmed by both short and long-read sequencing technologies. This diversity of repeat s</w:t>
+      </w:r>
+      <w:r>
+        <w:rPr>
+          <w:rFonts w:ascii="Times New Roman" w:hAnsi="Times New Roman"/>
+        </w:rPr>
+        <w:t>equence</w:t>
+      </w:r>
+      <w:r>
+        <w:rPr>
+          <w:rFonts w:ascii="Times New Roman" w:hAnsi="Times New Roman"/>
+        </w:rPr>
+        <w:t xml:space="preserve"> includes previously reported variants, as well as novel motifs that are characterized not only by nucleotide substitutions, but also insertions, deletions, and even motif pairing. </w:t>
+      </w:r>
+      <w:commentRangeStart w:id="1"/>
+      <w:r>
+        <w:rPr>
+          <w:rFonts w:ascii="Times New Roman" w:hAnsi="Times New Roman"/>
+        </w:rPr>
+        <w:t>Interestingly</w:t>
+      </w:r>
+      <w:r>
+        <w:rPr>
+          <w:rFonts w:ascii="Times New Roman" w:hAnsi="Times New Roman"/>
+        </w:rPr>
+      </w:r>
+      <w:commentRangeEnd w:id="1"/>
+      <w:r>
+        <w:commentReference w:id="1"/>
+      </w:r>
+      <w:r>
+        <w:rPr>
+          <w:rFonts w:ascii="Times New Roman" w:hAnsi="Times New Roman"/>
+        </w:rPr>
+        <w:t>, r</w:t>
+      </w:r>
+      <w:r>
+        <w:rPr>
+          <w:rFonts w:ascii="Times New Roman" w:hAnsi="Times New Roman"/>
+        </w:rPr>
+        <w:t xml:space="preserve">epeat patterns were chromosome-specific, with different non-canonical repeats being pronounced on different chromosomes, such as TGAGGG on 12q and TTAGGGG on 15q, which may be correlated with </w:t>
+      </w:r>
+      <w:commentRangeStart w:id="2"/>
+      <w:r>
+        <w:rPr>
+          <w:rFonts w:ascii="Times New Roman" w:hAnsi="Times New Roman"/>
+        </w:rPr>
+        <w:t>particular</w:t>
+      </w:r>
+      <w:r>
+        <w:rPr>
+          <w:rFonts w:ascii="Times New Roman" w:hAnsi="Times New Roman"/>
+        </w:rPr>
+      </w:r>
+      <w:commentRangeEnd w:id="2"/>
+      <w:r>
+        <w:commentReference w:id="2"/>
+      </w:r>
+      <w:r>
+        <w:rPr>
+          <w:rFonts w:ascii="Times New Roman" w:hAnsi="Times New Roman"/>
+        </w:rPr>
+        <w:t xml:space="preserve"> biological pathways (Bluhm et al. </w:t>
       </w:r>
       <w:r>
         <w:fldChar w:fldCharType="begin"/>
@@ -22307,7 +22429,31 @@
         <w:rPr>
           <w:rFonts w:ascii="Times New Roman" w:hAnsi="Times New Roman"/>
         </w:rPr>
-        <w:t xml:space="preserve">). Moreover, while short read sequencing is able to identify such variants, it alone cannot reveal the relative locations of these motifs within telomeres, as repetitive short reads can neither be aligned outside of the reference genome nor provide enough overlap variability to be assembled </w:t>
+        <w:t xml:space="preserve">). Moreover, while short read sequencing is </w:t>
+      </w:r>
+      <w:r>
+        <w:rPr>
+          <w:rFonts w:ascii="Times New Roman" w:hAnsi="Times New Roman"/>
+        </w:rPr>
+        <w:t>capable of</w:t>
+      </w:r>
+      <w:r>
+        <w:rPr>
+          <w:rFonts w:ascii="Times New Roman" w:hAnsi="Times New Roman"/>
+        </w:rPr>
+        <w:t xml:space="preserve"> identify</w:t>
+      </w:r>
+      <w:r>
+        <w:rPr>
+          <w:rFonts w:ascii="Times New Roman" w:hAnsi="Times New Roman"/>
+        </w:rPr>
+        <w:t>ing</w:t>
+      </w:r>
+      <w:r>
+        <w:rPr>
+          <w:rFonts w:ascii="Times New Roman" w:hAnsi="Times New Roman"/>
+        </w:rPr>
+        <w:t xml:space="preserve"> such variants, it alone cannot reveal the relative locations of these motifs within telomeres, as repetitive short reads can neither be aligned outside of the reference genome nor provide enough overlap variability to be assembled </w:t>
       </w:r>
       <w:r>
         <w:rPr>
@@ -22494,7 +22640,19 @@
         <w:rPr>
           <w:rFonts w:ascii="Times New Roman" w:hAnsi="Times New Roman"/>
         </w:rPr>
-        <w:t xml:space="preserve">arm of Chromosome 8 only after 2–3Kbp past the annotated boundary in all datasets; the candidate reads on the </w:t>
+        <w:t xml:space="preserve">arm of Chromosome 8 only 2–3Kbp </w:t>
+      </w:r>
+      <w:r>
+        <w:rPr>
+          <w:rFonts w:ascii="Times New Roman" w:hAnsi="Times New Roman"/>
+        </w:rPr>
+        <w:t>beyond</w:t>
+      </w:r>
+      <w:r>
+        <w:rPr>
+          <w:rFonts w:ascii="Times New Roman" w:hAnsi="Times New Roman"/>
+        </w:rPr>
+        <w:t xml:space="preserve"> the annotated boundary in all datasets; the candidate reads on the </w:t>
       </w:r>
       <w:r>
         <w:rPr>
@@ -22544,13 +22702,93 @@
         <w:rPr>
           <w:rFonts w:ascii="Times New Roman" w:hAnsi="Times New Roman"/>
         </w:rPr>
-        <w:t xml:space="preserve">) that the existing assemblies do not provide a completely accurate subtelomeric annotation, and suggests that methods described herein could help to resolve these areas of reference genomes. </w:t>
+        <w:t xml:space="preserve">) that the existing assemblies do not provide completely accurate subtelomeric annotation, and suggests that methods described herein could help to resolve these areas of reference genomes. </w:t>
         <w:br/>
         <w:br/>
-        <w:t xml:space="preserve">We observed PacBio CCS reads reaching up to 16 Kbp beyond the known regions of the genome, and resolving the underlying sequence with fidelity, as measured both by the entropy of motif assignment and by pairwise Levenshtein distances between the reads belonging to the same chromosomal arms. While short reads also provided support for non-canonical motifs, the overlap between the short and the long reads was substantial, but not complete, which can be explained by the necessary bias towards the canonical motif during the selection of short reads. Therefore, telomeric regions with higher content of non-canonical repeats are less likely to be identified through the use of short reads, and instead, long reads appear to be more suitable for this purpose as well. </w:t>
+        <w:t xml:space="preserve">We observed PacBio CCS reads reaching up to 16 Kbp beyond the known regions of the genome, and resolving the underlying sequence with fidelity, as measured both by the entropy of motif assignment and by pairwise Levenshtein distances between the reads belonging to the same chromosomal arms. While short reads also provided support for non-canonical motifs, the overlap between the short and the long reads was substantial, but not complete, which can be explained by the necessary bias towards the canonical motif during the selection of short reads. Therefore, telomeric regions with higher content of non-canonical repeats are less likely to be identified through the use of short reads, and </w:t>
+      </w:r>
+      <w:r>
+        <w:rPr>
+          <w:rFonts w:ascii="Times New Roman" w:hAnsi="Times New Roman"/>
+        </w:rPr>
+        <w:t>so</w:t>
+      </w:r>
+      <w:r>
+        <w:rPr>
+          <w:rFonts w:ascii="Times New Roman" w:hAnsi="Times New Roman"/>
+        </w:rPr>
+        <w:t xml:space="preserve">, long reads appear to be more suitable for this purpose as well. </w:t>
         <w:br/>
         <w:br/>
-        <w:t>The identified variations in long range contexts elucidate subject-specific, trio- and population-specific similarities of telomeric sequences, as well as a level of interpopulation similarity, and thus provide a new means of haplotype mapping and reveal the existence and motif composition of haplotype spectra on a multi-Kbp scale. Interpopulation similarity, as well as paternal inheritance of variation, evidenced that the observed haplotypes could not be attributed to per-dataset batch effects. Coverage of different chromosomes was uneven, and the lengths of PacBio CCS reads allowed to resolve uniquely mapping reads only on 37 chromosomal arms. As such, numbers of captured telomeric reads and levels of observed similarity varied from subject to subject; in particular, maternal inheritance of haplotypes could not be determined, in contrast to statistically significant paternal inheritance. This calls for more sequencing experiments aimed to reconstruct the full picture of this variation. Clustering on a per-subject basis concealed interpopulation similarity, but underscored intra-subject variation (</w:t>
+        <w:t xml:space="preserve">The identified variations in long range contexts elucidate subject-specific, trio- and population-specific similarities of telomeric sequences, as well as a level of interpopulation similarity, and thus provide a new means of haplotype mapping and reveal the existence and motif composition of haplotype spectra on a multi-Kbp scale. Interpopulation similarity, as well as paternal inheritance of variation, </w:t>
+      </w:r>
+      <w:r>
+        <w:rPr>
+          <w:rFonts w:ascii="Times New Roman" w:hAnsi="Times New Roman"/>
+        </w:rPr>
+        <w:t xml:space="preserve">provided </w:t>
+      </w:r>
+      <w:r>
+        <w:rPr>
+          <w:rFonts w:ascii="Times New Roman" w:hAnsi="Times New Roman"/>
+        </w:rPr>
+        <w:t xml:space="preserve">evidence that the observed haplotypes could not be attributed to per-dataset batch effects. Coverage of different chromosomes was uneven, and the lengths of PacBio CCS reads allowed </w:t>
+      </w:r>
+      <w:r>
+        <w:rPr>
+          <w:rFonts w:ascii="Times New Roman" w:hAnsi="Times New Roman"/>
+        </w:rPr>
+        <w:t>resolution of</w:t>
+      </w:r>
+      <w:r>
+        <w:rPr>
+          <w:rFonts w:ascii="Times New Roman" w:hAnsi="Times New Roman"/>
+        </w:rPr>
+        <w:t xml:space="preserve"> uniquely mapping reads only on </w:t>
+      </w:r>
+      <w:commentRangeStart w:id="3"/>
+      <w:r>
+        <w:rPr>
+          <w:rFonts w:ascii="Times New Roman" w:hAnsi="Times New Roman"/>
+        </w:rPr>
+        <w:t>23</w:t>
+      </w:r>
+      <w:r>
+        <w:rPr>
+          <w:rFonts w:ascii="Times New Roman" w:hAnsi="Times New Roman"/>
+        </w:rPr>
+      </w:r>
+      <w:commentRangeEnd w:id="3"/>
+      <w:r>
+        <w:commentReference w:id="3"/>
+      </w:r>
+      <w:r>
+        <w:rPr>
+          <w:rFonts w:ascii="Times New Roman" w:hAnsi="Times New Roman"/>
+        </w:rPr>
+        <w:t xml:space="preserve"> chromosomal arms</w:t>
+      </w:r>
+      <w:commentRangeStart w:id="4"/>
+      <w:r>
+        <w:rPr>
+          <w:rFonts w:ascii="Times New Roman" w:hAnsi="Times New Roman"/>
+        </w:rPr>
+        <w:t>.</w:t>
+      </w:r>
+      <w:r>
+        <w:rPr>
+          <w:rFonts w:ascii="Times New Roman" w:hAnsi="Times New Roman"/>
+        </w:rPr>
+      </w:r>
+      <w:commentRangeEnd w:id="4"/>
+      <w:r>
+        <w:commentReference w:id="4"/>
+      </w:r>
+      <w:r>
+        <w:rPr>
+          <w:rFonts w:ascii="Times New Roman" w:hAnsi="Times New Roman"/>
+        </w:rPr>
+        <w:t xml:space="preserve"> As such, numbers of captured telomeric reads and levels of observed similarity varied from subject to subject; in particular, maternal inheritance of haplotypes could not be determined, in contrast to statistically significant paternal inheritance. This calls for more sequencing experiments aimed to reconstruct the full picture of this variation. Clustering on a per-subject basis concealed interpopulation similarity, but underscored intra-subject variation (</w:t>
       </w:r>
       <w:r>
         <w:rPr>
@@ -22563,7 +22801,41 @@
         <w:rPr>
           <w:rFonts w:ascii="Times New Roman" w:hAnsi="Times New Roman"/>
         </w:rPr>
-        <w:t xml:space="preserve">), suggesting coexistence of multiple telomeric haplotypes per chromosomal arm within each subject. Given that the reference DNA for the subjects HG001 through HG007 was extracted from growths of B lymphoblastoid cell lines, this suggests that as B cells undergo maturation, distinct clones may gain distinct variations in their telomeric sequence. This opens up avenues of investigation into the haplotypic variation among not only immune cells, but also different cell types overall, and provides a new opportunity to map, quantify, and characterize a previously missed form of human genetic variation. </w:t>
+        <w:t xml:space="preserve">), suggesting coexistence of multiple telomeric haplotypes per chromosomal arm within each subject. Given that the reference DNA for the subjects HG001 through HG007 was extracted from </w:t>
+      </w:r>
+      <w:commentRangeStart w:id="5"/>
+      <w:r>
+        <w:rPr>
+          <w:rFonts w:ascii="Times New Roman" w:hAnsi="Times New Roman"/>
+        </w:rPr>
+        <w:t>growths of B</w:t>
+      </w:r>
+      <w:r>
+        <w:rPr>
+          <w:rFonts w:ascii="Times New Roman" w:hAnsi="Times New Roman"/>
+        </w:rPr>
+      </w:r>
+      <w:commentRangeEnd w:id="5"/>
+      <w:r>
+        <w:commentReference w:id="5"/>
+      </w:r>
+      <w:r>
+        <w:rPr>
+          <w:rFonts w:ascii="Times New Roman" w:hAnsi="Times New Roman"/>
+        </w:rPr>
+        <w:t xml:space="preserve"> lymphoblastoid cell lines, this suggests that as B cells undergo maturation, distinct clones may gain distinct variations in their telomeric sequence. This opens up avenues of investigation into the haplotypic variation among not only immune cells, but also different cell types overall, and provides a new opportunity to map, quantify, and characterize a previously </w:t>
+      </w:r>
+      <w:r>
+        <w:rPr>
+          <w:rFonts w:ascii="Times New Roman" w:hAnsi="Times New Roman"/>
+        </w:rPr>
+        <w:t>unrecognized</w:t>
+      </w:r>
+      <w:r>
+        <w:rPr>
+          <w:rFonts w:ascii="Times New Roman" w:hAnsi="Times New Roman"/>
+        </w:rPr>
+        <w:t xml:space="preserve"> form of human genetic variation. </w:t>
       </w:r>
     </w:p>
     <w:p>
@@ -22607,9 +22879,9 @@
           <w:rFonts w:ascii="Times New Roman" w:hAnsi="Times New Roman"/>
         </w:rPr>
       </w:pPr>
-      <w:bookmarkStart w:id="715" w:name="Q1-1-20"/>
+      <w:bookmarkStart w:id="715" w:name="x1-11000"/>
       <w:bookmarkStart w:id="716" w:name="x1-10000doc"/>
-      <w:bookmarkStart w:id="717" w:name="x1-11000"/>
+      <w:bookmarkStart w:id="717" w:name="Q1-1-20"/>
       <w:bookmarkEnd w:id="715"/>
       <w:bookmarkEnd w:id="716"/>
       <w:bookmarkEnd w:id="717"/>
@@ -22686,13 +22958,7 @@
         <w:rPr>
           <w:rFonts w:ascii="Times New Roman" w:hAnsi="Times New Roman"/>
         </w:rPr>
-        <w:t xml:space="preserve">; </w:t>
-      </w:r>
-      <w:r>
-        <w:rPr>
-          <w:rFonts w:ascii="Times New Roman" w:hAnsi="Times New Roman"/>
-        </w:rPr>
-        <w:t>Consortium</w:t>
+        <w:t>; Consortium</w:t>
       </w:r>
       <w:r>
         <w:fldChar w:fldCharType="begin"/>
@@ -24794,10 +25060,10 @@
           <w:rFonts w:ascii="Times New Roman" w:hAnsi="Times New Roman"/>
         </w:rPr>
       </w:pPr>
-      <w:bookmarkStart w:id="743" w:name="bib-1"/>
-      <w:bookmarkStart w:id="744" w:name="Q1-1-42"/>
-      <w:bookmarkStart w:id="745" w:name="page.33"/>
-      <w:bookmarkStart w:id="746" w:name="X0-"/>
+      <w:bookmarkStart w:id="743" w:name="X0-"/>
+      <w:bookmarkStart w:id="744" w:name="page.33"/>
+      <w:bookmarkStart w:id="745" w:name="Q1-1-42"/>
+      <w:bookmarkStart w:id="746" w:name="bib-1"/>
       <w:bookmarkEnd w:id="743"/>
       <w:bookmarkEnd w:id="744"/>
       <w:bookmarkEnd w:id="745"/>
@@ -26393,14 +26659,7 @@
           <w:rFonts w:ascii="Times New Roman" w:hAnsi="Times New Roman"/>
           <w:i/>
         </w:rPr>
-        <w:t>Res</w:t>
-      </w:r>
-      <w:r>
-        <w:rPr>
-          <w:rFonts w:ascii="Times New Roman" w:hAnsi="Times New Roman"/>
-          <w:i/>
-        </w:rPr>
-        <w:t>earch</w:t>
+        <w:t>Research</w:t>
       </w:r>
       <w:r>
         <w:rPr>
@@ -27016,6 +27275,326 @@
     </w:sectPr>
   </w:body>
 </w:document>
+</file>
+
+<file path=word/comments.xml><?xml version="1.0" encoding="utf-8"?>
+<w:comments xmlns:o="urn:schemas-microsoft-com:office:office" xmlns:r="http://schemas.openxmlformats.org/officeDocument/2006/relationships" xmlns:v="urn:schemas-microsoft-com:vml" xmlns:w="http://schemas.openxmlformats.org/wordprocessingml/2006/main" xmlns:w10="urn:schemas-microsoft-com:office:word" xmlns:wp="http://schemas.openxmlformats.org/drawingml/2006/wordprocessingDrawing" xmlns:wps="http://schemas.microsoft.com/office/word/2010/wordprocessingShape" xmlns:wpg="http://schemas.microsoft.com/office/word/2010/wordprocessingGroup" xmlns:mc="http://schemas.openxmlformats.org/markup-compatibility/2006" xmlns:wp14="http://schemas.microsoft.com/office/word/2010/wordprocessingDrawing" xmlns:w14="http://schemas.microsoft.com/office/word/2010/wordml" mc:Ignorable="w14 wp14">
+  <w:comment w:id="0" w:author="Kirill Grigorev" w:date="2021-02-26T17:10:18Z" w:initials="KG">
+    <w:p>
+      <w:r>
+        <w:rPr>
+          <w:rFonts w:eastAsia="Noto Serif CJK SC" w:cs="Lohit Devanagari" w:ascii="Cambria" w:hAnsi="Cambria"/>
+          <w:b w:val="false"/>
+          <w:bCs w:val="false"/>
+          <w:i w:val="false"/>
+          <w:iCs w:val="false"/>
+          <w:caps w:val="false"/>
+          <w:smallCaps w:val="false"/>
+          <w:strike w:val="false"/>
+          <w:dstrike w:val="false"/>
+          <w:outline w:val="false"/>
+          <w:shadow w:val="false"/>
+          <w:emboss w:val="false"/>
+          <w:imprint w:val="false"/>
+          <w:color w:val="auto"/>
+          <w:spacing w:val="0"/>
+          <w:w w:val="100"/>
+          <w:kern w:val="0"/>
+          <w:position w:val="0"/>
+          <w:sz w:val="20"/>
+          <w:szCs w:val="24"/>
+          <w:u w:val="none"/>
+          <w:vertAlign w:val="baseline"/>
+          <w:em w:val="none"/>
+          <w:lang w:bidi="hi-IN" w:eastAsia="zh-CN" w:val="en-US"/>
+        </w:rPr>
+        <w:t>“Thus” added by Susan Bailey – I actually remember “thus” being here before but later removed by someone :)</w:t>
+      </w:r>
+    </w:p>
+  </w:comment>
+  <w:comment w:id="1" w:author="Kirill Grigorev" w:date="2021-02-26T17:16:31Z" w:initials="KG">
+    <w:p>
+      <w:r>
+        <w:rPr>
+          <w:rFonts w:eastAsia="Noto Serif CJK SC" w:cs="Lohit Devanagari" w:ascii="Cambria" w:hAnsi="Cambria"/>
+          <w:b w:val="false"/>
+          <w:bCs w:val="false"/>
+          <w:i w:val="false"/>
+          <w:iCs w:val="false"/>
+          <w:caps w:val="false"/>
+          <w:smallCaps w:val="false"/>
+          <w:strike w:val="false"/>
+          <w:dstrike w:val="false"/>
+          <w:outline w:val="false"/>
+          <w:shadow w:val="false"/>
+          <w:emboss w:val="false"/>
+          <w:imprint w:val="false"/>
+          <w:color w:val="auto"/>
+          <w:spacing w:val="0"/>
+          <w:w w:val="100"/>
+          <w:kern w:val="0"/>
+          <w:position w:val="0"/>
+          <w:sz w:val="20"/>
+          <w:szCs w:val="24"/>
+          <w:u w:val="none"/>
+          <w:vertAlign w:val="baseline"/>
+          <w:em w:val="none"/>
+          <w:lang w:bidi="hi-IN" w:eastAsia="zh-CN" w:val="en-US"/>
+        </w:rPr>
+        <w:t>SB</w:t>
+      </w:r>
+    </w:p>
+  </w:comment>
+  <w:comment w:id="2" w:author="Kirill Grigorev" w:date="2021-02-26T17:16:45Z" w:initials="KG">
+    <w:p>
+      <w:r>
+        <w:rPr>
+          <w:rFonts w:ascii="Cambria" w:hAnsi="Cambria" w:cs="Lohit Devanagari" w:eastAsia="Noto Serif CJK SC"/>
+          <w:b w:val="false"/>
+          <w:bCs w:val="false"/>
+          <w:i w:val="false"/>
+          <w:iCs w:val="false"/>
+          <w:caps w:val="false"/>
+          <w:smallCaps w:val="false"/>
+          <w:strike w:val="false"/>
+          <w:dstrike w:val="false"/>
+          <w:outline w:val="false"/>
+          <w:shadow w:val="false"/>
+          <w:emboss w:val="false"/>
+          <w:imprint w:val="false"/>
+          <w:color w:val="auto"/>
+          <w:spacing w:val="0"/>
+          <w:w w:val="100"/>
+          <w:kern w:val="0"/>
+          <w:position w:val="0"/>
+          <w:sz w:val="20"/>
+          <w:szCs w:val="24"/>
+          <w:u w:val="none"/>
+          <w:vertAlign w:val="baseline"/>
+          <w:em w:val="none"/>
+          <w:lang w:val="en-US" w:eastAsia="zh-CN" w:bidi="hi-IN"/>
+        </w:rPr>
+        <w:t>SB (but I don’t like it here, because we’re not stressing any specific pathway. Also, Bluhm talks about the T-variant, not the G-variant [we had the T-variant in non-chromosome-resolved telo reads, but not here after early filtering]. This passage is more about the general idea of telo variants driving mechanisms).</w:t>
+      </w:r>
+      <w:r>
+        <w:rPr>
+          <w:rFonts w:ascii="Cambria" w:hAnsi="Cambria" w:cs="Lohit Devanagari" w:eastAsia="Noto Serif CJK SC"/>
+          <w:b w:val="false"/>
+          <w:bCs w:val="false"/>
+          <w:i w:val="false"/>
+          <w:iCs w:val="false"/>
+          <w:caps w:val="false"/>
+          <w:smallCaps w:val="false"/>
+          <w:strike w:val="false"/>
+          <w:dstrike w:val="false"/>
+          <w:outline w:val="false"/>
+          <w:shadow w:val="false"/>
+          <w:emboss w:val="false"/>
+          <w:imprint w:val="false"/>
+          <w:color w:val="auto"/>
+          <w:spacing w:val="0"/>
+          <w:w w:val="100"/>
+          <w:kern w:val="0"/>
+          <w:position w:val="0"/>
+          <w:sz w:val="20"/>
+          <w:szCs w:val="24"/>
+          <w:u w:val="none"/>
+          <w:vertAlign w:val="baseline"/>
+          <w:em w:val="none"/>
+          <w:lang w:val="en-US" w:eastAsia="zh-CN" w:bidi="hi-IN"/>
+        </w:rPr>
+      </w:r>
+      <w:r>
+        <w:rPr>
+          <w:rFonts w:ascii="Cambria" w:hAnsi="Cambria" w:cs="Lohit Devanagari" w:eastAsia="Noto Serif CJK SC"/>
+          <w:b w:val="false"/>
+          <w:bCs w:val="false"/>
+          <w:i w:val="false"/>
+          <w:iCs w:val="false"/>
+          <w:caps w:val="false"/>
+          <w:smallCaps w:val="false"/>
+          <w:strike w:val="false"/>
+          <w:dstrike w:val="false"/>
+          <w:outline w:val="false"/>
+          <w:shadow w:val="false"/>
+          <w:emboss w:val="false"/>
+          <w:imprint w:val="false"/>
+          <w:color w:val="auto"/>
+          <w:spacing w:val="0"/>
+          <w:w w:val="100"/>
+          <w:kern w:val="0"/>
+          <w:position w:val="0"/>
+          <w:sz w:val="20"/>
+          <w:szCs w:val="24"/>
+          <w:u w:val="none"/>
+          <w:vertAlign w:val="baseline"/>
+          <w:em w:val="none"/>
+          <w:lang w:val="en-US" w:eastAsia="zh-CN" w:bidi="hi-IN"/>
+        </w:rPr>
+        <w:t xml:space="preserve">Should maybe cite </w:t>
+      </w:r>
+      <w:hyperlink r:id="rId1">
+        <w:r>
+          <w:rPr>
+            <w:rFonts w:ascii="Cambria" w:hAnsi="Cambria" w:cs="Lohit Devanagari" w:eastAsia="Noto Serif CJK SC"/>
+            <w:b w:val="false"/>
+            <w:bCs w:val="false"/>
+            <w:i w:val="false"/>
+            <w:iCs w:val="false"/>
+            <w:caps w:val="false"/>
+            <w:smallCaps w:val="false"/>
+            <w:strike w:val="false"/>
+            <w:dstrike w:val="false"/>
+            <w:outline w:val="false"/>
+            <w:shadow w:val="false"/>
+            <w:emboss w:val="false"/>
+            <w:imprint w:val="false"/>
+            <w:color w:val="auto"/>
+            <w:spacing w:val="0"/>
+            <w:w w:val="100"/>
+            <w:kern w:val="0"/>
+            <w:position w:val="0"/>
+            <w:sz w:val="20"/>
+            <w:szCs w:val="24"/>
+            <w:u w:val="none"/>
+            <w:vertAlign w:val="baseline"/>
+            <w:em w:val="none"/>
+            <w:lang w:val="en-US" w:eastAsia="zh-CN" w:bidi="hi-IN"/>
+          </w:rPr>
+          <w:t>https://doi.org/10.1083/jcb.201207189</w:t>
+        </w:r>
+      </w:hyperlink>
+      <w:r>
+        <w:rPr>
+          <w:rFonts w:ascii="Cambria" w:hAnsi="Cambria" w:cs="Lohit Devanagari" w:eastAsia="Noto Serif CJK SC"/>
+          <w:b w:val="false"/>
+          <w:bCs w:val="false"/>
+          <w:i w:val="false"/>
+          <w:iCs w:val="false"/>
+          <w:caps w:val="false"/>
+          <w:smallCaps w:val="false"/>
+          <w:strike w:val="false"/>
+          <w:dstrike w:val="false"/>
+          <w:outline w:val="false"/>
+          <w:shadow w:val="false"/>
+          <w:emboss w:val="false"/>
+          <w:imprint w:val="false"/>
+          <w:color w:val="auto"/>
+          <w:spacing w:val="0"/>
+          <w:w w:val="100"/>
+          <w:kern w:val="0"/>
+          <w:position w:val="0"/>
+          <w:sz w:val="20"/>
+          <w:szCs w:val="24"/>
+          <w:u w:val="none"/>
+          <w:vertAlign w:val="baseline"/>
+          <w:em w:val="none"/>
+          <w:lang w:val="en-US" w:eastAsia="zh-CN" w:bidi="hi-IN"/>
+        </w:rPr>
+        <w:t xml:space="preserve"> instead</w:t>
+      </w:r>
+    </w:p>
+  </w:comment>
+  <w:comment w:id="3" w:author="Kirill Grigorev" w:date="2021-02-26T17:54:57Z" w:initials="KG">
+    <w:p>
+      <w:r>
+        <w:rPr>
+          <w:rFonts w:eastAsia="Noto Serif CJK SC" w:cs="Lohit Devanagari" w:ascii="Cambria" w:hAnsi="Cambria"/>
+          <w:b w:val="false"/>
+          <w:bCs w:val="false"/>
+          <w:i w:val="false"/>
+          <w:iCs w:val="false"/>
+          <w:caps w:val="false"/>
+          <w:smallCaps w:val="false"/>
+          <w:strike w:val="false"/>
+          <w:dstrike w:val="false"/>
+          <w:outline w:val="false"/>
+          <w:shadow w:val="false"/>
+          <w:emboss w:val="false"/>
+          <w:imprint w:val="false"/>
+          <w:color w:val="auto"/>
+          <w:spacing w:val="0"/>
+          <w:w w:val="100"/>
+          <w:kern w:val="0"/>
+          <w:position w:val="0"/>
+          <w:sz w:val="20"/>
+          <w:szCs w:val="24"/>
+          <w:u w:val="none"/>
+          <w:vertAlign w:val="baseline"/>
+          <w:em w:val="none"/>
+          <w:lang w:bidi="hi-IN" w:eastAsia="zh-CN" w:val="en-US"/>
+        </w:rPr>
+        <w:t>I don’t know how I miscounted here haha. It’s 23 (Table S2), not 37.</w:t>
+      </w:r>
+    </w:p>
+  </w:comment>
+  <w:comment w:id="4" w:author="Kirill Grigorev" w:date="2021-02-26T17:56:27Z" w:initials="KG">
+    <w:p>
+      <w:r>
+        <w:rPr>
+          <w:rFonts w:eastAsia="Noto Serif CJK SC" w:cs="Lohit Devanagari" w:ascii="Cambria" w:hAnsi="Cambria"/>
+          <w:b w:val="false"/>
+          <w:bCs w:val="false"/>
+          <w:i w:val="false"/>
+          <w:iCs w:val="false"/>
+          <w:caps w:val="false"/>
+          <w:smallCaps w:val="false"/>
+          <w:strike w:val="false"/>
+          <w:dstrike w:val="false"/>
+          <w:outline w:val="false"/>
+          <w:shadow w:val="false"/>
+          <w:emboss w:val="false"/>
+          <w:imprint w:val="false"/>
+          <w:color w:val="auto"/>
+          <w:spacing w:val="0"/>
+          <w:w w:val="100"/>
+          <w:kern w:val="0"/>
+          <w:position w:val="0"/>
+          <w:sz w:val="20"/>
+          <w:szCs w:val="24"/>
+          <w:u w:val="none"/>
+          <w:vertAlign w:val="baseline"/>
+          <w:em w:val="none"/>
+          <w:lang w:bidi="hi-IN" w:eastAsia="zh-CN" w:val="en-US"/>
+        </w:rPr>
+        <w:t>Maybe change the order: mapping on 23 → uneven coverage (because some of these 23 are discarded due to low cov)</w:t>
+      </w:r>
+    </w:p>
+  </w:comment>
+  <w:comment w:id="5" w:author="Kirill Grigorev" w:date="2021-02-26T17:57:36Z" w:initials="KG">
+    <w:p>
+      <w:r>
+        <w:rPr>
+          <w:rFonts w:eastAsia="Noto Serif CJK SC" w:cs="Lohit Devanagari" w:ascii="Cambria" w:hAnsi="Cambria"/>
+          <w:b w:val="false"/>
+          <w:bCs w:val="false"/>
+          <w:i w:val="false"/>
+          <w:iCs w:val="false"/>
+          <w:caps w:val="false"/>
+          <w:smallCaps w:val="false"/>
+          <w:strike w:val="false"/>
+          <w:dstrike w:val="false"/>
+          <w:outline w:val="false"/>
+          <w:shadow w:val="false"/>
+          <w:emboss w:val="false"/>
+          <w:imprint w:val="false"/>
+          <w:color w:val="auto"/>
+          <w:spacing w:val="0"/>
+          <w:w w:val="100"/>
+          <w:kern w:val="0"/>
+          <w:position w:val="0"/>
+          <w:sz w:val="20"/>
+          <w:szCs w:val="24"/>
+          <w:u w:val="none"/>
+          <w:vertAlign w:val="baseline"/>
+          <w:em w:val="none"/>
+          <w:lang w:bidi="hi-IN" w:eastAsia="zh-CN" w:val="en-US"/>
+        </w:rPr>
+        <w:t>SB suggested removing “growths of B,” but otoh it’s the official wording by GIAB</w:t>
+      </w:r>
+    </w:p>
+  </w:comment>
+</w:comments>
 </file>
 
 <file path=word/footer1.xml><?xml version="1.0" encoding="utf-8"?>
@@ -27119,7 +27698,7 @@
     <w:pPr>
       <w:widowControl w:val="false"/>
       <w:suppressAutoHyphens w:val="true"/>
-      <w:overflowPunct w:val="true"/>
+      <w:overflowPunct w:val="false"/>
       <w:bidi w:val="0"/>
       <w:spacing w:before="0" w:after="0"/>
       <w:jc w:val="left"/>

</xml_diff>

<commit_message>
Order of phrases in discussion regarding the number of telomeres
</commit_message>
<xml_diff>
--- a/assets/paper/manuscript/haplotype-diversity-and-sequence-heterogeneity-of-human-telomeres.docx
+++ b/assets/paper/manuscript/haplotype-diversity-and-sequence-heterogeneity-of-human-telomeres.docx
@@ -533,7 +533,7 @@
         <w:rPr>
           <w:rFonts w:ascii="Times New Roman" w:hAnsi="Times New Roman"/>
         </w:rPr>
-        <w:t xml:space="preserve"> with age (Aubert and Lansdor</w:t>
+        <w:t xml:space="preserve"> with age (Aubert and Lansdo</w:t>
       </w:r>
       <w:bookmarkStart w:id="6" w:name="page.3"/>
       <w:bookmarkEnd w:id="6"/>
@@ -541,7 +541,7 @@
         <w:rPr>
           <w:rFonts w:ascii="Times New Roman" w:hAnsi="Times New Roman"/>
         </w:rPr>
-        <w:t xml:space="preserve">p </w:t>
+        <w:t xml:space="preserve">rp </w:t>
       </w:r>
       <w:r>
         <w:fldChar w:fldCharType="begin"/>
@@ -1240,8 +1240,8 @@
           <w:rFonts w:ascii="Times New Roman" w:hAnsi="Times New Roman"/>
         </w:rPr>
       </w:pPr>
-      <w:bookmarkStart w:id="8" w:name="x1-5000"/>
-      <w:bookmarkStart w:id="9" w:name="Q1-1-8"/>
+      <w:bookmarkStart w:id="8" w:name="Q1-1-8"/>
+      <w:bookmarkStart w:id="9" w:name="x1-5000"/>
       <w:bookmarkEnd w:id="8"/>
       <w:bookmarkEnd w:id="9"/>
       <w:r>
@@ -2106,46 +2106,46 @@
           <w:szCs w:val="4"/>
         </w:rPr>
       </w:r>
-      <w:bookmarkStart w:id="16" w:name="TBL-1-10"/>
-      <w:bookmarkStart w:id="17" w:name="TBL-1-16"/>
-      <w:bookmarkStart w:id="18" w:name="TBL-1-11"/>
-      <w:bookmarkStart w:id="19" w:name="TBL-1-13"/>
-      <w:bookmarkStart w:id="20" w:name="TBL-1-14"/>
-      <w:bookmarkStart w:id="21" w:name="TBL-1-12"/>
-      <w:bookmarkStart w:id="22" w:name="TBL-1-17"/>
-      <w:bookmarkStart w:id="23" w:name="TBL-1-8"/>
-      <w:bookmarkStart w:id="24" w:name="TBL-1-15"/>
+      <w:bookmarkStart w:id="16" w:name="TBL-1-16"/>
+      <w:bookmarkStart w:id="17" w:name="TBL-1-17"/>
+      <w:bookmarkStart w:id="18" w:name="TBL-1-10"/>
+      <w:bookmarkStart w:id="19" w:name="TBL-1-15"/>
+      <w:bookmarkStart w:id="20" w:name="TBL-1-8"/>
+      <w:bookmarkStart w:id="21" w:name="TBL-1-14"/>
+      <w:bookmarkStart w:id="22" w:name="TBL-1-13"/>
+      <w:bookmarkStart w:id="23" w:name="TBL-1-11"/>
+      <w:bookmarkStart w:id="24" w:name="TBL-1-12"/>
       <w:bookmarkStart w:id="25" w:name="TBL-1-9"/>
       <w:bookmarkStart w:id="26" w:name="TBL-1-7"/>
-      <w:bookmarkStart w:id="27" w:name="TBL-1-1"/>
-      <w:bookmarkStart w:id="28" w:name="TBL-1"/>
-      <w:bookmarkStart w:id="29" w:name="TBL-1-6"/>
-      <w:bookmarkStart w:id="30" w:name="TBL-1-2"/>
+      <w:bookmarkStart w:id="27" w:name="TBL-1-2"/>
+      <w:bookmarkStart w:id="28" w:name="TBL-1-1"/>
+      <w:bookmarkStart w:id="29" w:name="TBL-1"/>
+      <w:bookmarkStart w:id="30" w:name="TBL-1-6"/>
       <w:bookmarkStart w:id="31" w:name="TBL-1-5"/>
-      <w:bookmarkStart w:id="32" w:name="TBL-1-3"/>
-      <w:bookmarkStart w:id="33" w:name="x1-6001r1"/>
-      <w:bookmarkStart w:id="34" w:name="TBL-1-4"/>
-      <w:bookmarkStart w:id="35" w:name="TBL-1-1g"/>
-      <w:bookmarkStart w:id="36" w:name="TBL-1-10"/>
-      <w:bookmarkStart w:id="37" w:name="TBL-1-16"/>
-      <w:bookmarkStart w:id="38" w:name="TBL-1-11"/>
-      <w:bookmarkStart w:id="39" w:name="TBL-1-13"/>
-      <w:bookmarkStart w:id="40" w:name="TBL-1-14"/>
-      <w:bookmarkStart w:id="41" w:name="TBL-1-12"/>
-      <w:bookmarkStart w:id="42" w:name="TBL-1-17"/>
-      <w:bookmarkStart w:id="43" w:name="TBL-1-8"/>
-      <w:bookmarkStart w:id="44" w:name="TBL-1-15"/>
+      <w:bookmarkStart w:id="32" w:name="x1-6001r1"/>
+      <w:bookmarkStart w:id="33" w:name="TBL-1-4"/>
+      <w:bookmarkStart w:id="34" w:name="TBL-1-1g"/>
+      <w:bookmarkStart w:id="35" w:name="TBL-1-3"/>
+      <w:bookmarkStart w:id="36" w:name="TBL-1-16"/>
+      <w:bookmarkStart w:id="37" w:name="TBL-1-17"/>
+      <w:bookmarkStart w:id="38" w:name="TBL-1-10"/>
+      <w:bookmarkStart w:id="39" w:name="TBL-1-15"/>
+      <w:bookmarkStart w:id="40" w:name="TBL-1-8"/>
+      <w:bookmarkStart w:id="41" w:name="TBL-1-14"/>
+      <w:bookmarkStart w:id="42" w:name="TBL-1-13"/>
+      <w:bookmarkStart w:id="43" w:name="TBL-1-11"/>
+      <w:bookmarkStart w:id="44" w:name="TBL-1-12"/>
       <w:bookmarkStart w:id="45" w:name="TBL-1-9"/>
       <w:bookmarkStart w:id="46" w:name="TBL-1-7"/>
-      <w:bookmarkStart w:id="47" w:name="TBL-1-1"/>
-      <w:bookmarkStart w:id="48" w:name="TBL-1"/>
-      <w:bookmarkStart w:id="49" w:name="TBL-1-6"/>
-      <w:bookmarkStart w:id="50" w:name="TBL-1-2"/>
+      <w:bookmarkStart w:id="47" w:name="TBL-1-2"/>
+      <w:bookmarkStart w:id="48" w:name="TBL-1-1"/>
+      <w:bookmarkStart w:id="49" w:name="TBL-1"/>
+      <w:bookmarkStart w:id="50" w:name="TBL-1-6"/>
       <w:bookmarkStart w:id="51" w:name="TBL-1-5"/>
-      <w:bookmarkStart w:id="52" w:name="TBL-1-3"/>
-      <w:bookmarkStart w:id="53" w:name="x1-6001r1"/>
-      <w:bookmarkStart w:id="54" w:name="TBL-1-4"/>
-      <w:bookmarkStart w:id="55" w:name="TBL-1-1g"/>
+      <w:bookmarkStart w:id="52" w:name="x1-6001r1"/>
+      <w:bookmarkStart w:id="53" w:name="TBL-1-4"/>
+      <w:bookmarkStart w:id="54" w:name="TBL-1-1g"/>
+      <w:bookmarkStart w:id="55" w:name="TBL-1-3"/>
       <w:bookmarkEnd w:id="36"/>
       <w:bookmarkEnd w:id="37"/>
       <w:bookmarkEnd w:id="38"/>
@@ -2180,8 +2180,8 @@
         </w:tblCellMar>
       </w:tblPr>
       <w:tblGrid>
-        <w:gridCol w:w="522"/>
-        <w:gridCol w:w="1831"/>
+        <w:gridCol w:w="521"/>
+        <w:gridCol w:w="1832"/>
         <w:gridCol w:w="676"/>
         <w:gridCol w:w="679"/>
         <w:gridCol w:w="679"/>
@@ -2202,7 +2202,7 @@
         <w:trPr/>
         <w:tc>
           <w:tcPr>
-            <w:tcW w:w="522" w:type="dxa"/>
+            <w:tcW w:w="521" w:type="dxa"/>
             <w:tcBorders>
               <w:top w:val="single" w:sz="2" w:space="0" w:color="000000"/>
             </w:tcBorders>
@@ -2237,7 +2237,7 @@
         </w:tc>
         <w:tc>
           <w:tcPr>
-            <w:tcW w:w="1831" w:type="dxa"/>
+            <w:tcW w:w="1832" w:type="dxa"/>
             <w:tcBorders>
               <w:top w:val="single" w:sz="2" w:space="0" w:color="000000"/>
             </w:tcBorders>
@@ -2399,7 +2399,7 @@
         <w:trPr/>
         <w:tc>
           <w:tcPr>
-            <w:tcW w:w="522" w:type="dxa"/>
+            <w:tcW w:w="521" w:type="dxa"/>
             <w:tcBorders>
               <w:bottom w:val="single" w:sz="2" w:space="0" w:color="000000"/>
             </w:tcBorders>
@@ -2431,7 +2431,7 @@
         </w:tc>
         <w:tc>
           <w:tcPr>
-            <w:tcW w:w="1831" w:type="dxa"/>
+            <w:tcW w:w="1832" w:type="dxa"/>
             <w:tcBorders>
               <w:bottom w:val="single" w:sz="2" w:space="0" w:color="000000"/>
             </w:tcBorders>
@@ -2928,7 +2928,7 @@
         <w:trPr/>
         <w:tc>
           <w:tcPr>
-            <w:tcW w:w="522" w:type="dxa"/>
+            <w:tcW w:w="521" w:type="dxa"/>
             <w:tcBorders/>
             <w:tcMar>
               <w:top w:w="0" w:type="dxa"/>
@@ -2962,7 +2962,7 @@
         </w:tc>
         <w:tc>
           <w:tcPr>
-            <w:tcW w:w="1831" w:type="dxa"/>
+            <w:tcW w:w="1832" w:type="dxa"/>
             <w:tcBorders/>
             <w:tcMar>
               <w:top w:w="0" w:type="dxa"/>
@@ -3500,8 +3500,8 @@
               </w:rPr>
               <w:t xml:space="preserve">9.33e-113 </w:t>
             </w:r>
-            <w:bookmarkStart w:id="90" w:name="TBL-1-4-"/>
-            <w:bookmarkStart w:id="91" w:name="TBL-1-4-1"/>
+            <w:bookmarkStart w:id="90" w:name="TBL-1-4-1"/>
+            <w:bookmarkStart w:id="91" w:name="TBL-1-4-"/>
             <w:bookmarkEnd w:id="90"/>
             <w:bookmarkEnd w:id="91"/>
           </w:p>
@@ -3511,7 +3511,7 @@
         <w:trPr/>
         <w:tc>
           <w:tcPr>
-            <w:tcW w:w="522" w:type="dxa"/>
+            <w:tcW w:w="521" w:type="dxa"/>
             <w:tcBorders/>
             <w:tcMar>
               <w:top w:w="0" w:type="dxa"/>
@@ -3547,7 +3547,7 @@
         </w:tc>
         <w:tc>
           <w:tcPr>
-            <w:tcW w:w="1831" w:type="dxa"/>
+            <w:tcW w:w="1832" w:type="dxa"/>
             <w:tcBorders/>
             <w:tcMar>
               <w:top w:w="0" w:type="dxa"/>
@@ -4096,7 +4096,7 @@
         <w:trPr/>
         <w:tc>
           <w:tcPr>
-            <w:tcW w:w="522" w:type="dxa"/>
+            <w:tcW w:w="521" w:type="dxa"/>
             <w:tcBorders/>
             <w:tcMar>
               <w:top w:w="0" w:type="dxa"/>
@@ -4132,7 +4132,7 @@
         </w:tc>
         <w:tc>
           <w:tcPr>
-            <w:tcW w:w="1831" w:type="dxa"/>
+            <w:tcW w:w="1832" w:type="dxa"/>
             <w:tcBorders/>
             <w:tcMar>
               <w:top w:w="0" w:type="dxa"/>
@@ -4670,8 +4670,8 @@
               </w:rPr>
               <w:t>8.55e-74</w:t>
             </w:r>
-            <w:bookmarkStart w:id="128" w:name="TBL-1-6-"/>
-            <w:bookmarkStart w:id="129" w:name="TBL-1-6-1"/>
+            <w:bookmarkStart w:id="128" w:name="TBL-1-6-1"/>
+            <w:bookmarkStart w:id="129" w:name="TBL-1-6-"/>
             <w:bookmarkEnd w:id="128"/>
             <w:bookmarkEnd w:id="129"/>
           </w:p>
@@ -4681,7 +4681,7 @@
         <w:trPr/>
         <w:tc>
           <w:tcPr>
-            <w:tcW w:w="522" w:type="dxa"/>
+            <w:tcW w:w="521" w:type="dxa"/>
             <w:tcBorders/>
             <w:tcMar>
               <w:top w:w="0" w:type="dxa"/>
@@ -4717,7 +4717,7 @@
         </w:tc>
         <w:tc>
           <w:tcPr>
-            <w:tcW w:w="1831" w:type="dxa"/>
+            <w:tcW w:w="1832" w:type="dxa"/>
             <w:tcBorders/>
             <w:tcMar>
               <w:top w:w="0" w:type="dxa"/>
@@ -5266,7 +5266,7 @@
         <w:trPr/>
         <w:tc>
           <w:tcPr>
-            <w:tcW w:w="522" w:type="dxa"/>
+            <w:tcW w:w="521" w:type="dxa"/>
             <w:tcBorders/>
             <w:tcMar>
               <w:top w:w="0" w:type="dxa"/>
@@ -5302,7 +5302,7 @@
         </w:tc>
         <w:tc>
           <w:tcPr>
-            <w:tcW w:w="1831" w:type="dxa"/>
+            <w:tcW w:w="1832" w:type="dxa"/>
             <w:tcBorders/>
             <w:tcMar>
               <w:top w:w="0" w:type="dxa"/>
@@ -5840,8 +5840,8 @@
               </w:rPr>
               <w:t>1.23e-67</w:t>
             </w:r>
-            <w:bookmarkStart w:id="166" w:name="TBL-1-8-1"/>
-            <w:bookmarkStart w:id="167" w:name="TBL-1-8-"/>
+            <w:bookmarkStart w:id="166" w:name="TBL-1-8-"/>
+            <w:bookmarkStart w:id="167" w:name="TBL-1-8-1"/>
             <w:bookmarkEnd w:id="166"/>
             <w:bookmarkEnd w:id="167"/>
           </w:p>
@@ -5851,7 +5851,7 @@
         <w:trPr/>
         <w:tc>
           <w:tcPr>
-            <w:tcW w:w="522" w:type="dxa"/>
+            <w:tcW w:w="521" w:type="dxa"/>
             <w:tcBorders/>
             <w:tcMar>
               <w:top w:w="0" w:type="dxa"/>
@@ -5887,7 +5887,7 @@
         </w:tc>
         <w:tc>
           <w:tcPr>
-            <w:tcW w:w="1831" w:type="dxa"/>
+            <w:tcW w:w="1832" w:type="dxa"/>
             <w:tcBorders/>
             <w:tcMar>
               <w:top w:w="0" w:type="dxa"/>
@@ -6436,7 +6436,7 @@
         <w:trPr/>
         <w:tc>
           <w:tcPr>
-            <w:tcW w:w="522" w:type="dxa"/>
+            <w:tcW w:w="521" w:type="dxa"/>
             <w:tcBorders/>
             <w:tcMar>
               <w:top w:w="0" w:type="dxa"/>
@@ -6472,7 +6472,7 @@
         </w:tc>
         <w:tc>
           <w:tcPr>
-            <w:tcW w:w="1831" w:type="dxa"/>
+            <w:tcW w:w="1832" w:type="dxa"/>
             <w:tcBorders/>
             <w:tcMar>
               <w:top w:w="0" w:type="dxa"/>
@@ -7010,8 +7010,8 @@
               </w:rPr>
               <w:t>2.72e-77</w:t>
             </w:r>
-            <w:bookmarkStart w:id="204" w:name="TBL-1-10-1"/>
-            <w:bookmarkStart w:id="205" w:name="TBL-1-10-"/>
+            <w:bookmarkStart w:id="204" w:name="TBL-1-10-"/>
+            <w:bookmarkStart w:id="205" w:name="TBL-1-10-1"/>
             <w:bookmarkEnd w:id="204"/>
             <w:bookmarkEnd w:id="205"/>
           </w:p>
@@ -7021,7 +7021,7 @@
         <w:trPr/>
         <w:tc>
           <w:tcPr>
-            <w:tcW w:w="522" w:type="dxa"/>
+            <w:tcW w:w="521" w:type="dxa"/>
             <w:tcBorders/>
             <w:tcMar>
               <w:top w:w="0" w:type="dxa"/>
@@ -7057,7 +7057,7 @@
         </w:tc>
         <w:tc>
           <w:tcPr>
-            <w:tcW w:w="1831" w:type="dxa"/>
+            <w:tcW w:w="1832" w:type="dxa"/>
             <w:tcBorders/>
             <w:tcMar>
               <w:top w:w="0" w:type="dxa"/>
@@ -7595,8 +7595,8 @@
               </w:rPr>
               <w:t xml:space="preserve">7.27e-65 </w:t>
             </w:r>
-            <w:bookmarkStart w:id="223" w:name="TBL-1-11-"/>
-            <w:bookmarkStart w:id="224" w:name="TBL-1-11-1"/>
+            <w:bookmarkStart w:id="223" w:name="TBL-1-11-1"/>
+            <w:bookmarkStart w:id="224" w:name="TBL-1-11-"/>
             <w:bookmarkEnd w:id="223"/>
             <w:bookmarkEnd w:id="224"/>
           </w:p>
@@ -7606,7 +7606,7 @@
         <w:trPr/>
         <w:tc>
           <w:tcPr>
-            <w:tcW w:w="522" w:type="dxa"/>
+            <w:tcW w:w="521" w:type="dxa"/>
             <w:tcBorders/>
             <w:tcMar>
               <w:top w:w="0" w:type="dxa"/>
@@ -7642,7 +7642,7 @@
         </w:tc>
         <w:tc>
           <w:tcPr>
-            <w:tcW w:w="1831" w:type="dxa"/>
+            <w:tcW w:w="1832" w:type="dxa"/>
             <w:tcBorders/>
             <w:tcMar>
               <w:top w:w="0" w:type="dxa"/>
@@ -8180,8 +8180,8 @@
               </w:rPr>
               <w:t>8.79e-46</w:t>
             </w:r>
-            <w:bookmarkStart w:id="242" w:name="TBL-1-12-"/>
-            <w:bookmarkStart w:id="243" w:name="TBL-1-12-1"/>
+            <w:bookmarkStart w:id="242" w:name="TBL-1-12-1"/>
+            <w:bookmarkStart w:id="243" w:name="TBL-1-12-"/>
             <w:bookmarkEnd w:id="242"/>
             <w:bookmarkEnd w:id="243"/>
           </w:p>
@@ -8191,7 +8191,7 @@
         <w:trPr/>
         <w:tc>
           <w:tcPr>
-            <w:tcW w:w="522" w:type="dxa"/>
+            <w:tcW w:w="521" w:type="dxa"/>
             <w:tcBorders/>
             <w:tcMar>
               <w:top w:w="0" w:type="dxa"/>
@@ -8227,7 +8227,7 @@
         </w:tc>
         <w:tc>
           <w:tcPr>
-            <w:tcW w:w="1831" w:type="dxa"/>
+            <w:tcW w:w="1832" w:type="dxa"/>
             <w:tcBorders/>
             <w:tcMar>
               <w:top w:w="0" w:type="dxa"/>
@@ -8765,8 +8765,8 @@
               </w:rPr>
               <w:t xml:space="preserve">1.37e-43 </w:t>
             </w:r>
-            <w:bookmarkStart w:id="261" w:name="TBL-1-13-"/>
-            <w:bookmarkStart w:id="262" w:name="TBL-1-13-1"/>
+            <w:bookmarkStart w:id="261" w:name="TBL-1-13-1"/>
+            <w:bookmarkStart w:id="262" w:name="TBL-1-13-"/>
             <w:bookmarkEnd w:id="261"/>
             <w:bookmarkEnd w:id="262"/>
           </w:p>
@@ -8776,7 +8776,7 @@
         <w:trPr/>
         <w:tc>
           <w:tcPr>
-            <w:tcW w:w="522" w:type="dxa"/>
+            <w:tcW w:w="521" w:type="dxa"/>
             <w:tcBorders/>
             <w:tcMar>
               <w:top w:w="0" w:type="dxa"/>
@@ -8812,7 +8812,7 @@
         </w:tc>
         <w:tc>
           <w:tcPr>
-            <w:tcW w:w="1831" w:type="dxa"/>
+            <w:tcW w:w="1832" w:type="dxa"/>
             <w:tcBorders/>
             <w:tcMar>
               <w:top w:w="0" w:type="dxa"/>
@@ -9361,7 +9361,7 @@
         <w:trPr/>
         <w:tc>
           <w:tcPr>
-            <w:tcW w:w="522" w:type="dxa"/>
+            <w:tcW w:w="521" w:type="dxa"/>
             <w:tcBorders/>
             <w:tcMar>
               <w:top w:w="0" w:type="dxa"/>
@@ -9397,7 +9397,7 @@
         </w:tc>
         <w:tc>
           <w:tcPr>
-            <w:tcW w:w="1831" w:type="dxa"/>
+            <w:tcW w:w="1832" w:type="dxa"/>
             <w:tcBorders/>
             <w:tcMar>
               <w:top w:w="0" w:type="dxa"/>
@@ -9946,7 +9946,7 @@
         <w:trPr/>
         <w:tc>
           <w:tcPr>
-            <w:tcW w:w="522" w:type="dxa"/>
+            <w:tcW w:w="521" w:type="dxa"/>
             <w:tcBorders/>
             <w:tcMar>
               <w:top w:w="0" w:type="dxa"/>
@@ -9980,7 +9980,7 @@
         </w:tc>
         <w:tc>
           <w:tcPr>
-            <w:tcW w:w="1831" w:type="dxa"/>
+            <w:tcW w:w="1832" w:type="dxa"/>
             <w:tcBorders/>
             <w:tcMar>
               <w:top w:w="0" w:type="dxa"/>
@@ -10518,8 +10518,8 @@
               </w:rPr>
               <w:t>8.16e-112</w:t>
             </w:r>
-            <w:bookmarkStart w:id="317" w:name="TBL-1-16-"/>
-            <w:bookmarkStart w:id="318" w:name="TBL-1-16-1"/>
+            <w:bookmarkStart w:id="317" w:name="TBL-1-16-1"/>
+            <w:bookmarkStart w:id="318" w:name="TBL-1-16-"/>
             <w:bookmarkEnd w:id="317"/>
             <w:bookmarkEnd w:id="318"/>
           </w:p>
@@ -10529,7 +10529,7 @@
         <w:trPr/>
         <w:tc>
           <w:tcPr>
-            <w:tcW w:w="522" w:type="dxa"/>
+            <w:tcW w:w="521" w:type="dxa"/>
             <w:tcBorders/>
             <w:tcMar>
               <w:top w:w="0" w:type="dxa"/>
@@ -10565,7 +10565,7 @@
         </w:tc>
         <w:tc>
           <w:tcPr>
-            <w:tcW w:w="1831" w:type="dxa"/>
+            <w:tcW w:w="1832" w:type="dxa"/>
             <w:tcBorders/>
             <w:tcMar>
               <w:top w:w="0" w:type="dxa"/>
@@ -11114,7 +11114,7 @@
         <w:trPr/>
         <w:tc>
           <w:tcPr>
-            <w:tcW w:w="522" w:type="dxa"/>
+            <w:tcW w:w="521" w:type="dxa"/>
             <w:tcBorders/>
             <w:tcMar>
               <w:top w:w="0" w:type="dxa"/>
@@ -11150,7 +11150,7 @@
         </w:tc>
         <w:tc>
           <w:tcPr>
-            <w:tcW w:w="1831" w:type="dxa"/>
+            <w:tcW w:w="1832" w:type="dxa"/>
             <w:tcBorders/>
             <w:tcMar>
               <w:top w:w="0" w:type="dxa"/>
@@ -11699,7 +11699,7 @@
         <w:trPr/>
         <w:tc>
           <w:tcPr>
-            <w:tcW w:w="522" w:type="dxa"/>
+            <w:tcW w:w="521" w:type="dxa"/>
             <w:tcBorders/>
             <w:tcMar>
               <w:top w:w="0" w:type="dxa"/>
@@ -11735,7 +11735,7 @@
         </w:tc>
         <w:tc>
           <w:tcPr>
-            <w:tcW w:w="1831" w:type="dxa"/>
+            <w:tcW w:w="1832" w:type="dxa"/>
             <w:tcBorders/>
             <w:tcMar>
               <w:top w:w="0" w:type="dxa"/>
@@ -12273,8 +12273,8 @@
               </w:rPr>
               <w:t xml:space="preserve">3.62e-94 </w:t>
             </w:r>
-            <w:bookmarkStart w:id="374" w:name="TBL-1-19-1"/>
-            <w:bookmarkStart w:id="375" w:name="TBL-1-19-"/>
+            <w:bookmarkStart w:id="374" w:name="TBL-1-19-"/>
+            <w:bookmarkStart w:id="375" w:name="TBL-1-19-1"/>
             <w:bookmarkEnd w:id="374"/>
             <w:bookmarkEnd w:id="375"/>
           </w:p>
@@ -12284,7 +12284,7 @@
         <w:trPr/>
         <w:tc>
           <w:tcPr>
-            <w:tcW w:w="522" w:type="dxa"/>
+            <w:tcW w:w="521" w:type="dxa"/>
             <w:tcBorders/>
             <w:tcMar>
               <w:top w:w="0" w:type="dxa"/>
@@ -12320,7 +12320,7 @@
         </w:tc>
         <w:tc>
           <w:tcPr>
-            <w:tcW w:w="1831" w:type="dxa"/>
+            <w:tcW w:w="1832" w:type="dxa"/>
             <w:tcBorders/>
             <w:tcMar>
               <w:top w:w="0" w:type="dxa"/>
@@ -12869,7 +12869,7 @@
         <w:trPr/>
         <w:tc>
           <w:tcPr>
-            <w:tcW w:w="522" w:type="dxa"/>
+            <w:tcW w:w="521" w:type="dxa"/>
             <w:tcBorders/>
             <w:tcMar>
               <w:top w:w="0" w:type="dxa"/>
@@ -12905,7 +12905,7 @@
         </w:tc>
         <w:tc>
           <w:tcPr>
-            <w:tcW w:w="1831" w:type="dxa"/>
+            <w:tcW w:w="1832" w:type="dxa"/>
             <w:tcBorders/>
             <w:tcMar>
               <w:top w:w="0" w:type="dxa"/>
@@ -13443,8 +13443,8 @@
               </w:rPr>
               <w:t xml:space="preserve">5.54e-74 </w:t>
             </w:r>
-            <w:bookmarkStart w:id="412" w:name="TBL-1-21-1"/>
-            <w:bookmarkStart w:id="413" w:name="TBL-1-21-"/>
+            <w:bookmarkStart w:id="412" w:name="TBL-1-21-"/>
+            <w:bookmarkStart w:id="413" w:name="TBL-1-21-1"/>
             <w:bookmarkEnd w:id="412"/>
             <w:bookmarkEnd w:id="413"/>
           </w:p>
@@ -13454,7 +13454,7 @@
         <w:trPr/>
         <w:tc>
           <w:tcPr>
-            <w:tcW w:w="522" w:type="dxa"/>
+            <w:tcW w:w="521" w:type="dxa"/>
             <w:tcBorders/>
             <w:tcMar>
               <w:top w:w="0" w:type="dxa"/>
@@ -13490,7 +13490,7 @@
         </w:tc>
         <w:tc>
           <w:tcPr>
-            <w:tcW w:w="1831" w:type="dxa"/>
+            <w:tcW w:w="1832" w:type="dxa"/>
             <w:tcBorders/>
             <w:tcMar>
               <w:top w:w="0" w:type="dxa"/>
@@ -14039,7 +14039,7 @@
         <w:trPr/>
         <w:tc>
           <w:tcPr>
-            <w:tcW w:w="522" w:type="dxa"/>
+            <w:tcW w:w="521" w:type="dxa"/>
             <w:tcBorders/>
             <w:tcMar>
               <w:top w:w="0" w:type="dxa"/>
@@ -14075,7 +14075,7 @@
         </w:tc>
         <w:tc>
           <w:tcPr>
-            <w:tcW w:w="1831" w:type="dxa"/>
+            <w:tcW w:w="1832" w:type="dxa"/>
             <w:tcBorders/>
             <w:tcMar>
               <w:top w:w="0" w:type="dxa"/>
@@ -14624,7 +14624,7 @@
         <w:trPr/>
         <w:tc>
           <w:tcPr>
-            <w:tcW w:w="522" w:type="dxa"/>
+            <w:tcW w:w="521" w:type="dxa"/>
             <w:tcBorders/>
             <w:tcMar>
               <w:top w:w="0" w:type="dxa"/>
@@ -14660,7 +14660,7 @@
         </w:tc>
         <w:tc>
           <w:tcPr>
-            <w:tcW w:w="1831" w:type="dxa"/>
+            <w:tcW w:w="1832" w:type="dxa"/>
             <w:tcBorders/>
             <w:tcMar>
               <w:top w:w="0" w:type="dxa"/>
@@ -15209,7 +15209,7 @@
         <w:trPr/>
         <w:tc>
           <w:tcPr>
-            <w:tcW w:w="522" w:type="dxa"/>
+            <w:tcW w:w="521" w:type="dxa"/>
             <w:tcBorders/>
             <w:tcMar>
               <w:top w:w="0" w:type="dxa"/>
@@ -15245,7 +15245,7 @@
         </w:tc>
         <w:tc>
           <w:tcPr>
-            <w:tcW w:w="1831" w:type="dxa"/>
+            <w:tcW w:w="1832" w:type="dxa"/>
             <w:tcBorders/>
             <w:tcMar>
               <w:top w:w="0" w:type="dxa"/>
@@ -15783,8 +15783,8 @@
               </w:rPr>
               <w:t xml:space="preserve">4.72e-69 </w:t>
             </w:r>
-            <w:bookmarkStart w:id="488" w:name="TBL-1-25-"/>
-            <w:bookmarkStart w:id="489" w:name="TBL-1-25-1"/>
+            <w:bookmarkStart w:id="488" w:name="TBL-1-25-1"/>
+            <w:bookmarkStart w:id="489" w:name="TBL-1-25-"/>
             <w:bookmarkEnd w:id="488"/>
             <w:bookmarkEnd w:id="489"/>
           </w:p>
@@ -15794,7 +15794,7 @@
         <w:trPr/>
         <w:tc>
           <w:tcPr>
-            <w:tcW w:w="522" w:type="dxa"/>
+            <w:tcW w:w="521" w:type="dxa"/>
             <w:tcBorders/>
             <w:tcMar>
               <w:top w:w="0" w:type="dxa"/>
@@ -15830,7 +15830,7 @@
         </w:tc>
         <w:tc>
           <w:tcPr>
-            <w:tcW w:w="1831" w:type="dxa"/>
+            <w:tcW w:w="1832" w:type="dxa"/>
             <w:tcBorders/>
             <w:tcMar>
               <w:top w:w="0" w:type="dxa"/>
@@ -16379,7 +16379,7 @@
         <w:trPr/>
         <w:tc>
           <w:tcPr>
-            <w:tcW w:w="522" w:type="dxa"/>
+            <w:tcW w:w="521" w:type="dxa"/>
             <w:tcBorders/>
             <w:tcMar>
               <w:top w:w="0" w:type="dxa"/>
@@ -16415,7 +16415,7 @@
         </w:tc>
         <w:tc>
           <w:tcPr>
-            <w:tcW w:w="1831" w:type="dxa"/>
+            <w:tcW w:w="1832" w:type="dxa"/>
             <w:tcBorders/>
             <w:tcMar>
               <w:top w:w="0" w:type="dxa"/>
@@ -16953,8 +16953,8 @@
               </w:rPr>
               <w:t xml:space="preserve">9.24e-30 </w:t>
             </w:r>
-            <w:bookmarkStart w:id="526" w:name="TBL-1-27-"/>
-            <w:bookmarkStart w:id="527" w:name="TBL-1-27-1"/>
+            <w:bookmarkStart w:id="526" w:name="TBL-1-27-1"/>
+            <w:bookmarkStart w:id="527" w:name="TBL-1-27-"/>
             <w:bookmarkEnd w:id="526"/>
             <w:bookmarkEnd w:id="527"/>
           </w:p>
@@ -16964,7 +16964,7 @@
         <w:trPr/>
         <w:tc>
           <w:tcPr>
-            <w:tcW w:w="522" w:type="dxa"/>
+            <w:tcW w:w="521" w:type="dxa"/>
             <w:tcBorders/>
             <w:tcMar>
               <w:top w:w="0" w:type="dxa"/>
@@ -17000,7 +17000,7 @@
         </w:tc>
         <w:tc>
           <w:tcPr>
-            <w:tcW w:w="1831" w:type="dxa"/>
+            <w:tcW w:w="1832" w:type="dxa"/>
             <w:tcBorders/>
             <w:tcMar>
               <w:top w:w="0" w:type="dxa"/>
@@ -17549,7 +17549,7 @@
         <w:trPr/>
         <w:tc>
           <w:tcPr>
-            <w:tcW w:w="522" w:type="dxa"/>
+            <w:tcW w:w="521" w:type="dxa"/>
             <w:tcBorders>
               <w:bottom w:val="single" w:sz="2" w:space="0" w:color="000000"/>
             </w:tcBorders>
@@ -17581,7 +17581,7 @@
         </w:tc>
         <w:tc>
           <w:tcPr>
-            <w:tcW w:w="1831" w:type="dxa"/>
+            <w:tcW w:w="1832" w:type="dxa"/>
             <w:tcBorders>
               <w:bottom w:val="single" w:sz="2" w:space="0" w:color="000000"/>
             </w:tcBorders>
@@ -18875,20 +18875,20 @@
           <w:szCs w:val="4"/>
         </w:rPr>
       </w:r>
-      <w:bookmarkStart w:id="575" w:name="TBL-2-3"/>
-      <w:bookmarkStart w:id="576" w:name="TBL-2-2"/>
-      <w:bookmarkStart w:id="577" w:name="TBL-2-4"/>
+      <w:bookmarkStart w:id="575" w:name="TBL-2-1"/>
+      <w:bookmarkStart w:id="576" w:name="TBL-2-1g"/>
+      <w:bookmarkStart w:id="577" w:name="x1-8001r2"/>
       <w:bookmarkStart w:id="578" w:name="TBL-2"/>
-      <w:bookmarkStart w:id="579" w:name="x1-8001r2"/>
-      <w:bookmarkStart w:id="580" w:name="TBL-2-1g"/>
-      <w:bookmarkStart w:id="581" w:name="TBL-2-1"/>
-      <w:bookmarkStart w:id="582" w:name="TBL-2-3"/>
-      <w:bookmarkStart w:id="583" w:name="TBL-2-2"/>
-      <w:bookmarkStart w:id="584" w:name="TBL-2-4"/>
+      <w:bookmarkStart w:id="579" w:name="TBL-2-4"/>
+      <w:bookmarkStart w:id="580" w:name="TBL-2-2"/>
+      <w:bookmarkStart w:id="581" w:name="TBL-2-3"/>
+      <w:bookmarkStart w:id="582" w:name="TBL-2-1"/>
+      <w:bookmarkStart w:id="583" w:name="TBL-2-1g"/>
+      <w:bookmarkStart w:id="584" w:name="x1-8001r2"/>
       <w:bookmarkStart w:id="585" w:name="TBL-2"/>
-      <w:bookmarkStart w:id="586" w:name="x1-8001r2"/>
-      <w:bookmarkStart w:id="587" w:name="TBL-2-1g"/>
-      <w:bookmarkStart w:id="588" w:name="TBL-2-1"/>
+      <w:bookmarkStart w:id="586" w:name="TBL-2-4"/>
+      <w:bookmarkStart w:id="587" w:name="TBL-2-2"/>
+      <w:bookmarkStart w:id="588" w:name="TBL-2-3"/>
       <w:bookmarkEnd w:id="582"/>
       <w:bookmarkEnd w:id="583"/>
       <w:bookmarkEnd w:id="584"/>
@@ -19007,8 +19007,8 @@
               </w:rPr>
               <w:t>Cophenetic correlation</w:t>
             </w:r>
-            <w:bookmarkStart w:id="591" w:name="TBL-2-2-"/>
-            <w:bookmarkStart w:id="592" w:name="TBL-2-2-1"/>
+            <w:bookmarkStart w:id="591" w:name="TBL-2-2-1"/>
+            <w:bookmarkStart w:id="592" w:name="TBL-2-2-"/>
             <w:bookmarkEnd w:id="591"/>
             <w:bookmarkEnd w:id="592"/>
           </w:p>
@@ -19275,8 +19275,8 @@
               </w:rPr>
               <w:t xml:space="preserve">6.8e-165 </w:t>
             </w:r>
-            <w:bookmarkStart w:id="601" w:name="TBL-2-4-1"/>
-            <w:bookmarkStart w:id="602" w:name="TBL-2-4-"/>
+            <w:bookmarkStart w:id="601" w:name="TBL-2-4-"/>
+            <w:bookmarkStart w:id="602" w:name="TBL-2-4-1"/>
             <w:bookmarkEnd w:id="601"/>
             <w:bookmarkEnd w:id="602"/>
           </w:p>
@@ -19416,8 +19416,8 @@
               </w:rPr>
               <w:t xml:space="preserve">1.4e-235 </w:t>
             </w:r>
-            <w:bookmarkStart w:id="606" w:name="TBL-2-5-1"/>
-            <w:bookmarkStart w:id="607" w:name="TBL-2-5-"/>
+            <w:bookmarkStart w:id="606" w:name="TBL-2-5-"/>
+            <w:bookmarkStart w:id="607" w:name="TBL-2-5-1"/>
             <w:bookmarkEnd w:id="606"/>
             <w:bookmarkEnd w:id="607"/>
           </w:p>
@@ -19557,8 +19557,8 @@
               </w:rPr>
               <w:t xml:space="preserve">&lt;1.0e-300 </w:t>
             </w:r>
-            <w:bookmarkStart w:id="611" w:name="TBL-2-6-1"/>
-            <w:bookmarkStart w:id="612" w:name="TBL-2-6-"/>
+            <w:bookmarkStart w:id="611" w:name="TBL-2-6-"/>
+            <w:bookmarkStart w:id="612" w:name="TBL-2-6-1"/>
             <w:bookmarkEnd w:id="611"/>
             <w:bookmarkEnd w:id="612"/>
           </w:p>
@@ -19698,8 +19698,8 @@
               </w:rPr>
               <w:t xml:space="preserve">2.4e-194 </w:t>
             </w:r>
-            <w:bookmarkStart w:id="616" w:name="TBL-2-7-"/>
-            <w:bookmarkStart w:id="617" w:name="TBL-2-7-1"/>
+            <w:bookmarkStart w:id="616" w:name="TBL-2-7-1"/>
+            <w:bookmarkStart w:id="617" w:name="TBL-2-7-"/>
             <w:bookmarkEnd w:id="616"/>
             <w:bookmarkEnd w:id="617"/>
           </w:p>
@@ -19839,8 +19839,8 @@
               </w:rPr>
               <w:t xml:space="preserve">7.3e-119 </w:t>
             </w:r>
-            <w:bookmarkStart w:id="621" w:name="TBL-2-8-1"/>
-            <w:bookmarkStart w:id="622" w:name="TBL-2-8-"/>
+            <w:bookmarkStart w:id="621" w:name="TBL-2-8-"/>
+            <w:bookmarkStart w:id="622" w:name="TBL-2-8-1"/>
             <w:bookmarkEnd w:id="621"/>
             <w:bookmarkEnd w:id="622"/>
           </w:p>
@@ -19980,8 +19980,8 @@
               </w:rPr>
               <w:t xml:space="preserve">2.5e-214 </w:t>
             </w:r>
-            <w:bookmarkStart w:id="626" w:name="TBL-2-9-1"/>
-            <w:bookmarkStart w:id="627" w:name="TBL-2-9-"/>
+            <w:bookmarkStart w:id="626" w:name="TBL-2-9-"/>
+            <w:bookmarkStart w:id="627" w:name="TBL-2-9-1"/>
             <w:bookmarkEnd w:id="626"/>
             <w:bookmarkEnd w:id="627"/>
           </w:p>
@@ -20121,8 +20121,8 @@
               </w:rPr>
               <w:t xml:space="preserve">&lt;1.0e-300 </w:t>
             </w:r>
-            <w:bookmarkStart w:id="631" w:name="TBL-2-10-"/>
-            <w:bookmarkStart w:id="632" w:name="TBL-2-10-1"/>
+            <w:bookmarkStart w:id="631" w:name="TBL-2-10-1"/>
+            <w:bookmarkStart w:id="632" w:name="TBL-2-10-"/>
             <w:bookmarkEnd w:id="631"/>
             <w:bookmarkEnd w:id="632"/>
           </w:p>
@@ -20262,8 +20262,8 @@
               </w:rPr>
               <w:t xml:space="preserve">&lt;1.0e-300 </w:t>
             </w:r>
-            <w:bookmarkStart w:id="636" w:name="TBL-2-11-1"/>
-            <w:bookmarkStart w:id="637" w:name="TBL-2-11-"/>
+            <w:bookmarkStart w:id="636" w:name="TBL-2-11-"/>
+            <w:bookmarkStart w:id="637" w:name="TBL-2-11-1"/>
             <w:bookmarkEnd w:id="636"/>
             <w:bookmarkEnd w:id="637"/>
           </w:p>
@@ -20403,8 +20403,8 @@
               </w:rPr>
               <w:t xml:space="preserve">&lt;1.0e-300 </w:t>
             </w:r>
-            <w:bookmarkStart w:id="641" w:name="TBL-2-12-"/>
-            <w:bookmarkStart w:id="642" w:name="TBL-2-12-1"/>
+            <w:bookmarkStart w:id="641" w:name="TBL-2-12-1"/>
+            <w:bookmarkStart w:id="642" w:name="TBL-2-12-"/>
             <w:bookmarkEnd w:id="641"/>
             <w:bookmarkEnd w:id="642"/>
           </w:p>
@@ -20544,8 +20544,8 @@
               </w:rPr>
               <w:t xml:space="preserve">&lt;1.0e-300 </w:t>
             </w:r>
-            <w:bookmarkStart w:id="646" w:name="TBL-2-13-"/>
-            <w:bookmarkStart w:id="647" w:name="TBL-2-13-1"/>
+            <w:bookmarkStart w:id="646" w:name="TBL-2-13-1"/>
+            <w:bookmarkStart w:id="647" w:name="TBL-2-13-"/>
             <w:bookmarkEnd w:id="646"/>
             <w:bookmarkEnd w:id="647"/>
           </w:p>
@@ -20685,8 +20685,8 @@
               </w:rPr>
               <w:t xml:space="preserve">&lt;1.0e-300 </w:t>
             </w:r>
-            <w:bookmarkStart w:id="651" w:name="TBL-2-14-"/>
-            <w:bookmarkStart w:id="652" w:name="TBL-2-14-1"/>
+            <w:bookmarkStart w:id="651" w:name="TBL-2-14-1"/>
+            <w:bookmarkStart w:id="652" w:name="TBL-2-14-"/>
             <w:bookmarkEnd w:id="651"/>
             <w:bookmarkEnd w:id="652"/>
           </w:p>
@@ -20826,8 +20826,8 @@
               </w:rPr>
               <w:t xml:space="preserve">&lt;1.0e-300 </w:t>
             </w:r>
-            <w:bookmarkStart w:id="656" w:name="TBL-2-15-"/>
-            <w:bookmarkStart w:id="657" w:name="TBL-2-15-1"/>
+            <w:bookmarkStart w:id="656" w:name="TBL-2-15-1"/>
+            <w:bookmarkStart w:id="657" w:name="TBL-2-15-"/>
             <w:bookmarkEnd w:id="656"/>
             <w:bookmarkEnd w:id="657"/>
           </w:p>
@@ -20967,8 +20967,8 @@
               </w:rPr>
               <w:t xml:space="preserve">&lt;1.0e-300 </w:t>
             </w:r>
-            <w:bookmarkStart w:id="661" w:name="TBL-2-16-"/>
-            <w:bookmarkStart w:id="662" w:name="TBL-2-16-1"/>
+            <w:bookmarkStart w:id="661" w:name="TBL-2-16-1"/>
+            <w:bookmarkStart w:id="662" w:name="TBL-2-16-"/>
             <w:bookmarkEnd w:id="661"/>
             <w:bookmarkEnd w:id="662"/>
           </w:p>
@@ -21271,16 +21271,16 @@
           <w:szCs w:val="4"/>
         </w:rPr>
       </w:r>
-      <w:bookmarkStart w:id="668" w:name="x1-8003r3"/>
-      <w:bookmarkStart w:id="669" w:name="TBL-3-1g"/>
+      <w:bookmarkStart w:id="668" w:name="TBL-3"/>
+      <w:bookmarkStart w:id="669" w:name="TBL-3-2"/>
       <w:bookmarkStart w:id="670" w:name="TBL-3-1"/>
-      <w:bookmarkStart w:id="671" w:name="TBL-3-2"/>
-      <w:bookmarkStart w:id="672" w:name="TBL-3"/>
-      <w:bookmarkStart w:id="673" w:name="x1-8003r3"/>
-      <w:bookmarkStart w:id="674" w:name="TBL-3-1g"/>
+      <w:bookmarkStart w:id="671" w:name="TBL-3-1g"/>
+      <w:bookmarkStart w:id="672" w:name="x1-8003r3"/>
+      <w:bookmarkStart w:id="673" w:name="TBL-3"/>
+      <w:bookmarkStart w:id="674" w:name="TBL-3-2"/>
       <w:bookmarkStart w:id="675" w:name="TBL-3-1"/>
-      <w:bookmarkStart w:id="676" w:name="TBL-3-2"/>
-      <w:bookmarkStart w:id="677" w:name="TBL-3"/>
+      <w:bookmarkStart w:id="676" w:name="TBL-3-1g"/>
+      <w:bookmarkStart w:id="677" w:name="x1-8003r3"/>
       <w:bookmarkEnd w:id="673"/>
       <w:bookmarkEnd w:id="674"/>
       <w:bookmarkEnd w:id="675"/>
@@ -21434,8 +21434,8 @@
               </w:rPr>
               <w:t xml:space="preserve">4.2e-56 </w:t>
             </w:r>
-            <w:bookmarkStart w:id="680" w:name="TBL-3-3-"/>
-            <w:bookmarkStart w:id="681" w:name="TBL-3-3-1"/>
+            <w:bookmarkStart w:id="680" w:name="TBL-3-3-1"/>
+            <w:bookmarkStart w:id="681" w:name="TBL-3-3-"/>
             <w:bookmarkEnd w:id="680"/>
             <w:bookmarkEnd w:id="681"/>
           </w:p>
@@ -21507,8 +21507,8 @@
               </w:rPr>
               <w:t xml:space="preserve">7.6e-107 </w:t>
             </w:r>
-            <w:bookmarkStart w:id="683" w:name="TBL-3-4-"/>
-            <w:bookmarkStart w:id="684" w:name="TBL-3-4-1"/>
+            <w:bookmarkStart w:id="683" w:name="TBL-3-4-1"/>
+            <w:bookmarkStart w:id="684" w:name="TBL-3-4-"/>
             <w:bookmarkEnd w:id="683"/>
             <w:bookmarkEnd w:id="684"/>
           </w:p>
@@ -21580,8 +21580,8 @@
               </w:rPr>
               <w:t xml:space="preserve">2.2e-40 </w:t>
             </w:r>
-            <w:bookmarkStart w:id="686" w:name="TBL-3-5-"/>
-            <w:bookmarkStart w:id="687" w:name="TBL-3-5-1"/>
+            <w:bookmarkStart w:id="686" w:name="TBL-3-5-1"/>
+            <w:bookmarkStart w:id="687" w:name="TBL-3-5-"/>
             <w:bookmarkEnd w:id="686"/>
             <w:bookmarkEnd w:id="687"/>
           </w:p>
@@ -21654,10 +21654,10 @@
                 <w:szCs w:val="4"/>
               </w:rPr>
             </w:r>
-            <w:bookmarkStart w:id="689" w:name="TBL-3-6-"/>
-            <w:bookmarkStart w:id="690" w:name="TBL-3-6-1"/>
-            <w:bookmarkStart w:id="691" w:name="TBL-3-6-"/>
-            <w:bookmarkStart w:id="692" w:name="TBL-3-6-1"/>
+            <w:bookmarkStart w:id="689" w:name="TBL-3-6-1"/>
+            <w:bookmarkStart w:id="690" w:name="TBL-3-6-"/>
+            <w:bookmarkStart w:id="691" w:name="TBL-3-6-1"/>
+            <w:bookmarkStart w:id="692" w:name="TBL-3-6-"/>
             <w:bookmarkEnd w:id="691"/>
             <w:bookmarkEnd w:id="692"/>
           </w:p>
@@ -21736,8 +21736,8 @@
               </w:rPr>
               <w:t xml:space="preserve">3.1e-11 </w:t>
             </w:r>
-            <w:bookmarkStart w:id="694" w:name="TBL-3-7-"/>
-            <w:bookmarkStart w:id="695" w:name="TBL-3-7-1"/>
+            <w:bookmarkStart w:id="694" w:name="TBL-3-7-1"/>
+            <w:bookmarkStart w:id="695" w:name="TBL-3-7-"/>
             <w:bookmarkEnd w:id="694"/>
             <w:bookmarkEnd w:id="695"/>
           </w:p>
@@ -21816,8 +21816,8 @@
               </w:rPr>
               <w:t xml:space="preserve">ns (1.00) </w:t>
             </w:r>
-            <w:bookmarkStart w:id="697" w:name="TBL-3-8-"/>
-            <w:bookmarkStart w:id="698" w:name="TBL-3-8-1"/>
+            <w:bookmarkStart w:id="697" w:name="TBL-3-8-1"/>
+            <w:bookmarkStart w:id="698" w:name="TBL-3-8-"/>
             <w:bookmarkEnd w:id="697"/>
             <w:bookmarkEnd w:id="698"/>
           </w:p>
@@ -21890,10 +21890,10 @@
                 <w:szCs w:val="4"/>
               </w:rPr>
             </w:r>
-            <w:bookmarkStart w:id="700" w:name="TBL-3-9-"/>
-            <w:bookmarkStart w:id="701" w:name="TBL-3-9-1"/>
-            <w:bookmarkStart w:id="702" w:name="TBL-3-9-"/>
-            <w:bookmarkStart w:id="703" w:name="TBL-3-9-1"/>
+            <w:bookmarkStart w:id="700" w:name="TBL-3-9-1"/>
+            <w:bookmarkStart w:id="701" w:name="TBL-3-9-"/>
+            <w:bookmarkStart w:id="702" w:name="TBL-3-9-1"/>
+            <w:bookmarkStart w:id="703" w:name="TBL-3-9-"/>
             <w:bookmarkEnd w:id="702"/>
             <w:bookmarkEnd w:id="703"/>
           </w:p>
@@ -21972,8 +21972,8 @@
               </w:rPr>
               <w:t xml:space="preserve">3.4e-02 </w:t>
             </w:r>
-            <w:bookmarkStart w:id="705" w:name="TBL-3-10-"/>
-            <w:bookmarkStart w:id="706" w:name="TBL-3-10-1"/>
+            <w:bookmarkStart w:id="705" w:name="TBL-3-10-1"/>
+            <w:bookmarkStart w:id="706" w:name="TBL-3-10-"/>
             <w:bookmarkEnd w:id="705"/>
             <w:bookmarkEnd w:id="706"/>
           </w:p>
@@ -22217,8 +22217,8 @@
         <w:jc w:val="left"/>
         <w:rPr/>
       </w:pPr>
-      <w:bookmarkStart w:id="711" w:name="x1-9000doc"/>
-      <w:bookmarkStart w:id="712" w:name="Q1-1-18"/>
+      <w:bookmarkStart w:id="711" w:name="Q1-1-18"/>
+      <w:bookmarkStart w:id="712" w:name="x1-9000doc"/>
       <w:bookmarkEnd w:id="711"/>
       <w:bookmarkEnd w:id="712"/>
       <w:r>
@@ -22756,7 +22756,19 @@
         <w:t xml:space="preserve">We observed PacBio CCS reads reaching up to 16 Kbp beyond the known regions of the genome, and resolving the underlying sequence with fidelity, as measured both by the entropy of motif assignment and by pairwise Levenshtein distances between the reads belonging to the same chromosomal arms. While short reads also provided support for non-canonical motifs, the overlap between the short and the long reads was substantial, but not complete, which can be explained by the necessary bias towards the canonical motif during the selection of short reads. Therefore, telomeric regions with higher content of non-canonical repeats are less likely to be identified through the use of short reads, and so, long reads appear to be more suitable for this purpose as well. </w:t>
         <w:br/>
         <w:br/>
-        <w:t xml:space="preserve">The identified variations in long range contexts elucidate subject-specific, trio- and population-specific similarities of telomeric sequences, as well as a level of interpopulation similarity, and thus provide a new means of haplotype mapping and reveal the existence and motif composition of haplotype spectra on a multi-Kbp scale. Interpopulation similarity, as well as paternal inheritance of variation, provided evidence that the observed haplotypes could not be attributed to per-dataset batch effects. Coverage of different chromosomes was uneven, and the lengths of PacBio CCS reads allowed resolution of uniquely mapping reads only on </w:t>
+        <w:t xml:space="preserve">The identified variations in long range contexts elucidate subject-specific, trio- and population-specific similarities of telomeric sequences, as well as a level of interpopulation similarity, and thus provide a new means of haplotype mapping and reveal the existence and motif composition of haplotype spectra on a multi-Kbp scale. Interpopulation similarity, as well as paternal inheritance of variation, provided evidence that the observed haplotypes could not be attributed to per-dataset batch effects. </w:t>
+      </w:r>
+      <w:r>
+        <w:rPr>
+          <w:rFonts w:ascii="Times New Roman" w:hAnsi="Times New Roman"/>
+        </w:rPr>
+        <w:t>T</w:t>
+      </w:r>
+      <w:r>
+        <w:rPr>
+          <w:rFonts w:ascii="Times New Roman" w:hAnsi="Times New Roman"/>
+        </w:rPr>
+        <w:t xml:space="preserve">he lengths of PacBio CCS reads allowed resolution of uniquely mapping reads only on </w:t>
       </w:r>
       <w:commentRangeStart w:id="8"/>
       <w:r>
@@ -22778,29 +22790,36 @@
         <w:rPr>
           <w:rFonts w:ascii="Times New Roman" w:hAnsi="Times New Roman"/>
         </w:rPr>
-        <w:t xml:space="preserve"> chromosomal arms</w:t>
-      </w:r>
-      <w:commentRangeStart w:id="9"/>
-      <w:r>
-        <w:rPr>
-          <w:rFonts w:ascii="Times New Roman" w:hAnsi="Times New Roman"/>
-        </w:rPr>
-        <w:t>.</w:t>
-      </w:r>
-      <w:r>
-        <w:rPr>
-          <w:rFonts w:ascii="Times New Roman" w:hAnsi="Times New Roman"/>
-        </w:rPr>
-      </w:r>
-      <w:commentRangeEnd w:id="9"/>
-      <w:r>
-        <w:commentReference w:id="9"/>
-      </w:r>
-      <w:r>
-        <w:rPr>
-          <w:rFonts w:ascii="Times New Roman" w:hAnsi="Times New Roman"/>
-        </w:rPr>
-        <w:t xml:space="preserve"> As such, numbers of captured telomeric reads and levels of observed similarity varied from subject to subject; in particular, maternal inheritance of haplotypes could not be determined, in contrast to statistically significant paternal inheritance. This calls for more sequencing experiments aimed to reconstruct the full picture of this variation. Clustering on a per-subject basis concealed interpopulation similarity, but underscored intra-subject variation (</w:t>
+        <w:t xml:space="preserve"> chromosomal arms, </w:t>
+      </w:r>
+      <w:r>
+        <w:rPr>
+          <w:rFonts w:ascii="Times New Roman" w:hAnsi="Times New Roman"/>
+        </w:rPr>
+        <w:t>and c</w:t>
+      </w:r>
+      <w:r>
+        <w:rPr>
+          <w:rFonts w:ascii="Times New Roman" w:hAnsi="Times New Roman"/>
+        </w:rPr>
+        <w:t xml:space="preserve">overage of different </w:t>
+      </w:r>
+      <w:r>
+        <w:rPr>
+          <w:rFonts w:eastAsia="Noto Serif CJK SC" w:cs="Lohit Devanagari" w:ascii="Times New Roman" w:hAnsi="Times New Roman"/>
+          <w:color w:val="auto"/>
+          <w:kern w:val="0"/>
+          <w:sz w:val="24"/>
+          <w:szCs w:val="24"/>
+          <w:lang w:val="en-US" w:eastAsia="zh-CN" w:bidi="hi-IN"/>
+        </w:rPr>
+        <w:t>arms</w:t>
+      </w:r>
+      <w:r>
+        <w:rPr>
+          <w:rFonts w:ascii="Times New Roman" w:hAnsi="Times New Roman"/>
+        </w:rPr>
+        <w:t xml:space="preserve"> was uneven. As such, numbers of captured telomeric reads and levels of observed similarity varied from subject to subject; in particular, maternal inheritance of haplotypes could not be determined, in contrast to statistically significant paternal inheritance. This calls for more sequencing experiments aimed to reconstruct the full picture of this variation. Clustering on a per-subject basis concealed interpopulation similarity, but underscored intra-subject variation (</w:t>
       </w:r>
       <w:r>
         <w:rPr>
@@ -22831,7 +22850,7 @@
         <w:t xml:space="preserve">), suggesting coexistence of </w:t>
       </w:r>
       <w:del w:id="3" w:author="Kirill Grigorev" w:date="2021-02-26T20:47:00Z">
-        <w:commentRangeStart w:id="10"/>
+        <w:commentRangeStart w:id="9"/>
         <w:r>
           <w:rPr>
             <w:rFonts w:ascii="Times New Roman" w:hAnsi="Times New Roman"/>
@@ -22852,6 +22871,28 @@
           <w:rFonts w:ascii="Times New Roman" w:hAnsi="Times New Roman"/>
         </w:rPr>
       </w:r>
+      <w:commentRangeEnd w:id="9"/>
+      <w:r>
+        <w:commentReference w:id="9"/>
+      </w:r>
+      <w:r>
+        <w:rPr>
+          <w:rFonts w:ascii="Times New Roman" w:hAnsi="Times New Roman"/>
+        </w:rPr>
+        <w:t xml:space="preserve"> telomeric haplotypes per chromosomal arm within a given subject. Given that the reference DNA for the subjects HG001 through HG007 was extracted from </w:t>
+      </w:r>
+      <w:commentRangeStart w:id="10"/>
+      <w:r>
+        <w:rPr>
+          <w:rFonts w:ascii="Times New Roman" w:hAnsi="Times New Roman"/>
+        </w:rPr>
+        <w:t>growths of B</w:t>
+      </w:r>
+      <w:r>
+        <w:rPr>
+          <w:rFonts w:ascii="Times New Roman" w:hAnsi="Times New Roman"/>
+        </w:rPr>
+      </w:r>
       <w:commentRangeEnd w:id="10"/>
       <w:r>
         <w:commentReference w:id="10"/>
@@ -22860,14 +22901,14 @@
         <w:rPr>
           <w:rFonts w:ascii="Times New Roman" w:hAnsi="Times New Roman"/>
         </w:rPr>
-        <w:t xml:space="preserve"> telomeric haplotypes per chromosomal arm within a given subject. Given that the reference DNA for the subjects HG001 through HG007 was extracted from </w:t>
+        <w:t xml:space="preserve"> lymphoblastoid cell lines, this suggests that as B cells undergo maturation, distinct clones may gain distinct variations in their telomeric sequence</w:t>
       </w:r>
       <w:commentRangeStart w:id="11"/>
       <w:r>
         <w:rPr>
           <w:rFonts w:ascii="Times New Roman" w:hAnsi="Times New Roman"/>
         </w:rPr>
-        <w:t>growths of B</w:t>
+        <w:t>.</w:t>
       </w:r>
       <w:r>
         <w:rPr>
@@ -22877,28 +22918,6 @@
       <w:commentRangeEnd w:id="11"/>
       <w:r>
         <w:commentReference w:id="11"/>
-      </w:r>
-      <w:r>
-        <w:rPr>
-          <w:rFonts w:ascii="Times New Roman" w:hAnsi="Times New Roman"/>
-        </w:rPr>
-        <w:t xml:space="preserve"> lymphoblastoid cell lines, this suggests that as B cells undergo maturation, distinct clones may gain distinct variations in their telomeric sequence</w:t>
-      </w:r>
-      <w:commentRangeStart w:id="12"/>
-      <w:r>
-        <w:rPr>
-          <w:rFonts w:ascii="Times New Roman" w:hAnsi="Times New Roman"/>
-        </w:rPr>
-        <w:t>.</w:t>
-      </w:r>
-      <w:r>
-        <w:rPr>
-          <w:rFonts w:ascii="Times New Roman" w:hAnsi="Times New Roman"/>
-        </w:rPr>
-      </w:r>
-      <w:commentRangeEnd w:id="12"/>
-      <w:r>
-        <w:commentReference w:id="12"/>
       </w:r>
       <w:r>
         <w:rPr>
@@ -22948,9 +22967,9 @@
           <w:rFonts w:ascii="Times New Roman" w:hAnsi="Times New Roman"/>
         </w:rPr>
       </w:pPr>
-      <w:bookmarkStart w:id="715" w:name="x1-11000"/>
+      <w:bookmarkStart w:id="715" w:name="Q1-1-20"/>
       <w:bookmarkStart w:id="716" w:name="x1-10000doc"/>
-      <w:bookmarkStart w:id="717" w:name="Q1-1-20"/>
+      <w:bookmarkStart w:id="717" w:name="x1-11000"/>
       <w:bookmarkEnd w:id="715"/>
       <w:bookmarkEnd w:id="716"/>
       <w:bookmarkEnd w:id="717"/>
@@ -24954,13 +24973,7 @@
         <w:rPr>
           <w:rFonts w:ascii="Times New Roman" w:hAnsi="Times New Roman"/>
         </w:rPr>
-        <w:t xml:space="preserve">, </w:t>
-      </w:r>
-      <w:r>
-        <w:rPr>
-          <w:rFonts w:ascii="Times New Roman" w:hAnsi="Times New Roman"/>
-        </w:rPr>
-        <w:t xml:space="preserve">as well as </w:t>
+        <w:t xml:space="preserve">, as well as </w:t>
       </w:r>
       <w:r>
         <w:rPr>
@@ -25149,10 +25162,10 @@
           <w:rFonts w:ascii="Times New Roman" w:hAnsi="Times New Roman"/>
         </w:rPr>
       </w:pPr>
-      <w:bookmarkStart w:id="743" w:name="X0-"/>
-      <w:bookmarkStart w:id="744" w:name="page.33"/>
-      <w:bookmarkStart w:id="745" w:name="Q1-1-42"/>
-      <w:bookmarkStart w:id="746" w:name="bib-1"/>
+      <w:bookmarkStart w:id="743" w:name="bib-1"/>
+      <w:bookmarkStart w:id="744" w:name="Q1-1-42"/>
+      <w:bookmarkStart w:id="745" w:name="page.33"/>
+      <w:bookmarkStart w:id="746" w:name="X0-"/>
       <w:bookmarkEnd w:id="743"/>
       <w:bookmarkEnd w:id="744"/>
       <w:bookmarkEnd w:id="745"/>
@@ -27430,9 +27443,68 @@
           <w:u w:val="none"/>
           <w:vertAlign w:val="baseline"/>
           <w:em w:val="none"/>
-          <w:lang w:val="en-US" w:bidi="hi-IN" w:eastAsia="zh-CN"/>
+          <w:lang w:bidi="hi-IN" w:val="en-US" w:eastAsia="zh-CN"/>
         </w:rPr>
         <w:t>Editor: “Remove results from the end of the Introduction, relocating any non-redundant material to the Results or Discussion sections, and concluding this section with the study's aims.”</w:t>
+      </w:r>
+      <w:r>
+        <w:rPr>
+          <w:rFonts w:cs="Lohit Devanagari" w:ascii="Cambria" w:hAnsi="Cambria" w:eastAsia="Noto Serif CJK SC"/>
+          <w:b w:val="false"/>
+          <w:bCs w:val="false"/>
+          <w:i w:val="false"/>
+          <w:iCs w:val="false"/>
+          <w:caps w:val="false"/>
+          <w:smallCaps w:val="false"/>
+          <w:strike w:val="false"/>
+          <w:dstrike w:val="false"/>
+          <w:outline w:val="false"/>
+          <w:shadow w:val="false"/>
+          <w:emboss w:val="false"/>
+          <w:imprint w:val="false"/>
+          <w:color w:val="auto"/>
+          <w:spacing w:val="0"/>
+          <w:w w:val="100"/>
+          <w:kern w:val="0"/>
+          <w:position w:val="0"/>
+          <w:sz w:val="20"/>
+          <w:sz w:val="20"/>
+          <w:szCs w:val="24"/>
+          <w:u w:val="none"/>
+          <w:vertAlign w:val="baseline"/>
+          <w:em w:val="none"/>
+          <w:lang w:bidi="hi-IN" w:val="en-US" w:eastAsia="zh-CN"/>
+        </w:rPr>
+      </w:r>
+      <w:r>
+        <w:rPr>
+          <w:rFonts w:cs="Lohit Devanagari" w:ascii="Cambria" w:hAnsi="Cambria" w:eastAsia="Noto Serif CJK SC"/>
+          <w:b w:val="false"/>
+          <w:bCs w:val="false"/>
+          <w:i w:val="false"/>
+          <w:iCs w:val="false"/>
+          <w:caps w:val="false"/>
+          <w:smallCaps w:val="false"/>
+          <w:strike w:val="false"/>
+          <w:dstrike w:val="false"/>
+          <w:outline w:val="false"/>
+          <w:shadow w:val="false"/>
+          <w:emboss w:val="false"/>
+          <w:imprint w:val="false"/>
+          <w:color w:val="auto"/>
+          <w:spacing w:val="0"/>
+          <w:w w:val="100"/>
+          <w:kern w:val="0"/>
+          <w:position w:val="0"/>
+          <w:sz w:val="20"/>
+          <w:sz w:val="20"/>
+          <w:szCs w:val="24"/>
+          <w:u w:val="none"/>
+          <w:vertAlign w:val="baseline"/>
+          <w:em w:val="none"/>
+          <w:lang w:bidi="hi-IN" w:val="en-US" w:eastAsia="zh-CN"/>
+        </w:rPr>
+        <w:t>But this doesn’t feel to result-y.</w:t>
       </w:r>
     </w:p>
   </w:comment>
@@ -27733,7 +27805,7 @@
       </w:r>
     </w:p>
   </w:comment>
-  <w:comment w:id="9" w:author="Kirill Grigorev" w:date="2021-02-26T17:56:27Z" w:initials="KG">
+  <w:comment w:id="9" w:author="Kirill Grigorev" w:date="2021-02-26T20:47:14Z" w:initials="KG">
     <w:p>
       <w:r>
         <w:rPr>
@@ -27763,11 +27835,11 @@
           <w:em w:val="none"/>
           <w:lang w:val="en-US" w:bidi="hi-IN" w:eastAsia="zh-CN"/>
         </w:rPr>
-        <w:t>Maybe change the order: mapping on 23 → uneven coverage (because some of these 23 are discarded due to low cov)</w:t>
+        <w:t>We don’t see 3+ haps as much, but still present mostly on 4p. It’s also the most covered. The rest are haploid/diploid (which is also cool, but 4p still provides evidence that with enough coverage we can see more)</w:t>
       </w:r>
     </w:p>
   </w:comment>
-  <w:comment w:id="10" w:author="Kirill Grigorev" w:date="2021-02-26T20:47:14Z" w:initials="KG">
+  <w:comment w:id="10" w:author="Kirill Grigorev" w:date="2021-02-26T17:57:36Z" w:initials="KG">
     <w:p>
       <w:r>
         <w:rPr>
@@ -27797,11 +27869,11 @@
           <w:em w:val="none"/>
           <w:lang w:val="en-US" w:bidi="hi-IN" w:eastAsia="zh-CN"/>
         </w:rPr>
-        <w:t>We don’t see 3+ as much, but still present mostly on 4p. It’s also the most covered. The rest are haploid/diploid (which is also cool, but 4p still provides evidence that with enough coverage we can see more)</w:t>
+        <w:t>SB suggested removing “growths of B,” but otoh it’s the official wording by GIAB</w:t>
       </w:r>
     </w:p>
   </w:comment>
-  <w:comment w:id="11" w:author="Kirill Grigorev" w:date="2021-02-26T17:57:36Z" w:initials="KG">
+  <w:comment w:id="11" w:author="Kirill Grigorev" w:date="2021-02-26T20:51:11Z" w:initials="KG">
     <w:p>
       <w:r>
         <w:rPr>
@@ -27830,40 +27902,6 @@
           <w:vertAlign w:val="baseline"/>
           <w:em w:val="none"/>
           <w:lang w:val="en-US" w:bidi="hi-IN" w:eastAsia="zh-CN"/>
-        </w:rPr>
-        <w:t>SB suggested removing “growths of B,” but otoh it’s the official wording by GIAB</w:t>
-      </w:r>
-    </w:p>
-  </w:comment>
-  <w:comment w:id="12" w:author="Kirill Grigorev" w:date="2021-02-26T20:51:11Z" w:initials="KG">
-    <w:p>
-      <w:r>
-        <w:rPr>
-          <w:rFonts w:cs="Lohit Devanagari" w:ascii="Cambria" w:hAnsi="Cambria" w:eastAsia="Noto Serif CJK SC"/>
-          <w:b w:val="false"/>
-          <w:bCs w:val="false"/>
-          <w:i w:val="false"/>
-          <w:iCs w:val="false"/>
-          <w:caps w:val="false"/>
-          <w:smallCaps w:val="false"/>
-          <w:strike w:val="false"/>
-          <w:dstrike w:val="false"/>
-          <w:outline w:val="false"/>
-          <w:shadow w:val="false"/>
-          <w:emboss w:val="false"/>
-          <w:imprint w:val="false"/>
-          <w:color w:val="auto"/>
-          <w:spacing w:val="0"/>
-          <w:w w:val="100"/>
-          <w:kern w:val="0"/>
-          <w:position w:val="0"/>
-          <w:sz w:val="20"/>
-          <w:sz w:val="20"/>
-          <w:szCs w:val="24"/>
-          <w:u w:val="none"/>
-          <w:vertAlign w:val="baseline"/>
-          <w:em w:val="none"/>
-          <w:lang w:bidi="hi-IN" w:val="en-US" w:eastAsia="zh-CN"/>
         </w:rPr>
         <w:t>“..., resulting in polyploid…”Need to contrast to diploid</w:t>
       </w:r>
@@ -27894,7 +27932,7 @@
     </w:r>
     <w:r>
       <w:rPr/>
-      <w:t>4</w:t>
+      <w:t>1</w:t>
     </w:r>
     <w:r>
       <w:rPr/>
@@ -27973,7 +28011,7 @@
     <w:pPr>
       <w:widowControl w:val="false"/>
       <w:suppressAutoHyphens w:val="true"/>
-      <w:overflowPunct w:val="false"/>
+      <w:overflowPunct w:val="true"/>
       <w:bidi w:val="0"/>
       <w:spacing w:before="0" w:after="0"/>
       <w:jc w:val="left"/>

</xml_diff>

<commit_message>
Ashkenazim -> Ashkenazi in text and tables
</commit_message>
<xml_diff>
--- a/assets/paper/manuscript/haplotype-diversity-and-sequence-heterogeneity-of-human-telomeres.docx
+++ b/assets/paper/manuscript/haplotype-diversity-and-sequence-heterogeneity-of-human-telomeres.docx
@@ -15,87 +15,7 @@
           <w:b/>
           <w:sz w:val="28"/>
         </w:rPr>
-        <w:t xml:space="preserve">Haplotype </w:t>
-      </w:r>
-      <w:r>
-        <w:rPr>
-          <w:rFonts w:ascii="Times New Roman" w:hAnsi="Times New Roman"/>
-          <w:b/>
-          <w:sz w:val="28"/>
-        </w:rPr>
-        <w:t>d</w:t>
-      </w:r>
-      <w:r>
-        <w:rPr>
-          <w:rFonts w:ascii="Times New Roman" w:hAnsi="Times New Roman"/>
-          <w:b/>
-          <w:sz w:val="28"/>
-        </w:rPr>
-        <w:t xml:space="preserve">iversity and </w:t>
-      </w:r>
-      <w:r>
-        <w:rPr>
-          <w:rFonts w:ascii="Times New Roman" w:hAnsi="Times New Roman"/>
-          <w:b/>
-          <w:sz w:val="28"/>
-        </w:rPr>
-        <w:t>s</w:t>
-      </w:r>
-      <w:r>
-        <w:rPr>
-          <w:rFonts w:ascii="Times New Roman" w:hAnsi="Times New Roman"/>
-          <w:b/>
-          <w:sz w:val="28"/>
-        </w:rPr>
-        <w:t xml:space="preserve">equence </w:t>
-      </w:r>
-      <w:r>
-        <w:rPr>
-          <w:rFonts w:ascii="Times New Roman" w:hAnsi="Times New Roman"/>
-          <w:b/>
-          <w:sz w:val="28"/>
-        </w:rPr>
-        <w:t>h</w:t>
-      </w:r>
-      <w:r>
-        <w:rPr>
-          <w:rFonts w:ascii="Times New Roman" w:hAnsi="Times New Roman"/>
-          <w:b/>
-          <w:sz w:val="28"/>
-        </w:rPr>
-        <w:t xml:space="preserve">eterogeneity of </w:t>
-      </w:r>
-      <w:r>
-        <w:rPr>
-          <w:rFonts w:ascii="Times New Roman" w:hAnsi="Times New Roman"/>
-          <w:b/>
-          <w:sz w:val="28"/>
-        </w:rPr>
-        <w:t>h</w:t>
-      </w:r>
-      <w:r>
-        <w:rPr>
-          <w:rFonts w:ascii="Times New Roman" w:hAnsi="Times New Roman"/>
-          <w:b/>
-          <w:sz w:val="28"/>
-        </w:rPr>
-        <w:t xml:space="preserve">uman </w:t>
-      </w:r>
-      <w:r>
-        <w:rPr>
-          <w:rFonts w:ascii="Times New Roman" w:hAnsi="Times New Roman"/>
-          <w:b/>
-          <w:sz w:val="28"/>
-        </w:rPr>
-        <w:t>t</w:t>
-      </w:r>
-      <w:r>
-        <w:rPr>
-          <w:rFonts w:ascii="Times New Roman" w:hAnsi="Times New Roman"/>
-          <w:b/>
-          <w:sz w:val="28"/>
-        </w:rPr>
-        <w:t>elomeres</w:t>
+        <w:t>Haplotype diversity and sequence heterogeneity of human telomeres</w:t>
       </w:r>
       <w:r>
         <w:rPr>
@@ -487,7 +407,7 @@
         <w:rPr>
           <w:rFonts w:ascii="Times New Roman" w:hAnsi="Times New Roman"/>
         </w:rPr>
-        <w:t xml:space="preserve"> identification of telomere repeat motifs and repeat types, and also describe their sequence variation. We find that long, complex telomeric stretches and repeats can be accurately captured with long-read sequencing, observe extensive sequence heterogeneity of human telomeres, and discover and localize non-canonical telomere sequence motifs (both previously reported, as well as novel) and validate them in short read sequence data. These data reveal extensive intra- and inter-population diversity of repeats in telomeric haplotypes, and represent the first motif composition maps of multi-Kbp human telomeric haplotypes across three distinct ancestries (Ashkenazim, Chinese, and Utah) and two trios, which can aid in future studies of genetic variation, aging, and genome biology.</w:t>
+        <w:t xml:space="preserve"> identification of telomere repeat motifs and repeat types, and also describe their sequence variation. We find that long, complex telomeric stretches and repeats can be accurately captured with long-read sequencing, observe extensive sequence heterogeneity of human telomeres, and discover and localize non-canonical telomere sequence motifs (both previously reported, as well as novel) and validate them in short read sequence data. These data reveal extensive intra- and inter-population diversity of repeats in telomeric haplotypes, and represent the first motif composition maps of multi-Kbp human telomeric haplotypes across three distinct ancestries (Ashkenazi, Chinese, and Utah) and two trios, which can aid in future studies of genetic variation, aging, and genome biology.</w:t>
       </w:r>
     </w:p>
     <w:p>
@@ -1226,8 +1146,8 @@
           <w:rFonts w:ascii="Times New Roman" w:hAnsi="Times New Roman"/>
         </w:rPr>
       </w:pPr>
-      <w:bookmarkStart w:id="8" w:name="x1-5000"/>
-      <w:bookmarkStart w:id="9" w:name="Q1-1-8"/>
+      <w:bookmarkStart w:id="8" w:name="Q1-1-8"/>
+      <w:bookmarkStart w:id="9" w:name="x1-5000"/>
       <w:bookmarkEnd w:id="8"/>
       <w:bookmarkEnd w:id="9"/>
       <w:r>
@@ -1464,7 +1384,7 @@
         <w:rPr>
           <w:rFonts w:ascii="Times New Roman" w:hAnsi="Times New Roman"/>
         </w:rPr>
-        <w:t>) human subjects (HG001 through HG007) from three different ancestries (Ashkenazim, Chinese, and Utah), which included two son/father/mother trios (</w:t>
+        <w:t>) human subjects (HG001 through HG007) from three different ancestries (Ashkenazi, Chinese, and Utah), which included two son/father/mother trios (</w:t>
       </w:r>
       <w:r>
         <w:rPr>
@@ -1973,46 +1893,46 @@
           <w:szCs w:val="4"/>
         </w:rPr>
       </w:r>
-      <w:bookmarkStart w:id="16" w:name="TBL-1-1"/>
-      <w:bookmarkStart w:id="17" w:name="TBL-1-1g"/>
-      <w:bookmarkStart w:id="18" w:name="TBL-1-7"/>
-      <w:bookmarkStart w:id="19" w:name="TBL-1-3"/>
-      <w:bookmarkStart w:id="20" w:name="TBL-1-5"/>
-      <w:bookmarkStart w:id="21" w:name="x1-6001r1"/>
-      <w:bookmarkStart w:id="22" w:name="TBL-1"/>
-      <w:bookmarkStart w:id="23" w:name="TBL-1-6"/>
-      <w:bookmarkStart w:id="24" w:name="TBL-1-4"/>
-      <w:bookmarkStart w:id="25" w:name="TBL-1-2"/>
-      <w:bookmarkStart w:id="26" w:name="TBL-1-11"/>
-      <w:bookmarkStart w:id="27" w:name="TBL-1-13"/>
-      <w:bookmarkStart w:id="28" w:name="TBL-1-16"/>
-      <w:bookmarkStart w:id="29" w:name="TBL-1-9"/>
-      <w:bookmarkStart w:id="30" w:name="TBL-1-8"/>
-      <w:bookmarkStart w:id="31" w:name="TBL-1-15"/>
-      <w:bookmarkStart w:id="32" w:name="TBL-1-14"/>
-      <w:bookmarkStart w:id="33" w:name="TBL-1-12"/>
-      <w:bookmarkStart w:id="34" w:name="TBL-1-17"/>
-      <w:bookmarkStart w:id="35" w:name="TBL-1-10"/>
-      <w:bookmarkStart w:id="36" w:name="TBL-1-1"/>
-      <w:bookmarkStart w:id="37" w:name="TBL-1-1g"/>
-      <w:bookmarkStart w:id="38" w:name="TBL-1-7"/>
-      <w:bookmarkStart w:id="39" w:name="TBL-1-3"/>
-      <w:bookmarkStart w:id="40" w:name="TBL-1-5"/>
-      <w:bookmarkStart w:id="41" w:name="x1-6001r1"/>
-      <w:bookmarkStart w:id="42" w:name="TBL-1"/>
-      <w:bookmarkStart w:id="43" w:name="TBL-1-6"/>
-      <w:bookmarkStart w:id="44" w:name="TBL-1-4"/>
-      <w:bookmarkStart w:id="45" w:name="TBL-1-2"/>
-      <w:bookmarkStart w:id="46" w:name="TBL-1-11"/>
-      <w:bookmarkStart w:id="47" w:name="TBL-1-13"/>
-      <w:bookmarkStart w:id="48" w:name="TBL-1-16"/>
-      <w:bookmarkStart w:id="49" w:name="TBL-1-9"/>
-      <w:bookmarkStart w:id="50" w:name="TBL-1-8"/>
-      <w:bookmarkStart w:id="51" w:name="TBL-1-15"/>
-      <w:bookmarkStart w:id="52" w:name="TBL-1-14"/>
-      <w:bookmarkStart w:id="53" w:name="TBL-1-12"/>
-      <w:bookmarkStart w:id="54" w:name="TBL-1-17"/>
-      <w:bookmarkStart w:id="55" w:name="TBL-1-10"/>
+      <w:bookmarkStart w:id="16" w:name="TBL-1-10"/>
+      <w:bookmarkStart w:id="17" w:name="TBL-1-17"/>
+      <w:bookmarkStart w:id="18" w:name="TBL-1-12"/>
+      <w:bookmarkStart w:id="19" w:name="TBL-1-14"/>
+      <w:bookmarkStart w:id="20" w:name="TBL-1-15"/>
+      <w:bookmarkStart w:id="21" w:name="TBL-1-8"/>
+      <w:bookmarkStart w:id="22" w:name="TBL-1-9"/>
+      <w:bookmarkStart w:id="23" w:name="TBL-1-16"/>
+      <w:bookmarkStart w:id="24" w:name="TBL-1-13"/>
+      <w:bookmarkStart w:id="25" w:name="TBL-1-11"/>
+      <w:bookmarkStart w:id="26" w:name="TBL-1-2"/>
+      <w:bookmarkStart w:id="27" w:name="TBL-1-4"/>
+      <w:bookmarkStart w:id="28" w:name="TBL-1-6"/>
+      <w:bookmarkStart w:id="29" w:name="TBL-1"/>
+      <w:bookmarkStart w:id="30" w:name="x1-6001r1"/>
+      <w:bookmarkStart w:id="31" w:name="TBL-1-5"/>
+      <w:bookmarkStart w:id="32" w:name="TBL-1-3"/>
+      <w:bookmarkStart w:id="33" w:name="TBL-1-7"/>
+      <w:bookmarkStart w:id="34" w:name="TBL-1-1g"/>
+      <w:bookmarkStart w:id="35" w:name="TBL-1-1"/>
+      <w:bookmarkStart w:id="36" w:name="TBL-1-10"/>
+      <w:bookmarkStart w:id="37" w:name="TBL-1-17"/>
+      <w:bookmarkStart w:id="38" w:name="TBL-1-12"/>
+      <w:bookmarkStart w:id="39" w:name="TBL-1-14"/>
+      <w:bookmarkStart w:id="40" w:name="TBL-1-15"/>
+      <w:bookmarkStart w:id="41" w:name="TBL-1-8"/>
+      <w:bookmarkStart w:id="42" w:name="TBL-1-9"/>
+      <w:bookmarkStart w:id="43" w:name="TBL-1-16"/>
+      <w:bookmarkStart w:id="44" w:name="TBL-1-13"/>
+      <w:bookmarkStart w:id="45" w:name="TBL-1-11"/>
+      <w:bookmarkStart w:id="46" w:name="TBL-1-2"/>
+      <w:bookmarkStart w:id="47" w:name="TBL-1-4"/>
+      <w:bookmarkStart w:id="48" w:name="TBL-1-6"/>
+      <w:bookmarkStart w:id="49" w:name="TBL-1"/>
+      <w:bookmarkStart w:id="50" w:name="x1-6001r1"/>
+      <w:bookmarkStart w:id="51" w:name="TBL-1-5"/>
+      <w:bookmarkStart w:id="52" w:name="TBL-1-3"/>
+      <w:bookmarkStart w:id="53" w:name="TBL-1-7"/>
+      <w:bookmarkStart w:id="54" w:name="TBL-1-1g"/>
+      <w:bookmarkStart w:id="55" w:name="TBL-1-1"/>
       <w:bookmarkEnd w:id="36"/>
       <w:bookmarkEnd w:id="37"/>
       <w:bookmarkEnd w:id="38"/>
@@ -3288,8 +3208,8 @@
               </w:rPr>
               <w:t xml:space="preserve">9.33e-113 </w:t>
             </w:r>
-            <w:bookmarkStart w:id="90" w:name="TBL-1-4-"/>
-            <w:bookmarkStart w:id="91" w:name="TBL-1-4-1"/>
+            <w:bookmarkStart w:id="90" w:name="TBL-1-4-1"/>
+            <w:bookmarkStart w:id="91" w:name="TBL-1-4-"/>
             <w:bookmarkEnd w:id="90"/>
             <w:bookmarkEnd w:id="91"/>
           </w:p>
@@ -3839,8 +3759,8 @@
               </w:rPr>
               <w:t xml:space="preserve">6.41e-92 </w:t>
             </w:r>
-            <w:bookmarkStart w:id="109" w:name="TBL-1-5-"/>
-            <w:bookmarkStart w:id="110" w:name="TBL-1-5-1"/>
+            <w:bookmarkStart w:id="109" w:name="TBL-1-5-1"/>
+            <w:bookmarkStart w:id="110" w:name="TBL-1-5-"/>
             <w:bookmarkEnd w:id="109"/>
             <w:bookmarkEnd w:id="110"/>
           </w:p>
@@ -4390,8 +4310,8 @@
               </w:rPr>
               <w:t>8.55e-74</w:t>
             </w:r>
-            <w:bookmarkStart w:id="128" w:name="TBL-1-6-1"/>
-            <w:bookmarkStart w:id="129" w:name="TBL-1-6-"/>
+            <w:bookmarkStart w:id="128" w:name="TBL-1-6-"/>
+            <w:bookmarkStart w:id="129" w:name="TBL-1-6-1"/>
             <w:bookmarkEnd w:id="128"/>
             <w:bookmarkEnd w:id="129"/>
           </w:p>
@@ -4941,8 +4861,8 @@
               </w:rPr>
               <w:t xml:space="preserve">5.93e-83 </w:t>
             </w:r>
-            <w:bookmarkStart w:id="147" w:name="TBL-1-7-"/>
-            <w:bookmarkStart w:id="148" w:name="TBL-1-7-1"/>
+            <w:bookmarkStart w:id="147" w:name="TBL-1-7-1"/>
+            <w:bookmarkStart w:id="148" w:name="TBL-1-7-"/>
             <w:bookmarkEnd w:id="147"/>
             <w:bookmarkEnd w:id="148"/>
           </w:p>
@@ -5492,8 +5412,8 @@
               </w:rPr>
               <w:t>1.23e-67</w:t>
             </w:r>
-            <w:bookmarkStart w:id="166" w:name="TBL-1-8-1"/>
-            <w:bookmarkStart w:id="167" w:name="TBL-1-8-"/>
+            <w:bookmarkStart w:id="166" w:name="TBL-1-8-"/>
+            <w:bookmarkStart w:id="167" w:name="TBL-1-8-1"/>
             <w:bookmarkEnd w:id="166"/>
             <w:bookmarkEnd w:id="167"/>
           </w:p>
@@ -6043,8 +5963,8 @@
               </w:rPr>
               <w:t xml:space="preserve">1.36e-21 </w:t>
             </w:r>
-            <w:bookmarkStart w:id="185" w:name="TBL-1-9-"/>
-            <w:bookmarkStart w:id="186" w:name="TBL-1-9-1"/>
+            <w:bookmarkStart w:id="185" w:name="TBL-1-9-1"/>
+            <w:bookmarkStart w:id="186" w:name="TBL-1-9-"/>
             <w:bookmarkEnd w:id="185"/>
             <w:bookmarkEnd w:id="186"/>
           </w:p>
@@ -6594,8 +6514,8 @@
               </w:rPr>
               <w:t>2.72e-77</w:t>
             </w:r>
-            <w:bookmarkStart w:id="204" w:name="TBL-1-10-1"/>
-            <w:bookmarkStart w:id="205" w:name="TBL-1-10-"/>
+            <w:bookmarkStart w:id="204" w:name="TBL-1-10-"/>
+            <w:bookmarkStart w:id="205" w:name="TBL-1-10-1"/>
             <w:bookmarkEnd w:id="204"/>
             <w:bookmarkEnd w:id="205"/>
           </w:p>
@@ -7145,8 +7065,8 @@
               </w:rPr>
               <w:t xml:space="preserve">7.27e-65 </w:t>
             </w:r>
-            <w:bookmarkStart w:id="223" w:name="TBL-1-11-"/>
-            <w:bookmarkStart w:id="224" w:name="TBL-1-11-1"/>
+            <w:bookmarkStart w:id="223" w:name="TBL-1-11-1"/>
+            <w:bookmarkStart w:id="224" w:name="TBL-1-11-"/>
             <w:bookmarkEnd w:id="223"/>
             <w:bookmarkEnd w:id="224"/>
           </w:p>
@@ -7696,8 +7616,8 @@
               </w:rPr>
               <w:t>8.79e-46</w:t>
             </w:r>
-            <w:bookmarkStart w:id="242" w:name="TBL-1-12-"/>
-            <w:bookmarkStart w:id="243" w:name="TBL-1-12-1"/>
+            <w:bookmarkStart w:id="242" w:name="TBL-1-12-1"/>
+            <w:bookmarkStart w:id="243" w:name="TBL-1-12-"/>
             <w:bookmarkEnd w:id="242"/>
             <w:bookmarkEnd w:id="243"/>
           </w:p>
@@ -8247,8 +8167,8 @@
               </w:rPr>
               <w:t xml:space="preserve">1.37e-43 </w:t>
             </w:r>
-            <w:bookmarkStart w:id="261" w:name="TBL-1-13-"/>
-            <w:bookmarkStart w:id="262" w:name="TBL-1-13-1"/>
+            <w:bookmarkStart w:id="261" w:name="TBL-1-13-1"/>
+            <w:bookmarkStart w:id="262" w:name="TBL-1-13-"/>
             <w:bookmarkEnd w:id="261"/>
             <w:bookmarkEnd w:id="262"/>
           </w:p>
@@ -8798,8 +8718,8 @@
               </w:rPr>
               <w:t>1.36e-75</w:t>
             </w:r>
-            <w:bookmarkStart w:id="280" w:name="TBL-1-14-1"/>
-            <w:bookmarkStart w:id="281" w:name="TBL-1-14-"/>
+            <w:bookmarkStart w:id="280" w:name="TBL-1-14-"/>
+            <w:bookmarkStart w:id="281" w:name="TBL-1-14-1"/>
             <w:bookmarkEnd w:id="280"/>
             <w:bookmarkEnd w:id="281"/>
           </w:p>
@@ -9349,8 +9269,8 @@
               </w:rPr>
               <w:t xml:space="preserve">2.08e-67 </w:t>
             </w:r>
-            <w:bookmarkStart w:id="299" w:name="TBL-1-15-"/>
-            <w:bookmarkStart w:id="300" w:name="TBL-1-15-1"/>
+            <w:bookmarkStart w:id="299" w:name="TBL-1-15-1"/>
+            <w:bookmarkStart w:id="300" w:name="TBL-1-15-"/>
             <w:bookmarkEnd w:id="299"/>
             <w:bookmarkEnd w:id="300"/>
           </w:p>
@@ -9898,8 +9818,8 @@
               </w:rPr>
               <w:t>8.16e-112</w:t>
             </w:r>
-            <w:bookmarkStart w:id="317" w:name="TBL-1-16-1"/>
-            <w:bookmarkStart w:id="318" w:name="TBL-1-16-"/>
+            <w:bookmarkStart w:id="317" w:name="TBL-1-16-"/>
+            <w:bookmarkStart w:id="318" w:name="TBL-1-16-1"/>
             <w:bookmarkEnd w:id="317"/>
             <w:bookmarkEnd w:id="318"/>
           </w:p>
@@ -10449,8 +10369,8 @@
               </w:rPr>
               <w:t xml:space="preserve">2.12e-56 </w:t>
             </w:r>
-            <w:bookmarkStart w:id="336" w:name="TBL-1-17-"/>
-            <w:bookmarkStart w:id="337" w:name="TBL-1-17-1"/>
+            <w:bookmarkStart w:id="336" w:name="TBL-1-17-1"/>
+            <w:bookmarkStart w:id="337" w:name="TBL-1-17-"/>
             <w:bookmarkEnd w:id="336"/>
             <w:bookmarkEnd w:id="337"/>
           </w:p>
@@ -11000,8 +10920,8 @@
               </w:rPr>
               <w:t>8.85e-100</w:t>
             </w:r>
-            <w:bookmarkStart w:id="355" w:name="TBL-1-18-1"/>
-            <w:bookmarkStart w:id="356" w:name="TBL-1-18-"/>
+            <w:bookmarkStart w:id="355" w:name="TBL-1-18-"/>
+            <w:bookmarkStart w:id="356" w:name="TBL-1-18-1"/>
             <w:bookmarkEnd w:id="355"/>
             <w:bookmarkEnd w:id="356"/>
           </w:p>
@@ -11551,8 +11471,8 @@
               </w:rPr>
               <w:t xml:space="preserve">3.62e-94 </w:t>
             </w:r>
-            <w:bookmarkStart w:id="374" w:name="TBL-1-19-1"/>
-            <w:bookmarkStart w:id="375" w:name="TBL-1-19-"/>
+            <w:bookmarkStart w:id="374" w:name="TBL-1-19-"/>
+            <w:bookmarkStart w:id="375" w:name="TBL-1-19-1"/>
             <w:bookmarkEnd w:id="374"/>
             <w:bookmarkEnd w:id="375"/>
           </w:p>
@@ -12102,8 +12022,8 @@
               </w:rPr>
               <w:t>1.62e-85</w:t>
             </w:r>
-            <w:bookmarkStart w:id="393" w:name="TBL-1-20-"/>
-            <w:bookmarkStart w:id="394" w:name="TBL-1-20-1"/>
+            <w:bookmarkStart w:id="393" w:name="TBL-1-20-1"/>
+            <w:bookmarkStart w:id="394" w:name="TBL-1-20-"/>
             <w:bookmarkEnd w:id="393"/>
             <w:bookmarkEnd w:id="394"/>
           </w:p>
@@ -12653,8 +12573,8 @@
               </w:rPr>
               <w:t xml:space="preserve">5.54e-74 </w:t>
             </w:r>
-            <w:bookmarkStart w:id="412" w:name="TBL-1-21-"/>
-            <w:bookmarkStart w:id="413" w:name="TBL-1-21-1"/>
+            <w:bookmarkStart w:id="412" w:name="TBL-1-21-1"/>
+            <w:bookmarkStart w:id="413" w:name="TBL-1-21-"/>
             <w:bookmarkEnd w:id="412"/>
             <w:bookmarkEnd w:id="413"/>
           </w:p>
@@ -13204,8 +13124,8 @@
               </w:rPr>
               <w:t>8.14e-86</w:t>
             </w:r>
-            <w:bookmarkStart w:id="431" w:name="TBL-1-22-1"/>
-            <w:bookmarkStart w:id="432" w:name="TBL-1-22-"/>
+            <w:bookmarkStart w:id="431" w:name="TBL-1-22-"/>
+            <w:bookmarkStart w:id="432" w:name="TBL-1-22-1"/>
             <w:bookmarkEnd w:id="431"/>
             <w:bookmarkEnd w:id="432"/>
           </w:p>
@@ -13755,8 +13675,8 @@
               </w:rPr>
               <w:t xml:space="preserve">1.29e-64 </w:t>
             </w:r>
-            <w:bookmarkStart w:id="450" w:name="TBL-1-23-"/>
-            <w:bookmarkStart w:id="451" w:name="TBL-1-23-1"/>
+            <w:bookmarkStart w:id="450" w:name="TBL-1-23-1"/>
+            <w:bookmarkStart w:id="451" w:name="TBL-1-23-"/>
             <w:bookmarkEnd w:id="450"/>
             <w:bookmarkEnd w:id="451"/>
           </w:p>
@@ -14306,8 +14226,8 @@
               </w:rPr>
               <w:t>1.12e-49</w:t>
             </w:r>
-            <w:bookmarkStart w:id="469" w:name="TBL-1-24-"/>
-            <w:bookmarkStart w:id="470" w:name="TBL-1-24-1"/>
+            <w:bookmarkStart w:id="469" w:name="TBL-1-24-1"/>
+            <w:bookmarkStart w:id="470" w:name="TBL-1-24-"/>
             <w:bookmarkEnd w:id="469"/>
             <w:bookmarkEnd w:id="470"/>
           </w:p>
@@ -14857,8 +14777,8 @@
               </w:rPr>
               <w:t xml:space="preserve">4.72e-69 </w:t>
             </w:r>
-            <w:bookmarkStart w:id="488" w:name="TBL-1-25-"/>
-            <w:bookmarkStart w:id="489" w:name="TBL-1-25-1"/>
+            <w:bookmarkStart w:id="488" w:name="TBL-1-25-1"/>
+            <w:bookmarkStart w:id="489" w:name="TBL-1-25-"/>
             <w:bookmarkEnd w:id="488"/>
             <w:bookmarkEnd w:id="489"/>
           </w:p>
@@ -15408,8 +15328,8 @@
               </w:rPr>
               <w:t>6.16e-64</w:t>
             </w:r>
-            <w:bookmarkStart w:id="507" w:name="TBL-1-26-"/>
-            <w:bookmarkStart w:id="508" w:name="TBL-1-26-1"/>
+            <w:bookmarkStart w:id="507" w:name="TBL-1-26-1"/>
+            <w:bookmarkStart w:id="508" w:name="TBL-1-26-"/>
             <w:bookmarkEnd w:id="507"/>
             <w:bookmarkEnd w:id="508"/>
           </w:p>
@@ -15959,8 +15879,8 @@
               </w:rPr>
               <w:t xml:space="preserve">9.24e-30 </w:t>
             </w:r>
-            <w:bookmarkStart w:id="526" w:name="TBL-1-27-1"/>
-            <w:bookmarkStart w:id="527" w:name="TBL-1-27-"/>
+            <w:bookmarkStart w:id="526" w:name="TBL-1-27-"/>
+            <w:bookmarkStart w:id="527" w:name="TBL-1-27-1"/>
             <w:bookmarkEnd w:id="526"/>
             <w:bookmarkEnd w:id="527"/>
           </w:p>
@@ -16510,8 +16430,8 @@
               </w:rPr>
               <w:t>2.26e-35</w:t>
             </w:r>
-            <w:bookmarkStart w:id="545" w:name="TBL-1-28-"/>
-            <w:bookmarkStart w:id="546" w:name="TBL-1-28-1"/>
+            <w:bookmarkStart w:id="545" w:name="TBL-1-28-1"/>
+            <w:bookmarkStart w:id="546" w:name="TBL-1-28-"/>
             <w:bookmarkEnd w:id="545"/>
             <w:bookmarkEnd w:id="546"/>
           </w:p>
@@ -17799,20 +17719,20 @@
           <w:szCs w:val="4"/>
         </w:rPr>
       </w:r>
-      <w:bookmarkStart w:id="575" w:name="TBL-2-1g"/>
-      <w:bookmarkStart w:id="576" w:name="TBL-2-1"/>
-      <w:bookmarkStart w:id="577" w:name="TBL-2-4"/>
+      <w:bookmarkStart w:id="575" w:name="TBL-2-3"/>
+      <w:bookmarkStart w:id="576" w:name="TBL-2-2"/>
+      <w:bookmarkStart w:id="577" w:name="x1-8001r2"/>
       <w:bookmarkStart w:id="578" w:name="TBL-2"/>
-      <w:bookmarkStart w:id="579" w:name="x1-8001r2"/>
-      <w:bookmarkStart w:id="580" w:name="TBL-2-2"/>
-      <w:bookmarkStart w:id="581" w:name="TBL-2-3"/>
-      <w:bookmarkStart w:id="582" w:name="TBL-2-1g"/>
-      <w:bookmarkStart w:id="583" w:name="TBL-2-1"/>
-      <w:bookmarkStart w:id="584" w:name="TBL-2-4"/>
+      <w:bookmarkStart w:id="579" w:name="TBL-2-4"/>
+      <w:bookmarkStart w:id="580" w:name="TBL-2-1"/>
+      <w:bookmarkStart w:id="581" w:name="TBL-2-1g"/>
+      <w:bookmarkStart w:id="582" w:name="TBL-2-3"/>
+      <w:bookmarkStart w:id="583" w:name="TBL-2-2"/>
+      <w:bookmarkStart w:id="584" w:name="x1-8001r2"/>
       <w:bookmarkStart w:id="585" w:name="TBL-2"/>
-      <w:bookmarkStart w:id="586" w:name="x1-8001r2"/>
-      <w:bookmarkStart w:id="587" w:name="TBL-2-2"/>
-      <w:bookmarkStart w:id="588" w:name="TBL-2-3"/>
+      <w:bookmarkStart w:id="586" w:name="TBL-2-4"/>
+      <w:bookmarkStart w:id="587" w:name="TBL-2-1"/>
+      <w:bookmarkStart w:id="588" w:name="TBL-2-1g"/>
       <w:bookmarkEnd w:id="582"/>
       <w:bookmarkEnd w:id="583"/>
       <w:bookmarkEnd w:id="584"/>
@@ -17926,8 +17846,8 @@
               </w:rPr>
               <w:t>Cophenetic correlation</w:t>
             </w:r>
-            <w:bookmarkStart w:id="591" w:name="TBL-2-2-"/>
-            <w:bookmarkStart w:id="592" w:name="TBL-2-2-1"/>
+            <w:bookmarkStart w:id="591" w:name="TBL-2-2-1"/>
+            <w:bookmarkStart w:id="592" w:name="TBL-2-2-"/>
             <w:bookmarkEnd w:id="591"/>
             <w:bookmarkEnd w:id="592"/>
           </w:p>
@@ -18178,8 +18098,8 @@
               </w:rPr>
               <w:t xml:space="preserve">6.8e-165 </w:t>
             </w:r>
-            <w:bookmarkStart w:id="601" w:name="TBL-2-4-1"/>
-            <w:bookmarkStart w:id="602" w:name="TBL-2-4-"/>
+            <w:bookmarkStart w:id="601" w:name="TBL-2-4-"/>
+            <w:bookmarkStart w:id="602" w:name="TBL-2-4-1"/>
             <w:bookmarkEnd w:id="601"/>
             <w:bookmarkEnd w:id="602"/>
           </w:p>
@@ -18311,8 +18231,8 @@
               </w:rPr>
               <w:t xml:space="preserve">1.4e-235 </w:t>
             </w:r>
-            <w:bookmarkStart w:id="606" w:name="TBL-2-5-1"/>
-            <w:bookmarkStart w:id="607" w:name="TBL-2-5-"/>
+            <w:bookmarkStart w:id="606" w:name="TBL-2-5-"/>
+            <w:bookmarkStart w:id="607" w:name="TBL-2-5-1"/>
             <w:bookmarkEnd w:id="606"/>
             <w:bookmarkEnd w:id="607"/>
           </w:p>
@@ -18444,8 +18364,8 @@
               </w:rPr>
               <w:t xml:space="preserve">&lt;1.0e-300 </w:t>
             </w:r>
-            <w:bookmarkStart w:id="611" w:name="TBL-2-6-1"/>
-            <w:bookmarkStart w:id="612" w:name="TBL-2-6-"/>
+            <w:bookmarkStart w:id="611" w:name="TBL-2-6-"/>
+            <w:bookmarkStart w:id="612" w:name="TBL-2-6-1"/>
             <w:bookmarkEnd w:id="611"/>
             <w:bookmarkEnd w:id="612"/>
           </w:p>
@@ -18577,8 +18497,8 @@
               </w:rPr>
               <w:t xml:space="preserve">2.4e-194 </w:t>
             </w:r>
-            <w:bookmarkStart w:id="616" w:name="TBL-2-7-"/>
-            <w:bookmarkStart w:id="617" w:name="TBL-2-7-1"/>
+            <w:bookmarkStart w:id="616" w:name="TBL-2-7-1"/>
+            <w:bookmarkStart w:id="617" w:name="TBL-2-7-"/>
             <w:bookmarkEnd w:id="616"/>
             <w:bookmarkEnd w:id="617"/>
           </w:p>
@@ -18710,8 +18630,8 @@
               </w:rPr>
               <w:t xml:space="preserve">7.3e-119 </w:t>
             </w:r>
-            <w:bookmarkStart w:id="621" w:name="TBL-2-8-1"/>
-            <w:bookmarkStart w:id="622" w:name="TBL-2-8-"/>
+            <w:bookmarkStart w:id="621" w:name="TBL-2-8-"/>
+            <w:bookmarkStart w:id="622" w:name="TBL-2-8-1"/>
             <w:bookmarkEnd w:id="621"/>
             <w:bookmarkEnd w:id="622"/>
           </w:p>
@@ -18843,8 +18763,8 @@
               </w:rPr>
               <w:t xml:space="preserve">2.5e-214 </w:t>
             </w:r>
-            <w:bookmarkStart w:id="626" w:name="TBL-2-9-1"/>
-            <w:bookmarkStart w:id="627" w:name="TBL-2-9-"/>
+            <w:bookmarkStart w:id="626" w:name="TBL-2-9-"/>
+            <w:bookmarkStart w:id="627" w:name="TBL-2-9-1"/>
             <w:bookmarkEnd w:id="626"/>
             <w:bookmarkEnd w:id="627"/>
           </w:p>
@@ -18976,8 +18896,8 @@
               </w:rPr>
               <w:t xml:space="preserve">&lt;1.0e-300 </w:t>
             </w:r>
-            <w:bookmarkStart w:id="631" w:name="TBL-2-10-"/>
-            <w:bookmarkStart w:id="632" w:name="TBL-2-10-1"/>
+            <w:bookmarkStart w:id="631" w:name="TBL-2-10-1"/>
+            <w:bookmarkStart w:id="632" w:name="TBL-2-10-"/>
             <w:bookmarkEnd w:id="631"/>
             <w:bookmarkEnd w:id="632"/>
           </w:p>
@@ -19109,8 +19029,8 @@
               </w:rPr>
               <w:t xml:space="preserve">&lt;1.0e-300 </w:t>
             </w:r>
-            <w:bookmarkStart w:id="636" w:name="TBL-2-11-"/>
-            <w:bookmarkStart w:id="637" w:name="TBL-2-11-1"/>
+            <w:bookmarkStart w:id="636" w:name="TBL-2-11-1"/>
+            <w:bookmarkStart w:id="637" w:name="TBL-2-11-"/>
             <w:bookmarkEnd w:id="636"/>
             <w:bookmarkEnd w:id="637"/>
           </w:p>
@@ -19242,8 +19162,8 @@
               </w:rPr>
               <w:t xml:space="preserve">&lt;1.0e-300 </w:t>
             </w:r>
-            <w:bookmarkStart w:id="641" w:name="TBL-2-12-"/>
-            <w:bookmarkStart w:id="642" w:name="TBL-2-12-1"/>
+            <w:bookmarkStart w:id="641" w:name="TBL-2-12-1"/>
+            <w:bookmarkStart w:id="642" w:name="TBL-2-12-"/>
             <w:bookmarkEnd w:id="641"/>
             <w:bookmarkEnd w:id="642"/>
           </w:p>
@@ -19375,8 +19295,8 @@
               </w:rPr>
               <w:t xml:space="preserve">&lt;1.0e-300 </w:t>
             </w:r>
-            <w:bookmarkStart w:id="646" w:name="TBL-2-13-"/>
-            <w:bookmarkStart w:id="647" w:name="TBL-2-13-1"/>
+            <w:bookmarkStart w:id="646" w:name="TBL-2-13-1"/>
+            <w:bookmarkStart w:id="647" w:name="TBL-2-13-"/>
             <w:bookmarkEnd w:id="646"/>
             <w:bookmarkEnd w:id="647"/>
           </w:p>
@@ -19508,8 +19428,8 @@
               </w:rPr>
               <w:t xml:space="preserve">&lt;1.0e-300 </w:t>
             </w:r>
-            <w:bookmarkStart w:id="651" w:name="TBL-2-14-"/>
-            <w:bookmarkStart w:id="652" w:name="TBL-2-14-1"/>
+            <w:bookmarkStart w:id="651" w:name="TBL-2-14-1"/>
+            <w:bookmarkStart w:id="652" w:name="TBL-2-14-"/>
             <w:bookmarkEnd w:id="651"/>
             <w:bookmarkEnd w:id="652"/>
           </w:p>
@@ -19641,8 +19561,8 @@
               </w:rPr>
               <w:t xml:space="preserve">&lt;1.0e-300 </w:t>
             </w:r>
-            <w:bookmarkStart w:id="656" w:name="TBL-2-15-1"/>
-            <w:bookmarkStart w:id="657" w:name="TBL-2-15-"/>
+            <w:bookmarkStart w:id="656" w:name="TBL-2-15-"/>
+            <w:bookmarkStart w:id="657" w:name="TBL-2-15-1"/>
             <w:bookmarkEnd w:id="656"/>
             <w:bookmarkEnd w:id="657"/>
           </w:p>
@@ -19774,8 +19694,8 @@
               </w:rPr>
               <w:t xml:space="preserve">&lt;1.0e-300 </w:t>
             </w:r>
-            <w:bookmarkStart w:id="661" w:name="TBL-2-16-"/>
-            <w:bookmarkStart w:id="662" w:name="TBL-2-16-1"/>
+            <w:bookmarkStart w:id="661" w:name="TBL-2-16-1"/>
+            <w:bookmarkStart w:id="662" w:name="TBL-2-16-"/>
             <w:bookmarkEnd w:id="661"/>
             <w:bookmarkEnd w:id="662"/>
           </w:p>
@@ -20060,16 +19980,16 @@
           <w:szCs w:val="4"/>
         </w:rPr>
       </w:r>
-      <w:bookmarkStart w:id="668" w:name="x1-8003r3"/>
-      <w:bookmarkStart w:id="669" w:name="TBL-3-1g"/>
+      <w:bookmarkStart w:id="668" w:name="TBL-3"/>
+      <w:bookmarkStart w:id="669" w:name="TBL-3-2"/>
       <w:bookmarkStart w:id="670" w:name="TBL-3-1"/>
-      <w:bookmarkStart w:id="671" w:name="TBL-3-2"/>
-      <w:bookmarkStart w:id="672" w:name="TBL-3"/>
-      <w:bookmarkStart w:id="673" w:name="x1-8003r3"/>
-      <w:bookmarkStart w:id="674" w:name="TBL-3-1g"/>
+      <w:bookmarkStart w:id="671" w:name="TBL-3-1g"/>
+      <w:bookmarkStart w:id="672" w:name="x1-8003r3"/>
+      <w:bookmarkStart w:id="673" w:name="TBL-3"/>
+      <w:bookmarkStart w:id="674" w:name="TBL-3-2"/>
       <w:bookmarkStart w:id="675" w:name="TBL-3-1"/>
-      <w:bookmarkStart w:id="676" w:name="TBL-3-2"/>
-      <w:bookmarkStart w:id="677" w:name="TBL-3"/>
+      <w:bookmarkStart w:id="676" w:name="TBL-3-1g"/>
+      <w:bookmarkStart w:id="677" w:name="x1-8003r3"/>
       <w:bookmarkEnd w:id="673"/>
       <w:bookmarkEnd w:id="674"/>
       <w:bookmarkEnd w:id="675"/>
@@ -20216,8 +20136,8 @@
               </w:rPr>
               <w:t xml:space="preserve">4.2e-56 </w:t>
             </w:r>
-            <w:bookmarkStart w:id="680" w:name="TBL-3-3-"/>
-            <w:bookmarkStart w:id="681" w:name="TBL-3-3-1"/>
+            <w:bookmarkStart w:id="680" w:name="TBL-3-3-1"/>
+            <w:bookmarkStart w:id="681" w:name="TBL-3-3-"/>
             <w:bookmarkEnd w:id="680"/>
             <w:bookmarkEnd w:id="681"/>
           </w:p>
@@ -20285,8 +20205,8 @@
               </w:rPr>
               <w:t xml:space="preserve">7.6e-107 </w:t>
             </w:r>
-            <w:bookmarkStart w:id="683" w:name="TBL-3-4-1"/>
-            <w:bookmarkStart w:id="684" w:name="TBL-3-4-"/>
+            <w:bookmarkStart w:id="683" w:name="TBL-3-4-"/>
+            <w:bookmarkStart w:id="684" w:name="TBL-3-4-1"/>
             <w:bookmarkEnd w:id="683"/>
             <w:bookmarkEnd w:id="684"/>
           </w:p>
@@ -20354,8 +20274,8 @@
               </w:rPr>
               <w:t xml:space="preserve">2.2e-40 </w:t>
             </w:r>
-            <w:bookmarkStart w:id="686" w:name="TBL-3-5-"/>
-            <w:bookmarkStart w:id="687" w:name="TBL-3-5-1"/>
+            <w:bookmarkStart w:id="686" w:name="TBL-3-5-1"/>
+            <w:bookmarkStart w:id="687" w:name="TBL-3-5-"/>
             <w:bookmarkEnd w:id="686"/>
             <w:bookmarkEnd w:id="687"/>
           </w:p>
@@ -20389,7 +20309,7 @@
                 <w:rFonts w:ascii="Times New Roman" w:hAnsi="Times New Roman"/>
                 <w:sz w:val="20"/>
               </w:rPr>
-              <w:t xml:space="preserve">Ashkenazim trio: </w:t>
+              <w:t xml:space="preserve">Ashkenazi trio: </w:t>
             </w:r>
             <w:bookmarkStart w:id="688" w:name="TBL-3-5-2"/>
             <w:bookmarkEnd w:id="688"/>
@@ -20424,10 +20344,10 @@
                 <w:szCs w:val="4"/>
               </w:rPr>
             </w:r>
-            <w:bookmarkStart w:id="689" w:name="TBL-3-6-"/>
-            <w:bookmarkStart w:id="690" w:name="TBL-3-6-1"/>
-            <w:bookmarkStart w:id="691" w:name="TBL-3-6-"/>
-            <w:bookmarkStart w:id="692" w:name="TBL-3-6-1"/>
+            <w:bookmarkStart w:id="689" w:name="TBL-3-6-1"/>
+            <w:bookmarkStart w:id="690" w:name="TBL-3-6-"/>
+            <w:bookmarkStart w:id="691" w:name="TBL-3-6-1"/>
+            <w:bookmarkStart w:id="692" w:name="TBL-3-6-"/>
             <w:bookmarkEnd w:id="691"/>
             <w:bookmarkEnd w:id="692"/>
           </w:p>
@@ -20502,8 +20422,8 @@
               </w:rPr>
               <w:t xml:space="preserve">3.1e-11 </w:t>
             </w:r>
-            <w:bookmarkStart w:id="694" w:name="TBL-3-7-"/>
-            <w:bookmarkStart w:id="695" w:name="TBL-3-7-1"/>
+            <w:bookmarkStart w:id="694" w:name="TBL-3-7-1"/>
+            <w:bookmarkStart w:id="695" w:name="TBL-3-7-"/>
             <w:bookmarkEnd w:id="694"/>
             <w:bookmarkEnd w:id="695"/>
           </w:p>
@@ -20578,8 +20498,8 @@
               </w:rPr>
               <w:t xml:space="preserve">ns (1.00) </w:t>
             </w:r>
-            <w:bookmarkStart w:id="697" w:name="TBL-3-8-"/>
-            <w:bookmarkStart w:id="698" w:name="TBL-3-8-1"/>
+            <w:bookmarkStart w:id="697" w:name="TBL-3-8-1"/>
+            <w:bookmarkStart w:id="698" w:name="TBL-3-8-"/>
             <w:bookmarkEnd w:id="697"/>
             <w:bookmarkEnd w:id="698"/>
           </w:p>
@@ -20648,10 +20568,10 @@
                 <w:szCs w:val="4"/>
               </w:rPr>
             </w:r>
-            <w:bookmarkStart w:id="700" w:name="TBL-3-9-"/>
-            <w:bookmarkStart w:id="701" w:name="TBL-3-9-1"/>
-            <w:bookmarkStart w:id="702" w:name="TBL-3-9-"/>
-            <w:bookmarkStart w:id="703" w:name="TBL-3-9-1"/>
+            <w:bookmarkStart w:id="700" w:name="TBL-3-9-1"/>
+            <w:bookmarkStart w:id="701" w:name="TBL-3-9-"/>
+            <w:bookmarkStart w:id="702" w:name="TBL-3-9-1"/>
+            <w:bookmarkStart w:id="703" w:name="TBL-3-9-"/>
             <w:bookmarkEnd w:id="702"/>
             <w:bookmarkEnd w:id="703"/>
           </w:p>
@@ -20726,8 +20646,8 @@
               </w:rPr>
               <w:t xml:space="preserve">3.4e-02 </w:t>
             </w:r>
-            <w:bookmarkStart w:id="705" w:name="TBL-3-10-"/>
-            <w:bookmarkStart w:id="706" w:name="TBL-3-10-1"/>
+            <w:bookmarkStart w:id="705" w:name="TBL-3-10-1"/>
+            <w:bookmarkStart w:id="706" w:name="TBL-3-10-"/>
             <w:bookmarkEnd w:id="705"/>
             <w:bookmarkEnd w:id="706"/>
           </w:p>
@@ -20757,7 +20677,7 @@
                 <w:rFonts w:ascii="Times New Roman" w:hAnsi="Times New Roman"/>
                 <w:sz w:val="20"/>
               </w:rPr>
-              <w:t xml:space="preserve">          </w:t>
+              <w:t xml:space="preserve">         </w:t>
             </w:r>
             <w:r>
               <w:rPr>
@@ -20922,7 +20842,7 @@
         <w:rPr>
           <w:rFonts w:ascii="Times New Roman" w:hAnsi="Times New Roman"/>
         </w:rPr>
-        <w:t xml:space="preserve">, with subjects’ and populations’ reads interspersed across multiple clusters. Therefore, the captured reads reflected spectra of haplotypes, generally describing subject- and population-specific similarities, but including a sizable component that described interpopulation similarity. Interestingly, a distinct paternal inheritance of variation was also observed: each father’s telomeric reads were more similar to their son’s than to the mother’s reads in both the Ashkenazim and the Chinese trios. </w:t>
+        <w:t xml:space="preserve">, with subjects’ and populations’ reads interspersed across multiple clusters. Therefore, the captured reads reflected spectra of haplotypes, generally describing subject- and population-specific similarities, but including a sizable component that described interpopulation similarity. Interestingly, a distinct paternal inheritance of variation was also observed: each father’s telomeric reads were more similar to their son’s than to the mother’s reads in both the Ashkenazi and the Chinese trios. </w:t>
       </w:r>
     </w:p>
     <w:p>
@@ -20948,8 +20868,8 @@
         <w:spacing w:lineRule="auto" w:line="360"/>
         <w:rPr/>
       </w:pPr>
-      <w:bookmarkStart w:id="711" w:name="x1-9000doc"/>
-      <w:bookmarkStart w:id="712" w:name="Q1-1-18"/>
+      <w:bookmarkStart w:id="711" w:name="Q1-1-18"/>
+      <w:bookmarkStart w:id="712" w:name="x1-9000doc"/>
       <w:bookmarkEnd w:id="711"/>
       <w:bookmarkEnd w:id="712"/>
       <w:r>
@@ -21360,7 +21280,7 @@
         <w:rPr>
           <w:rFonts w:ascii="Times New Roman" w:hAnsi="Times New Roman"/>
         </w:rPr>
-        <w:t xml:space="preserve">). Strikingly, for example, the Ashkenazim son (HG002) provided only non-TTAGGG-rich 17p reads, while both the father (HG003) and the mother (HG004) had a mixture of apparently telomeric and non-telomeric 17p reads. This supports previous findings (Young et al. </w:t>
+        <w:t xml:space="preserve">). Strikingly, for example, the Ashkenazi son (HG002) provided only non-TTAGGG-rich 17p reads, while both the father (HG003) and the mother (HG004) had a mixture of apparently telomeric and non-telomeric 17p reads. This supports previous findings (Young et al. </w:t>
       </w:r>
       <w:r>
         <w:fldChar w:fldCharType="begin"/>
@@ -21457,9 +21377,9 @@
           <w:rFonts w:ascii="Times New Roman" w:hAnsi="Times New Roman"/>
         </w:rPr>
       </w:pPr>
-      <w:bookmarkStart w:id="715" w:name="Q1-1-20"/>
+      <w:bookmarkStart w:id="715" w:name="x1-10000doc"/>
       <w:bookmarkStart w:id="716" w:name="x1-11000"/>
-      <w:bookmarkStart w:id="717" w:name="x1-10000doc"/>
+      <w:bookmarkStart w:id="717" w:name="Q1-1-20"/>
       <w:bookmarkEnd w:id="715"/>
       <w:bookmarkEnd w:id="716"/>
       <w:bookmarkEnd w:id="717"/>
@@ -21991,7 +21911,7 @@
         <w:rPr>
           <w:rFonts w:ascii="Times New Roman" w:hAnsi="Times New Roman"/>
         </w:rPr>
-        <w:t xml:space="preserve">), while the other six, including the Ashkenazim Jewish Trio (son: NA24385/HG002, father: NA24149/HG003, mother: NA24143/HG004) and the Chinese Trio (son: NA24631/HG005, father: NA24694/HG006, mother: NA24695/HG007), are members of the Personal Genome Project, whose genomes are consented for commercial redistribution and reidentification (Zook et al. </w:t>
+        <w:t xml:space="preserve">), while the other six, including the Ashkenazi Jewish Trio (son: NA24385/HG002, father: NA24149/HG003, mother: NA24143/HG004) and the Chinese Trio (son: NA24631/HG005, father: NA24694/HG006, mother: NA24695/HG007), are members of the Personal Genome Project, whose genomes are consented for commercial redistribution and reidentification (Zook et al. </w:t>
       </w:r>
       <w:r>
         <w:fldChar w:fldCharType="begin"/>
@@ -23271,7 +23191,7 @@
         <w:t xml:space="preserve">-values were reported. </w:t>
         <w:br/>
         <w:br/>
-        <w:t xml:space="preserve">We then traversed the distance matrices, and for each read, tracked the closest reads by category: closest reads from the same subject, from the same trio (population), and from the outgroup (other populations). For the Ashkenazim and the Chinese trios, we also tracked the closest reads between the parents and between each parent and the child. Thus, for each read, we determined whether it locally clustered within its own category (for example, with other reads of the same subject, or with other reads from the same population) or in a different one (for example, with other reads of a different population), and the value of the distances that drove either clustering. Performing the Wilcoxon signed-rank test on these values between either categories provided us with </w:t>
+        <w:t xml:space="preserve">We then traversed the distance matrices, and for each read, tracked the closest reads by category: closest reads from the same subject, from the same trio (population), and from the outgroup (other populations). For the Ashkenazi and the Chinese trios, we also tracked the closest reads between the parents and between each parent and the child. Thus, for each read, we determined whether it locally clustered within its own category (for example, with other reads of the same subject, or with other reads from the same population) or in a different one (for example, with other reads of a different population), and the value of the distances that drove either clustering. Performing the Wilcoxon signed-rank test on these values between either categories provided us with </w:t>
       </w:r>
       <w:r>
         <w:rPr>
@@ -23548,10 +23468,10 @@
           <w:rFonts w:ascii="Times New Roman" w:hAnsi="Times New Roman"/>
         </w:rPr>
       </w:pPr>
-      <w:bookmarkStart w:id="743" w:name="bib-1"/>
-      <w:bookmarkStart w:id="744" w:name="Q1-1-42"/>
-      <w:bookmarkStart w:id="745" w:name="X0-"/>
-      <w:bookmarkStart w:id="746" w:name="page.33"/>
+      <w:bookmarkStart w:id="743" w:name="page.33"/>
+      <w:bookmarkStart w:id="744" w:name="X0-"/>
+      <w:bookmarkStart w:id="745" w:name="Q1-1-42"/>
+      <w:bookmarkStart w:id="746" w:name="bib-1"/>
       <w:bookmarkEnd w:id="743"/>
       <w:bookmarkEnd w:id="744"/>
       <w:bookmarkEnd w:id="745"/>
@@ -25730,7 +25650,7 @@
     </w:r>
     <w:r>
       <w:rPr/>
-      <w:t>5</w:t>
+      <w:t>2</w:t>
     </w:r>
     <w:r>
       <w:rPr/>
@@ -26186,7 +26106,7 @@
     <w:pPr>
       <w:widowControl w:val="false"/>
       <w:suppressAutoHyphens w:val="true"/>
-      <w:overflowPunct w:val="false"/>
+      <w:overflowPunct w:val="true"/>
       <w:bidi w:val="0"/>
       <w:spacing w:before="0" w:after="0"/>
       <w:jc w:val="left"/>

</xml_diff>

<commit_message>
Remove 'importantly', 'strikingly', 'interestingly'
</commit_message>
<xml_diff>
--- a/assets/paper/manuscript/haplotype-diversity-and-sequence-heterogeneity-of-human-telomeres.docx
+++ b/assets/paper/manuscript/haplotype-diversity-and-sequence-heterogeneity-of-human-telomeres.docx
@@ -1146,8 +1146,8 @@
           <w:rFonts w:ascii="Times New Roman" w:hAnsi="Times New Roman"/>
         </w:rPr>
       </w:pPr>
-      <w:bookmarkStart w:id="8" w:name="Q1-1-8"/>
-      <w:bookmarkStart w:id="9" w:name="x1-5000"/>
+      <w:bookmarkStart w:id="8" w:name="x1-5000"/>
+      <w:bookmarkStart w:id="9" w:name="Q1-1-8"/>
       <w:bookmarkEnd w:id="8"/>
       <w:bookmarkEnd w:id="9"/>
       <w:r>
@@ -1893,46 +1893,46 @@
           <w:szCs w:val="4"/>
         </w:rPr>
       </w:r>
-      <w:bookmarkStart w:id="16" w:name="TBL-1-10"/>
-      <w:bookmarkStart w:id="17" w:name="TBL-1-17"/>
-      <w:bookmarkStart w:id="18" w:name="TBL-1-12"/>
-      <w:bookmarkStart w:id="19" w:name="TBL-1-14"/>
-      <w:bookmarkStart w:id="20" w:name="TBL-1-15"/>
-      <w:bookmarkStart w:id="21" w:name="TBL-1-8"/>
-      <w:bookmarkStart w:id="22" w:name="TBL-1-9"/>
-      <w:bookmarkStart w:id="23" w:name="TBL-1-16"/>
-      <w:bookmarkStart w:id="24" w:name="TBL-1-13"/>
-      <w:bookmarkStart w:id="25" w:name="TBL-1-11"/>
-      <w:bookmarkStart w:id="26" w:name="TBL-1-2"/>
-      <w:bookmarkStart w:id="27" w:name="TBL-1-4"/>
-      <w:bookmarkStart w:id="28" w:name="TBL-1-6"/>
-      <w:bookmarkStart w:id="29" w:name="TBL-1"/>
-      <w:bookmarkStart w:id="30" w:name="x1-6001r1"/>
-      <w:bookmarkStart w:id="31" w:name="TBL-1-5"/>
-      <w:bookmarkStart w:id="32" w:name="TBL-1-3"/>
-      <w:bookmarkStart w:id="33" w:name="TBL-1-7"/>
-      <w:bookmarkStart w:id="34" w:name="TBL-1-1g"/>
-      <w:bookmarkStart w:id="35" w:name="TBL-1-1"/>
-      <w:bookmarkStart w:id="36" w:name="TBL-1-10"/>
-      <w:bookmarkStart w:id="37" w:name="TBL-1-17"/>
-      <w:bookmarkStart w:id="38" w:name="TBL-1-12"/>
-      <w:bookmarkStart w:id="39" w:name="TBL-1-14"/>
-      <w:bookmarkStart w:id="40" w:name="TBL-1-15"/>
-      <w:bookmarkStart w:id="41" w:name="TBL-1-8"/>
-      <w:bookmarkStart w:id="42" w:name="TBL-1-9"/>
-      <w:bookmarkStart w:id="43" w:name="TBL-1-16"/>
-      <w:bookmarkStart w:id="44" w:name="TBL-1-13"/>
-      <w:bookmarkStart w:id="45" w:name="TBL-1-11"/>
-      <w:bookmarkStart w:id="46" w:name="TBL-1-2"/>
-      <w:bookmarkStart w:id="47" w:name="TBL-1-4"/>
-      <w:bookmarkStart w:id="48" w:name="TBL-1-6"/>
-      <w:bookmarkStart w:id="49" w:name="TBL-1"/>
-      <w:bookmarkStart w:id="50" w:name="x1-6001r1"/>
-      <w:bookmarkStart w:id="51" w:name="TBL-1-5"/>
-      <w:bookmarkStart w:id="52" w:name="TBL-1-3"/>
-      <w:bookmarkStart w:id="53" w:name="TBL-1-7"/>
-      <w:bookmarkStart w:id="54" w:name="TBL-1-1g"/>
-      <w:bookmarkStart w:id="55" w:name="TBL-1-1"/>
+      <w:bookmarkStart w:id="16" w:name="TBL-1-1"/>
+      <w:bookmarkStart w:id="17" w:name="TBL-1-1g"/>
+      <w:bookmarkStart w:id="18" w:name="TBL-1-7"/>
+      <w:bookmarkStart w:id="19" w:name="TBL-1-3"/>
+      <w:bookmarkStart w:id="20" w:name="TBL-1-5"/>
+      <w:bookmarkStart w:id="21" w:name="x1-6001r1"/>
+      <w:bookmarkStart w:id="22" w:name="TBL-1"/>
+      <w:bookmarkStart w:id="23" w:name="TBL-1-6"/>
+      <w:bookmarkStart w:id="24" w:name="TBL-1-4"/>
+      <w:bookmarkStart w:id="25" w:name="TBL-1-2"/>
+      <w:bookmarkStart w:id="26" w:name="TBL-1-11"/>
+      <w:bookmarkStart w:id="27" w:name="TBL-1-13"/>
+      <w:bookmarkStart w:id="28" w:name="TBL-1-16"/>
+      <w:bookmarkStart w:id="29" w:name="TBL-1-9"/>
+      <w:bookmarkStart w:id="30" w:name="TBL-1-8"/>
+      <w:bookmarkStart w:id="31" w:name="TBL-1-15"/>
+      <w:bookmarkStart w:id="32" w:name="TBL-1-14"/>
+      <w:bookmarkStart w:id="33" w:name="TBL-1-12"/>
+      <w:bookmarkStart w:id="34" w:name="TBL-1-17"/>
+      <w:bookmarkStart w:id="35" w:name="TBL-1-10"/>
+      <w:bookmarkStart w:id="36" w:name="TBL-1-1"/>
+      <w:bookmarkStart w:id="37" w:name="TBL-1-1g"/>
+      <w:bookmarkStart w:id="38" w:name="TBL-1-7"/>
+      <w:bookmarkStart w:id="39" w:name="TBL-1-3"/>
+      <w:bookmarkStart w:id="40" w:name="TBL-1-5"/>
+      <w:bookmarkStart w:id="41" w:name="x1-6001r1"/>
+      <w:bookmarkStart w:id="42" w:name="TBL-1"/>
+      <w:bookmarkStart w:id="43" w:name="TBL-1-6"/>
+      <w:bookmarkStart w:id="44" w:name="TBL-1-4"/>
+      <w:bookmarkStart w:id="45" w:name="TBL-1-2"/>
+      <w:bookmarkStart w:id="46" w:name="TBL-1-11"/>
+      <w:bookmarkStart w:id="47" w:name="TBL-1-13"/>
+      <w:bookmarkStart w:id="48" w:name="TBL-1-16"/>
+      <w:bookmarkStart w:id="49" w:name="TBL-1-9"/>
+      <w:bookmarkStart w:id="50" w:name="TBL-1-8"/>
+      <w:bookmarkStart w:id="51" w:name="TBL-1-15"/>
+      <w:bookmarkStart w:id="52" w:name="TBL-1-14"/>
+      <w:bookmarkStart w:id="53" w:name="TBL-1-12"/>
+      <w:bookmarkStart w:id="54" w:name="TBL-1-17"/>
+      <w:bookmarkStart w:id="55" w:name="TBL-1-10"/>
       <w:bookmarkEnd w:id="36"/>
       <w:bookmarkEnd w:id="37"/>
       <w:bookmarkEnd w:id="38"/>
@@ -3208,8 +3208,8 @@
               </w:rPr>
               <w:t xml:space="preserve">9.33e-113 </w:t>
             </w:r>
-            <w:bookmarkStart w:id="90" w:name="TBL-1-4-1"/>
-            <w:bookmarkStart w:id="91" w:name="TBL-1-4-"/>
+            <w:bookmarkStart w:id="90" w:name="TBL-1-4-"/>
+            <w:bookmarkStart w:id="91" w:name="TBL-1-4-1"/>
             <w:bookmarkEnd w:id="90"/>
             <w:bookmarkEnd w:id="91"/>
           </w:p>
@@ -3759,8 +3759,8 @@
               </w:rPr>
               <w:t xml:space="preserve">6.41e-92 </w:t>
             </w:r>
-            <w:bookmarkStart w:id="109" w:name="TBL-1-5-1"/>
-            <w:bookmarkStart w:id="110" w:name="TBL-1-5-"/>
+            <w:bookmarkStart w:id="109" w:name="TBL-1-5-"/>
+            <w:bookmarkStart w:id="110" w:name="TBL-1-5-1"/>
             <w:bookmarkEnd w:id="109"/>
             <w:bookmarkEnd w:id="110"/>
           </w:p>
@@ -4310,8 +4310,8 @@
               </w:rPr>
               <w:t>8.55e-74</w:t>
             </w:r>
-            <w:bookmarkStart w:id="128" w:name="TBL-1-6-"/>
-            <w:bookmarkStart w:id="129" w:name="TBL-1-6-1"/>
+            <w:bookmarkStart w:id="128" w:name="TBL-1-6-1"/>
+            <w:bookmarkStart w:id="129" w:name="TBL-1-6-"/>
             <w:bookmarkEnd w:id="128"/>
             <w:bookmarkEnd w:id="129"/>
           </w:p>
@@ -4861,8 +4861,8 @@
               </w:rPr>
               <w:t xml:space="preserve">5.93e-83 </w:t>
             </w:r>
-            <w:bookmarkStart w:id="147" w:name="TBL-1-7-1"/>
-            <w:bookmarkStart w:id="148" w:name="TBL-1-7-"/>
+            <w:bookmarkStart w:id="147" w:name="TBL-1-7-"/>
+            <w:bookmarkStart w:id="148" w:name="TBL-1-7-1"/>
             <w:bookmarkEnd w:id="147"/>
             <w:bookmarkEnd w:id="148"/>
           </w:p>
@@ -5412,8 +5412,8 @@
               </w:rPr>
               <w:t>1.23e-67</w:t>
             </w:r>
-            <w:bookmarkStart w:id="166" w:name="TBL-1-8-"/>
-            <w:bookmarkStart w:id="167" w:name="TBL-1-8-1"/>
+            <w:bookmarkStart w:id="166" w:name="TBL-1-8-1"/>
+            <w:bookmarkStart w:id="167" w:name="TBL-1-8-"/>
             <w:bookmarkEnd w:id="166"/>
             <w:bookmarkEnd w:id="167"/>
           </w:p>
@@ -5963,8 +5963,8 @@
               </w:rPr>
               <w:t xml:space="preserve">1.36e-21 </w:t>
             </w:r>
-            <w:bookmarkStart w:id="185" w:name="TBL-1-9-1"/>
-            <w:bookmarkStart w:id="186" w:name="TBL-1-9-"/>
+            <w:bookmarkStart w:id="185" w:name="TBL-1-9-"/>
+            <w:bookmarkStart w:id="186" w:name="TBL-1-9-1"/>
             <w:bookmarkEnd w:id="185"/>
             <w:bookmarkEnd w:id="186"/>
           </w:p>
@@ -6514,8 +6514,8 @@
               </w:rPr>
               <w:t>2.72e-77</w:t>
             </w:r>
-            <w:bookmarkStart w:id="204" w:name="TBL-1-10-"/>
-            <w:bookmarkStart w:id="205" w:name="TBL-1-10-1"/>
+            <w:bookmarkStart w:id="204" w:name="TBL-1-10-1"/>
+            <w:bookmarkStart w:id="205" w:name="TBL-1-10-"/>
             <w:bookmarkEnd w:id="204"/>
             <w:bookmarkEnd w:id="205"/>
           </w:p>
@@ -7065,8 +7065,8 @@
               </w:rPr>
               <w:t xml:space="preserve">7.27e-65 </w:t>
             </w:r>
-            <w:bookmarkStart w:id="223" w:name="TBL-1-11-1"/>
-            <w:bookmarkStart w:id="224" w:name="TBL-1-11-"/>
+            <w:bookmarkStart w:id="223" w:name="TBL-1-11-"/>
+            <w:bookmarkStart w:id="224" w:name="TBL-1-11-1"/>
             <w:bookmarkEnd w:id="223"/>
             <w:bookmarkEnd w:id="224"/>
           </w:p>
@@ -7616,8 +7616,8 @@
               </w:rPr>
               <w:t>8.79e-46</w:t>
             </w:r>
-            <w:bookmarkStart w:id="242" w:name="TBL-1-12-1"/>
-            <w:bookmarkStart w:id="243" w:name="TBL-1-12-"/>
+            <w:bookmarkStart w:id="242" w:name="TBL-1-12-"/>
+            <w:bookmarkStart w:id="243" w:name="TBL-1-12-1"/>
             <w:bookmarkEnd w:id="242"/>
             <w:bookmarkEnd w:id="243"/>
           </w:p>
@@ -8167,8 +8167,8 @@
               </w:rPr>
               <w:t xml:space="preserve">1.37e-43 </w:t>
             </w:r>
-            <w:bookmarkStart w:id="261" w:name="TBL-1-13-1"/>
-            <w:bookmarkStart w:id="262" w:name="TBL-1-13-"/>
+            <w:bookmarkStart w:id="261" w:name="TBL-1-13-"/>
+            <w:bookmarkStart w:id="262" w:name="TBL-1-13-1"/>
             <w:bookmarkEnd w:id="261"/>
             <w:bookmarkEnd w:id="262"/>
           </w:p>
@@ -8718,8 +8718,8 @@
               </w:rPr>
               <w:t>1.36e-75</w:t>
             </w:r>
-            <w:bookmarkStart w:id="280" w:name="TBL-1-14-"/>
-            <w:bookmarkStart w:id="281" w:name="TBL-1-14-1"/>
+            <w:bookmarkStart w:id="280" w:name="TBL-1-14-1"/>
+            <w:bookmarkStart w:id="281" w:name="TBL-1-14-"/>
             <w:bookmarkEnd w:id="280"/>
             <w:bookmarkEnd w:id="281"/>
           </w:p>
@@ -9269,8 +9269,8 @@
               </w:rPr>
               <w:t xml:space="preserve">2.08e-67 </w:t>
             </w:r>
-            <w:bookmarkStart w:id="299" w:name="TBL-1-15-1"/>
-            <w:bookmarkStart w:id="300" w:name="TBL-1-15-"/>
+            <w:bookmarkStart w:id="299" w:name="TBL-1-15-"/>
+            <w:bookmarkStart w:id="300" w:name="TBL-1-15-1"/>
             <w:bookmarkEnd w:id="299"/>
             <w:bookmarkEnd w:id="300"/>
           </w:p>
@@ -9818,8 +9818,8 @@
               </w:rPr>
               <w:t>8.16e-112</w:t>
             </w:r>
-            <w:bookmarkStart w:id="317" w:name="TBL-1-16-"/>
-            <w:bookmarkStart w:id="318" w:name="TBL-1-16-1"/>
+            <w:bookmarkStart w:id="317" w:name="TBL-1-16-1"/>
+            <w:bookmarkStart w:id="318" w:name="TBL-1-16-"/>
             <w:bookmarkEnd w:id="317"/>
             <w:bookmarkEnd w:id="318"/>
           </w:p>
@@ -10369,8 +10369,8 @@
               </w:rPr>
               <w:t xml:space="preserve">2.12e-56 </w:t>
             </w:r>
-            <w:bookmarkStart w:id="336" w:name="TBL-1-17-1"/>
-            <w:bookmarkStart w:id="337" w:name="TBL-1-17-"/>
+            <w:bookmarkStart w:id="336" w:name="TBL-1-17-"/>
+            <w:bookmarkStart w:id="337" w:name="TBL-1-17-1"/>
             <w:bookmarkEnd w:id="336"/>
             <w:bookmarkEnd w:id="337"/>
           </w:p>
@@ -10920,8 +10920,8 @@
               </w:rPr>
               <w:t>8.85e-100</w:t>
             </w:r>
-            <w:bookmarkStart w:id="355" w:name="TBL-1-18-"/>
-            <w:bookmarkStart w:id="356" w:name="TBL-1-18-1"/>
+            <w:bookmarkStart w:id="355" w:name="TBL-1-18-1"/>
+            <w:bookmarkStart w:id="356" w:name="TBL-1-18-"/>
             <w:bookmarkEnd w:id="355"/>
             <w:bookmarkEnd w:id="356"/>
           </w:p>
@@ -11471,8 +11471,8 @@
               </w:rPr>
               <w:t xml:space="preserve">3.62e-94 </w:t>
             </w:r>
-            <w:bookmarkStart w:id="374" w:name="TBL-1-19-"/>
-            <w:bookmarkStart w:id="375" w:name="TBL-1-19-1"/>
+            <w:bookmarkStart w:id="374" w:name="TBL-1-19-1"/>
+            <w:bookmarkStart w:id="375" w:name="TBL-1-19-"/>
             <w:bookmarkEnd w:id="374"/>
             <w:bookmarkEnd w:id="375"/>
           </w:p>
@@ -12022,8 +12022,8 @@
               </w:rPr>
               <w:t>1.62e-85</w:t>
             </w:r>
-            <w:bookmarkStart w:id="393" w:name="TBL-1-20-1"/>
-            <w:bookmarkStart w:id="394" w:name="TBL-1-20-"/>
+            <w:bookmarkStart w:id="393" w:name="TBL-1-20-"/>
+            <w:bookmarkStart w:id="394" w:name="TBL-1-20-1"/>
             <w:bookmarkEnd w:id="393"/>
             <w:bookmarkEnd w:id="394"/>
           </w:p>
@@ -12573,8 +12573,8 @@
               </w:rPr>
               <w:t xml:space="preserve">5.54e-74 </w:t>
             </w:r>
-            <w:bookmarkStart w:id="412" w:name="TBL-1-21-1"/>
-            <w:bookmarkStart w:id="413" w:name="TBL-1-21-"/>
+            <w:bookmarkStart w:id="412" w:name="TBL-1-21-"/>
+            <w:bookmarkStart w:id="413" w:name="TBL-1-21-1"/>
             <w:bookmarkEnd w:id="412"/>
             <w:bookmarkEnd w:id="413"/>
           </w:p>
@@ -13124,8 +13124,8 @@
               </w:rPr>
               <w:t>8.14e-86</w:t>
             </w:r>
-            <w:bookmarkStart w:id="431" w:name="TBL-1-22-"/>
-            <w:bookmarkStart w:id="432" w:name="TBL-1-22-1"/>
+            <w:bookmarkStart w:id="431" w:name="TBL-1-22-1"/>
+            <w:bookmarkStart w:id="432" w:name="TBL-1-22-"/>
             <w:bookmarkEnd w:id="431"/>
             <w:bookmarkEnd w:id="432"/>
           </w:p>
@@ -13675,8 +13675,8 @@
               </w:rPr>
               <w:t xml:space="preserve">1.29e-64 </w:t>
             </w:r>
-            <w:bookmarkStart w:id="450" w:name="TBL-1-23-1"/>
-            <w:bookmarkStart w:id="451" w:name="TBL-1-23-"/>
+            <w:bookmarkStart w:id="450" w:name="TBL-1-23-"/>
+            <w:bookmarkStart w:id="451" w:name="TBL-1-23-1"/>
             <w:bookmarkEnd w:id="450"/>
             <w:bookmarkEnd w:id="451"/>
           </w:p>
@@ -14226,8 +14226,8 @@
               </w:rPr>
               <w:t>1.12e-49</w:t>
             </w:r>
-            <w:bookmarkStart w:id="469" w:name="TBL-1-24-1"/>
-            <w:bookmarkStart w:id="470" w:name="TBL-1-24-"/>
+            <w:bookmarkStart w:id="469" w:name="TBL-1-24-"/>
+            <w:bookmarkStart w:id="470" w:name="TBL-1-24-1"/>
             <w:bookmarkEnd w:id="469"/>
             <w:bookmarkEnd w:id="470"/>
           </w:p>
@@ -14777,8 +14777,8 @@
               </w:rPr>
               <w:t xml:space="preserve">4.72e-69 </w:t>
             </w:r>
-            <w:bookmarkStart w:id="488" w:name="TBL-1-25-1"/>
-            <w:bookmarkStart w:id="489" w:name="TBL-1-25-"/>
+            <w:bookmarkStart w:id="488" w:name="TBL-1-25-"/>
+            <w:bookmarkStart w:id="489" w:name="TBL-1-25-1"/>
             <w:bookmarkEnd w:id="488"/>
             <w:bookmarkEnd w:id="489"/>
           </w:p>
@@ -15328,8 +15328,8 @@
               </w:rPr>
               <w:t>6.16e-64</w:t>
             </w:r>
-            <w:bookmarkStart w:id="507" w:name="TBL-1-26-1"/>
-            <w:bookmarkStart w:id="508" w:name="TBL-1-26-"/>
+            <w:bookmarkStart w:id="507" w:name="TBL-1-26-"/>
+            <w:bookmarkStart w:id="508" w:name="TBL-1-26-1"/>
             <w:bookmarkEnd w:id="507"/>
             <w:bookmarkEnd w:id="508"/>
           </w:p>
@@ -15879,8 +15879,8 @@
               </w:rPr>
               <w:t xml:space="preserve">9.24e-30 </w:t>
             </w:r>
-            <w:bookmarkStart w:id="526" w:name="TBL-1-27-"/>
-            <w:bookmarkStart w:id="527" w:name="TBL-1-27-1"/>
+            <w:bookmarkStart w:id="526" w:name="TBL-1-27-1"/>
+            <w:bookmarkStart w:id="527" w:name="TBL-1-27-"/>
             <w:bookmarkEnd w:id="526"/>
             <w:bookmarkEnd w:id="527"/>
           </w:p>
@@ -16430,8 +16430,8 @@
               </w:rPr>
               <w:t>2.26e-35</w:t>
             </w:r>
-            <w:bookmarkStart w:id="545" w:name="TBL-1-28-1"/>
-            <w:bookmarkStart w:id="546" w:name="TBL-1-28-"/>
+            <w:bookmarkStart w:id="545" w:name="TBL-1-28-"/>
+            <w:bookmarkStart w:id="546" w:name="TBL-1-28-1"/>
             <w:bookmarkEnd w:id="545"/>
             <w:bookmarkEnd w:id="546"/>
           </w:p>
@@ -17719,20 +17719,20 @@
           <w:szCs w:val="4"/>
         </w:rPr>
       </w:r>
-      <w:bookmarkStart w:id="575" w:name="TBL-2-3"/>
-      <w:bookmarkStart w:id="576" w:name="TBL-2-2"/>
-      <w:bookmarkStart w:id="577" w:name="x1-8001r2"/>
+      <w:bookmarkStart w:id="575" w:name="TBL-2-1g"/>
+      <w:bookmarkStart w:id="576" w:name="TBL-2-1"/>
+      <w:bookmarkStart w:id="577" w:name="TBL-2-4"/>
       <w:bookmarkStart w:id="578" w:name="TBL-2"/>
-      <w:bookmarkStart w:id="579" w:name="TBL-2-4"/>
-      <w:bookmarkStart w:id="580" w:name="TBL-2-1"/>
-      <w:bookmarkStart w:id="581" w:name="TBL-2-1g"/>
-      <w:bookmarkStart w:id="582" w:name="TBL-2-3"/>
-      <w:bookmarkStart w:id="583" w:name="TBL-2-2"/>
-      <w:bookmarkStart w:id="584" w:name="x1-8001r2"/>
+      <w:bookmarkStart w:id="579" w:name="x1-8001r2"/>
+      <w:bookmarkStart w:id="580" w:name="TBL-2-2"/>
+      <w:bookmarkStart w:id="581" w:name="TBL-2-3"/>
+      <w:bookmarkStart w:id="582" w:name="TBL-2-1g"/>
+      <w:bookmarkStart w:id="583" w:name="TBL-2-1"/>
+      <w:bookmarkStart w:id="584" w:name="TBL-2-4"/>
       <w:bookmarkStart w:id="585" w:name="TBL-2"/>
-      <w:bookmarkStart w:id="586" w:name="TBL-2-4"/>
-      <w:bookmarkStart w:id="587" w:name="TBL-2-1"/>
-      <w:bookmarkStart w:id="588" w:name="TBL-2-1g"/>
+      <w:bookmarkStart w:id="586" w:name="x1-8001r2"/>
+      <w:bookmarkStart w:id="587" w:name="TBL-2-2"/>
+      <w:bookmarkStart w:id="588" w:name="TBL-2-3"/>
       <w:bookmarkEnd w:id="582"/>
       <w:bookmarkEnd w:id="583"/>
       <w:bookmarkEnd w:id="584"/>
@@ -17846,8 +17846,8 @@
               </w:rPr>
               <w:t>Cophenetic correlation</w:t>
             </w:r>
-            <w:bookmarkStart w:id="591" w:name="TBL-2-2-1"/>
-            <w:bookmarkStart w:id="592" w:name="TBL-2-2-"/>
+            <w:bookmarkStart w:id="591" w:name="TBL-2-2-"/>
+            <w:bookmarkStart w:id="592" w:name="TBL-2-2-1"/>
             <w:bookmarkEnd w:id="591"/>
             <w:bookmarkEnd w:id="592"/>
           </w:p>
@@ -18098,8 +18098,8 @@
               </w:rPr>
               <w:t xml:space="preserve">6.8e-165 </w:t>
             </w:r>
-            <w:bookmarkStart w:id="601" w:name="TBL-2-4-"/>
-            <w:bookmarkStart w:id="602" w:name="TBL-2-4-1"/>
+            <w:bookmarkStart w:id="601" w:name="TBL-2-4-1"/>
+            <w:bookmarkStart w:id="602" w:name="TBL-2-4-"/>
             <w:bookmarkEnd w:id="601"/>
             <w:bookmarkEnd w:id="602"/>
           </w:p>
@@ -18231,8 +18231,8 @@
               </w:rPr>
               <w:t xml:space="preserve">1.4e-235 </w:t>
             </w:r>
-            <w:bookmarkStart w:id="606" w:name="TBL-2-5-"/>
-            <w:bookmarkStart w:id="607" w:name="TBL-2-5-1"/>
+            <w:bookmarkStart w:id="606" w:name="TBL-2-5-1"/>
+            <w:bookmarkStart w:id="607" w:name="TBL-2-5-"/>
             <w:bookmarkEnd w:id="606"/>
             <w:bookmarkEnd w:id="607"/>
           </w:p>
@@ -18364,8 +18364,8 @@
               </w:rPr>
               <w:t xml:space="preserve">&lt;1.0e-300 </w:t>
             </w:r>
-            <w:bookmarkStart w:id="611" w:name="TBL-2-6-"/>
-            <w:bookmarkStart w:id="612" w:name="TBL-2-6-1"/>
+            <w:bookmarkStart w:id="611" w:name="TBL-2-6-1"/>
+            <w:bookmarkStart w:id="612" w:name="TBL-2-6-"/>
             <w:bookmarkEnd w:id="611"/>
             <w:bookmarkEnd w:id="612"/>
           </w:p>
@@ -18497,8 +18497,8 @@
               </w:rPr>
               <w:t xml:space="preserve">2.4e-194 </w:t>
             </w:r>
-            <w:bookmarkStart w:id="616" w:name="TBL-2-7-1"/>
-            <w:bookmarkStart w:id="617" w:name="TBL-2-7-"/>
+            <w:bookmarkStart w:id="616" w:name="TBL-2-7-"/>
+            <w:bookmarkStart w:id="617" w:name="TBL-2-7-1"/>
             <w:bookmarkEnd w:id="616"/>
             <w:bookmarkEnd w:id="617"/>
           </w:p>
@@ -18630,8 +18630,8 @@
               </w:rPr>
               <w:t xml:space="preserve">7.3e-119 </w:t>
             </w:r>
-            <w:bookmarkStart w:id="621" w:name="TBL-2-8-"/>
-            <w:bookmarkStart w:id="622" w:name="TBL-2-8-1"/>
+            <w:bookmarkStart w:id="621" w:name="TBL-2-8-1"/>
+            <w:bookmarkStart w:id="622" w:name="TBL-2-8-"/>
             <w:bookmarkEnd w:id="621"/>
             <w:bookmarkEnd w:id="622"/>
           </w:p>
@@ -18763,8 +18763,8 @@
               </w:rPr>
               <w:t xml:space="preserve">2.5e-214 </w:t>
             </w:r>
-            <w:bookmarkStart w:id="626" w:name="TBL-2-9-"/>
-            <w:bookmarkStart w:id="627" w:name="TBL-2-9-1"/>
+            <w:bookmarkStart w:id="626" w:name="TBL-2-9-1"/>
+            <w:bookmarkStart w:id="627" w:name="TBL-2-9-"/>
             <w:bookmarkEnd w:id="626"/>
             <w:bookmarkEnd w:id="627"/>
           </w:p>
@@ -18896,8 +18896,8 @@
               </w:rPr>
               <w:t xml:space="preserve">&lt;1.0e-300 </w:t>
             </w:r>
-            <w:bookmarkStart w:id="631" w:name="TBL-2-10-1"/>
-            <w:bookmarkStart w:id="632" w:name="TBL-2-10-"/>
+            <w:bookmarkStart w:id="631" w:name="TBL-2-10-"/>
+            <w:bookmarkStart w:id="632" w:name="TBL-2-10-1"/>
             <w:bookmarkEnd w:id="631"/>
             <w:bookmarkEnd w:id="632"/>
           </w:p>
@@ -19029,8 +19029,8 @@
               </w:rPr>
               <w:t xml:space="preserve">&lt;1.0e-300 </w:t>
             </w:r>
-            <w:bookmarkStart w:id="636" w:name="TBL-2-11-1"/>
-            <w:bookmarkStart w:id="637" w:name="TBL-2-11-"/>
+            <w:bookmarkStart w:id="636" w:name="TBL-2-11-"/>
+            <w:bookmarkStart w:id="637" w:name="TBL-2-11-1"/>
             <w:bookmarkEnd w:id="636"/>
             <w:bookmarkEnd w:id="637"/>
           </w:p>
@@ -19162,8 +19162,8 @@
               </w:rPr>
               <w:t xml:space="preserve">&lt;1.0e-300 </w:t>
             </w:r>
-            <w:bookmarkStart w:id="641" w:name="TBL-2-12-1"/>
-            <w:bookmarkStart w:id="642" w:name="TBL-2-12-"/>
+            <w:bookmarkStart w:id="641" w:name="TBL-2-12-"/>
+            <w:bookmarkStart w:id="642" w:name="TBL-2-12-1"/>
             <w:bookmarkEnd w:id="641"/>
             <w:bookmarkEnd w:id="642"/>
           </w:p>
@@ -19295,8 +19295,8 @@
               </w:rPr>
               <w:t xml:space="preserve">&lt;1.0e-300 </w:t>
             </w:r>
-            <w:bookmarkStart w:id="646" w:name="TBL-2-13-1"/>
-            <w:bookmarkStart w:id="647" w:name="TBL-2-13-"/>
+            <w:bookmarkStart w:id="646" w:name="TBL-2-13-"/>
+            <w:bookmarkStart w:id="647" w:name="TBL-2-13-1"/>
             <w:bookmarkEnd w:id="646"/>
             <w:bookmarkEnd w:id="647"/>
           </w:p>
@@ -19428,8 +19428,8 @@
               </w:rPr>
               <w:t xml:space="preserve">&lt;1.0e-300 </w:t>
             </w:r>
-            <w:bookmarkStart w:id="651" w:name="TBL-2-14-1"/>
-            <w:bookmarkStart w:id="652" w:name="TBL-2-14-"/>
+            <w:bookmarkStart w:id="651" w:name="TBL-2-14-"/>
+            <w:bookmarkStart w:id="652" w:name="TBL-2-14-1"/>
             <w:bookmarkEnd w:id="651"/>
             <w:bookmarkEnd w:id="652"/>
           </w:p>
@@ -19561,8 +19561,8 @@
               </w:rPr>
               <w:t xml:space="preserve">&lt;1.0e-300 </w:t>
             </w:r>
-            <w:bookmarkStart w:id="656" w:name="TBL-2-15-"/>
-            <w:bookmarkStart w:id="657" w:name="TBL-2-15-1"/>
+            <w:bookmarkStart w:id="656" w:name="TBL-2-15-1"/>
+            <w:bookmarkStart w:id="657" w:name="TBL-2-15-"/>
             <w:bookmarkEnd w:id="656"/>
             <w:bookmarkEnd w:id="657"/>
           </w:p>
@@ -19694,8 +19694,8 @@
               </w:rPr>
               <w:t xml:space="preserve">&lt;1.0e-300 </w:t>
             </w:r>
-            <w:bookmarkStart w:id="661" w:name="TBL-2-16-1"/>
-            <w:bookmarkStart w:id="662" w:name="TBL-2-16-"/>
+            <w:bookmarkStart w:id="661" w:name="TBL-2-16-"/>
+            <w:bookmarkStart w:id="662" w:name="TBL-2-16-1"/>
             <w:bookmarkEnd w:id="661"/>
             <w:bookmarkEnd w:id="662"/>
           </w:p>
@@ -19980,16 +19980,16 @@
           <w:szCs w:val="4"/>
         </w:rPr>
       </w:r>
-      <w:bookmarkStart w:id="668" w:name="TBL-3"/>
-      <w:bookmarkStart w:id="669" w:name="TBL-3-2"/>
+      <w:bookmarkStart w:id="668" w:name="x1-8003r3"/>
+      <w:bookmarkStart w:id="669" w:name="TBL-3-1g"/>
       <w:bookmarkStart w:id="670" w:name="TBL-3-1"/>
-      <w:bookmarkStart w:id="671" w:name="TBL-3-1g"/>
-      <w:bookmarkStart w:id="672" w:name="x1-8003r3"/>
-      <w:bookmarkStart w:id="673" w:name="TBL-3"/>
-      <w:bookmarkStart w:id="674" w:name="TBL-3-2"/>
+      <w:bookmarkStart w:id="671" w:name="TBL-3-2"/>
+      <w:bookmarkStart w:id="672" w:name="TBL-3"/>
+      <w:bookmarkStart w:id="673" w:name="x1-8003r3"/>
+      <w:bookmarkStart w:id="674" w:name="TBL-3-1g"/>
       <w:bookmarkStart w:id="675" w:name="TBL-3-1"/>
-      <w:bookmarkStart w:id="676" w:name="TBL-3-1g"/>
-      <w:bookmarkStart w:id="677" w:name="x1-8003r3"/>
+      <w:bookmarkStart w:id="676" w:name="TBL-3-2"/>
+      <w:bookmarkStart w:id="677" w:name="TBL-3"/>
       <w:bookmarkEnd w:id="673"/>
       <w:bookmarkEnd w:id="674"/>
       <w:bookmarkEnd w:id="675"/>
@@ -20136,8 +20136,8 @@
               </w:rPr>
               <w:t xml:space="preserve">4.2e-56 </w:t>
             </w:r>
-            <w:bookmarkStart w:id="680" w:name="TBL-3-3-1"/>
-            <w:bookmarkStart w:id="681" w:name="TBL-3-3-"/>
+            <w:bookmarkStart w:id="680" w:name="TBL-3-3-"/>
+            <w:bookmarkStart w:id="681" w:name="TBL-3-3-1"/>
             <w:bookmarkEnd w:id="680"/>
             <w:bookmarkEnd w:id="681"/>
           </w:p>
@@ -20205,8 +20205,8 @@
               </w:rPr>
               <w:t xml:space="preserve">7.6e-107 </w:t>
             </w:r>
-            <w:bookmarkStart w:id="683" w:name="TBL-3-4-"/>
-            <w:bookmarkStart w:id="684" w:name="TBL-3-4-1"/>
+            <w:bookmarkStart w:id="683" w:name="TBL-3-4-1"/>
+            <w:bookmarkStart w:id="684" w:name="TBL-3-4-"/>
             <w:bookmarkEnd w:id="683"/>
             <w:bookmarkEnd w:id="684"/>
           </w:p>
@@ -20274,8 +20274,8 @@
               </w:rPr>
               <w:t xml:space="preserve">2.2e-40 </w:t>
             </w:r>
-            <w:bookmarkStart w:id="686" w:name="TBL-3-5-1"/>
-            <w:bookmarkStart w:id="687" w:name="TBL-3-5-"/>
+            <w:bookmarkStart w:id="686" w:name="TBL-3-5-"/>
+            <w:bookmarkStart w:id="687" w:name="TBL-3-5-1"/>
             <w:bookmarkEnd w:id="686"/>
             <w:bookmarkEnd w:id="687"/>
           </w:p>
@@ -20344,10 +20344,10 @@
                 <w:szCs w:val="4"/>
               </w:rPr>
             </w:r>
-            <w:bookmarkStart w:id="689" w:name="TBL-3-6-1"/>
-            <w:bookmarkStart w:id="690" w:name="TBL-3-6-"/>
-            <w:bookmarkStart w:id="691" w:name="TBL-3-6-1"/>
-            <w:bookmarkStart w:id="692" w:name="TBL-3-6-"/>
+            <w:bookmarkStart w:id="689" w:name="TBL-3-6-"/>
+            <w:bookmarkStart w:id="690" w:name="TBL-3-6-1"/>
+            <w:bookmarkStart w:id="691" w:name="TBL-3-6-"/>
+            <w:bookmarkStart w:id="692" w:name="TBL-3-6-1"/>
             <w:bookmarkEnd w:id="691"/>
             <w:bookmarkEnd w:id="692"/>
           </w:p>
@@ -20422,8 +20422,8 @@
               </w:rPr>
               <w:t xml:space="preserve">3.1e-11 </w:t>
             </w:r>
-            <w:bookmarkStart w:id="694" w:name="TBL-3-7-1"/>
-            <w:bookmarkStart w:id="695" w:name="TBL-3-7-"/>
+            <w:bookmarkStart w:id="694" w:name="TBL-3-7-"/>
+            <w:bookmarkStart w:id="695" w:name="TBL-3-7-1"/>
             <w:bookmarkEnd w:id="694"/>
             <w:bookmarkEnd w:id="695"/>
           </w:p>
@@ -20498,8 +20498,8 @@
               </w:rPr>
               <w:t xml:space="preserve">ns (1.00) </w:t>
             </w:r>
-            <w:bookmarkStart w:id="697" w:name="TBL-3-8-1"/>
-            <w:bookmarkStart w:id="698" w:name="TBL-3-8-"/>
+            <w:bookmarkStart w:id="697" w:name="TBL-3-8-"/>
+            <w:bookmarkStart w:id="698" w:name="TBL-3-8-1"/>
             <w:bookmarkEnd w:id="697"/>
             <w:bookmarkEnd w:id="698"/>
           </w:p>
@@ -20568,10 +20568,10 @@
                 <w:szCs w:val="4"/>
               </w:rPr>
             </w:r>
-            <w:bookmarkStart w:id="700" w:name="TBL-3-9-1"/>
-            <w:bookmarkStart w:id="701" w:name="TBL-3-9-"/>
-            <w:bookmarkStart w:id="702" w:name="TBL-3-9-1"/>
-            <w:bookmarkStart w:id="703" w:name="TBL-3-9-"/>
+            <w:bookmarkStart w:id="700" w:name="TBL-3-9-"/>
+            <w:bookmarkStart w:id="701" w:name="TBL-3-9-1"/>
+            <w:bookmarkStart w:id="702" w:name="TBL-3-9-"/>
+            <w:bookmarkStart w:id="703" w:name="TBL-3-9-1"/>
             <w:bookmarkEnd w:id="702"/>
             <w:bookmarkEnd w:id="703"/>
           </w:p>
@@ -20646,8 +20646,8 @@
               </w:rPr>
               <w:t xml:space="preserve">3.4e-02 </w:t>
             </w:r>
-            <w:bookmarkStart w:id="705" w:name="TBL-3-10-1"/>
-            <w:bookmarkStart w:id="706" w:name="TBL-3-10-"/>
+            <w:bookmarkStart w:id="705" w:name="TBL-3-10-"/>
+            <w:bookmarkStart w:id="706" w:name="TBL-3-10-1"/>
             <w:bookmarkEnd w:id="705"/>
             <w:bookmarkEnd w:id="706"/>
           </w:p>
@@ -20814,9 +20814,20 @@
       </w:pPr>
       <w:r>
         <w:rPr>
-          <w:rFonts w:ascii="Times New Roman" w:hAnsi="Times New Roman"/>
-        </w:rPr>
-        <w:t xml:space="preserve">Importantly, however, this was true for most, but not all reads; 13.8% of all assessed reads (165 out of 1,192) contributed to interpopulation similarity; these reads were twice as close to reads from a different population than they were to any reads of their own subjects. This trend is observable on </w:t>
+          <w:rFonts w:eastAsia="Noto Serif CJK SC" w:cs="Lohit Devanagari" w:ascii="Times New Roman" w:hAnsi="Times New Roman"/>
+          <w:color w:val="auto"/>
+          <w:kern w:val="0"/>
+          <w:sz w:val="24"/>
+          <w:szCs w:val="24"/>
+          <w:lang w:val="en-US" w:eastAsia="zh-CN" w:bidi="hi-IN"/>
+        </w:rPr>
+        <w:t>H</w:t>
+      </w:r>
+      <w:r>
+        <w:rPr>
+          <w:rFonts w:ascii="Times New Roman" w:hAnsi="Times New Roman"/>
+        </w:rPr>
+        <w:t xml:space="preserve">owever, this was true for most, but not all reads; 13.8% of all assessed reads (165 out of 1,192) contributed to interpopulation similarity; these reads were twice as close to reads from a different population than they were to any reads of their own subjects. This trend is observable on </w:t>
       </w:r>
       <w:r>
         <w:rPr>
@@ -20842,7 +20853,24 @@
         <w:rPr>
           <w:rFonts w:ascii="Times New Roman" w:hAnsi="Times New Roman"/>
         </w:rPr>
-        <w:t xml:space="preserve">, with subjects’ and populations’ reads interspersed across multiple clusters. Therefore, the captured reads reflected spectra of haplotypes, generally describing subject- and population-specific similarities, but including a sizable component that described interpopulation similarity. Interestingly, a distinct paternal inheritance of variation was also observed: each father’s telomeric reads were more similar to their son’s than to the mother’s reads in both the Ashkenazi and the Chinese trios. </w:t>
+        <w:t xml:space="preserve">, with subjects’ and populations’ reads interspersed across multiple clusters. Therefore, the captured reads reflected spectra of haplotypes, generally describing subject- and population-specific similarities, but including a sizable component that described interpopulation similarity. </w:t>
+      </w:r>
+      <w:r>
+        <w:rPr>
+          <w:rFonts w:eastAsia="Noto Serif CJK SC" w:cs="Lohit Devanagari" w:ascii="Times New Roman" w:hAnsi="Times New Roman"/>
+          <w:color w:val="auto"/>
+          <w:kern w:val="0"/>
+          <w:sz w:val="24"/>
+          <w:szCs w:val="24"/>
+          <w:lang w:val="en-US" w:eastAsia="zh-CN" w:bidi="hi-IN"/>
+        </w:rPr>
+        <w:t>A</w:t>
+      </w:r>
+      <w:r>
+        <w:rPr>
+          <w:rFonts w:ascii="Times New Roman" w:hAnsi="Times New Roman"/>
+        </w:rPr>
+        <w:t xml:space="preserve"> distinct paternal inheritance of variation was also observed: each father’s telomeric reads were more similar to their son’s than to the mother’s reads in both the Ashkenazi and the Chinese trios. </w:t>
       </w:r>
     </w:p>
     <w:p>
@@ -20868,8 +20896,8 @@
         <w:spacing w:lineRule="auto" w:line="360"/>
         <w:rPr/>
       </w:pPr>
-      <w:bookmarkStart w:id="711" w:name="Q1-1-18"/>
-      <w:bookmarkStart w:id="712" w:name="x1-9000doc"/>
+      <w:bookmarkStart w:id="711" w:name="x1-9000doc"/>
+      <w:bookmarkStart w:id="712" w:name="Q1-1-18"/>
       <w:bookmarkEnd w:id="711"/>
       <w:bookmarkEnd w:id="712"/>
       <w:r>
@@ -20989,7 +21017,24 @@
         <w:rPr>
           <w:rFonts w:ascii="Times New Roman" w:hAnsi="Times New Roman"/>
         </w:rPr>
-        <w:t xml:space="preserve">) of telomeres. Our results reaffirm that the canonical repeat (TTAGGG) is certainly the most dominant motif found within telomeres, but also reveal a surprising diversity of repeat variations, which are confirmed by both short and long-read sequencing technologies. This diversity of repeat sequence includes previously reported variants, as well as novel motifs that are characterized not only by nucleotide substitutions, but also insertions, deletions, and even motif pairing. Interestingly, repeat patterns were chromosome-specific, with different non-canonical repeats being pronounced on different chromosomes, such as TGAGGG on 12q and TTAGGGG on 15q, which may be related to </w:t>
+        <w:t xml:space="preserve">) of telomeres. Our results reaffirm that the canonical repeat (TTAGGG) is certainly the most dominant motif found within telomeres, but also reveal a surprising diversity of repeat variations, which are confirmed by both short and long-read sequencing technologies. This diversity of repeat sequence includes previously reported variants, as well as novel motifs that are characterized not only by nucleotide substitutions, but also insertions, deletions, and even motif pairing. </w:t>
+      </w:r>
+      <w:r>
+        <w:rPr>
+          <w:rFonts w:eastAsia="Noto Serif CJK SC" w:cs="Lohit Devanagari" w:ascii="Times New Roman" w:hAnsi="Times New Roman"/>
+          <w:color w:val="auto"/>
+          <w:kern w:val="0"/>
+          <w:sz w:val="24"/>
+          <w:szCs w:val="24"/>
+          <w:lang w:val="en-US" w:eastAsia="zh-CN" w:bidi="hi-IN"/>
+        </w:rPr>
+        <w:t>R</w:t>
+      </w:r>
+      <w:r>
+        <w:rPr>
+          <w:rFonts w:ascii="Times New Roman" w:hAnsi="Times New Roman"/>
+        </w:rPr>
+        <w:t xml:space="preserve">epeat patterns were chromosome-specific, with different non-canonical repeats being pronounced on different chromosomes, such as TGAGGG on 12q and TTAGGGG on 15q, which may be related to </w:t>
       </w:r>
       <w:r>
         <w:rPr>
@@ -21280,7 +21325,24 @@
         <w:rPr>
           <w:rFonts w:ascii="Times New Roman" w:hAnsi="Times New Roman"/>
         </w:rPr>
-        <w:t xml:space="preserve">). Strikingly, for example, the Ashkenazi son (HG002) provided only non-TTAGGG-rich 17p reads, while both the father (HG003) and the mother (HG004) had a mixture of apparently telomeric and non-telomeric 17p reads. This supports previous findings (Young et al. </w:t>
+        <w:t xml:space="preserve">). </w:t>
+      </w:r>
+      <w:r>
+        <w:rPr>
+          <w:rFonts w:eastAsia="Noto Serif CJK SC" w:cs="Lohit Devanagari" w:ascii="Times New Roman" w:hAnsi="Times New Roman"/>
+          <w:color w:val="auto"/>
+          <w:kern w:val="0"/>
+          <w:sz w:val="24"/>
+          <w:szCs w:val="24"/>
+          <w:lang w:val="en-US" w:eastAsia="zh-CN" w:bidi="hi-IN"/>
+        </w:rPr>
+        <w:t>F</w:t>
+      </w:r>
+      <w:r>
+        <w:rPr>
+          <w:rFonts w:ascii="Times New Roman" w:hAnsi="Times New Roman"/>
+        </w:rPr>
+        <w:t xml:space="preserve">or example, the Ashkenazi son (HG002) provided only non-TTAGGG-rich 17p reads, while both the father (HG003) and the mother (HG004) had a mixture of apparently telomeric and non-telomeric 17p reads. This supports previous findings (Young et al. </w:t>
       </w:r>
       <w:r>
         <w:fldChar w:fldCharType="begin"/>
@@ -21377,9 +21439,9 @@
           <w:rFonts w:ascii="Times New Roman" w:hAnsi="Times New Roman"/>
         </w:rPr>
       </w:pPr>
-      <w:bookmarkStart w:id="715" w:name="x1-10000doc"/>
+      <w:bookmarkStart w:id="715" w:name="Q1-1-20"/>
       <w:bookmarkStart w:id="716" w:name="x1-11000"/>
-      <w:bookmarkStart w:id="717" w:name="Q1-1-20"/>
+      <w:bookmarkStart w:id="717" w:name="x1-10000doc"/>
       <w:bookmarkEnd w:id="715"/>
       <w:bookmarkEnd w:id="716"/>
       <w:bookmarkEnd w:id="717"/>
@@ -23468,10 +23530,10 @@
           <w:rFonts w:ascii="Times New Roman" w:hAnsi="Times New Roman"/>
         </w:rPr>
       </w:pPr>
-      <w:bookmarkStart w:id="743" w:name="page.33"/>
-      <w:bookmarkStart w:id="744" w:name="X0-"/>
-      <w:bookmarkStart w:id="745" w:name="Q1-1-42"/>
-      <w:bookmarkStart w:id="746" w:name="bib-1"/>
+      <w:bookmarkStart w:id="743" w:name="bib-1"/>
+      <w:bookmarkStart w:id="744" w:name="Q1-1-42"/>
+      <w:bookmarkStart w:id="745" w:name="X0-"/>
+      <w:bookmarkStart w:id="746" w:name="page.33"/>
       <w:bookmarkEnd w:id="743"/>
       <w:bookmarkEnd w:id="744"/>
       <w:bookmarkEnd w:id="745"/>
@@ -25650,7 +25712,7 @@
     </w:r>
     <w:r>
       <w:rPr/>
-      <w:t>2</w:t>
+      <w:t>1</w:t>
     </w:r>
     <w:r>
       <w:rPr/>
@@ -26106,7 +26168,7 @@
     <w:pPr>
       <w:widowControl w:val="false"/>
       <w:suppressAutoHyphens w:val="true"/>
-      <w:overflowPunct w:val="true"/>
+      <w:overflowPunct w:val="false"/>
       <w:bidi w:val="0"/>
       <w:spacing w:before="0" w:after="0"/>
       <w:jc w:val="left"/>

</xml_diff>

<commit_message>
Rename 'Materials and Methods' to 'Methods'
</commit_message>
<xml_diff>
--- a/assets/paper/manuscript/haplotype-diversity-and-sequence-heterogeneity-of-human-telomeres.docx
+++ b/assets/paper/manuscript/haplotype-diversity-and-sequence-heterogeneity-of-human-telomeres.docx
@@ -1146,8 +1146,8 @@
           <w:rFonts w:ascii="Times New Roman" w:hAnsi="Times New Roman"/>
         </w:rPr>
       </w:pPr>
-      <w:bookmarkStart w:id="8" w:name="x1-5000"/>
-      <w:bookmarkStart w:id="9" w:name="Q1-1-8"/>
+      <w:bookmarkStart w:id="8" w:name="Q1-1-8"/>
+      <w:bookmarkStart w:id="9" w:name="x1-5000"/>
       <w:bookmarkEnd w:id="8"/>
       <w:bookmarkEnd w:id="9"/>
       <w:r>
@@ -1893,46 +1893,46 @@
           <w:szCs w:val="4"/>
         </w:rPr>
       </w:r>
-      <w:bookmarkStart w:id="16" w:name="TBL-1-1"/>
-      <w:bookmarkStart w:id="17" w:name="TBL-1-1g"/>
-      <w:bookmarkStart w:id="18" w:name="TBL-1-7"/>
-      <w:bookmarkStart w:id="19" w:name="TBL-1-3"/>
-      <w:bookmarkStart w:id="20" w:name="TBL-1-5"/>
-      <w:bookmarkStart w:id="21" w:name="x1-6001r1"/>
-      <w:bookmarkStart w:id="22" w:name="TBL-1"/>
-      <w:bookmarkStart w:id="23" w:name="TBL-1-6"/>
-      <w:bookmarkStart w:id="24" w:name="TBL-1-4"/>
-      <w:bookmarkStart w:id="25" w:name="TBL-1-2"/>
-      <w:bookmarkStart w:id="26" w:name="TBL-1-11"/>
-      <w:bookmarkStart w:id="27" w:name="TBL-1-13"/>
-      <w:bookmarkStart w:id="28" w:name="TBL-1-16"/>
-      <w:bookmarkStart w:id="29" w:name="TBL-1-9"/>
-      <w:bookmarkStart w:id="30" w:name="TBL-1-8"/>
-      <w:bookmarkStart w:id="31" w:name="TBL-1-15"/>
-      <w:bookmarkStart w:id="32" w:name="TBL-1-14"/>
-      <w:bookmarkStart w:id="33" w:name="TBL-1-12"/>
-      <w:bookmarkStart w:id="34" w:name="TBL-1-17"/>
-      <w:bookmarkStart w:id="35" w:name="TBL-1-10"/>
-      <w:bookmarkStart w:id="36" w:name="TBL-1-1"/>
-      <w:bookmarkStart w:id="37" w:name="TBL-1-1g"/>
-      <w:bookmarkStart w:id="38" w:name="TBL-1-7"/>
-      <w:bookmarkStart w:id="39" w:name="TBL-1-3"/>
-      <w:bookmarkStart w:id="40" w:name="TBL-1-5"/>
-      <w:bookmarkStart w:id="41" w:name="x1-6001r1"/>
-      <w:bookmarkStart w:id="42" w:name="TBL-1"/>
-      <w:bookmarkStart w:id="43" w:name="TBL-1-6"/>
-      <w:bookmarkStart w:id="44" w:name="TBL-1-4"/>
-      <w:bookmarkStart w:id="45" w:name="TBL-1-2"/>
-      <w:bookmarkStart w:id="46" w:name="TBL-1-11"/>
-      <w:bookmarkStart w:id="47" w:name="TBL-1-13"/>
-      <w:bookmarkStart w:id="48" w:name="TBL-1-16"/>
-      <w:bookmarkStart w:id="49" w:name="TBL-1-9"/>
-      <w:bookmarkStart w:id="50" w:name="TBL-1-8"/>
-      <w:bookmarkStart w:id="51" w:name="TBL-1-15"/>
-      <w:bookmarkStart w:id="52" w:name="TBL-1-14"/>
-      <w:bookmarkStart w:id="53" w:name="TBL-1-12"/>
-      <w:bookmarkStart w:id="54" w:name="TBL-1-17"/>
-      <w:bookmarkStart w:id="55" w:name="TBL-1-10"/>
+      <w:bookmarkStart w:id="16" w:name="TBL-1-10"/>
+      <w:bookmarkStart w:id="17" w:name="TBL-1-17"/>
+      <w:bookmarkStart w:id="18" w:name="TBL-1-12"/>
+      <w:bookmarkStart w:id="19" w:name="TBL-1-14"/>
+      <w:bookmarkStart w:id="20" w:name="TBL-1-15"/>
+      <w:bookmarkStart w:id="21" w:name="TBL-1-8"/>
+      <w:bookmarkStart w:id="22" w:name="TBL-1-9"/>
+      <w:bookmarkStart w:id="23" w:name="TBL-1-16"/>
+      <w:bookmarkStart w:id="24" w:name="TBL-1-13"/>
+      <w:bookmarkStart w:id="25" w:name="TBL-1-11"/>
+      <w:bookmarkStart w:id="26" w:name="TBL-1-2"/>
+      <w:bookmarkStart w:id="27" w:name="TBL-1-4"/>
+      <w:bookmarkStart w:id="28" w:name="TBL-1-6"/>
+      <w:bookmarkStart w:id="29" w:name="TBL-1"/>
+      <w:bookmarkStart w:id="30" w:name="x1-6001r1"/>
+      <w:bookmarkStart w:id="31" w:name="TBL-1-5"/>
+      <w:bookmarkStart w:id="32" w:name="TBL-1-3"/>
+      <w:bookmarkStart w:id="33" w:name="TBL-1-7"/>
+      <w:bookmarkStart w:id="34" w:name="TBL-1-1g"/>
+      <w:bookmarkStart w:id="35" w:name="TBL-1-1"/>
+      <w:bookmarkStart w:id="36" w:name="TBL-1-10"/>
+      <w:bookmarkStart w:id="37" w:name="TBL-1-17"/>
+      <w:bookmarkStart w:id="38" w:name="TBL-1-12"/>
+      <w:bookmarkStart w:id="39" w:name="TBL-1-14"/>
+      <w:bookmarkStart w:id="40" w:name="TBL-1-15"/>
+      <w:bookmarkStart w:id="41" w:name="TBL-1-8"/>
+      <w:bookmarkStart w:id="42" w:name="TBL-1-9"/>
+      <w:bookmarkStart w:id="43" w:name="TBL-1-16"/>
+      <w:bookmarkStart w:id="44" w:name="TBL-1-13"/>
+      <w:bookmarkStart w:id="45" w:name="TBL-1-11"/>
+      <w:bookmarkStart w:id="46" w:name="TBL-1-2"/>
+      <w:bookmarkStart w:id="47" w:name="TBL-1-4"/>
+      <w:bookmarkStart w:id="48" w:name="TBL-1-6"/>
+      <w:bookmarkStart w:id="49" w:name="TBL-1"/>
+      <w:bookmarkStart w:id="50" w:name="x1-6001r1"/>
+      <w:bookmarkStart w:id="51" w:name="TBL-1-5"/>
+      <w:bookmarkStart w:id="52" w:name="TBL-1-3"/>
+      <w:bookmarkStart w:id="53" w:name="TBL-1-7"/>
+      <w:bookmarkStart w:id="54" w:name="TBL-1-1g"/>
+      <w:bookmarkStart w:id="55" w:name="TBL-1-1"/>
       <w:bookmarkEnd w:id="36"/>
       <w:bookmarkEnd w:id="37"/>
       <w:bookmarkEnd w:id="38"/>
@@ -3208,8 +3208,8 @@
               </w:rPr>
               <w:t xml:space="preserve">9.33e-113 </w:t>
             </w:r>
-            <w:bookmarkStart w:id="90" w:name="TBL-1-4-"/>
-            <w:bookmarkStart w:id="91" w:name="TBL-1-4-1"/>
+            <w:bookmarkStart w:id="90" w:name="TBL-1-4-1"/>
+            <w:bookmarkStart w:id="91" w:name="TBL-1-4-"/>
             <w:bookmarkEnd w:id="90"/>
             <w:bookmarkEnd w:id="91"/>
           </w:p>
@@ -3759,8 +3759,8 @@
               </w:rPr>
               <w:t xml:space="preserve">6.41e-92 </w:t>
             </w:r>
-            <w:bookmarkStart w:id="109" w:name="TBL-1-5-"/>
-            <w:bookmarkStart w:id="110" w:name="TBL-1-5-1"/>
+            <w:bookmarkStart w:id="109" w:name="TBL-1-5-1"/>
+            <w:bookmarkStart w:id="110" w:name="TBL-1-5-"/>
             <w:bookmarkEnd w:id="109"/>
             <w:bookmarkEnd w:id="110"/>
           </w:p>
@@ -4310,8 +4310,8 @@
               </w:rPr>
               <w:t>8.55e-74</w:t>
             </w:r>
-            <w:bookmarkStart w:id="128" w:name="TBL-1-6-1"/>
-            <w:bookmarkStart w:id="129" w:name="TBL-1-6-"/>
+            <w:bookmarkStart w:id="128" w:name="TBL-1-6-"/>
+            <w:bookmarkStart w:id="129" w:name="TBL-1-6-1"/>
             <w:bookmarkEnd w:id="128"/>
             <w:bookmarkEnd w:id="129"/>
           </w:p>
@@ -4861,8 +4861,8 @@
               </w:rPr>
               <w:t xml:space="preserve">5.93e-83 </w:t>
             </w:r>
-            <w:bookmarkStart w:id="147" w:name="TBL-1-7-"/>
-            <w:bookmarkStart w:id="148" w:name="TBL-1-7-1"/>
+            <w:bookmarkStart w:id="147" w:name="TBL-1-7-1"/>
+            <w:bookmarkStart w:id="148" w:name="TBL-1-7-"/>
             <w:bookmarkEnd w:id="147"/>
             <w:bookmarkEnd w:id="148"/>
           </w:p>
@@ -5412,8 +5412,8 @@
               </w:rPr>
               <w:t>1.23e-67</w:t>
             </w:r>
-            <w:bookmarkStart w:id="166" w:name="TBL-1-8-1"/>
-            <w:bookmarkStart w:id="167" w:name="TBL-1-8-"/>
+            <w:bookmarkStart w:id="166" w:name="TBL-1-8-"/>
+            <w:bookmarkStart w:id="167" w:name="TBL-1-8-1"/>
             <w:bookmarkEnd w:id="166"/>
             <w:bookmarkEnd w:id="167"/>
           </w:p>
@@ -5963,8 +5963,8 @@
               </w:rPr>
               <w:t xml:space="preserve">1.36e-21 </w:t>
             </w:r>
-            <w:bookmarkStart w:id="185" w:name="TBL-1-9-"/>
-            <w:bookmarkStart w:id="186" w:name="TBL-1-9-1"/>
+            <w:bookmarkStart w:id="185" w:name="TBL-1-9-1"/>
+            <w:bookmarkStart w:id="186" w:name="TBL-1-9-"/>
             <w:bookmarkEnd w:id="185"/>
             <w:bookmarkEnd w:id="186"/>
           </w:p>
@@ -6514,8 +6514,8 @@
               </w:rPr>
               <w:t>2.72e-77</w:t>
             </w:r>
-            <w:bookmarkStart w:id="204" w:name="TBL-1-10-1"/>
-            <w:bookmarkStart w:id="205" w:name="TBL-1-10-"/>
+            <w:bookmarkStart w:id="204" w:name="TBL-1-10-"/>
+            <w:bookmarkStart w:id="205" w:name="TBL-1-10-1"/>
             <w:bookmarkEnd w:id="204"/>
             <w:bookmarkEnd w:id="205"/>
           </w:p>
@@ -7065,8 +7065,8 @@
               </w:rPr>
               <w:t xml:space="preserve">7.27e-65 </w:t>
             </w:r>
-            <w:bookmarkStart w:id="223" w:name="TBL-1-11-"/>
-            <w:bookmarkStart w:id="224" w:name="TBL-1-11-1"/>
+            <w:bookmarkStart w:id="223" w:name="TBL-1-11-1"/>
+            <w:bookmarkStart w:id="224" w:name="TBL-1-11-"/>
             <w:bookmarkEnd w:id="223"/>
             <w:bookmarkEnd w:id="224"/>
           </w:p>
@@ -7616,8 +7616,8 @@
               </w:rPr>
               <w:t>8.79e-46</w:t>
             </w:r>
-            <w:bookmarkStart w:id="242" w:name="TBL-1-12-"/>
-            <w:bookmarkStart w:id="243" w:name="TBL-1-12-1"/>
+            <w:bookmarkStart w:id="242" w:name="TBL-1-12-1"/>
+            <w:bookmarkStart w:id="243" w:name="TBL-1-12-"/>
             <w:bookmarkEnd w:id="242"/>
             <w:bookmarkEnd w:id="243"/>
           </w:p>
@@ -8167,8 +8167,8 @@
               </w:rPr>
               <w:t xml:space="preserve">1.37e-43 </w:t>
             </w:r>
-            <w:bookmarkStart w:id="261" w:name="TBL-1-13-"/>
-            <w:bookmarkStart w:id="262" w:name="TBL-1-13-1"/>
+            <w:bookmarkStart w:id="261" w:name="TBL-1-13-1"/>
+            <w:bookmarkStart w:id="262" w:name="TBL-1-13-"/>
             <w:bookmarkEnd w:id="261"/>
             <w:bookmarkEnd w:id="262"/>
           </w:p>
@@ -8718,8 +8718,8 @@
               </w:rPr>
               <w:t>1.36e-75</w:t>
             </w:r>
-            <w:bookmarkStart w:id="280" w:name="TBL-1-14-1"/>
-            <w:bookmarkStart w:id="281" w:name="TBL-1-14-"/>
+            <w:bookmarkStart w:id="280" w:name="TBL-1-14-"/>
+            <w:bookmarkStart w:id="281" w:name="TBL-1-14-1"/>
             <w:bookmarkEnd w:id="280"/>
             <w:bookmarkEnd w:id="281"/>
           </w:p>
@@ -9269,8 +9269,8 @@
               </w:rPr>
               <w:t xml:space="preserve">2.08e-67 </w:t>
             </w:r>
-            <w:bookmarkStart w:id="299" w:name="TBL-1-15-"/>
-            <w:bookmarkStart w:id="300" w:name="TBL-1-15-1"/>
+            <w:bookmarkStart w:id="299" w:name="TBL-1-15-1"/>
+            <w:bookmarkStart w:id="300" w:name="TBL-1-15-"/>
             <w:bookmarkEnd w:id="299"/>
             <w:bookmarkEnd w:id="300"/>
           </w:p>
@@ -9818,8 +9818,8 @@
               </w:rPr>
               <w:t>8.16e-112</w:t>
             </w:r>
-            <w:bookmarkStart w:id="317" w:name="TBL-1-16-1"/>
-            <w:bookmarkStart w:id="318" w:name="TBL-1-16-"/>
+            <w:bookmarkStart w:id="317" w:name="TBL-1-16-"/>
+            <w:bookmarkStart w:id="318" w:name="TBL-1-16-1"/>
             <w:bookmarkEnd w:id="317"/>
             <w:bookmarkEnd w:id="318"/>
           </w:p>
@@ -10369,8 +10369,8 @@
               </w:rPr>
               <w:t xml:space="preserve">2.12e-56 </w:t>
             </w:r>
-            <w:bookmarkStart w:id="336" w:name="TBL-1-17-"/>
-            <w:bookmarkStart w:id="337" w:name="TBL-1-17-1"/>
+            <w:bookmarkStart w:id="336" w:name="TBL-1-17-1"/>
+            <w:bookmarkStart w:id="337" w:name="TBL-1-17-"/>
             <w:bookmarkEnd w:id="336"/>
             <w:bookmarkEnd w:id="337"/>
           </w:p>
@@ -10920,8 +10920,8 @@
               </w:rPr>
               <w:t>8.85e-100</w:t>
             </w:r>
-            <w:bookmarkStart w:id="355" w:name="TBL-1-18-1"/>
-            <w:bookmarkStart w:id="356" w:name="TBL-1-18-"/>
+            <w:bookmarkStart w:id="355" w:name="TBL-1-18-"/>
+            <w:bookmarkStart w:id="356" w:name="TBL-1-18-1"/>
             <w:bookmarkEnd w:id="355"/>
             <w:bookmarkEnd w:id="356"/>
           </w:p>
@@ -11471,8 +11471,8 @@
               </w:rPr>
               <w:t xml:space="preserve">3.62e-94 </w:t>
             </w:r>
-            <w:bookmarkStart w:id="374" w:name="TBL-1-19-1"/>
-            <w:bookmarkStart w:id="375" w:name="TBL-1-19-"/>
+            <w:bookmarkStart w:id="374" w:name="TBL-1-19-"/>
+            <w:bookmarkStart w:id="375" w:name="TBL-1-19-1"/>
             <w:bookmarkEnd w:id="374"/>
             <w:bookmarkEnd w:id="375"/>
           </w:p>
@@ -12022,8 +12022,8 @@
               </w:rPr>
               <w:t>1.62e-85</w:t>
             </w:r>
-            <w:bookmarkStart w:id="393" w:name="TBL-1-20-"/>
-            <w:bookmarkStart w:id="394" w:name="TBL-1-20-1"/>
+            <w:bookmarkStart w:id="393" w:name="TBL-1-20-1"/>
+            <w:bookmarkStart w:id="394" w:name="TBL-1-20-"/>
             <w:bookmarkEnd w:id="393"/>
             <w:bookmarkEnd w:id="394"/>
           </w:p>
@@ -12573,8 +12573,8 @@
               </w:rPr>
               <w:t xml:space="preserve">5.54e-74 </w:t>
             </w:r>
-            <w:bookmarkStart w:id="412" w:name="TBL-1-21-"/>
-            <w:bookmarkStart w:id="413" w:name="TBL-1-21-1"/>
+            <w:bookmarkStart w:id="412" w:name="TBL-1-21-1"/>
+            <w:bookmarkStart w:id="413" w:name="TBL-1-21-"/>
             <w:bookmarkEnd w:id="412"/>
             <w:bookmarkEnd w:id="413"/>
           </w:p>
@@ -13124,8 +13124,8 @@
               </w:rPr>
               <w:t>8.14e-86</w:t>
             </w:r>
-            <w:bookmarkStart w:id="431" w:name="TBL-1-22-1"/>
-            <w:bookmarkStart w:id="432" w:name="TBL-1-22-"/>
+            <w:bookmarkStart w:id="431" w:name="TBL-1-22-"/>
+            <w:bookmarkStart w:id="432" w:name="TBL-1-22-1"/>
             <w:bookmarkEnd w:id="431"/>
             <w:bookmarkEnd w:id="432"/>
           </w:p>
@@ -13675,8 +13675,8 @@
               </w:rPr>
               <w:t xml:space="preserve">1.29e-64 </w:t>
             </w:r>
-            <w:bookmarkStart w:id="450" w:name="TBL-1-23-"/>
-            <w:bookmarkStart w:id="451" w:name="TBL-1-23-1"/>
+            <w:bookmarkStart w:id="450" w:name="TBL-1-23-1"/>
+            <w:bookmarkStart w:id="451" w:name="TBL-1-23-"/>
             <w:bookmarkEnd w:id="450"/>
             <w:bookmarkEnd w:id="451"/>
           </w:p>
@@ -14226,8 +14226,8 @@
               </w:rPr>
               <w:t>1.12e-49</w:t>
             </w:r>
-            <w:bookmarkStart w:id="469" w:name="TBL-1-24-"/>
-            <w:bookmarkStart w:id="470" w:name="TBL-1-24-1"/>
+            <w:bookmarkStart w:id="469" w:name="TBL-1-24-1"/>
+            <w:bookmarkStart w:id="470" w:name="TBL-1-24-"/>
             <w:bookmarkEnd w:id="469"/>
             <w:bookmarkEnd w:id="470"/>
           </w:p>
@@ -14777,8 +14777,8 @@
               </w:rPr>
               <w:t xml:space="preserve">4.72e-69 </w:t>
             </w:r>
-            <w:bookmarkStart w:id="488" w:name="TBL-1-25-"/>
-            <w:bookmarkStart w:id="489" w:name="TBL-1-25-1"/>
+            <w:bookmarkStart w:id="488" w:name="TBL-1-25-1"/>
+            <w:bookmarkStart w:id="489" w:name="TBL-1-25-"/>
             <w:bookmarkEnd w:id="488"/>
             <w:bookmarkEnd w:id="489"/>
           </w:p>
@@ -15328,8 +15328,8 @@
               </w:rPr>
               <w:t>6.16e-64</w:t>
             </w:r>
-            <w:bookmarkStart w:id="507" w:name="TBL-1-26-"/>
-            <w:bookmarkStart w:id="508" w:name="TBL-1-26-1"/>
+            <w:bookmarkStart w:id="507" w:name="TBL-1-26-1"/>
+            <w:bookmarkStart w:id="508" w:name="TBL-1-26-"/>
             <w:bookmarkEnd w:id="507"/>
             <w:bookmarkEnd w:id="508"/>
           </w:p>
@@ -15879,8 +15879,8 @@
               </w:rPr>
               <w:t xml:space="preserve">9.24e-30 </w:t>
             </w:r>
-            <w:bookmarkStart w:id="526" w:name="TBL-1-27-1"/>
-            <w:bookmarkStart w:id="527" w:name="TBL-1-27-"/>
+            <w:bookmarkStart w:id="526" w:name="TBL-1-27-"/>
+            <w:bookmarkStart w:id="527" w:name="TBL-1-27-1"/>
             <w:bookmarkEnd w:id="526"/>
             <w:bookmarkEnd w:id="527"/>
           </w:p>
@@ -16430,8 +16430,8 @@
               </w:rPr>
               <w:t>2.26e-35</w:t>
             </w:r>
-            <w:bookmarkStart w:id="545" w:name="TBL-1-28-"/>
-            <w:bookmarkStart w:id="546" w:name="TBL-1-28-1"/>
+            <w:bookmarkStart w:id="545" w:name="TBL-1-28-1"/>
+            <w:bookmarkStart w:id="546" w:name="TBL-1-28-"/>
             <w:bookmarkEnd w:id="545"/>
             <w:bookmarkEnd w:id="546"/>
           </w:p>
@@ -16972,7 +16972,7 @@
             <w:rFonts w:ascii="Arial" w:hAnsi="Arial"/>
             <w:sz w:val="20"/>
           </w:rPr>
-          <w:t>Materials and Methods</w:t>
+          <w:t>Methods</w:t>
         </w:r>
       </w:hyperlink>
       <w:r>
@@ -17719,20 +17719,20 @@
           <w:szCs w:val="4"/>
         </w:rPr>
       </w:r>
-      <w:bookmarkStart w:id="575" w:name="TBL-2-1g"/>
-      <w:bookmarkStart w:id="576" w:name="TBL-2-1"/>
-      <w:bookmarkStart w:id="577" w:name="TBL-2-4"/>
+      <w:bookmarkStart w:id="575" w:name="TBL-2-3"/>
+      <w:bookmarkStart w:id="576" w:name="TBL-2-2"/>
+      <w:bookmarkStart w:id="577" w:name="x1-8001r2"/>
       <w:bookmarkStart w:id="578" w:name="TBL-2"/>
-      <w:bookmarkStart w:id="579" w:name="x1-8001r2"/>
-      <w:bookmarkStart w:id="580" w:name="TBL-2-2"/>
-      <w:bookmarkStart w:id="581" w:name="TBL-2-3"/>
-      <w:bookmarkStart w:id="582" w:name="TBL-2-1g"/>
-      <w:bookmarkStart w:id="583" w:name="TBL-2-1"/>
-      <w:bookmarkStart w:id="584" w:name="TBL-2-4"/>
+      <w:bookmarkStart w:id="579" w:name="TBL-2-4"/>
+      <w:bookmarkStart w:id="580" w:name="TBL-2-1"/>
+      <w:bookmarkStart w:id="581" w:name="TBL-2-1g"/>
+      <w:bookmarkStart w:id="582" w:name="TBL-2-3"/>
+      <w:bookmarkStart w:id="583" w:name="TBL-2-2"/>
+      <w:bookmarkStart w:id="584" w:name="x1-8001r2"/>
       <w:bookmarkStart w:id="585" w:name="TBL-2"/>
-      <w:bookmarkStart w:id="586" w:name="x1-8001r2"/>
-      <w:bookmarkStart w:id="587" w:name="TBL-2-2"/>
-      <w:bookmarkStart w:id="588" w:name="TBL-2-3"/>
+      <w:bookmarkStart w:id="586" w:name="TBL-2-4"/>
+      <w:bookmarkStart w:id="587" w:name="TBL-2-1"/>
+      <w:bookmarkStart w:id="588" w:name="TBL-2-1g"/>
       <w:bookmarkEnd w:id="582"/>
       <w:bookmarkEnd w:id="583"/>
       <w:bookmarkEnd w:id="584"/>
@@ -17846,8 +17846,8 @@
               </w:rPr>
               <w:t>Cophenetic correlation</w:t>
             </w:r>
-            <w:bookmarkStart w:id="591" w:name="TBL-2-2-"/>
-            <w:bookmarkStart w:id="592" w:name="TBL-2-2-1"/>
+            <w:bookmarkStart w:id="591" w:name="TBL-2-2-1"/>
+            <w:bookmarkStart w:id="592" w:name="TBL-2-2-"/>
             <w:bookmarkEnd w:id="591"/>
             <w:bookmarkEnd w:id="592"/>
           </w:p>
@@ -18098,8 +18098,8 @@
               </w:rPr>
               <w:t xml:space="preserve">6.8e-165 </w:t>
             </w:r>
-            <w:bookmarkStart w:id="601" w:name="TBL-2-4-1"/>
-            <w:bookmarkStart w:id="602" w:name="TBL-2-4-"/>
+            <w:bookmarkStart w:id="601" w:name="TBL-2-4-"/>
+            <w:bookmarkStart w:id="602" w:name="TBL-2-4-1"/>
             <w:bookmarkEnd w:id="601"/>
             <w:bookmarkEnd w:id="602"/>
           </w:p>
@@ -18231,8 +18231,8 @@
               </w:rPr>
               <w:t xml:space="preserve">1.4e-235 </w:t>
             </w:r>
-            <w:bookmarkStart w:id="606" w:name="TBL-2-5-1"/>
-            <w:bookmarkStart w:id="607" w:name="TBL-2-5-"/>
+            <w:bookmarkStart w:id="606" w:name="TBL-2-5-"/>
+            <w:bookmarkStart w:id="607" w:name="TBL-2-5-1"/>
             <w:bookmarkEnd w:id="606"/>
             <w:bookmarkEnd w:id="607"/>
           </w:p>
@@ -18364,8 +18364,8 @@
               </w:rPr>
               <w:t xml:space="preserve">&lt;1.0e-300 </w:t>
             </w:r>
-            <w:bookmarkStart w:id="611" w:name="TBL-2-6-1"/>
-            <w:bookmarkStart w:id="612" w:name="TBL-2-6-"/>
+            <w:bookmarkStart w:id="611" w:name="TBL-2-6-"/>
+            <w:bookmarkStart w:id="612" w:name="TBL-2-6-1"/>
             <w:bookmarkEnd w:id="611"/>
             <w:bookmarkEnd w:id="612"/>
           </w:p>
@@ -18497,8 +18497,8 @@
               </w:rPr>
               <w:t xml:space="preserve">2.4e-194 </w:t>
             </w:r>
-            <w:bookmarkStart w:id="616" w:name="TBL-2-7-"/>
-            <w:bookmarkStart w:id="617" w:name="TBL-2-7-1"/>
+            <w:bookmarkStart w:id="616" w:name="TBL-2-7-1"/>
+            <w:bookmarkStart w:id="617" w:name="TBL-2-7-"/>
             <w:bookmarkEnd w:id="616"/>
             <w:bookmarkEnd w:id="617"/>
           </w:p>
@@ -18630,8 +18630,8 @@
               </w:rPr>
               <w:t xml:space="preserve">7.3e-119 </w:t>
             </w:r>
-            <w:bookmarkStart w:id="621" w:name="TBL-2-8-1"/>
-            <w:bookmarkStart w:id="622" w:name="TBL-2-8-"/>
+            <w:bookmarkStart w:id="621" w:name="TBL-2-8-"/>
+            <w:bookmarkStart w:id="622" w:name="TBL-2-8-1"/>
             <w:bookmarkEnd w:id="621"/>
             <w:bookmarkEnd w:id="622"/>
           </w:p>
@@ -18763,8 +18763,8 @@
               </w:rPr>
               <w:t xml:space="preserve">2.5e-214 </w:t>
             </w:r>
-            <w:bookmarkStart w:id="626" w:name="TBL-2-9-1"/>
-            <w:bookmarkStart w:id="627" w:name="TBL-2-9-"/>
+            <w:bookmarkStart w:id="626" w:name="TBL-2-9-"/>
+            <w:bookmarkStart w:id="627" w:name="TBL-2-9-1"/>
             <w:bookmarkEnd w:id="626"/>
             <w:bookmarkEnd w:id="627"/>
           </w:p>
@@ -18896,8 +18896,8 @@
               </w:rPr>
               <w:t xml:space="preserve">&lt;1.0e-300 </w:t>
             </w:r>
-            <w:bookmarkStart w:id="631" w:name="TBL-2-10-"/>
-            <w:bookmarkStart w:id="632" w:name="TBL-2-10-1"/>
+            <w:bookmarkStart w:id="631" w:name="TBL-2-10-1"/>
+            <w:bookmarkStart w:id="632" w:name="TBL-2-10-"/>
             <w:bookmarkEnd w:id="631"/>
             <w:bookmarkEnd w:id="632"/>
           </w:p>
@@ -19029,8 +19029,8 @@
               </w:rPr>
               <w:t xml:space="preserve">&lt;1.0e-300 </w:t>
             </w:r>
-            <w:bookmarkStart w:id="636" w:name="TBL-2-11-"/>
-            <w:bookmarkStart w:id="637" w:name="TBL-2-11-1"/>
+            <w:bookmarkStart w:id="636" w:name="TBL-2-11-1"/>
+            <w:bookmarkStart w:id="637" w:name="TBL-2-11-"/>
             <w:bookmarkEnd w:id="636"/>
             <w:bookmarkEnd w:id="637"/>
           </w:p>
@@ -19162,8 +19162,8 @@
               </w:rPr>
               <w:t xml:space="preserve">&lt;1.0e-300 </w:t>
             </w:r>
-            <w:bookmarkStart w:id="641" w:name="TBL-2-12-"/>
-            <w:bookmarkStart w:id="642" w:name="TBL-2-12-1"/>
+            <w:bookmarkStart w:id="641" w:name="TBL-2-12-1"/>
+            <w:bookmarkStart w:id="642" w:name="TBL-2-12-"/>
             <w:bookmarkEnd w:id="641"/>
             <w:bookmarkEnd w:id="642"/>
           </w:p>
@@ -19295,8 +19295,8 @@
               </w:rPr>
               <w:t xml:space="preserve">&lt;1.0e-300 </w:t>
             </w:r>
-            <w:bookmarkStart w:id="646" w:name="TBL-2-13-"/>
-            <w:bookmarkStart w:id="647" w:name="TBL-2-13-1"/>
+            <w:bookmarkStart w:id="646" w:name="TBL-2-13-1"/>
+            <w:bookmarkStart w:id="647" w:name="TBL-2-13-"/>
             <w:bookmarkEnd w:id="646"/>
             <w:bookmarkEnd w:id="647"/>
           </w:p>
@@ -19428,8 +19428,8 @@
               </w:rPr>
               <w:t xml:space="preserve">&lt;1.0e-300 </w:t>
             </w:r>
-            <w:bookmarkStart w:id="651" w:name="TBL-2-14-"/>
-            <w:bookmarkStart w:id="652" w:name="TBL-2-14-1"/>
+            <w:bookmarkStart w:id="651" w:name="TBL-2-14-1"/>
+            <w:bookmarkStart w:id="652" w:name="TBL-2-14-"/>
             <w:bookmarkEnd w:id="651"/>
             <w:bookmarkEnd w:id="652"/>
           </w:p>
@@ -19561,8 +19561,8 @@
               </w:rPr>
               <w:t xml:space="preserve">&lt;1.0e-300 </w:t>
             </w:r>
-            <w:bookmarkStart w:id="656" w:name="TBL-2-15-1"/>
-            <w:bookmarkStart w:id="657" w:name="TBL-2-15-"/>
+            <w:bookmarkStart w:id="656" w:name="TBL-2-15-"/>
+            <w:bookmarkStart w:id="657" w:name="TBL-2-15-1"/>
             <w:bookmarkEnd w:id="656"/>
             <w:bookmarkEnd w:id="657"/>
           </w:p>
@@ -19694,8 +19694,8 @@
               </w:rPr>
               <w:t xml:space="preserve">&lt;1.0e-300 </w:t>
             </w:r>
-            <w:bookmarkStart w:id="661" w:name="TBL-2-16-"/>
-            <w:bookmarkStart w:id="662" w:name="TBL-2-16-1"/>
+            <w:bookmarkStart w:id="661" w:name="TBL-2-16-1"/>
+            <w:bookmarkStart w:id="662" w:name="TBL-2-16-"/>
             <w:bookmarkEnd w:id="661"/>
             <w:bookmarkEnd w:id="662"/>
           </w:p>
@@ -19928,7 +19928,7 @@
             <w:rStyle w:val="InternetLink"/>
             <w:rFonts w:ascii="Times New Roman" w:hAnsi="Times New Roman"/>
           </w:rPr>
-          <w:t>Materials and Methods</w:t>
+          <w:t>Methods</w:t>
         </w:r>
       </w:hyperlink>
       <w:r>
@@ -19980,16 +19980,16 @@
           <w:szCs w:val="4"/>
         </w:rPr>
       </w:r>
-      <w:bookmarkStart w:id="668" w:name="x1-8003r3"/>
-      <w:bookmarkStart w:id="669" w:name="TBL-3-1g"/>
+      <w:bookmarkStart w:id="668" w:name="TBL-3"/>
+      <w:bookmarkStart w:id="669" w:name="TBL-3-2"/>
       <w:bookmarkStart w:id="670" w:name="TBL-3-1"/>
-      <w:bookmarkStart w:id="671" w:name="TBL-3-2"/>
-      <w:bookmarkStart w:id="672" w:name="TBL-3"/>
-      <w:bookmarkStart w:id="673" w:name="x1-8003r3"/>
-      <w:bookmarkStart w:id="674" w:name="TBL-3-1g"/>
+      <w:bookmarkStart w:id="671" w:name="TBL-3-1g"/>
+      <w:bookmarkStart w:id="672" w:name="x1-8003r3"/>
+      <w:bookmarkStart w:id="673" w:name="TBL-3"/>
+      <w:bookmarkStart w:id="674" w:name="TBL-3-2"/>
       <w:bookmarkStart w:id="675" w:name="TBL-3-1"/>
-      <w:bookmarkStart w:id="676" w:name="TBL-3-2"/>
-      <w:bookmarkStart w:id="677" w:name="TBL-3"/>
+      <w:bookmarkStart w:id="676" w:name="TBL-3-1g"/>
+      <w:bookmarkStart w:id="677" w:name="x1-8003r3"/>
       <w:bookmarkEnd w:id="673"/>
       <w:bookmarkEnd w:id="674"/>
       <w:bookmarkEnd w:id="675"/>
@@ -20136,8 +20136,8 @@
               </w:rPr>
               <w:t xml:space="preserve">4.2e-56 </w:t>
             </w:r>
-            <w:bookmarkStart w:id="680" w:name="TBL-3-3-"/>
-            <w:bookmarkStart w:id="681" w:name="TBL-3-3-1"/>
+            <w:bookmarkStart w:id="680" w:name="TBL-3-3-1"/>
+            <w:bookmarkStart w:id="681" w:name="TBL-3-3-"/>
             <w:bookmarkEnd w:id="680"/>
             <w:bookmarkEnd w:id="681"/>
           </w:p>
@@ -20205,8 +20205,8 @@
               </w:rPr>
               <w:t xml:space="preserve">7.6e-107 </w:t>
             </w:r>
-            <w:bookmarkStart w:id="683" w:name="TBL-3-4-1"/>
-            <w:bookmarkStart w:id="684" w:name="TBL-3-4-"/>
+            <w:bookmarkStart w:id="683" w:name="TBL-3-4-"/>
+            <w:bookmarkStart w:id="684" w:name="TBL-3-4-1"/>
             <w:bookmarkEnd w:id="683"/>
             <w:bookmarkEnd w:id="684"/>
           </w:p>
@@ -20274,8 +20274,8 @@
               </w:rPr>
               <w:t xml:space="preserve">2.2e-40 </w:t>
             </w:r>
-            <w:bookmarkStart w:id="686" w:name="TBL-3-5-"/>
-            <w:bookmarkStart w:id="687" w:name="TBL-3-5-1"/>
+            <w:bookmarkStart w:id="686" w:name="TBL-3-5-1"/>
+            <w:bookmarkStart w:id="687" w:name="TBL-3-5-"/>
             <w:bookmarkEnd w:id="686"/>
             <w:bookmarkEnd w:id="687"/>
           </w:p>
@@ -20344,10 +20344,10 @@
                 <w:szCs w:val="4"/>
               </w:rPr>
             </w:r>
-            <w:bookmarkStart w:id="689" w:name="TBL-3-6-"/>
-            <w:bookmarkStart w:id="690" w:name="TBL-3-6-1"/>
-            <w:bookmarkStart w:id="691" w:name="TBL-3-6-"/>
-            <w:bookmarkStart w:id="692" w:name="TBL-3-6-1"/>
+            <w:bookmarkStart w:id="689" w:name="TBL-3-6-1"/>
+            <w:bookmarkStart w:id="690" w:name="TBL-3-6-"/>
+            <w:bookmarkStart w:id="691" w:name="TBL-3-6-1"/>
+            <w:bookmarkStart w:id="692" w:name="TBL-3-6-"/>
             <w:bookmarkEnd w:id="691"/>
             <w:bookmarkEnd w:id="692"/>
           </w:p>
@@ -20422,8 +20422,8 @@
               </w:rPr>
               <w:t xml:space="preserve">3.1e-11 </w:t>
             </w:r>
-            <w:bookmarkStart w:id="694" w:name="TBL-3-7-"/>
-            <w:bookmarkStart w:id="695" w:name="TBL-3-7-1"/>
+            <w:bookmarkStart w:id="694" w:name="TBL-3-7-1"/>
+            <w:bookmarkStart w:id="695" w:name="TBL-3-7-"/>
             <w:bookmarkEnd w:id="694"/>
             <w:bookmarkEnd w:id="695"/>
           </w:p>
@@ -20498,8 +20498,8 @@
               </w:rPr>
               <w:t xml:space="preserve">ns (1.00) </w:t>
             </w:r>
-            <w:bookmarkStart w:id="697" w:name="TBL-3-8-"/>
-            <w:bookmarkStart w:id="698" w:name="TBL-3-8-1"/>
+            <w:bookmarkStart w:id="697" w:name="TBL-3-8-1"/>
+            <w:bookmarkStart w:id="698" w:name="TBL-3-8-"/>
             <w:bookmarkEnd w:id="697"/>
             <w:bookmarkEnd w:id="698"/>
           </w:p>
@@ -20568,10 +20568,10 @@
                 <w:szCs w:val="4"/>
               </w:rPr>
             </w:r>
-            <w:bookmarkStart w:id="700" w:name="TBL-3-9-"/>
-            <w:bookmarkStart w:id="701" w:name="TBL-3-9-1"/>
-            <w:bookmarkStart w:id="702" w:name="TBL-3-9-"/>
-            <w:bookmarkStart w:id="703" w:name="TBL-3-9-1"/>
+            <w:bookmarkStart w:id="700" w:name="TBL-3-9-1"/>
+            <w:bookmarkStart w:id="701" w:name="TBL-3-9-"/>
+            <w:bookmarkStart w:id="702" w:name="TBL-3-9-1"/>
+            <w:bookmarkStart w:id="703" w:name="TBL-3-9-"/>
             <w:bookmarkEnd w:id="702"/>
             <w:bookmarkEnd w:id="703"/>
           </w:p>
@@ -20646,8 +20646,8 @@
               </w:rPr>
               <w:t xml:space="preserve">3.4e-02 </w:t>
             </w:r>
-            <w:bookmarkStart w:id="705" w:name="TBL-3-10-"/>
-            <w:bookmarkStart w:id="706" w:name="TBL-3-10-1"/>
+            <w:bookmarkStart w:id="705" w:name="TBL-3-10-1"/>
+            <w:bookmarkStart w:id="706" w:name="TBL-3-10-"/>
             <w:bookmarkEnd w:id="705"/>
             <w:bookmarkEnd w:id="706"/>
           </w:p>
@@ -20793,7 +20793,7 @@
             <w:rFonts w:ascii="Arial" w:hAnsi="Arial"/>
             <w:sz w:val="20"/>
           </w:rPr>
-          <w:t>Materials and Methods</w:t>
+          <w:t>Methods</w:t>
         </w:r>
       </w:hyperlink>
       <w:r>
@@ -20896,8 +20896,8 @@
         <w:spacing w:lineRule="auto" w:line="360"/>
         <w:rPr/>
       </w:pPr>
-      <w:bookmarkStart w:id="711" w:name="x1-9000doc"/>
-      <w:bookmarkStart w:id="712" w:name="Q1-1-18"/>
+      <w:bookmarkStart w:id="711" w:name="Q1-1-18"/>
+      <w:bookmarkStart w:id="712" w:name="x1-9000doc"/>
       <w:bookmarkEnd w:id="711"/>
       <w:bookmarkEnd w:id="712"/>
       <w:r>
@@ -21428,7 +21428,7 @@
         <w:rPr>
           <w:rFonts w:ascii="Times New Roman" w:hAnsi="Times New Roman"/>
         </w:rPr>
-        <w:t>Materials and Methods</w:t>
+        <w:t>Methods</w:t>
       </w:r>
     </w:p>
     <w:p>
@@ -21439,9 +21439,9 @@
           <w:rFonts w:ascii="Times New Roman" w:hAnsi="Times New Roman"/>
         </w:rPr>
       </w:pPr>
-      <w:bookmarkStart w:id="715" w:name="Q1-1-20"/>
+      <w:bookmarkStart w:id="715" w:name="x1-10000doc"/>
       <w:bookmarkStart w:id="716" w:name="x1-11000"/>
-      <w:bookmarkStart w:id="717" w:name="x1-10000doc"/>
+      <w:bookmarkStart w:id="717" w:name="Q1-1-20"/>
       <w:bookmarkEnd w:id="715"/>
       <w:bookmarkEnd w:id="716"/>
       <w:bookmarkEnd w:id="717"/>
@@ -23530,10 +23530,10 @@
           <w:rFonts w:ascii="Times New Roman" w:hAnsi="Times New Roman"/>
         </w:rPr>
       </w:pPr>
-      <w:bookmarkStart w:id="743" w:name="bib-1"/>
-      <w:bookmarkStart w:id="744" w:name="Q1-1-42"/>
-      <w:bookmarkStart w:id="745" w:name="X0-"/>
-      <w:bookmarkStart w:id="746" w:name="page.33"/>
+      <w:bookmarkStart w:id="743" w:name="page.33"/>
+      <w:bookmarkStart w:id="744" w:name="X0-"/>
+      <w:bookmarkStart w:id="745" w:name="Q1-1-42"/>
+      <w:bookmarkStart w:id="746" w:name="bib-1"/>
       <w:bookmarkEnd w:id="743"/>
       <w:bookmarkEnd w:id="744"/>
       <w:bookmarkEnd w:id="745"/>
@@ -25712,7 +25712,7 @@
     </w:r>
     <w:r>
       <w:rPr/>
-      <w:t>1</w:t>
+      <w:t>5</w:t>
     </w:r>
     <w:r>
       <w:rPr/>
@@ -26168,7 +26168,7 @@
     <w:pPr>
       <w:widowControl w:val="false"/>
       <w:suppressAutoHyphens w:val="true"/>
-      <w:overflowPunct w:val="false"/>
+      <w:overflowPunct w:val="true"/>
       <w:bidi w:val="0"/>
       <w:spacing w:before="0" w:after="0"/>
       <w:jc w:val="left"/>

</xml_diff>

<commit_message>
De-capitalize 'Kbp' to 'kbp'
</commit_message>
<xml_diff>
--- a/assets/paper/manuscript/haplotype-diversity-and-sequence-heterogeneity-of-human-telomeres.docx
+++ b/assets/paper/manuscript/haplotype-diversity-and-sequence-heterogeneity-of-human-telomeres.docx
@@ -394,7 +394,19 @@
         <w:rPr>
           <w:rFonts w:ascii="Times New Roman" w:hAnsi="Times New Roman"/>
         </w:rPr>
-        <w:t xml:space="preserve">Telomeres are regions of repetitive nucleotide sequences capping the ends of eukaryotic chromosomes that protect against deterioration, and whose lengths can be correlated with age and adverse health risk factors. Yet, given their length and repetitive nature, telomeric regions are not easily reconstructed from short-read sequencing, thus making telomere sequencing, mapping, and variant resolution difficult problems. Recently, long-read sequencing, with read lengths measuring in hundreds of Kbp or Mbp, has made it possible to routinely read into telomeric regions and inspect their sequence structure. Here, we describe a framework for extracting telomeric reads from whole genome single-molecule sequencing experiments, including </w:t>
+        <w:t xml:space="preserve">Telomeres are regions of repetitive nucleotide sequences capping the ends of eukaryotic chromosomes that protect against deterioration, and whose lengths can be correlated with age and adverse health risk factors. Yet, given their length and repetitive nature, telomeric regions are not easily reconstructed from short-read sequencing, thus making telomere sequencing, mapping, and variant resolution difficult problems. Recently, long-read sequencing, with read lengths measuring in hundreds of </w:t>
+      </w:r>
+      <w:r>
+        <w:rPr>
+          <w:rFonts w:ascii="Times New Roman" w:hAnsi="Times New Roman"/>
+        </w:rPr>
+        <w:t>k</w:t>
+      </w:r>
+      <w:r>
+        <w:rPr>
+          <w:rFonts w:ascii="Times New Roman" w:hAnsi="Times New Roman"/>
+        </w:rPr>
+        <w:t xml:space="preserve">bp or Mbp, has made it possible to routinely read into telomeric regions and inspect their sequence structure. Here, we describe a framework for extracting telomeric reads from whole genome single-molecule sequencing experiments, including </w:t>
       </w:r>
       <w:r>
         <w:rPr>
@@ -407,7 +419,19 @@
         <w:rPr>
           <w:rFonts w:ascii="Times New Roman" w:hAnsi="Times New Roman"/>
         </w:rPr>
-        <w:t xml:space="preserve"> identification of telomere repeat motifs and repeat types, and also describe their sequence variation. We find that long, complex telomeric stretches and repeats can be accurately captured with long-read sequencing, observe extensive sequence heterogeneity of human telomeres, and discover and localize non-canonical telomere sequence motifs (both previously reported, as well as novel) and validate them in short read sequence data. These data reveal extensive intra- and inter-population diversity of repeats in telomeric haplotypes, and represent the first motif composition maps of multi-Kbp human telomeric haplotypes across three distinct ancestries (Ashkenazi, Chinese, and Utah) and two trios, which can aid in future studies of genetic variation, aging, and genome biology.</w:t>
+        <w:t xml:space="preserve"> identification of telomere repeat motifs and repeat types, and also describe their sequence variation. We find that long, complex telomeric stretches and repeats can be accurately captured with long-read sequencing, observe extensive sequence heterogeneity of human telomeres, and discover and localize non-canonical telomere sequence motifs (both previously reported, as well as novel) and validate them in short read sequence data. These data reveal extensive intra- and inter-population diversity of repeats in telomeric haplotypes, and represent the first motif composition maps of multi-</w:t>
+      </w:r>
+      <w:r>
+        <w:rPr>
+          <w:rFonts w:ascii="Times New Roman" w:hAnsi="Times New Roman"/>
+        </w:rPr>
+        <w:t>k</w:t>
+      </w:r>
+      <w:r>
+        <w:rPr>
+          <w:rFonts w:ascii="Times New Roman" w:hAnsi="Times New Roman"/>
+        </w:rPr>
+        <w:t>bp human telomeric haplotypes across three distinct ancestries (Ashkenazi, Chinese, and Utah) and two trios, which can aid in future studies of genetic variation, aging, and genome biology.</w:t>
       </w:r>
     </w:p>
     <w:p>
@@ -1146,8 +1170,8 @@
           <w:rFonts w:ascii="Times New Roman" w:hAnsi="Times New Roman"/>
         </w:rPr>
       </w:pPr>
-      <w:bookmarkStart w:id="8" w:name="Q1-1-8"/>
-      <w:bookmarkStart w:id="9" w:name="x1-5000"/>
+      <w:bookmarkStart w:id="8" w:name="x1-5000"/>
+      <w:bookmarkStart w:id="9" w:name="Q1-1-8"/>
       <w:bookmarkEnd w:id="8"/>
       <w:bookmarkEnd w:id="9"/>
       <w:r>
@@ -1582,7 +1606,21 @@
           <w:rFonts w:ascii="Arial" w:hAnsi="Arial"/>
           <w:sz w:val="20"/>
         </w:rPr>
-        <w:t xml:space="preserve">: Mapping of candidate telomeric reads, illustrated with reads from the HG002 dataset aligning to Chromosome 12. The chromosome is displayed schematically, centered around the centromere. Vertical red dashed lines denote the position of the boundary of the annotated telomeric tract. Coordinates are given in Kbp, relative to the positions of the telomeric tract boundaries. Statistics for all chromosomes of all seven datasets are provided in </w:t>
+        <w:t xml:space="preserve">: Mapping of candidate telomeric reads, illustrated with reads from the HG002 dataset aligning to Chromosome 12. The chromosome is displayed schematically, centered around the centromere. Vertical red dashed lines denote the position of the boundary of the annotated telomeric tract. Coordinates are given in </w:t>
+      </w:r>
+      <w:r>
+        <w:rPr>
+          <w:rFonts w:ascii="Arial" w:hAnsi="Arial"/>
+          <w:sz w:val="20"/>
+        </w:rPr>
+        <w:t>k</w:t>
+      </w:r>
+      <w:r>
+        <w:rPr>
+          <w:rFonts w:ascii="Arial" w:hAnsi="Arial"/>
+          <w:sz w:val="20"/>
+        </w:rPr>
+        <w:t xml:space="preserve">bp, relative to the positions of the telomeric tract boundaries. Statistics for all chromosomes of all seven datasets are provided in </w:t>
       </w:r>
       <w:r>
         <w:rPr>
@@ -1893,46 +1931,46 @@
           <w:szCs w:val="4"/>
         </w:rPr>
       </w:r>
-      <w:bookmarkStart w:id="16" w:name="TBL-1-10"/>
-      <w:bookmarkStart w:id="17" w:name="TBL-1-17"/>
-      <w:bookmarkStart w:id="18" w:name="TBL-1-12"/>
-      <w:bookmarkStart w:id="19" w:name="TBL-1-14"/>
-      <w:bookmarkStart w:id="20" w:name="TBL-1-15"/>
-      <w:bookmarkStart w:id="21" w:name="TBL-1-8"/>
-      <w:bookmarkStart w:id="22" w:name="TBL-1-9"/>
-      <w:bookmarkStart w:id="23" w:name="TBL-1-16"/>
-      <w:bookmarkStart w:id="24" w:name="TBL-1-13"/>
-      <w:bookmarkStart w:id="25" w:name="TBL-1-11"/>
-      <w:bookmarkStart w:id="26" w:name="TBL-1-2"/>
-      <w:bookmarkStart w:id="27" w:name="TBL-1-4"/>
-      <w:bookmarkStart w:id="28" w:name="TBL-1-6"/>
-      <w:bookmarkStart w:id="29" w:name="TBL-1"/>
-      <w:bookmarkStart w:id="30" w:name="x1-6001r1"/>
-      <w:bookmarkStart w:id="31" w:name="TBL-1-5"/>
-      <w:bookmarkStart w:id="32" w:name="TBL-1-3"/>
-      <w:bookmarkStart w:id="33" w:name="TBL-1-7"/>
-      <w:bookmarkStart w:id="34" w:name="TBL-1-1g"/>
-      <w:bookmarkStart w:id="35" w:name="TBL-1-1"/>
-      <w:bookmarkStart w:id="36" w:name="TBL-1-10"/>
-      <w:bookmarkStart w:id="37" w:name="TBL-1-17"/>
-      <w:bookmarkStart w:id="38" w:name="TBL-1-12"/>
-      <w:bookmarkStart w:id="39" w:name="TBL-1-14"/>
-      <w:bookmarkStart w:id="40" w:name="TBL-1-15"/>
-      <w:bookmarkStart w:id="41" w:name="TBL-1-8"/>
-      <w:bookmarkStart w:id="42" w:name="TBL-1-9"/>
-      <w:bookmarkStart w:id="43" w:name="TBL-1-16"/>
-      <w:bookmarkStart w:id="44" w:name="TBL-1-13"/>
-      <w:bookmarkStart w:id="45" w:name="TBL-1-11"/>
-      <w:bookmarkStart w:id="46" w:name="TBL-1-2"/>
-      <w:bookmarkStart w:id="47" w:name="TBL-1-4"/>
-      <w:bookmarkStart w:id="48" w:name="TBL-1-6"/>
-      <w:bookmarkStart w:id="49" w:name="TBL-1"/>
-      <w:bookmarkStart w:id="50" w:name="x1-6001r1"/>
-      <w:bookmarkStart w:id="51" w:name="TBL-1-5"/>
-      <w:bookmarkStart w:id="52" w:name="TBL-1-3"/>
-      <w:bookmarkStart w:id="53" w:name="TBL-1-7"/>
-      <w:bookmarkStart w:id="54" w:name="TBL-1-1g"/>
-      <w:bookmarkStart w:id="55" w:name="TBL-1-1"/>
+      <w:bookmarkStart w:id="16" w:name="TBL-1-1"/>
+      <w:bookmarkStart w:id="17" w:name="TBL-1-1g"/>
+      <w:bookmarkStart w:id="18" w:name="TBL-1-7"/>
+      <w:bookmarkStart w:id="19" w:name="TBL-1-3"/>
+      <w:bookmarkStart w:id="20" w:name="TBL-1-5"/>
+      <w:bookmarkStart w:id="21" w:name="x1-6001r1"/>
+      <w:bookmarkStart w:id="22" w:name="TBL-1"/>
+      <w:bookmarkStart w:id="23" w:name="TBL-1-6"/>
+      <w:bookmarkStart w:id="24" w:name="TBL-1-4"/>
+      <w:bookmarkStart w:id="25" w:name="TBL-1-2"/>
+      <w:bookmarkStart w:id="26" w:name="TBL-1-11"/>
+      <w:bookmarkStart w:id="27" w:name="TBL-1-13"/>
+      <w:bookmarkStart w:id="28" w:name="TBL-1-16"/>
+      <w:bookmarkStart w:id="29" w:name="TBL-1-9"/>
+      <w:bookmarkStart w:id="30" w:name="TBL-1-8"/>
+      <w:bookmarkStart w:id="31" w:name="TBL-1-15"/>
+      <w:bookmarkStart w:id="32" w:name="TBL-1-14"/>
+      <w:bookmarkStart w:id="33" w:name="TBL-1-12"/>
+      <w:bookmarkStart w:id="34" w:name="TBL-1-17"/>
+      <w:bookmarkStart w:id="35" w:name="TBL-1-10"/>
+      <w:bookmarkStart w:id="36" w:name="TBL-1-1"/>
+      <w:bookmarkStart w:id="37" w:name="TBL-1-1g"/>
+      <w:bookmarkStart w:id="38" w:name="TBL-1-7"/>
+      <w:bookmarkStart w:id="39" w:name="TBL-1-3"/>
+      <w:bookmarkStart w:id="40" w:name="TBL-1-5"/>
+      <w:bookmarkStart w:id="41" w:name="x1-6001r1"/>
+      <w:bookmarkStart w:id="42" w:name="TBL-1"/>
+      <w:bookmarkStart w:id="43" w:name="TBL-1-6"/>
+      <w:bookmarkStart w:id="44" w:name="TBL-1-4"/>
+      <w:bookmarkStart w:id="45" w:name="TBL-1-2"/>
+      <w:bookmarkStart w:id="46" w:name="TBL-1-11"/>
+      <w:bookmarkStart w:id="47" w:name="TBL-1-13"/>
+      <w:bookmarkStart w:id="48" w:name="TBL-1-16"/>
+      <w:bookmarkStart w:id="49" w:name="TBL-1-9"/>
+      <w:bookmarkStart w:id="50" w:name="TBL-1-8"/>
+      <w:bookmarkStart w:id="51" w:name="TBL-1-15"/>
+      <w:bookmarkStart w:id="52" w:name="TBL-1-14"/>
+      <w:bookmarkStart w:id="53" w:name="TBL-1-12"/>
+      <w:bookmarkStart w:id="54" w:name="TBL-1-17"/>
+      <w:bookmarkStart w:id="55" w:name="TBL-1-10"/>
       <w:bookmarkEnd w:id="36"/>
       <w:bookmarkEnd w:id="37"/>
       <w:bookmarkEnd w:id="38"/>
@@ -3208,8 +3246,8 @@
               </w:rPr>
               <w:t xml:space="preserve">9.33e-113 </w:t>
             </w:r>
-            <w:bookmarkStart w:id="90" w:name="TBL-1-4-1"/>
-            <w:bookmarkStart w:id="91" w:name="TBL-1-4-"/>
+            <w:bookmarkStart w:id="90" w:name="TBL-1-4-"/>
+            <w:bookmarkStart w:id="91" w:name="TBL-1-4-1"/>
             <w:bookmarkEnd w:id="90"/>
             <w:bookmarkEnd w:id="91"/>
           </w:p>
@@ -3759,8 +3797,8 @@
               </w:rPr>
               <w:t xml:space="preserve">6.41e-92 </w:t>
             </w:r>
-            <w:bookmarkStart w:id="109" w:name="TBL-1-5-1"/>
-            <w:bookmarkStart w:id="110" w:name="TBL-1-5-"/>
+            <w:bookmarkStart w:id="109" w:name="TBL-1-5-"/>
+            <w:bookmarkStart w:id="110" w:name="TBL-1-5-1"/>
             <w:bookmarkEnd w:id="109"/>
             <w:bookmarkEnd w:id="110"/>
           </w:p>
@@ -4310,8 +4348,8 @@
               </w:rPr>
               <w:t>8.55e-74</w:t>
             </w:r>
-            <w:bookmarkStart w:id="128" w:name="TBL-1-6-"/>
-            <w:bookmarkStart w:id="129" w:name="TBL-1-6-1"/>
+            <w:bookmarkStart w:id="128" w:name="TBL-1-6-1"/>
+            <w:bookmarkStart w:id="129" w:name="TBL-1-6-"/>
             <w:bookmarkEnd w:id="128"/>
             <w:bookmarkEnd w:id="129"/>
           </w:p>
@@ -4861,8 +4899,8 @@
               </w:rPr>
               <w:t xml:space="preserve">5.93e-83 </w:t>
             </w:r>
-            <w:bookmarkStart w:id="147" w:name="TBL-1-7-1"/>
-            <w:bookmarkStart w:id="148" w:name="TBL-1-7-"/>
+            <w:bookmarkStart w:id="147" w:name="TBL-1-7-"/>
+            <w:bookmarkStart w:id="148" w:name="TBL-1-7-1"/>
             <w:bookmarkEnd w:id="147"/>
             <w:bookmarkEnd w:id="148"/>
           </w:p>
@@ -5412,8 +5450,8 @@
               </w:rPr>
               <w:t>1.23e-67</w:t>
             </w:r>
-            <w:bookmarkStart w:id="166" w:name="TBL-1-8-"/>
-            <w:bookmarkStart w:id="167" w:name="TBL-1-8-1"/>
+            <w:bookmarkStart w:id="166" w:name="TBL-1-8-1"/>
+            <w:bookmarkStart w:id="167" w:name="TBL-1-8-"/>
             <w:bookmarkEnd w:id="166"/>
             <w:bookmarkEnd w:id="167"/>
           </w:p>
@@ -5963,8 +6001,8 @@
               </w:rPr>
               <w:t xml:space="preserve">1.36e-21 </w:t>
             </w:r>
-            <w:bookmarkStart w:id="185" w:name="TBL-1-9-1"/>
-            <w:bookmarkStart w:id="186" w:name="TBL-1-9-"/>
+            <w:bookmarkStart w:id="185" w:name="TBL-1-9-"/>
+            <w:bookmarkStart w:id="186" w:name="TBL-1-9-1"/>
             <w:bookmarkEnd w:id="185"/>
             <w:bookmarkEnd w:id="186"/>
           </w:p>
@@ -6514,8 +6552,8 @@
               </w:rPr>
               <w:t>2.72e-77</w:t>
             </w:r>
-            <w:bookmarkStart w:id="204" w:name="TBL-1-10-"/>
-            <w:bookmarkStart w:id="205" w:name="TBL-1-10-1"/>
+            <w:bookmarkStart w:id="204" w:name="TBL-1-10-1"/>
+            <w:bookmarkStart w:id="205" w:name="TBL-1-10-"/>
             <w:bookmarkEnd w:id="204"/>
             <w:bookmarkEnd w:id="205"/>
           </w:p>
@@ -7065,8 +7103,8 @@
               </w:rPr>
               <w:t xml:space="preserve">7.27e-65 </w:t>
             </w:r>
-            <w:bookmarkStart w:id="223" w:name="TBL-1-11-1"/>
-            <w:bookmarkStart w:id="224" w:name="TBL-1-11-"/>
+            <w:bookmarkStart w:id="223" w:name="TBL-1-11-"/>
+            <w:bookmarkStart w:id="224" w:name="TBL-1-11-1"/>
             <w:bookmarkEnd w:id="223"/>
             <w:bookmarkEnd w:id="224"/>
           </w:p>
@@ -7616,8 +7654,8 @@
               </w:rPr>
               <w:t>8.79e-46</w:t>
             </w:r>
-            <w:bookmarkStart w:id="242" w:name="TBL-1-12-1"/>
-            <w:bookmarkStart w:id="243" w:name="TBL-1-12-"/>
+            <w:bookmarkStart w:id="242" w:name="TBL-1-12-"/>
+            <w:bookmarkStart w:id="243" w:name="TBL-1-12-1"/>
             <w:bookmarkEnd w:id="242"/>
             <w:bookmarkEnd w:id="243"/>
           </w:p>
@@ -8167,8 +8205,8 @@
               </w:rPr>
               <w:t xml:space="preserve">1.37e-43 </w:t>
             </w:r>
-            <w:bookmarkStart w:id="261" w:name="TBL-1-13-1"/>
-            <w:bookmarkStart w:id="262" w:name="TBL-1-13-"/>
+            <w:bookmarkStart w:id="261" w:name="TBL-1-13-"/>
+            <w:bookmarkStart w:id="262" w:name="TBL-1-13-1"/>
             <w:bookmarkEnd w:id="261"/>
             <w:bookmarkEnd w:id="262"/>
           </w:p>
@@ -8718,8 +8756,8 @@
               </w:rPr>
               <w:t>1.36e-75</w:t>
             </w:r>
-            <w:bookmarkStart w:id="280" w:name="TBL-1-14-"/>
-            <w:bookmarkStart w:id="281" w:name="TBL-1-14-1"/>
+            <w:bookmarkStart w:id="280" w:name="TBL-1-14-1"/>
+            <w:bookmarkStart w:id="281" w:name="TBL-1-14-"/>
             <w:bookmarkEnd w:id="280"/>
             <w:bookmarkEnd w:id="281"/>
           </w:p>
@@ -9269,8 +9307,8 @@
               </w:rPr>
               <w:t xml:space="preserve">2.08e-67 </w:t>
             </w:r>
-            <w:bookmarkStart w:id="299" w:name="TBL-1-15-1"/>
-            <w:bookmarkStart w:id="300" w:name="TBL-1-15-"/>
+            <w:bookmarkStart w:id="299" w:name="TBL-1-15-"/>
+            <w:bookmarkStart w:id="300" w:name="TBL-1-15-1"/>
             <w:bookmarkEnd w:id="299"/>
             <w:bookmarkEnd w:id="300"/>
           </w:p>
@@ -9818,8 +9856,8 @@
               </w:rPr>
               <w:t>8.16e-112</w:t>
             </w:r>
-            <w:bookmarkStart w:id="317" w:name="TBL-1-16-"/>
-            <w:bookmarkStart w:id="318" w:name="TBL-1-16-1"/>
+            <w:bookmarkStart w:id="317" w:name="TBL-1-16-1"/>
+            <w:bookmarkStart w:id="318" w:name="TBL-1-16-"/>
             <w:bookmarkEnd w:id="317"/>
             <w:bookmarkEnd w:id="318"/>
           </w:p>
@@ -10369,8 +10407,8 @@
               </w:rPr>
               <w:t xml:space="preserve">2.12e-56 </w:t>
             </w:r>
-            <w:bookmarkStart w:id="336" w:name="TBL-1-17-1"/>
-            <w:bookmarkStart w:id="337" w:name="TBL-1-17-"/>
+            <w:bookmarkStart w:id="336" w:name="TBL-1-17-"/>
+            <w:bookmarkStart w:id="337" w:name="TBL-1-17-1"/>
             <w:bookmarkEnd w:id="336"/>
             <w:bookmarkEnd w:id="337"/>
           </w:p>
@@ -10920,8 +10958,8 @@
               </w:rPr>
               <w:t>8.85e-100</w:t>
             </w:r>
-            <w:bookmarkStart w:id="355" w:name="TBL-1-18-"/>
-            <w:bookmarkStart w:id="356" w:name="TBL-1-18-1"/>
+            <w:bookmarkStart w:id="355" w:name="TBL-1-18-1"/>
+            <w:bookmarkStart w:id="356" w:name="TBL-1-18-"/>
             <w:bookmarkEnd w:id="355"/>
             <w:bookmarkEnd w:id="356"/>
           </w:p>
@@ -11471,8 +11509,8 @@
               </w:rPr>
               <w:t xml:space="preserve">3.62e-94 </w:t>
             </w:r>
-            <w:bookmarkStart w:id="374" w:name="TBL-1-19-"/>
-            <w:bookmarkStart w:id="375" w:name="TBL-1-19-1"/>
+            <w:bookmarkStart w:id="374" w:name="TBL-1-19-1"/>
+            <w:bookmarkStart w:id="375" w:name="TBL-1-19-"/>
             <w:bookmarkEnd w:id="374"/>
             <w:bookmarkEnd w:id="375"/>
           </w:p>
@@ -12022,8 +12060,8 @@
               </w:rPr>
               <w:t>1.62e-85</w:t>
             </w:r>
-            <w:bookmarkStart w:id="393" w:name="TBL-1-20-1"/>
-            <w:bookmarkStart w:id="394" w:name="TBL-1-20-"/>
+            <w:bookmarkStart w:id="393" w:name="TBL-1-20-"/>
+            <w:bookmarkStart w:id="394" w:name="TBL-1-20-1"/>
             <w:bookmarkEnd w:id="393"/>
             <w:bookmarkEnd w:id="394"/>
           </w:p>
@@ -12573,8 +12611,8 @@
               </w:rPr>
               <w:t xml:space="preserve">5.54e-74 </w:t>
             </w:r>
-            <w:bookmarkStart w:id="412" w:name="TBL-1-21-1"/>
-            <w:bookmarkStart w:id="413" w:name="TBL-1-21-"/>
+            <w:bookmarkStart w:id="412" w:name="TBL-1-21-"/>
+            <w:bookmarkStart w:id="413" w:name="TBL-1-21-1"/>
             <w:bookmarkEnd w:id="412"/>
             <w:bookmarkEnd w:id="413"/>
           </w:p>
@@ -13124,8 +13162,8 @@
               </w:rPr>
               <w:t>8.14e-86</w:t>
             </w:r>
-            <w:bookmarkStart w:id="431" w:name="TBL-1-22-"/>
-            <w:bookmarkStart w:id="432" w:name="TBL-1-22-1"/>
+            <w:bookmarkStart w:id="431" w:name="TBL-1-22-1"/>
+            <w:bookmarkStart w:id="432" w:name="TBL-1-22-"/>
             <w:bookmarkEnd w:id="431"/>
             <w:bookmarkEnd w:id="432"/>
           </w:p>
@@ -13675,8 +13713,8 @@
               </w:rPr>
               <w:t xml:space="preserve">1.29e-64 </w:t>
             </w:r>
-            <w:bookmarkStart w:id="450" w:name="TBL-1-23-1"/>
-            <w:bookmarkStart w:id="451" w:name="TBL-1-23-"/>
+            <w:bookmarkStart w:id="450" w:name="TBL-1-23-"/>
+            <w:bookmarkStart w:id="451" w:name="TBL-1-23-1"/>
             <w:bookmarkEnd w:id="450"/>
             <w:bookmarkEnd w:id="451"/>
           </w:p>
@@ -14226,8 +14264,8 @@
               </w:rPr>
               <w:t>1.12e-49</w:t>
             </w:r>
-            <w:bookmarkStart w:id="469" w:name="TBL-1-24-1"/>
-            <w:bookmarkStart w:id="470" w:name="TBL-1-24-"/>
+            <w:bookmarkStart w:id="469" w:name="TBL-1-24-"/>
+            <w:bookmarkStart w:id="470" w:name="TBL-1-24-1"/>
             <w:bookmarkEnd w:id="469"/>
             <w:bookmarkEnd w:id="470"/>
           </w:p>
@@ -14777,8 +14815,8 @@
               </w:rPr>
               <w:t xml:space="preserve">4.72e-69 </w:t>
             </w:r>
-            <w:bookmarkStart w:id="488" w:name="TBL-1-25-1"/>
-            <w:bookmarkStart w:id="489" w:name="TBL-1-25-"/>
+            <w:bookmarkStart w:id="488" w:name="TBL-1-25-"/>
+            <w:bookmarkStart w:id="489" w:name="TBL-1-25-1"/>
             <w:bookmarkEnd w:id="488"/>
             <w:bookmarkEnd w:id="489"/>
           </w:p>
@@ -15328,8 +15366,8 @@
               </w:rPr>
               <w:t>6.16e-64</w:t>
             </w:r>
-            <w:bookmarkStart w:id="507" w:name="TBL-1-26-1"/>
-            <w:bookmarkStart w:id="508" w:name="TBL-1-26-"/>
+            <w:bookmarkStart w:id="507" w:name="TBL-1-26-"/>
+            <w:bookmarkStart w:id="508" w:name="TBL-1-26-1"/>
             <w:bookmarkEnd w:id="507"/>
             <w:bookmarkEnd w:id="508"/>
           </w:p>
@@ -15879,8 +15917,8 @@
               </w:rPr>
               <w:t xml:space="preserve">9.24e-30 </w:t>
             </w:r>
-            <w:bookmarkStart w:id="526" w:name="TBL-1-27-"/>
-            <w:bookmarkStart w:id="527" w:name="TBL-1-27-1"/>
+            <w:bookmarkStart w:id="526" w:name="TBL-1-27-1"/>
+            <w:bookmarkStart w:id="527" w:name="TBL-1-27-"/>
             <w:bookmarkEnd w:id="526"/>
             <w:bookmarkEnd w:id="527"/>
           </w:p>
@@ -16430,8 +16468,8 @@
               </w:rPr>
               <w:t>2.26e-35</w:t>
             </w:r>
-            <w:bookmarkStart w:id="545" w:name="TBL-1-28-1"/>
-            <w:bookmarkStart w:id="546" w:name="TBL-1-28-"/>
+            <w:bookmarkStart w:id="545" w:name="TBL-1-28-"/>
+            <w:bookmarkStart w:id="546" w:name="TBL-1-28-1"/>
             <w:bookmarkEnd w:id="545"/>
             <w:bookmarkEnd w:id="546"/>
           </w:p>
@@ -17151,7 +17189,21 @@
           <w:rFonts w:ascii="Arial" w:hAnsi="Arial"/>
           <w:sz w:val="20"/>
         </w:rPr>
-        <w:t>reference set, and genomic coordinates are given in Kbp. Vertical red dashed lines denote the position of the boundary of the annotated telomeric tract.</w:t>
+        <w:t xml:space="preserve">reference set, and genomic coordinates are given in </w:t>
+      </w:r>
+      <w:r>
+        <w:rPr>
+          <w:rFonts w:ascii="Arial" w:hAnsi="Arial"/>
+          <w:sz w:val="20"/>
+        </w:rPr>
+        <w:t>k</w:t>
+      </w:r>
+      <w:r>
+        <w:rPr>
+          <w:rFonts w:ascii="Arial" w:hAnsi="Arial"/>
+          <w:sz w:val="20"/>
+        </w:rPr>
+        <w:t>bp. Vertical red dashed lines denote the position of the boundary of the annotated telomeric tract.</w:t>
       </w:r>
       <w:r>
         <w:rPr>
@@ -17623,7 +17675,21 @@
           <w:rFonts w:ascii="Arial" w:hAnsi="Arial"/>
           <w:sz w:val="20"/>
         </w:rPr>
-        <w:t xml:space="preserve"> arm of datasets HG001 through HG007, and densities of the top enriched motifs along each read. Each horizontal line represents an individual read; genomic coordinates are given in Kbp, relative to the positions of the telomeric tract boundaries. Only the chromosomal arms cumulatively covered by at least 25 reads are displayed.</w:t>
+        <w:t xml:space="preserve"> arm of datasets HG001 through HG007, and densities of the top enriched motifs along each read. Each horizontal line represents an individual read; genomic coordinates are given in </w:t>
+      </w:r>
+      <w:r>
+        <w:rPr>
+          <w:rFonts w:ascii="Arial" w:hAnsi="Arial"/>
+          <w:sz w:val="20"/>
+        </w:rPr>
+        <w:t>k</w:t>
+      </w:r>
+      <w:r>
+        <w:rPr>
+          <w:rFonts w:ascii="Arial" w:hAnsi="Arial"/>
+          <w:sz w:val="20"/>
+        </w:rPr>
+        <w:t>bp, relative to the positions of the telomeric tract boundaries. Only the chromosomal arms cumulatively covered by at least 25 reads are displayed.</w:t>
       </w:r>
       <w:r>
         <w:br w:type="page"/>
@@ -17700,7 +17766,21 @@
           <w:rFonts w:ascii="Arial" w:hAnsi="Arial"/>
           <w:sz w:val="20"/>
         </w:rPr>
-        <w:t>: Clustering of reads by relative pairwise Levenshtein distances (unitless measure) on each chromosomal q arm of datasets HG001 through HG007, and densities of the top enriched motifs along each read. Each horizontal line represents an individual read; genomic coordinates are given in Kbp, relative to the positions of the telomeric tract boundaries. Only the chromosomal arms cumulatively covered by at least 25 reads are displayed.</w:t>
+        <w:t xml:space="preserve">: Clustering of reads by relative pairwise Levenshtein distances (unitless measure) on each chromosomal q arm of datasets HG001 through HG007, and densities of the top enriched motifs along each read. Each horizontal line represents an individual read; genomic coordinates are given in </w:t>
+      </w:r>
+      <w:r>
+        <w:rPr>
+          <w:rFonts w:ascii="Arial" w:hAnsi="Arial"/>
+          <w:sz w:val="20"/>
+        </w:rPr>
+        <w:t>k</w:t>
+      </w:r>
+      <w:r>
+        <w:rPr>
+          <w:rFonts w:ascii="Arial" w:hAnsi="Arial"/>
+          <w:sz w:val="20"/>
+        </w:rPr>
+        <w:t>bp, relative to the positions of the telomeric tract boundaries. Only the chromosomal arms cumulatively covered by at least 25 reads are displayed.</w:t>
       </w:r>
     </w:p>
     <w:p>
@@ -17719,20 +17799,20 @@
           <w:szCs w:val="4"/>
         </w:rPr>
       </w:r>
-      <w:bookmarkStart w:id="575" w:name="TBL-2-3"/>
-      <w:bookmarkStart w:id="576" w:name="TBL-2-2"/>
-      <w:bookmarkStart w:id="577" w:name="x1-8001r2"/>
+      <w:bookmarkStart w:id="575" w:name="TBL-2-1g"/>
+      <w:bookmarkStart w:id="576" w:name="TBL-2-1"/>
+      <w:bookmarkStart w:id="577" w:name="TBL-2-4"/>
       <w:bookmarkStart w:id="578" w:name="TBL-2"/>
-      <w:bookmarkStart w:id="579" w:name="TBL-2-4"/>
-      <w:bookmarkStart w:id="580" w:name="TBL-2-1"/>
-      <w:bookmarkStart w:id="581" w:name="TBL-2-1g"/>
-      <w:bookmarkStart w:id="582" w:name="TBL-2-3"/>
-      <w:bookmarkStart w:id="583" w:name="TBL-2-2"/>
-      <w:bookmarkStart w:id="584" w:name="x1-8001r2"/>
+      <w:bookmarkStart w:id="579" w:name="x1-8001r2"/>
+      <w:bookmarkStart w:id="580" w:name="TBL-2-2"/>
+      <w:bookmarkStart w:id="581" w:name="TBL-2-3"/>
+      <w:bookmarkStart w:id="582" w:name="TBL-2-1g"/>
+      <w:bookmarkStart w:id="583" w:name="TBL-2-1"/>
+      <w:bookmarkStart w:id="584" w:name="TBL-2-4"/>
       <w:bookmarkStart w:id="585" w:name="TBL-2"/>
-      <w:bookmarkStart w:id="586" w:name="TBL-2-4"/>
-      <w:bookmarkStart w:id="587" w:name="TBL-2-1"/>
-      <w:bookmarkStart w:id="588" w:name="TBL-2-1g"/>
+      <w:bookmarkStart w:id="586" w:name="x1-8001r2"/>
+      <w:bookmarkStart w:id="587" w:name="TBL-2-2"/>
+      <w:bookmarkStart w:id="588" w:name="TBL-2-3"/>
       <w:bookmarkEnd w:id="582"/>
       <w:bookmarkEnd w:id="583"/>
       <w:bookmarkEnd w:id="584"/>
@@ -17846,8 +17926,8 @@
               </w:rPr>
               <w:t>Cophenetic correlation</w:t>
             </w:r>
-            <w:bookmarkStart w:id="591" w:name="TBL-2-2-1"/>
-            <w:bookmarkStart w:id="592" w:name="TBL-2-2-"/>
+            <w:bookmarkStart w:id="591" w:name="TBL-2-2-"/>
+            <w:bookmarkStart w:id="592" w:name="TBL-2-2-1"/>
             <w:bookmarkEnd w:id="591"/>
             <w:bookmarkEnd w:id="592"/>
           </w:p>
@@ -18098,8 +18178,8 @@
               </w:rPr>
               <w:t xml:space="preserve">6.8e-165 </w:t>
             </w:r>
-            <w:bookmarkStart w:id="601" w:name="TBL-2-4-"/>
-            <w:bookmarkStart w:id="602" w:name="TBL-2-4-1"/>
+            <w:bookmarkStart w:id="601" w:name="TBL-2-4-1"/>
+            <w:bookmarkStart w:id="602" w:name="TBL-2-4-"/>
             <w:bookmarkEnd w:id="601"/>
             <w:bookmarkEnd w:id="602"/>
           </w:p>
@@ -18231,8 +18311,8 @@
               </w:rPr>
               <w:t xml:space="preserve">1.4e-235 </w:t>
             </w:r>
-            <w:bookmarkStart w:id="606" w:name="TBL-2-5-"/>
-            <w:bookmarkStart w:id="607" w:name="TBL-2-5-1"/>
+            <w:bookmarkStart w:id="606" w:name="TBL-2-5-1"/>
+            <w:bookmarkStart w:id="607" w:name="TBL-2-5-"/>
             <w:bookmarkEnd w:id="606"/>
             <w:bookmarkEnd w:id="607"/>
           </w:p>
@@ -18364,8 +18444,8 @@
               </w:rPr>
               <w:t xml:space="preserve">&lt;1.0e-300 </w:t>
             </w:r>
-            <w:bookmarkStart w:id="611" w:name="TBL-2-6-"/>
-            <w:bookmarkStart w:id="612" w:name="TBL-2-6-1"/>
+            <w:bookmarkStart w:id="611" w:name="TBL-2-6-1"/>
+            <w:bookmarkStart w:id="612" w:name="TBL-2-6-"/>
             <w:bookmarkEnd w:id="611"/>
             <w:bookmarkEnd w:id="612"/>
           </w:p>
@@ -18497,8 +18577,8 @@
               </w:rPr>
               <w:t xml:space="preserve">2.4e-194 </w:t>
             </w:r>
-            <w:bookmarkStart w:id="616" w:name="TBL-2-7-1"/>
-            <w:bookmarkStart w:id="617" w:name="TBL-2-7-"/>
+            <w:bookmarkStart w:id="616" w:name="TBL-2-7-"/>
+            <w:bookmarkStart w:id="617" w:name="TBL-2-7-1"/>
             <w:bookmarkEnd w:id="616"/>
             <w:bookmarkEnd w:id="617"/>
           </w:p>
@@ -18630,8 +18710,8 @@
               </w:rPr>
               <w:t xml:space="preserve">7.3e-119 </w:t>
             </w:r>
-            <w:bookmarkStart w:id="621" w:name="TBL-2-8-"/>
-            <w:bookmarkStart w:id="622" w:name="TBL-2-8-1"/>
+            <w:bookmarkStart w:id="621" w:name="TBL-2-8-1"/>
+            <w:bookmarkStart w:id="622" w:name="TBL-2-8-"/>
             <w:bookmarkEnd w:id="621"/>
             <w:bookmarkEnd w:id="622"/>
           </w:p>
@@ -18763,8 +18843,8 @@
               </w:rPr>
               <w:t xml:space="preserve">2.5e-214 </w:t>
             </w:r>
-            <w:bookmarkStart w:id="626" w:name="TBL-2-9-"/>
-            <w:bookmarkStart w:id="627" w:name="TBL-2-9-1"/>
+            <w:bookmarkStart w:id="626" w:name="TBL-2-9-1"/>
+            <w:bookmarkStart w:id="627" w:name="TBL-2-9-"/>
             <w:bookmarkEnd w:id="626"/>
             <w:bookmarkEnd w:id="627"/>
           </w:p>
@@ -18896,8 +18976,8 @@
               </w:rPr>
               <w:t xml:space="preserve">&lt;1.0e-300 </w:t>
             </w:r>
-            <w:bookmarkStart w:id="631" w:name="TBL-2-10-1"/>
-            <w:bookmarkStart w:id="632" w:name="TBL-2-10-"/>
+            <w:bookmarkStart w:id="631" w:name="TBL-2-10-"/>
+            <w:bookmarkStart w:id="632" w:name="TBL-2-10-1"/>
             <w:bookmarkEnd w:id="631"/>
             <w:bookmarkEnd w:id="632"/>
           </w:p>
@@ -19029,8 +19109,8 @@
               </w:rPr>
               <w:t xml:space="preserve">&lt;1.0e-300 </w:t>
             </w:r>
-            <w:bookmarkStart w:id="636" w:name="TBL-2-11-1"/>
-            <w:bookmarkStart w:id="637" w:name="TBL-2-11-"/>
+            <w:bookmarkStart w:id="636" w:name="TBL-2-11-"/>
+            <w:bookmarkStart w:id="637" w:name="TBL-2-11-1"/>
             <w:bookmarkEnd w:id="636"/>
             <w:bookmarkEnd w:id="637"/>
           </w:p>
@@ -19162,8 +19242,8 @@
               </w:rPr>
               <w:t xml:space="preserve">&lt;1.0e-300 </w:t>
             </w:r>
-            <w:bookmarkStart w:id="641" w:name="TBL-2-12-1"/>
-            <w:bookmarkStart w:id="642" w:name="TBL-2-12-"/>
+            <w:bookmarkStart w:id="641" w:name="TBL-2-12-"/>
+            <w:bookmarkStart w:id="642" w:name="TBL-2-12-1"/>
             <w:bookmarkEnd w:id="641"/>
             <w:bookmarkEnd w:id="642"/>
           </w:p>
@@ -19295,8 +19375,8 @@
               </w:rPr>
               <w:t xml:space="preserve">&lt;1.0e-300 </w:t>
             </w:r>
-            <w:bookmarkStart w:id="646" w:name="TBL-2-13-1"/>
-            <w:bookmarkStart w:id="647" w:name="TBL-2-13-"/>
+            <w:bookmarkStart w:id="646" w:name="TBL-2-13-"/>
+            <w:bookmarkStart w:id="647" w:name="TBL-2-13-1"/>
             <w:bookmarkEnd w:id="646"/>
             <w:bookmarkEnd w:id="647"/>
           </w:p>
@@ -19428,8 +19508,8 @@
               </w:rPr>
               <w:t xml:space="preserve">&lt;1.0e-300 </w:t>
             </w:r>
-            <w:bookmarkStart w:id="651" w:name="TBL-2-14-1"/>
-            <w:bookmarkStart w:id="652" w:name="TBL-2-14-"/>
+            <w:bookmarkStart w:id="651" w:name="TBL-2-14-"/>
+            <w:bookmarkStart w:id="652" w:name="TBL-2-14-1"/>
             <w:bookmarkEnd w:id="651"/>
             <w:bookmarkEnd w:id="652"/>
           </w:p>
@@ -19561,8 +19641,8 @@
               </w:rPr>
               <w:t xml:space="preserve">&lt;1.0e-300 </w:t>
             </w:r>
-            <w:bookmarkStart w:id="656" w:name="TBL-2-15-"/>
-            <w:bookmarkStart w:id="657" w:name="TBL-2-15-1"/>
+            <w:bookmarkStart w:id="656" w:name="TBL-2-15-1"/>
+            <w:bookmarkStart w:id="657" w:name="TBL-2-15-"/>
             <w:bookmarkEnd w:id="656"/>
             <w:bookmarkEnd w:id="657"/>
           </w:p>
@@ -19694,8 +19774,8 @@
               </w:rPr>
               <w:t xml:space="preserve">&lt;1.0e-300 </w:t>
             </w:r>
-            <w:bookmarkStart w:id="661" w:name="TBL-2-16-1"/>
-            <w:bookmarkStart w:id="662" w:name="TBL-2-16-"/>
+            <w:bookmarkStart w:id="661" w:name="TBL-2-16-"/>
+            <w:bookmarkStart w:id="662" w:name="TBL-2-16-1"/>
             <w:bookmarkEnd w:id="661"/>
             <w:bookmarkEnd w:id="662"/>
           </w:p>
@@ -19980,16 +20060,16 @@
           <w:szCs w:val="4"/>
         </w:rPr>
       </w:r>
-      <w:bookmarkStart w:id="668" w:name="TBL-3"/>
-      <w:bookmarkStart w:id="669" w:name="TBL-3-2"/>
+      <w:bookmarkStart w:id="668" w:name="x1-8003r3"/>
+      <w:bookmarkStart w:id="669" w:name="TBL-3-1g"/>
       <w:bookmarkStart w:id="670" w:name="TBL-3-1"/>
-      <w:bookmarkStart w:id="671" w:name="TBL-3-1g"/>
-      <w:bookmarkStart w:id="672" w:name="x1-8003r3"/>
-      <w:bookmarkStart w:id="673" w:name="TBL-3"/>
-      <w:bookmarkStart w:id="674" w:name="TBL-3-2"/>
+      <w:bookmarkStart w:id="671" w:name="TBL-3-2"/>
+      <w:bookmarkStart w:id="672" w:name="TBL-3"/>
+      <w:bookmarkStart w:id="673" w:name="x1-8003r3"/>
+      <w:bookmarkStart w:id="674" w:name="TBL-3-1g"/>
       <w:bookmarkStart w:id="675" w:name="TBL-3-1"/>
-      <w:bookmarkStart w:id="676" w:name="TBL-3-1g"/>
-      <w:bookmarkStart w:id="677" w:name="x1-8003r3"/>
+      <w:bookmarkStart w:id="676" w:name="TBL-3-2"/>
+      <w:bookmarkStart w:id="677" w:name="TBL-3"/>
       <w:bookmarkEnd w:id="673"/>
       <w:bookmarkEnd w:id="674"/>
       <w:bookmarkEnd w:id="675"/>
@@ -20136,8 +20216,8 @@
               </w:rPr>
               <w:t xml:space="preserve">4.2e-56 </w:t>
             </w:r>
-            <w:bookmarkStart w:id="680" w:name="TBL-3-3-1"/>
-            <w:bookmarkStart w:id="681" w:name="TBL-3-3-"/>
+            <w:bookmarkStart w:id="680" w:name="TBL-3-3-"/>
+            <w:bookmarkStart w:id="681" w:name="TBL-3-3-1"/>
             <w:bookmarkEnd w:id="680"/>
             <w:bookmarkEnd w:id="681"/>
           </w:p>
@@ -20205,8 +20285,8 @@
               </w:rPr>
               <w:t xml:space="preserve">7.6e-107 </w:t>
             </w:r>
-            <w:bookmarkStart w:id="683" w:name="TBL-3-4-"/>
-            <w:bookmarkStart w:id="684" w:name="TBL-3-4-1"/>
+            <w:bookmarkStart w:id="683" w:name="TBL-3-4-1"/>
+            <w:bookmarkStart w:id="684" w:name="TBL-3-4-"/>
             <w:bookmarkEnd w:id="683"/>
             <w:bookmarkEnd w:id="684"/>
           </w:p>
@@ -20274,8 +20354,8 @@
               </w:rPr>
               <w:t xml:space="preserve">2.2e-40 </w:t>
             </w:r>
-            <w:bookmarkStart w:id="686" w:name="TBL-3-5-1"/>
-            <w:bookmarkStart w:id="687" w:name="TBL-3-5-"/>
+            <w:bookmarkStart w:id="686" w:name="TBL-3-5-"/>
+            <w:bookmarkStart w:id="687" w:name="TBL-3-5-1"/>
             <w:bookmarkEnd w:id="686"/>
             <w:bookmarkEnd w:id="687"/>
           </w:p>
@@ -20344,10 +20424,10 @@
                 <w:szCs w:val="4"/>
               </w:rPr>
             </w:r>
-            <w:bookmarkStart w:id="689" w:name="TBL-3-6-1"/>
-            <w:bookmarkStart w:id="690" w:name="TBL-3-6-"/>
-            <w:bookmarkStart w:id="691" w:name="TBL-3-6-1"/>
-            <w:bookmarkStart w:id="692" w:name="TBL-3-6-"/>
+            <w:bookmarkStart w:id="689" w:name="TBL-3-6-"/>
+            <w:bookmarkStart w:id="690" w:name="TBL-3-6-1"/>
+            <w:bookmarkStart w:id="691" w:name="TBL-3-6-"/>
+            <w:bookmarkStart w:id="692" w:name="TBL-3-6-1"/>
             <w:bookmarkEnd w:id="691"/>
             <w:bookmarkEnd w:id="692"/>
           </w:p>
@@ -20422,8 +20502,8 @@
               </w:rPr>
               <w:t xml:space="preserve">3.1e-11 </w:t>
             </w:r>
-            <w:bookmarkStart w:id="694" w:name="TBL-3-7-1"/>
-            <w:bookmarkStart w:id="695" w:name="TBL-3-7-"/>
+            <w:bookmarkStart w:id="694" w:name="TBL-3-7-"/>
+            <w:bookmarkStart w:id="695" w:name="TBL-3-7-1"/>
             <w:bookmarkEnd w:id="694"/>
             <w:bookmarkEnd w:id="695"/>
           </w:p>
@@ -20498,8 +20578,8 @@
               </w:rPr>
               <w:t xml:space="preserve">ns (1.00) </w:t>
             </w:r>
-            <w:bookmarkStart w:id="697" w:name="TBL-3-8-1"/>
-            <w:bookmarkStart w:id="698" w:name="TBL-3-8-"/>
+            <w:bookmarkStart w:id="697" w:name="TBL-3-8-"/>
+            <w:bookmarkStart w:id="698" w:name="TBL-3-8-1"/>
             <w:bookmarkEnd w:id="697"/>
             <w:bookmarkEnd w:id="698"/>
           </w:p>
@@ -20568,10 +20648,10 @@
                 <w:szCs w:val="4"/>
               </w:rPr>
             </w:r>
-            <w:bookmarkStart w:id="700" w:name="TBL-3-9-1"/>
-            <w:bookmarkStart w:id="701" w:name="TBL-3-9-"/>
-            <w:bookmarkStart w:id="702" w:name="TBL-3-9-1"/>
-            <w:bookmarkStart w:id="703" w:name="TBL-3-9-"/>
+            <w:bookmarkStart w:id="700" w:name="TBL-3-9-"/>
+            <w:bookmarkStart w:id="701" w:name="TBL-3-9-1"/>
+            <w:bookmarkStart w:id="702" w:name="TBL-3-9-"/>
+            <w:bookmarkStart w:id="703" w:name="TBL-3-9-1"/>
             <w:bookmarkEnd w:id="702"/>
             <w:bookmarkEnd w:id="703"/>
           </w:p>
@@ -20646,8 +20726,8 @@
               </w:rPr>
               <w:t xml:space="preserve">3.4e-02 </w:t>
             </w:r>
-            <w:bookmarkStart w:id="705" w:name="TBL-3-10-1"/>
-            <w:bookmarkStart w:id="706" w:name="TBL-3-10-"/>
+            <w:bookmarkStart w:id="705" w:name="TBL-3-10-"/>
+            <w:bookmarkStart w:id="706" w:name="TBL-3-10-1"/>
             <w:bookmarkEnd w:id="705"/>
             <w:bookmarkEnd w:id="706"/>
           </w:p>
@@ -20896,8 +20976,8 @@
         <w:spacing w:lineRule="auto" w:line="360"/>
         <w:rPr/>
       </w:pPr>
-      <w:bookmarkStart w:id="711" w:name="Q1-1-18"/>
-      <w:bookmarkStart w:id="712" w:name="x1-9000doc"/>
+      <w:bookmarkStart w:id="711" w:name="x1-9000doc"/>
+      <w:bookmarkStart w:id="712" w:name="Q1-1-18"/>
       <w:bookmarkEnd w:id="711"/>
       <w:bookmarkEnd w:id="712"/>
       <w:r>
@@ -21288,7 +21368,19 @@
         <w:rPr>
           <w:rFonts w:ascii="Times New Roman" w:hAnsi="Times New Roman"/>
         </w:rPr>
-        <w:t xml:space="preserve">arm of Chromosome 8 only 2–3Kbp beyond the annotated boundary in all datasets; the candidate reads on the </w:t>
+        <w:t xml:space="preserve">arm of Chromosome 8 only 2–3 </w:t>
+      </w:r>
+      <w:r>
+        <w:rPr>
+          <w:rFonts w:ascii="Times New Roman" w:hAnsi="Times New Roman"/>
+        </w:rPr>
+        <w:t>k</w:t>
+      </w:r>
+      <w:r>
+        <w:rPr>
+          <w:rFonts w:ascii="Times New Roman" w:hAnsi="Times New Roman"/>
+        </w:rPr>
+        <w:t xml:space="preserve">bp beyond the annotated boundary in all datasets; the candidate reads on the </w:t>
       </w:r>
       <w:r>
         <w:rPr>
@@ -21382,10 +21474,34 @@
         <w:t xml:space="preserve">) that the existing assemblies do not provide completely accurate subtelomeric annotations, and suggests that methods described herein could help to resolve these areas of reference genomes. </w:t>
         <w:br/>
         <w:br/>
-        <w:t xml:space="preserve">We observed PacBio CCS reads reaching up to 16 Kbp beyond the known regions of the genome, and resolving the underlying sequence with fidelity, as measured both by the entropy of motif assignment and by pairwise Levenshtein distances between the reads belonging to the same chromosomal arms. While short reads also provided support for non-canonical motifs, the overlap between the short and the long reads was substantial, but not complete, which can be explained by the necessary bias towards the canonical motif during the selection of short reads. Therefore, telomeric regions with higher content of non-canonical repeats are less likely to be identified through the use of short reads, and so, long reads appear to be more suitable for this purpose as well. </w:t>
+        <w:t xml:space="preserve">We observed PacBio CCS reads reaching up to 16 </w:t>
+      </w:r>
+      <w:r>
+        <w:rPr>
+          <w:rFonts w:ascii="Times New Roman" w:hAnsi="Times New Roman"/>
+        </w:rPr>
+        <w:t>k</w:t>
+      </w:r>
+      <w:r>
+        <w:rPr>
+          <w:rFonts w:ascii="Times New Roman" w:hAnsi="Times New Roman"/>
+        </w:rPr>
+        <w:t xml:space="preserve">bp beyond the known regions of the genome, and resolving the underlying sequence with fidelity, as measured both by the entropy of motif assignment and by pairwise Levenshtein distances between the reads belonging to the same chromosomal arms. While short reads also provided support for non-canonical motifs, the overlap between the short and the long reads was substantial, but not complete, which can be explained by the necessary bias towards the canonical motif during the selection of short reads. Therefore, telomeric regions with higher content of non-canonical repeats are less likely to be identified through the use of short reads, and so, long reads appear to be more suitable for this purpose as well. </w:t>
         <w:br/>
         <w:br/>
-        <w:t>The identified variations in long range contexts elucidate subject-specific, trio- and population-specific similarities of telomeric sequences, as well as a level of interpopulation similarity, and thus provide a new means of haplotype mapping and reveal the existence and motif composition of haplotype spectra on a multi-Kbp scale. Interpopulation similarity, as well as paternal inheritance of variation, provided evidence that the observed haplotypes could not be attributed to per-dataset batch effects. The lengths of PacBio CCS reads allowed resolution of uniquely mapping reads only on 23 chromosomal arms, and coverage of different arms was uneven. As such, numbers of captured telomeric reads and levels of observed similarity varied from subject to subject; in particular, maternal inheritance of haplotypes could not be determined, in contrast to statistically significant paternal inheritance. This calls for more sequencing experiments aimed to reconstruct the full picture of this variation. Clustering on a per-subject basis concealed interpopulation similarity, but underscored intra-subject variation (</w:t>
+        <w:t>The identified variations in long range contexts elucidate subject-specific, trio- and population-specific similarities of telomeric sequences, as well as a level of interpopulation similarity, and thus provide a new means of haplotype mapping and reveal the existence and motif composition of haplotype spectra on a multi-</w:t>
+      </w:r>
+      <w:r>
+        <w:rPr>
+          <w:rFonts w:ascii="Times New Roman" w:hAnsi="Times New Roman"/>
+        </w:rPr>
+        <w:t>k</w:t>
+      </w:r>
+      <w:r>
+        <w:rPr>
+          <w:rFonts w:ascii="Times New Roman" w:hAnsi="Times New Roman"/>
+        </w:rPr>
+        <w:t>bp scale. Interpopulation similarity, as well as paternal inheritance of variation, provided evidence that the observed haplotypes could not be attributed to per-dataset batch effects. The lengths of PacBio CCS reads allowed resolution of uniquely mapping reads only on 23 chromosomal arms, and coverage of different arms was uneven. As such, numbers of captured telomeric reads and levels of observed similarity varied from subject to subject; in particular, maternal inheritance of haplotypes could not be determined, in contrast to statistically significant paternal inheritance. This calls for more sequencing experiments aimed to reconstruct the full picture of this variation. Clustering on a per-subject basis concealed interpopulation similarity, but underscored intra-subject variation (</w:t>
       </w:r>
       <w:r>
         <w:rPr>
@@ -21439,9 +21555,9 @@
           <w:rFonts w:ascii="Times New Roman" w:hAnsi="Times New Roman"/>
         </w:rPr>
       </w:pPr>
-      <w:bookmarkStart w:id="715" w:name="x1-10000doc"/>
+      <w:bookmarkStart w:id="715" w:name="Q1-1-20"/>
       <w:bookmarkStart w:id="716" w:name="x1-11000"/>
-      <w:bookmarkStart w:id="717" w:name="Q1-1-20"/>
+      <w:bookmarkStart w:id="717" w:name="x1-10000doc"/>
       <w:bookmarkEnd w:id="715"/>
       <w:bookmarkEnd w:id="716"/>
       <w:bookmarkEnd w:id="717"/>
@@ -22163,7 +22279,19 @@
         <w:rPr>
           <w:rFonts w:ascii="Times New Roman" w:hAnsi="Times New Roman"/>
         </w:rPr>
-        <w:t xml:space="preserve">, allowing secondary mappings, and selected reads that mapped to either end of either chromosome, having an at least 500 bp portion of their sequence mapped to the reference contig and a portion extending beyond the reference (soft- or hard-clipped in the alignment file). As each of such reads can map to multiple subtelomeres due to paralogy, we considered such multiple mappings and only retained the reads that mapped to a unique subtelomere; furthermore, out of these candidates, we only selected the ones overlapping the subtelomere and the telomere by at least 3Kbp. Sequences past the </w:t>
+        <w:t xml:space="preserve">, allowing secondary mappings, and selected reads that mapped to either end of either chromosome, having an at least 500 bp portion of their sequence mapped to the reference contig and a portion extending beyond the reference (soft- or hard-clipped in the alignment file). As each of such reads can map to multiple subtelomeres due to paralogy, we considered such multiple mappings and only retained the reads that mapped to a unique subtelomere; furthermore, out of these candidates, we only selected the ones overlapping the subtelomere and the telomere by at least 3 </w:t>
+      </w:r>
+      <w:r>
+        <w:rPr>
+          <w:rFonts w:ascii="Times New Roman" w:hAnsi="Times New Roman"/>
+        </w:rPr>
+        <w:t>k</w:t>
+      </w:r>
+      <w:r>
+        <w:rPr>
+          <w:rFonts w:ascii="Times New Roman" w:hAnsi="Times New Roman"/>
+        </w:rPr>
+        <w:t xml:space="preserve">bp. Sequences past the </w:t>
       </w:r>
       <w:r>
         <w:rPr>
@@ -23129,7 +23257,19 @@
         <w:rPr>
           <w:rFonts w:ascii="Times New Roman" w:hAnsi="Times New Roman"/>
         </w:rPr>
-        <w:t xml:space="preserve">1], with 0 describing perfect agreement and 1 describing maximum randomness. As coverage of windows drops off towards the distal end of the alignment, lower covered windows have less chance to produce entropy; we calculated percentiles of entropy as weighted by coverage minus one (thus prioritizing higher covered windows, and removing windows with the coverage of one and no entropy from the calculation). For motif visualization, we performed 1000 rounds of bootstrap of the calculated density values, this time in 100 bp rolling windows to accommodate the scale of multi-Kbp plots, and selected the lower and the upper bounds of the 95% confidence interval of bootstrap. </w:t>
+        <w:t>1], with 0 describing perfect agreement and 1 describing maximum randomness. As coverage of windows drops off towards the distal end of the alignment, lower covered windows have less chance to produce entropy; we calculated percentiles of entropy as weighted by coverage minus one (thus prioritizing higher covered windows, and removing windows with the coverage of one and no entropy from the calculation). For motif visualization, we performed 1000 rounds of bootstrap of the calculated density values, this time in 100 bp rolling windows to accommodate the scale of multi-</w:t>
+      </w:r>
+      <w:r>
+        <w:rPr>
+          <w:rFonts w:ascii="Times New Roman" w:hAnsi="Times New Roman"/>
+        </w:rPr>
+        <w:t>k</w:t>
+      </w:r>
+      <w:r>
+        <w:rPr>
+          <w:rFonts w:ascii="Times New Roman" w:hAnsi="Times New Roman"/>
+        </w:rPr>
+        <w:t xml:space="preserve">bp plots, and selected the lower and the upper bounds of the 95% confidence interval of bootstrap. </w:t>
       </w:r>
     </w:p>
     <w:p>
@@ -23530,10 +23670,10 @@
           <w:rFonts w:ascii="Times New Roman" w:hAnsi="Times New Roman"/>
         </w:rPr>
       </w:pPr>
-      <w:bookmarkStart w:id="743" w:name="page.33"/>
-      <w:bookmarkStart w:id="744" w:name="X0-"/>
-      <w:bookmarkStart w:id="745" w:name="Q1-1-42"/>
-      <w:bookmarkStart w:id="746" w:name="bib-1"/>
+      <w:bookmarkStart w:id="743" w:name="bib-1"/>
+      <w:bookmarkStart w:id="744" w:name="Q1-1-42"/>
+      <w:bookmarkStart w:id="745" w:name="X0-"/>
+      <w:bookmarkStart w:id="746" w:name="page.33"/>
       <w:bookmarkEnd w:id="743"/>
       <w:bookmarkEnd w:id="744"/>
       <w:bookmarkEnd w:id="745"/>
@@ -26168,7 +26308,7 @@
     <w:pPr>
       <w:widowControl w:val="false"/>
       <w:suppressAutoHyphens w:val="true"/>
-      <w:overflowPunct w:val="true"/>
+      <w:overflowPunct w:val="false"/>
       <w:bidi w:val="0"/>
       <w:spacing w:before="0" w:after="0"/>
       <w:jc w:val="left"/>

</xml_diff>

<commit_message>
Point to Fig. 2A and Fig. 2B from text
</commit_message>
<xml_diff>
--- a/assets/paper/manuscript/haplotype-diversity-and-sequence-heterogeneity-of-human-telomeres.docx
+++ b/assets/paper/manuscript/haplotype-diversity-and-sequence-heterogeneity-of-human-telomeres.docx
@@ -1146,8 +1146,8 @@
           <w:rFonts w:ascii="Times New Roman" w:hAnsi="Times New Roman"/>
         </w:rPr>
       </w:pPr>
-      <w:bookmarkStart w:id="8" w:name="Q1-1-8"/>
-      <w:bookmarkStart w:id="9" w:name="x1-5000"/>
+      <w:bookmarkStart w:id="8" w:name="x1-5000"/>
+      <w:bookmarkStart w:id="9" w:name="Q1-1-8"/>
       <w:bookmarkEnd w:id="8"/>
       <w:bookmarkEnd w:id="9"/>
       <w:r>
@@ -1775,6 +1775,20 @@
       <w:r>
         <w:rPr>
           <w:rFonts w:ascii="Times New Roman" w:hAnsi="Times New Roman"/>
+          <w:i/>
+          <w:iCs/>
+        </w:rPr>
+        <w:t>p</w:t>
+      </w:r>
+      <w:r>
+        <w:rPr>
+          <w:rFonts w:ascii="Times New Roman" w:hAnsi="Times New Roman"/>
+        </w:rPr>
+        <w:t xml:space="preserve"> arms: </w:t>
+      </w:r>
+      <w:r>
+        <w:rPr>
+          <w:rFonts w:ascii="Times New Roman" w:hAnsi="Times New Roman"/>
           <w:b/>
           <w:bCs/>
         </w:rPr>
@@ -1793,8 +1807,66 @@
       <w:r>
         <w:rPr>
           <w:rFonts w:ascii="Times New Roman" w:hAnsi="Times New Roman"/>
-        </w:rPr>
-        <w:t>), as it provided the deepest coverage among the assessed datasets (</w:t>
+          <w:b/>
+        </w:rPr>
+        <w:t>A</w:t>
+      </w:r>
+      <w:r>
+        <w:rPr>
+          <w:rFonts w:ascii="Times New Roman" w:hAnsi="Times New Roman"/>
+        </w:rPr>
+        <w:t xml:space="preserve">; </w:t>
+      </w:r>
+      <w:r>
+        <w:rPr>
+          <w:rFonts w:ascii="Times New Roman" w:hAnsi="Times New Roman"/>
+          <w:i/>
+          <w:iCs/>
+        </w:rPr>
+        <w:t>q</w:t>
+      </w:r>
+      <w:r>
+        <w:rPr>
+          <w:rFonts w:ascii="Times New Roman" w:hAnsi="Times New Roman"/>
+        </w:rPr>
+        <w:t xml:space="preserve"> arms: </w:t>
+      </w:r>
+      <w:r>
+        <w:rPr>
+          <w:rFonts w:ascii="Times New Roman" w:hAnsi="Times New Roman"/>
+          <w:b/>
+          <w:bCs/>
+        </w:rPr>
+        <w:t xml:space="preserve">Figure </w:t>
+      </w:r>
+      <w:hyperlink w:anchor="x1-6003r2">
+        <w:r>
+          <w:rPr>
+            <w:rStyle w:val="InternetLink"/>
+            <w:rFonts w:ascii="Times New Roman" w:hAnsi="Times New Roman"/>
+            <w:b/>
+          </w:rPr>
+          <w:t>2</w:t>
+        </w:r>
+      </w:hyperlink>
+      <w:r>
+        <w:rPr>
+          <w:rFonts w:ascii="Times New Roman" w:hAnsi="Times New Roman"/>
+          <w:b/>
+        </w:rPr>
+        <w:t>B</w:t>
+      </w:r>
+      <w:r>
+        <w:rPr>
+          <w:rFonts w:ascii="Times New Roman" w:hAnsi="Times New Roman"/>
+        </w:rPr>
+        <w:t>)</w:t>
+      </w:r>
+      <w:r>
+        <w:rPr>
+          <w:rFonts w:ascii="Times New Roman" w:hAnsi="Times New Roman"/>
+        </w:rPr>
+        <w:t>, as it provided the deepest coverage among the assessed datasets (</w:t>
       </w:r>
       <w:r>
         <w:rPr>
@@ -1893,46 +1965,46 @@
           <w:szCs w:val="4"/>
         </w:rPr>
       </w:r>
-      <w:bookmarkStart w:id="16" w:name="TBL-1-10"/>
-      <w:bookmarkStart w:id="17" w:name="TBL-1-17"/>
-      <w:bookmarkStart w:id="18" w:name="TBL-1-12"/>
-      <w:bookmarkStart w:id="19" w:name="TBL-1-14"/>
-      <w:bookmarkStart w:id="20" w:name="TBL-1-15"/>
-      <w:bookmarkStart w:id="21" w:name="TBL-1-8"/>
-      <w:bookmarkStart w:id="22" w:name="TBL-1-9"/>
-      <w:bookmarkStart w:id="23" w:name="TBL-1-16"/>
-      <w:bookmarkStart w:id="24" w:name="TBL-1-13"/>
-      <w:bookmarkStart w:id="25" w:name="TBL-1-11"/>
-      <w:bookmarkStart w:id="26" w:name="TBL-1-2"/>
-      <w:bookmarkStart w:id="27" w:name="TBL-1-4"/>
-      <w:bookmarkStart w:id="28" w:name="TBL-1-6"/>
-      <w:bookmarkStart w:id="29" w:name="TBL-1"/>
-      <w:bookmarkStart w:id="30" w:name="x1-6001r1"/>
-      <w:bookmarkStart w:id="31" w:name="TBL-1-5"/>
-      <w:bookmarkStart w:id="32" w:name="TBL-1-3"/>
-      <w:bookmarkStart w:id="33" w:name="TBL-1-7"/>
-      <w:bookmarkStart w:id="34" w:name="TBL-1-1g"/>
-      <w:bookmarkStart w:id="35" w:name="TBL-1-1"/>
-      <w:bookmarkStart w:id="36" w:name="TBL-1-10"/>
-      <w:bookmarkStart w:id="37" w:name="TBL-1-17"/>
-      <w:bookmarkStart w:id="38" w:name="TBL-1-12"/>
-      <w:bookmarkStart w:id="39" w:name="TBL-1-14"/>
-      <w:bookmarkStart w:id="40" w:name="TBL-1-15"/>
-      <w:bookmarkStart w:id="41" w:name="TBL-1-8"/>
-      <w:bookmarkStart w:id="42" w:name="TBL-1-9"/>
-      <w:bookmarkStart w:id="43" w:name="TBL-1-16"/>
-      <w:bookmarkStart w:id="44" w:name="TBL-1-13"/>
-      <w:bookmarkStart w:id="45" w:name="TBL-1-11"/>
-      <w:bookmarkStart w:id="46" w:name="TBL-1-2"/>
-      <w:bookmarkStart w:id="47" w:name="TBL-1-4"/>
-      <w:bookmarkStart w:id="48" w:name="TBL-1-6"/>
-      <w:bookmarkStart w:id="49" w:name="TBL-1"/>
-      <w:bookmarkStart w:id="50" w:name="x1-6001r1"/>
-      <w:bookmarkStart w:id="51" w:name="TBL-1-5"/>
-      <w:bookmarkStart w:id="52" w:name="TBL-1-3"/>
-      <w:bookmarkStart w:id="53" w:name="TBL-1-7"/>
-      <w:bookmarkStart w:id="54" w:name="TBL-1-1g"/>
-      <w:bookmarkStart w:id="55" w:name="TBL-1-1"/>
+      <w:bookmarkStart w:id="16" w:name="TBL-1-1"/>
+      <w:bookmarkStart w:id="17" w:name="TBL-1-1g"/>
+      <w:bookmarkStart w:id="18" w:name="TBL-1-7"/>
+      <w:bookmarkStart w:id="19" w:name="TBL-1-3"/>
+      <w:bookmarkStart w:id="20" w:name="TBL-1-5"/>
+      <w:bookmarkStart w:id="21" w:name="x1-6001r1"/>
+      <w:bookmarkStart w:id="22" w:name="TBL-1"/>
+      <w:bookmarkStart w:id="23" w:name="TBL-1-6"/>
+      <w:bookmarkStart w:id="24" w:name="TBL-1-4"/>
+      <w:bookmarkStart w:id="25" w:name="TBL-1-2"/>
+      <w:bookmarkStart w:id="26" w:name="TBL-1-11"/>
+      <w:bookmarkStart w:id="27" w:name="TBL-1-13"/>
+      <w:bookmarkStart w:id="28" w:name="TBL-1-16"/>
+      <w:bookmarkStart w:id="29" w:name="TBL-1-9"/>
+      <w:bookmarkStart w:id="30" w:name="TBL-1-8"/>
+      <w:bookmarkStart w:id="31" w:name="TBL-1-15"/>
+      <w:bookmarkStart w:id="32" w:name="TBL-1-14"/>
+      <w:bookmarkStart w:id="33" w:name="TBL-1-12"/>
+      <w:bookmarkStart w:id="34" w:name="TBL-1-17"/>
+      <w:bookmarkStart w:id="35" w:name="TBL-1-10"/>
+      <w:bookmarkStart w:id="36" w:name="TBL-1-1"/>
+      <w:bookmarkStart w:id="37" w:name="TBL-1-1g"/>
+      <w:bookmarkStart w:id="38" w:name="TBL-1-7"/>
+      <w:bookmarkStart w:id="39" w:name="TBL-1-3"/>
+      <w:bookmarkStart w:id="40" w:name="TBL-1-5"/>
+      <w:bookmarkStart w:id="41" w:name="x1-6001r1"/>
+      <w:bookmarkStart w:id="42" w:name="TBL-1"/>
+      <w:bookmarkStart w:id="43" w:name="TBL-1-6"/>
+      <w:bookmarkStart w:id="44" w:name="TBL-1-4"/>
+      <w:bookmarkStart w:id="45" w:name="TBL-1-2"/>
+      <w:bookmarkStart w:id="46" w:name="TBL-1-11"/>
+      <w:bookmarkStart w:id="47" w:name="TBL-1-13"/>
+      <w:bookmarkStart w:id="48" w:name="TBL-1-16"/>
+      <w:bookmarkStart w:id="49" w:name="TBL-1-9"/>
+      <w:bookmarkStart w:id="50" w:name="TBL-1-8"/>
+      <w:bookmarkStart w:id="51" w:name="TBL-1-15"/>
+      <w:bookmarkStart w:id="52" w:name="TBL-1-14"/>
+      <w:bookmarkStart w:id="53" w:name="TBL-1-12"/>
+      <w:bookmarkStart w:id="54" w:name="TBL-1-17"/>
+      <w:bookmarkStart w:id="55" w:name="TBL-1-10"/>
       <w:bookmarkEnd w:id="36"/>
       <w:bookmarkEnd w:id="37"/>
       <w:bookmarkEnd w:id="38"/>
@@ -3208,8 +3280,8 @@
               </w:rPr>
               <w:t xml:space="preserve">9.33e-113 </w:t>
             </w:r>
-            <w:bookmarkStart w:id="90" w:name="TBL-1-4-1"/>
-            <w:bookmarkStart w:id="91" w:name="TBL-1-4-"/>
+            <w:bookmarkStart w:id="90" w:name="TBL-1-4-"/>
+            <w:bookmarkStart w:id="91" w:name="TBL-1-4-1"/>
             <w:bookmarkEnd w:id="90"/>
             <w:bookmarkEnd w:id="91"/>
           </w:p>
@@ -3759,8 +3831,8 @@
               </w:rPr>
               <w:t xml:space="preserve">6.41e-92 </w:t>
             </w:r>
-            <w:bookmarkStart w:id="109" w:name="TBL-1-5-1"/>
-            <w:bookmarkStart w:id="110" w:name="TBL-1-5-"/>
+            <w:bookmarkStart w:id="109" w:name="TBL-1-5-"/>
+            <w:bookmarkStart w:id="110" w:name="TBL-1-5-1"/>
             <w:bookmarkEnd w:id="109"/>
             <w:bookmarkEnd w:id="110"/>
           </w:p>
@@ -4310,8 +4382,8 @@
               </w:rPr>
               <w:t>8.55e-74</w:t>
             </w:r>
-            <w:bookmarkStart w:id="128" w:name="TBL-1-6-"/>
-            <w:bookmarkStart w:id="129" w:name="TBL-1-6-1"/>
+            <w:bookmarkStart w:id="128" w:name="TBL-1-6-1"/>
+            <w:bookmarkStart w:id="129" w:name="TBL-1-6-"/>
             <w:bookmarkEnd w:id="128"/>
             <w:bookmarkEnd w:id="129"/>
           </w:p>
@@ -4861,8 +4933,8 @@
               </w:rPr>
               <w:t xml:space="preserve">5.93e-83 </w:t>
             </w:r>
-            <w:bookmarkStart w:id="147" w:name="TBL-1-7-1"/>
-            <w:bookmarkStart w:id="148" w:name="TBL-1-7-"/>
+            <w:bookmarkStart w:id="147" w:name="TBL-1-7-"/>
+            <w:bookmarkStart w:id="148" w:name="TBL-1-7-1"/>
             <w:bookmarkEnd w:id="147"/>
             <w:bookmarkEnd w:id="148"/>
           </w:p>
@@ -5412,8 +5484,8 @@
               </w:rPr>
               <w:t>1.23e-67</w:t>
             </w:r>
-            <w:bookmarkStart w:id="166" w:name="TBL-1-8-"/>
-            <w:bookmarkStart w:id="167" w:name="TBL-1-8-1"/>
+            <w:bookmarkStart w:id="166" w:name="TBL-1-8-1"/>
+            <w:bookmarkStart w:id="167" w:name="TBL-1-8-"/>
             <w:bookmarkEnd w:id="166"/>
             <w:bookmarkEnd w:id="167"/>
           </w:p>
@@ -5963,8 +6035,8 @@
               </w:rPr>
               <w:t xml:space="preserve">1.36e-21 </w:t>
             </w:r>
-            <w:bookmarkStart w:id="185" w:name="TBL-1-9-1"/>
-            <w:bookmarkStart w:id="186" w:name="TBL-1-9-"/>
+            <w:bookmarkStart w:id="185" w:name="TBL-1-9-"/>
+            <w:bookmarkStart w:id="186" w:name="TBL-1-9-1"/>
             <w:bookmarkEnd w:id="185"/>
             <w:bookmarkEnd w:id="186"/>
           </w:p>
@@ -6514,8 +6586,8 @@
               </w:rPr>
               <w:t>2.72e-77</w:t>
             </w:r>
-            <w:bookmarkStart w:id="204" w:name="TBL-1-10-"/>
-            <w:bookmarkStart w:id="205" w:name="TBL-1-10-1"/>
+            <w:bookmarkStart w:id="204" w:name="TBL-1-10-1"/>
+            <w:bookmarkStart w:id="205" w:name="TBL-1-10-"/>
             <w:bookmarkEnd w:id="204"/>
             <w:bookmarkEnd w:id="205"/>
           </w:p>
@@ -7065,8 +7137,8 @@
               </w:rPr>
               <w:t xml:space="preserve">7.27e-65 </w:t>
             </w:r>
-            <w:bookmarkStart w:id="223" w:name="TBL-1-11-1"/>
-            <w:bookmarkStart w:id="224" w:name="TBL-1-11-"/>
+            <w:bookmarkStart w:id="223" w:name="TBL-1-11-"/>
+            <w:bookmarkStart w:id="224" w:name="TBL-1-11-1"/>
             <w:bookmarkEnd w:id="223"/>
             <w:bookmarkEnd w:id="224"/>
           </w:p>
@@ -7616,8 +7688,8 @@
               </w:rPr>
               <w:t>8.79e-46</w:t>
             </w:r>
-            <w:bookmarkStart w:id="242" w:name="TBL-1-12-1"/>
-            <w:bookmarkStart w:id="243" w:name="TBL-1-12-"/>
+            <w:bookmarkStart w:id="242" w:name="TBL-1-12-"/>
+            <w:bookmarkStart w:id="243" w:name="TBL-1-12-1"/>
             <w:bookmarkEnd w:id="242"/>
             <w:bookmarkEnd w:id="243"/>
           </w:p>
@@ -8167,8 +8239,8 @@
               </w:rPr>
               <w:t xml:space="preserve">1.37e-43 </w:t>
             </w:r>
-            <w:bookmarkStart w:id="261" w:name="TBL-1-13-1"/>
-            <w:bookmarkStart w:id="262" w:name="TBL-1-13-"/>
+            <w:bookmarkStart w:id="261" w:name="TBL-1-13-"/>
+            <w:bookmarkStart w:id="262" w:name="TBL-1-13-1"/>
             <w:bookmarkEnd w:id="261"/>
             <w:bookmarkEnd w:id="262"/>
           </w:p>
@@ -8718,8 +8790,8 @@
               </w:rPr>
               <w:t>1.36e-75</w:t>
             </w:r>
-            <w:bookmarkStart w:id="280" w:name="TBL-1-14-"/>
-            <w:bookmarkStart w:id="281" w:name="TBL-1-14-1"/>
+            <w:bookmarkStart w:id="280" w:name="TBL-1-14-1"/>
+            <w:bookmarkStart w:id="281" w:name="TBL-1-14-"/>
             <w:bookmarkEnd w:id="280"/>
             <w:bookmarkEnd w:id="281"/>
           </w:p>
@@ -9269,8 +9341,8 @@
               </w:rPr>
               <w:t xml:space="preserve">2.08e-67 </w:t>
             </w:r>
-            <w:bookmarkStart w:id="299" w:name="TBL-1-15-1"/>
-            <w:bookmarkStart w:id="300" w:name="TBL-1-15-"/>
+            <w:bookmarkStart w:id="299" w:name="TBL-1-15-"/>
+            <w:bookmarkStart w:id="300" w:name="TBL-1-15-1"/>
             <w:bookmarkEnd w:id="299"/>
             <w:bookmarkEnd w:id="300"/>
           </w:p>
@@ -9818,8 +9890,8 @@
               </w:rPr>
               <w:t>8.16e-112</w:t>
             </w:r>
-            <w:bookmarkStart w:id="317" w:name="TBL-1-16-"/>
-            <w:bookmarkStart w:id="318" w:name="TBL-1-16-1"/>
+            <w:bookmarkStart w:id="317" w:name="TBL-1-16-1"/>
+            <w:bookmarkStart w:id="318" w:name="TBL-1-16-"/>
             <w:bookmarkEnd w:id="317"/>
             <w:bookmarkEnd w:id="318"/>
           </w:p>
@@ -10369,8 +10441,8 @@
               </w:rPr>
               <w:t xml:space="preserve">2.12e-56 </w:t>
             </w:r>
-            <w:bookmarkStart w:id="336" w:name="TBL-1-17-1"/>
-            <w:bookmarkStart w:id="337" w:name="TBL-1-17-"/>
+            <w:bookmarkStart w:id="336" w:name="TBL-1-17-"/>
+            <w:bookmarkStart w:id="337" w:name="TBL-1-17-1"/>
             <w:bookmarkEnd w:id="336"/>
             <w:bookmarkEnd w:id="337"/>
           </w:p>
@@ -10920,8 +10992,8 @@
               </w:rPr>
               <w:t>8.85e-100</w:t>
             </w:r>
-            <w:bookmarkStart w:id="355" w:name="TBL-1-18-"/>
-            <w:bookmarkStart w:id="356" w:name="TBL-1-18-1"/>
+            <w:bookmarkStart w:id="355" w:name="TBL-1-18-1"/>
+            <w:bookmarkStart w:id="356" w:name="TBL-1-18-"/>
             <w:bookmarkEnd w:id="355"/>
             <w:bookmarkEnd w:id="356"/>
           </w:p>
@@ -11471,8 +11543,8 @@
               </w:rPr>
               <w:t xml:space="preserve">3.62e-94 </w:t>
             </w:r>
-            <w:bookmarkStart w:id="374" w:name="TBL-1-19-"/>
-            <w:bookmarkStart w:id="375" w:name="TBL-1-19-1"/>
+            <w:bookmarkStart w:id="374" w:name="TBL-1-19-1"/>
+            <w:bookmarkStart w:id="375" w:name="TBL-1-19-"/>
             <w:bookmarkEnd w:id="374"/>
             <w:bookmarkEnd w:id="375"/>
           </w:p>
@@ -12022,8 +12094,8 @@
               </w:rPr>
               <w:t>1.62e-85</w:t>
             </w:r>
-            <w:bookmarkStart w:id="393" w:name="TBL-1-20-1"/>
-            <w:bookmarkStart w:id="394" w:name="TBL-1-20-"/>
+            <w:bookmarkStart w:id="393" w:name="TBL-1-20-"/>
+            <w:bookmarkStart w:id="394" w:name="TBL-1-20-1"/>
             <w:bookmarkEnd w:id="393"/>
             <w:bookmarkEnd w:id="394"/>
           </w:p>
@@ -12573,8 +12645,8 @@
               </w:rPr>
               <w:t xml:space="preserve">5.54e-74 </w:t>
             </w:r>
-            <w:bookmarkStart w:id="412" w:name="TBL-1-21-1"/>
-            <w:bookmarkStart w:id="413" w:name="TBL-1-21-"/>
+            <w:bookmarkStart w:id="412" w:name="TBL-1-21-"/>
+            <w:bookmarkStart w:id="413" w:name="TBL-1-21-1"/>
             <w:bookmarkEnd w:id="412"/>
             <w:bookmarkEnd w:id="413"/>
           </w:p>
@@ -13124,8 +13196,8 @@
               </w:rPr>
               <w:t>8.14e-86</w:t>
             </w:r>
-            <w:bookmarkStart w:id="431" w:name="TBL-1-22-"/>
-            <w:bookmarkStart w:id="432" w:name="TBL-1-22-1"/>
+            <w:bookmarkStart w:id="431" w:name="TBL-1-22-1"/>
+            <w:bookmarkStart w:id="432" w:name="TBL-1-22-"/>
             <w:bookmarkEnd w:id="431"/>
             <w:bookmarkEnd w:id="432"/>
           </w:p>
@@ -13675,8 +13747,8 @@
               </w:rPr>
               <w:t xml:space="preserve">1.29e-64 </w:t>
             </w:r>
-            <w:bookmarkStart w:id="450" w:name="TBL-1-23-1"/>
-            <w:bookmarkStart w:id="451" w:name="TBL-1-23-"/>
+            <w:bookmarkStart w:id="450" w:name="TBL-1-23-"/>
+            <w:bookmarkStart w:id="451" w:name="TBL-1-23-1"/>
             <w:bookmarkEnd w:id="450"/>
             <w:bookmarkEnd w:id="451"/>
           </w:p>
@@ -14226,8 +14298,8 @@
               </w:rPr>
               <w:t>1.12e-49</w:t>
             </w:r>
-            <w:bookmarkStart w:id="469" w:name="TBL-1-24-1"/>
-            <w:bookmarkStart w:id="470" w:name="TBL-1-24-"/>
+            <w:bookmarkStart w:id="469" w:name="TBL-1-24-"/>
+            <w:bookmarkStart w:id="470" w:name="TBL-1-24-1"/>
             <w:bookmarkEnd w:id="469"/>
             <w:bookmarkEnd w:id="470"/>
           </w:p>
@@ -14777,8 +14849,8 @@
               </w:rPr>
               <w:t xml:space="preserve">4.72e-69 </w:t>
             </w:r>
-            <w:bookmarkStart w:id="488" w:name="TBL-1-25-1"/>
-            <w:bookmarkStart w:id="489" w:name="TBL-1-25-"/>
+            <w:bookmarkStart w:id="488" w:name="TBL-1-25-"/>
+            <w:bookmarkStart w:id="489" w:name="TBL-1-25-1"/>
             <w:bookmarkEnd w:id="488"/>
             <w:bookmarkEnd w:id="489"/>
           </w:p>
@@ -15328,8 +15400,8 @@
               </w:rPr>
               <w:t>6.16e-64</w:t>
             </w:r>
-            <w:bookmarkStart w:id="507" w:name="TBL-1-26-1"/>
-            <w:bookmarkStart w:id="508" w:name="TBL-1-26-"/>
+            <w:bookmarkStart w:id="507" w:name="TBL-1-26-"/>
+            <w:bookmarkStart w:id="508" w:name="TBL-1-26-1"/>
             <w:bookmarkEnd w:id="507"/>
             <w:bookmarkEnd w:id="508"/>
           </w:p>
@@ -15879,8 +15951,8 @@
               </w:rPr>
               <w:t xml:space="preserve">9.24e-30 </w:t>
             </w:r>
-            <w:bookmarkStart w:id="526" w:name="TBL-1-27-"/>
-            <w:bookmarkStart w:id="527" w:name="TBL-1-27-1"/>
+            <w:bookmarkStart w:id="526" w:name="TBL-1-27-1"/>
+            <w:bookmarkStart w:id="527" w:name="TBL-1-27-"/>
             <w:bookmarkEnd w:id="526"/>
             <w:bookmarkEnd w:id="527"/>
           </w:p>
@@ -16430,8 +16502,8 @@
               </w:rPr>
               <w:t>2.26e-35</w:t>
             </w:r>
-            <w:bookmarkStart w:id="545" w:name="TBL-1-28-1"/>
-            <w:bookmarkStart w:id="546" w:name="TBL-1-28-"/>
+            <w:bookmarkStart w:id="545" w:name="TBL-1-28-"/>
+            <w:bookmarkStart w:id="546" w:name="TBL-1-28-1"/>
             <w:bookmarkEnd w:id="545"/>
             <w:bookmarkEnd w:id="546"/>
           </w:p>
@@ -17719,20 +17791,20 @@
           <w:szCs w:val="4"/>
         </w:rPr>
       </w:r>
-      <w:bookmarkStart w:id="575" w:name="TBL-2-3"/>
-      <w:bookmarkStart w:id="576" w:name="TBL-2-2"/>
-      <w:bookmarkStart w:id="577" w:name="x1-8001r2"/>
+      <w:bookmarkStart w:id="575" w:name="TBL-2-1g"/>
+      <w:bookmarkStart w:id="576" w:name="TBL-2-1"/>
+      <w:bookmarkStart w:id="577" w:name="TBL-2-4"/>
       <w:bookmarkStart w:id="578" w:name="TBL-2"/>
-      <w:bookmarkStart w:id="579" w:name="TBL-2-4"/>
-      <w:bookmarkStart w:id="580" w:name="TBL-2-1"/>
-      <w:bookmarkStart w:id="581" w:name="TBL-2-1g"/>
-      <w:bookmarkStart w:id="582" w:name="TBL-2-3"/>
-      <w:bookmarkStart w:id="583" w:name="TBL-2-2"/>
-      <w:bookmarkStart w:id="584" w:name="x1-8001r2"/>
+      <w:bookmarkStart w:id="579" w:name="x1-8001r2"/>
+      <w:bookmarkStart w:id="580" w:name="TBL-2-2"/>
+      <w:bookmarkStart w:id="581" w:name="TBL-2-3"/>
+      <w:bookmarkStart w:id="582" w:name="TBL-2-1g"/>
+      <w:bookmarkStart w:id="583" w:name="TBL-2-1"/>
+      <w:bookmarkStart w:id="584" w:name="TBL-2-4"/>
       <w:bookmarkStart w:id="585" w:name="TBL-2"/>
-      <w:bookmarkStart w:id="586" w:name="TBL-2-4"/>
-      <w:bookmarkStart w:id="587" w:name="TBL-2-1"/>
-      <w:bookmarkStart w:id="588" w:name="TBL-2-1g"/>
+      <w:bookmarkStart w:id="586" w:name="x1-8001r2"/>
+      <w:bookmarkStart w:id="587" w:name="TBL-2-2"/>
+      <w:bookmarkStart w:id="588" w:name="TBL-2-3"/>
       <w:bookmarkEnd w:id="582"/>
       <w:bookmarkEnd w:id="583"/>
       <w:bookmarkEnd w:id="584"/>
@@ -17846,8 +17918,8 @@
               </w:rPr>
               <w:t>Cophenetic correlation</w:t>
             </w:r>
-            <w:bookmarkStart w:id="591" w:name="TBL-2-2-1"/>
-            <w:bookmarkStart w:id="592" w:name="TBL-2-2-"/>
+            <w:bookmarkStart w:id="591" w:name="TBL-2-2-"/>
+            <w:bookmarkStart w:id="592" w:name="TBL-2-2-1"/>
             <w:bookmarkEnd w:id="591"/>
             <w:bookmarkEnd w:id="592"/>
           </w:p>
@@ -18032,14 +18104,7 @@
                 <w:rFonts w:ascii="Times New Roman" w:hAnsi="Times New Roman"/>
                 <w:sz w:val="20"/>
               </w:rPr>
-              <w:t>C</w:t>
-            </w:r>
-            <w:r>
-              <w:rPr>
-                <w:rFonts w:ascii="Times New Roman" w:hAnsi="Times New Roman"/>
-                <w:sz w:val="20"/>
-              </w:rPr>
-              <w:t xml:space="preserve">hr 2 </w:t>
+              <w:t xml:space="preserve">Chr 2 </w:t>
             </w:r>
             <w:bookmarkStart w:id="599" w:name="TBL-2-3-3"/>
             <w:bookmarkEnd w:id="599"/>
@@ -18105,8 +18170,8 @@
               </w:rPr>
               <w:t xml:space="preserve">6.8e-165 </w:t>
             </w:r>
-            <w:bookmarkStart w:id="601" w:name="TBL-2-4-"/>
-            <w:bookmarkStart w:id="602" w:name="TBL-2-4-1"/>
+            <w:bookmarkStart w:id="601" w:name="TBL-2-4-1"/>
+            <w:bookmarkStart w:id="602" w:name="TBL-2-4-"/>
             <w:bookmarkEnd w:id="601"/>
             <w:bookmarkEnd w:id="602"/>
           </w:p>
@@ -18238,8 +18303,8 @@
               </w:rPr>
               <w:t xml:space="preserve">1.4e-235 </w:t>
             </w:r>
-            <w:bookmarkStart w:id="606" w:name="TBL-2-5-"/>
-            <w:bookmarkStart w:id="607" w:name="TBL-2-5-1"/>
+            <w:bookmarkStart w:id="606" w:name="TBL-2-5-1"/>
+            <w:bookmarkStart w:id="607" w:name="TBL-2-5-"/>
             <w:bookmarkEnd w:id="606"/>
             <w:bookmarkEnd w:id="607"/>
           </w:p>
@@ -18371,8 +18436,8 @@
               </w:rPr>
               <w:t xml:space="preserve">&lt;1.0e-300 </w:t>
             </w:r>
-            <w:bookmarkStart w:id="611" w:name="TBL-2-6-"/>
-            <w:bookmarkStart w:id="612" w:name="TBL-2-6-1"/>
+            <w:bookmarkStart w:id="611" w:name="TBL-2-6-1"/>
+            <w:bookmarkStart w:id="612" w:name="TBL-2-6-"/>
             <w:bookmarkEnd w:id="611"/>
             <w:bookmarkEnd w:id="612"/>
           </w:p>
@@ -18438,14 +18503,7 @@
                 <w:rFonts w:ascii="Times New Roman" w:hAnsi="Times New Roman"/>
                 <w:sz w:val="20"/>
               </w:rPr>
-              <w:t>C</w:t>
-            </w:r>
-            <w:r>
-              <w:rPr>
-                <w:rFonts w:ascii="Times New Roman" w:hAnsi="Times New Roman"/>
-                <w:sz w:val="20"/>
-              </w:rPr>
-              <w:t xml:space="preserve">hr 5 </w:t>
+              <w:t xml:space="preserve">Chr 5 </w:t>
             </w:r>
             <w:bookmarkStart w:id="614" w:name="TBL-2-6-3"/>
             <w:bookmarkEnd w:id="614"/>
@@ -18511,8 +18569,8 @@
               </w:rPr>
               <w:t xml:space="preserve">2.4e-194 </w:t>
             </w:r>
-            <w:bookmarkStart w:id="616" w:name="TBL-2-7-1"/>
-            <w:bookmarkStart w:id="617" w:name="TBL-2-7-"/>
+            <w:bookmarkStart w:id="616" w:name="TBL-2-7-"/>
+            <w:bookmarkStart w:id="617" w:name="TBL-2-7-1"/>
             <w:bookmarkEnd w:id="616"/>
             <w:bookmarkEnd w:id="617"/>
           </w:p>
@@ -18644,8 +18702,8 @@
               </w:rPr>
               <w:t xml:space="preserve">7.3e-119 </w:t>
             </w:r>
-            <w:bookmarkStart w:id="621" w:name="TBL-2-8-"/>
-            <w:bookmarkStart w:id="622" w:name="TBL-2-8-1"/>
+            <w:bookmarkStart w:id="621" w:name="TBL-2-8-1"/>
+            <w:bookmarkStart w:id="622" w:name="TBL-2-8-"/>
             <w:bookmarkEnd w:id="621"/>
             <w:bookmarkEnd w:id="622"/>
           </w:p>
@@ -18777,8 +18835,8 @@
               </w:rPr>
               <w:t xml:space="preserve">2.5e-214 </w:t>
             </w:r>
-            <w:bookmarkStart w:id="626" w:name="TBL-2-9-"/>
-            <w:bookmarkStart w:id="627" w:name="TBL-2-9-1"/>
+            <w:bookmarkStart w:id="626" w:name="TBL-2-9-1"/>
+            <w:bookmarkStart w:id="627" w:name="TBL-2-9-"/>
             <w:bookmarkEnd w:id="626"/>
             <w:bookmarkEnd w:id="627"/>
           </w:p>
@@ -18910,8 +18968,8 @@
               </w:rPr>
               <w:t xml:space="preserve">&lt;1.0e-300 </w:t>
             </w:r>
-            <w:bookmarkStart w:id="631" w:name="TBL-2-10-1"/>
-            <w:bookmarkStart w:id="632" w:name="TBL-2-10-"/>
+            <w:bookmarkStart w:id="631" w:name="TBL-2-10-"/>
+            <w:bookmarkStart w:id="632" w:name="TBL-2-10-1"/>
             <w:bookmarkEnd w:id="631"/>
             <w:bookmarkEnd w:id="632"/>
           </w:p>
@@ -19043,8 +19101,8 @@
               </w:rPr>
               <w:t xml:space="preserve">&lt;1.0e-300 </w:t>
             </w:r>
-            <w:bookmarkStart w:id="636" w:name="TBL-2-11-1"/>
-            <w:bookmarkStart w:id="637" w:name="TBL-2-11-"/>
+            <w:bookmarkStart w:id="636" w:name="TBL-2-11-"/>
+            <w:bookmarkStart w:id="637" w:name="TBL-2-11-1"/>
             <w:bookmarkEnd w:id="636"/>
             <w:bookmarkEnd w:id="637"/>
           </w:p>
@@ -19176,8 +19234,8 @@
               </w:rPr>
               <w:t xml:space="preserve">&lt;1.0e-300 </w:t>
             </w:r>
-            <w:bookmarkStart w:id="641" w:name="TBL-2-12-1"/>
-            <w:bookmarkStart w:id="642" w:name="TBL-2-12-"/>
+            <w:bookmarkStart w:id="641" w:name="TBL-2-12-"/>
+            <w:bookmarkStart w:id="642" w:name="TBL-2-12-1"/>
             <w:bookmarkEnd w:id="641"/>
             <w:bookmarkEnd w:id="642"/>
           </w:p>
@@ -19309,8 +19367,8 @@
               </w:rPr>
               <w:t xml:space="preserve">&lt;1.0e-300 </w:t>
             </w:r>
-            <w:bookmarkStart w:id="646" w:name="TBL-2-13-1"/>
-            <w:bookmarkStart w:id="647" w:name="TBL-2-13-"/>
+            <w:bookmarkStart w:id="646" w:name="TBL-2-13-"/>
+            <w:bookmarkStart w:id="647" w:name="TBL-2-13-1"/>
             <w:bookmarkEnd w:id="646"/>
             <w:bookmarkEnd w:id="647"/>
           </w:p>
@@ -19442,8 +19500,8 @@
               </w:rPr>
               <w:t xml:space="preserve">&lt;1.0e-300 </w:t>
             </w:r>
-            <w:bookmarkStart w:id="651" w:name="TBL-2-14-1"/>
-            <w:bookmarkStart w:id="652" w:name="TBL-2-14-"/>
+            <w:bookmarkStart w:id="651" w:name="TBL-2-14-"/>
+            <w:bookmarkStart w:id="652" w:name="TBL-2-14-1"/>
             <w:bookmarkEnd w:id="651"/>
             <w:bookmarkEnd w:id="652"/>
           </w:p>
@@ -19575,8 +19633,8 @@
               </w:rPr>
               <w:t xml:space="preserve">&lt;1.0e-300 </w:t>
             </w:r>
-            <w:bookmarkStart w:id="656" w:name="TBL-2-15-"/>
-            <w:bookmarkStart w:id="657" w:name="TBL-2-15-1"/>
+            <w:bookmarkStart w:id="656" w:name="TBL-2-15-1"/>
+            <w:bookmarkStart w:id="657" w:name="TBL-2-15-"/>
             <w:bookmarkEnd w:id="656"/>
             <w:bookmarkEnd w:id="657"/>
           </w:p>
@@ -19708,8 +19766,8 @@
               </w:rPr>
               <w:t xml:space="preserve">&lt;1.0e-300 </w:t>
             </w:r>
-            <w:bookmarkStart w:id="661" w:name="TBL-2-16-1"/>
-            <w:bookmarkStart w:id="662" w:name="TBL-2-16-"/>
+            <w:bookmarkStart w:id="661" w:name="TBL-2-16-"/>
+            <w:bookmarkStart w:id="662" w:name="TBL-2-16-1"/>
             <w:bookmarkEnd w:id="661"/>
             <w:bookmarkEnd w:id="662"/>
           </w:p>
@@ -19994,16 +20052,16 @@
           <w:szCs w:val="4"/>
         </w:rPr>
       </w:r>
-      <w:bookmarkStart w:id="668" w:name="TBL-3"/>
-      <w:bookmarkStart w:id="669" w:name="TBL-3-2"/>
+      <w:bookmarkStart w:id="668" w:name="x1-8003r3"/>
+      <w:bookmarkStart w:id="669" w:name="TBL-3-1g"/>
       <w:bookmarkStart w:id="670" w:name="TBL-3-1"/>
-      <w:bookmarkStart w:id="671" w:name="TBL-3-1g"/>
-      <w:bookmarkStart w:id="672" w:name="x1-8003r3"/>
-      <w:bookmarkStart w:id="673" w:name="TBL-3"/>
-      <w:bookmarkStart w:id="674" w:name="TBL-3-2"/>
+      <w:bookmarkStart w:id="671" w:name="TBL-3-2"/>
+      <w:bookmarkStart w:id="672" w:name="TBL-3"/>
+      <w:bookmarkStart w:id="673" w:name="x1-8003r3"/>
+      <w:bookmarkStart w:id="674" w:name="TBL-3-1g"/>
       <w:bookmarkStart w:id="675" w:name="TBL-3-1"/>
-      <w:bookmarkStart w:id="676" w:name="TBL-3-1g"/>
-      <w:bookmarkStart w:id="677" w:name="x1-8003r3"/>
+      <w:bookmarkStart w:id="676" w:name="TBL-3-2"/>
+      <w:bookmarkStart w:id="677" w:name="TBL-3"/>
       <w:bookmarkEnd w:id="673"/>
       <w:bookmarkEnd w:id="674"/>
       <w:bookmarkEnd w:id="675"/>
@@ -20150,8 +20208,8 @@
               </w:rPr>
               <w:t xml:space="preserve">4.2e-56 </w:t>
             </w:r>
-            <w:bookmarkStart w:id="680" w:name="TBL-3-3-1"/>
-            <w:bookmarkStart w:id="681" w:name="TBL-3-3-"/>
+            <w:bookmarkStart w:id="680" w:name="TBL-3-3-"/>
+            <w:bookmarkStart w:id="681" w:name="TBL-3-3-1"/>
             <w:bookmarkEnd w:id="680"/>
             <w:bookmarkEnd w:id="681"/>
           </w:p>
@@ -20219,8 +20277,8 @@
               </w:rPr>
               <w:t xml:space="preserve">7.6e-107 </w:t>
             </w:r>
-            <w:bookmarkStart w:id="683" w:name="TBL-3-4-"/>
-            <w:bookmarkStart w:id="684" w:name="TBL-3-4-1"/>
+            <w:bookmarkStart w:id="683" w:name="TBL-3-4-1"/>
+            <w:bookmarkStart w:id="684" w:name="TBL-3-4-"/>
             <w:bookmarkEnd w:id="683"/>
             <w:bookmarkEnd w:id="684"/>
           </w:p>
@@ -20288,8 +20346,8 @@
               </w:rPr>
               <w:t xml:space="preserve">2.2e-40 </w:t>
             </w:r>
-            <w:bookmarkStart w:id="686" w:name="TBL-3-5-1"/>
-            <w:bookmarkStart w:id="687" w:name="TBL-3-5-"/>
+            <w:bookmarkStart w:id="686" w:name="TBL-3-5-"/>
+            <w:bookmarkStart w:id="687" w:name="TBL-3-5-1"/>
             <w:bookmarkEnd w:id="686"/>
             <w:bookmarkEnd w:id="687"/>
           </w:p>
@@ -20358,10 +20416,10 @@
                 <w:szCs w:val="4"/>
               </w:rPr>
             </w:r>
-            <w:bookmarkStart w:id="689" w:name="TBL-3-6-1"/>
-            <w:bookmarkStart w:id="690" w:name="TBL-3-6-"/>
-            <w:bookmarkStart w:id="691" w:name="TBL-3-6-1"/>
-            <w:bookmarkStart w:id="692" w:name="TBL-3-6-"/>
+            <w:bookmarkStart w:id="689" w:name="TBL-3-6-"/>
+            <w:bookmarkStart w:id="690" w:name="TBL-3-6-1"/>
+            <w:bookmarkStart w:id="691" w:name="TBL-3-6-"/>
+            <w:bookmarkStart w:id="692" w:name="TBL-3-6-1"/>
             <w:bookmarkEnd w:id="691"/>
             <w:bookmarkEnd w:id="692"/>
           </w:p>
@@ -20436,8 +20494,8 @@
               </w:rPr>
               <w:t xml:space="preserve">3.1e-11 </w:t>
             </w:r>
-            <w:bookmarkStart w:id="694" w:name="TBL-3-7-1"/>
-            <w:bookmarkStart w:id="695" w:name="TBL-3-7-"/>
+            <w:bookmarkStart w:id="694" w:name="TBL-3-7-"/>
+            <w:bookmarkStart w:id="695" w:name="TBL-3-7-1"/>
             <w:bookmarkEnd w:id="694"/>
             <w:bookmarkEnd w:id="695"/>
           </w:p>
@@ -20512,8 +20570,8 @@
               </w:rPr>
               <w:t xml:space="preserve">ns (1.00) </w:t>
             </w:r>
-            <w:bookmarkStart w:id="697" w:name="TBL-3-8-1"/>
-            <w:bookmarkStart w:id="698" w:name="TBL-3-8-"/>
+            <w:bookmarkStart w:id="697" w:name="TBL-3-8-"/>
+            <w:bookmarkStart w:id="698" w:name="TBL-3-8-1"/>
             <w:bookmarkEnd w:id="697"/>
             <w:bookmarkEnd w:id="698"/>
           </w:p>
@@ -20582,10 +20640,10 @@
                 <w:szCs w:val="4"/>
               </w:rPr>
             </w:r>
-            <w:bookmarkStart w:id="700" w:name="TBL-3-9-1"/>
-            <w:bookmarkStart w:id="701" w:name="TBL-3-9-"/>
-            <w:bookmarkStart w:id="702" w:name="TBL-3-9-1"/>
-            <w:bookmarkStart w:id="703" w:name="TBL-3-9-"/>
+            <w:bookmarkStart w:id="700" w:name="TBL-3-9-"/>
+            <w:bookmarkStart w:id="701" w:name="TBL-3-9-1"/>
+            <w:bookmarkStart w:id="702" w:name="TBL-3-9-"/>
+            <w:bookmarkStart w:id="703" w:name="TBL-3-9-1"/>
             <w:bookmarkEnd w:id="702"/>
             <w:bookmarkEnd w:id="703"/>
           </w:p>
@@ -20660,8 +20718,8 @@
               </w:rPr>
               <w:t xml:space="preserve">3.4e-02 </w:t>
             </w:r>
-            <w:bookmarkStart w:id="705" w:name="TBL-3-10-1"/>
-            <w:bookmarkStart w:id="706" w:name="TBL-3-10-"/>
+            <w:bookmarkStart w:id="705" w:name="TBL-3-10-"/>
+            <w:bookmarkStart w:id="706" w:name="TBL-3-10-1"/>
             <w:bookmarkEnd w:id="705"/>
             <w:bookmarkEnd w:id="706"/>
           </w:p>
@@ -20910,8 +20968,8 @@
         <w:spacing w:lineRule="auto" w:line="360"/>
         <w:rPr/>
       </w:pPr>
-      <w:bookmarkStart w:id="711" w:name="Q1-1-18"/>
-      <w:bookmarkStart w:id="712" w:name="x1-9000doc"/>
+      <w:bookmarkStart w:id="711" w:name="x1-9000doc"/>
+      <w:bookmarkStart w:id="712" w:name="Q1-1-18"/>
       <w:bookmarkEnd w:id="711"/>
       <w:bookmarkEnd w:id="712"/>
       <w:r>
@@ -21453,9 +21511,9 @@
           <w:rFonts w:ascii="Times New Roman" w:hAnsi="Times New Roman"/>
         </w:rPr>
       </w:pPr>
-      <w:bookmarkStart w:id="715" w:name="x1-10000doc"/>
+      <w:bookmarkStart w:id="715" w:name="Q1-1-20"/>
       <w:bookmarkStart w:id="716" w:name="x1-11000"/>
-      <w:bookmarkStart w:id="717" w:name="Q1-1-20"/>
+      <w:bookmarkStart w:id="717" w:name="x1-10000doc"/>
       <w:bookmarkEnd w:id="715"/>
       <w:bookmarkEnd w:id="716"/>
       <w:bookmarkEnd w:id="717"/>
@@ -21733,19 +21791,7 @@
         <w:rPr>
           <w:rFonts w:ascii="Times New Roman" w:hAnsi="Times New Roman"/>
         </w:rPr>
-        <w:t xml:space="preserve">chromosomes with a mapping quality of 60, one (XpYptel) mapped with the quality of 0 and was discarded; one (14qtel) mapped to the ALT version of Chromosome 14 (chr14_KI270846v1_alt) with the quality of 52, which, in turn, mapped to the main </w:t>
-      </w:r>
-      <w:r>
-        <w:rPr>
-          <w:rFonts w:ascii="Times New Roman" w:hAnsi="Times New Roman"/>
-        </w:rPr>
-        <w:t xml:space="preserve">Chr 14 </w:t>
-      </w:r>
-      <w:r>
-        <w:rPr>
-          <w:rFonts w:ascii="Times New Roman" w:hAnsi="Times New Roman"/>
-        </w:rPr>
-        <w:t>contig with the quality of 60. These data and the exact match and mismatch coordinates were used to create a combined reference (</w:t>
+        <w:t>chromosomes with a mapping quality of 60, one (XpYptel) mapped with the quality of 0 and was discarded; one (14qtel) mapped to the ALT version of Chromosome 14 (chr14_KI270846v1_alt) with the quality of 52, which, in turn, mapped to the main Chr 14 contig with the quality of 60. These data and the exact match and mismatch coordinates were used to create a combined reference (</w:t>
       </w:r>
       <w:r>
         <w:rPr>
@@ -23556,10 +23602,10 @@
           <w:rFonts w:ascii="Times New Roman" w:hAnsi="Times New Roman"/>
         </w:rPr>
       </w:pPr>
-      <w:bookmarkStart w:id="743" w:name="page.33"/>
-      <w:bookmarkStart w:id="744" w:name="X0-"/>
-      <w:bookmarkStart w:id="745" w:name="Q1-1-42"/>
-      <w:bookmarkStart w:id="746" w:name="bib-1"/>
+      <w:bookmarkStart w:id="743" w:name="bib-1"/>
+      <w:bookmarkStart w:id="744" w:name="Q1-1-42"/>
+      <w:bookmarkStart w:id="745" w:name="X0-"/>
+      <w:bookmarkStart w:id="746" w:name="page.33"/>
       <w:bookmarkEnd w:id="743"/>
       <w:bookmarkEnd w:id="744"/>
       <w:bookmarkEnd w:id="745"/>
@@ -25784,7 +25830,7 @@
     </w:r>
     <w:r>
       <w:rPr/>
-      <w:t>21</w:t>
+      <w:t>7</w:t>
     </w:r>
     <w:r>
       <w:rPr/>
@@ -26194,7 +26240,7 @@
     <w:pPr>
       <w:widowControl w:val="false"/>
       <w:suppressAutoHyphens w:val="true"/>
-      <w:overflowPunct w:val="true"/>
+      <w:overflowPunct w:val="false"/>
       <w:bidi w:val="0"/>
       <w:spacing w:before="0" w:after="0"/>
       <w:jc w:val="left"/>

</xml_diff>

<commit_message>
Fix Consortium (Consortia) references and citations
</commit_message>
<xml_diff>
--- a/assets/paper/manuscript/haplotype-diversity-and-sequence-heterogeneity-of-human-telomeres.docx
+++ b/assets/paper/manuscript/haplotype-diversity-and-sequence-heterogeneity-of-human-telomeres.docx
@@ -1146,8 +1146,8 @@
           <w:rFonts w:ascii="Times New Roman" w:hAnsi="Times New Roman"/>
         </w:rPr>
       </w:pPr>
-      <w:bookmarkStart w:id="8" w:name="x1-5000"/>
-      <w:bookmarkStart w:id="9" w:name="Q1-1-8"/>
+      <w:bookmarkStart w:id="8" w:name="Q1-1-8"/>
+      <w:bookmarkStart w:id="9" w:name="x1-5000"/>
       <w:bookmarkEnd w:id="8"/>
       <w:bookmarkEnd w:id="9"/>
       <w:r>
@@ -1234,7 +1234,19 @@
         <w:rPr>
           <w:rFonts w:ascii="Times New Roman" w:hAnsi="Times New Roman"/>
         </w:rPr>
-        <w:t xml:space="preserve">; Consortium </w:t>
+        <w:t xml:space="preserve">; </w:t>
+      </w:r>
+      <w:r>
+        <w:rPr>
+          <w:rFonts w:ascii="Times New Roman" w:hAnsi="Times New Roman"/>
+        </w:rPr>
+        <w:t xml:space="preserve">International Human Genome Sequencing </w:t>
+      </w:r>
+      <w:r>
+        <w:rPr>
+          <w:rFonts w:ascii="Times New Roman" w:hAnsi="Times New Roman"/>
+        </w:rPr>
+        <w:t xml:space="preserve">Consortium </w:t>
       </w:r>
       <w:r>
         <w:fldChar w:fldCharType="begin"/>
@@ -1860,13 +1872,7 @@
         <w:rPr>
           <w:rFonts w:ascii="Times New Roman" w:hAnsi="Times New Roman"/>
         </w:rPr>
-        <w:t>)</w:t>
-      </w:r>
-      <w:r>
-        <w:rPr>
-          <w:rFonts w:ascii="Times New Roman" w:hAnsi="Times New Roman"/>
-        </w:rPr>
-        <w:t>, as it provided the deepest coverage among the assessed datasets (</w:t>
+        <w:t>), as it provided the deepest coverage among the assessed datasets (</w:t>
       </w:r>
       <w:r>
         <w:rPr>
@@ -1965,46 +1971,46 @@
           <w:szCs w:val="4"/>
         </w:rPr>
       </w:r>
-      <w:bookmarkStart w:id="16" w:name="TBL-1-1"/>
-      <w:bookmarkStart w:id="17" w:name="TBL-1-1g"/>
-      <w:bookmarkStart w:id="18" w:name="TBL-1-7"/>
-      <w:bookmarkStart w:id="19" w:name="TBL-1-3"/>
-      <w:bookmarkStart w:id="20" w:name="TBL-1-5"/>
-      <w:bookmarkStart w:id="21" w:name="x1-6001r1"/>
-      <w:bookmarkStart w:id="22" w:name="TBL-1"/>
-      <w:bookmarkStart w:id="23" w:name="TBL-1-6"/>
-      <w:bookmarkStart w:id="24" w:name="TBL-1-4"/>
-      <w:bookmarkStart w:id="25" w:name="TBL-1-2"/>
-      <w:bookmarkStart w:id="26" w:name="TBL-1-11"/>
-      <w:bookmarkStart w:id="27" w:name="TBL-1-13"/>
-      <w:bookmarkStart w:id="28" w:name="TBL-1-16"/>
-      <w:bookmarkStart w:id="29" w:name="TBL-1-9"/>
-      <w:bookmarkStart w:id="30" w:name="TBL-1-8"/>
-      <w:bookmarkStart w:id="31" w:name="TBL-1-15"/>
-      <w:bookmarkStart w:id="32" w:name="TBL-1-14"/>
-      <w:bookmarkStart w:id="33" w:name="TBL-1-12"/>
-      <w:bookmarkStart w:id="34" w:name="TBL-1-17"/>
-      <w:bookmarkStart w:id="35" w:name="TBL-1-10"/>
-      <w:bookmarkStart w:id="36" w:name="TBL-1-1"/>
-      <w:bookmarkStart w:id="37" w:name="TBL-1-1g"/>
-      <w:bookmarkStart w:id="38" w:name="TBL-1-7"/>
-      <w:bookmarkStart w:id="39" w:name="TBL-1-3"/>
-      <w:bookmarkStart w:id="40" w:name="TBL-1-5"/>
-      <w:bookmarkStart w:id="41" w:name="x1-6001r1"/>
-      <w:bookmarkStart w:id="42" w:name="TBL-1"/>
-      <w:bookmarkStart w:id="43" w:name="TBL-1-6"/>
-      <w:bookmarkStart w:id="44" w:name="TBL-1-4"/>
-      <w:bookmarkStart w:id="45" w:name="TBL-1-2"/>
-      <w:bookmarkStart w:id="46" w:name="TBL-1-11"/>
-      <w:bookmarkStart w:id="47" w:name="TBL-1-13"/>
-      <w:bookmarkStart w:id="48" w:name="TBL-1-16"/>
-      <w:bookmarkStart w:id="49" w:name="TBL-1-9"/>
-      <w:bookmarkStart w:id="50" w:name="TBL-1-8"/>
-      <w:bookmarkStart w:id="51" w:name="TBL-1-15"/>
-      <w:bookmarkStart w:id="52" w:name="TBL-1-14"/>
-      <w:bookmarkStart w:id="53" w:name="TBL-1-12"/>
-      <w:bookmarkStart w:id="54" w:name="TBL-1-17"/>
-      <w:bookmarkStart w:id="55" w:name="TBL-1-10"/>
+      <w:bookmarkStart w:id="16" w:name="TBL-1-13"/>
+      <w:bookmarkStart w:id="17" w:name="TBL-1-8"/>
+      <w:bookmarkStart w:id="18" w:name="TBL-1-16"/>
+      <w:bookmarkStart w:id="19" w:name="TBL-1-9"/>
+      <w:bookmarkStart w:id="20" w:name="TBL-1-15"/>
+      <w:bookmarkStart w:id="21" w:name="TBL-1-14"/>
+      <w:bookmarkStart w:id="22" w:name="TBL-1-12"/>
+      <w:bookmarkStart w:id="23" w:name="TBL-1-17"/>
+      <w:bookmarkStart w:id="24" w:name="TBL-1-10"/>
+      <w:bookmarkStart w:id="25" w:name="TBL-1-11"/>
+      <w:bookmarkStart w:id="26" w:name="TBL-1-1g"/>
+      <w:bookmarkStart w:id="27" w:name="TBL-1-7"/>
+      <w:bookmarkStart w:id="28" w:name="TBL-1-3"/>
+      <w:bookmarkStart w:id="29" w:name="TBL-1-5"/>
+      <w:bookmarkStart w:id="30" w:name="x1-6001r1"/>
+      <w:bookmarkStart w:id="31" w:name="TBL-1-6"/>
+      <w:bookmarkStart w:id="32" w:name="TBL-1-4"/>
+      <w:bookmarkStart w:id="33" w:name="TBL-1"/>
+      <w:bookmarkStart w:id="34" w:name="TBL-1-2"/>
+      <w:bookmarkStart w:id="35" w:name="TBL-1-1"/>
+      <w:bookmarkStart w:id="36" w:name="TBL-1-13"/>
+      <w:bookmarkStart w:id="37" w:name="TBL-1-8"/>
+      <w:bookmarkStart w:id="38" w:name="TBL-1-16"/>
+      <w:bookmarkStart w:id="39" w:name="TBL-1-9"/>
+      <w:bookmarkStart w:id="40" w:name="TBL-1-15"/>
+      <w:bookmarkStart w:id="41" w:name="TBL-1-14"/>
+      <w:bookmarkStart w:id="42" w:name="TBL-1-12"/>
+      <w:bookmarkStart w:id="43" w:name="TBL-1-17"/>
+      <w:bookmarkStart w:id="44" w:name="TBL-1-10"/>
+      <w:bookmarkStart w:id="45" w:name="TBL-1-11"/>
+      <w:bookmarkStart w:id="46" w:name="TBL-1-1g"/>
+      <w:bookmarkStart w:id="47" w:name="TBL-1-7"/>
+      <w:bookmarkStart w:id="48" w:name="TBL-1-3"/>
+      <w:bookmarkStart w:id="49" w:name="TBL-1-5"/>
+      <w:bookmarkStart w:id="50" w:name="x1-6001r1"/>
+      <w:bookmarkStart w:id="51" w:name="TBL-1-6"/>
+      <w:bookmarkStart w:id="52" w:name="TBL-1-4"/>
+      <w:bookmarkStart w:id="53" w:name="TBL-1"/>
+      <w:bookmarkStart w:id="54" w:name="TBL-1-2"/>
+      <w:bookmarkStart w:id="55" w:name="TBL-1-1"/>
       <w:bookmarkEnd w:id="36"/>
       <w:bookmarkEnd w:id="37"/>
       <w:bookmarkEnd w:id="38"/>
@@ -3280,8 +3286,8 @@
               </w:rPr>
               <w:t xml:space="preserve">9.33e-113 </w:t>
             </w:r>
-            <w:bookmarkStart w:id="90" w:name="TBL-1-4-"/>
-            <w:bookmarkStart w:id="91" w:name="TBL-1-4-1"/>
+            <w:bookmarkStart w:id="90" w:name="TBL-1-4-1"/>
+            <w:bookmarkStart w:id="91" w:name="TBL-1-4-"/>
             <w:bookmarkEnd w:id="90"/>
             <w:bookmarkEnd w:id="91"/>
           </w:p>
@@ -3831,8 +3837,8 @@
               </w:rPr>
               <w:t xml:space="preserve">6.41e-92 </w:t>
             </w:r>
-            <w:bookmarkStart w:id="109" w:name="TBL-1-5-"/>
-            <w:bookmarkStart w:id="110" w:name="TBL-1-5-1"/>
+            <w:bookmarkStart w:id="109" w:name="TBL-1-5-1"/>
+            <w:bookmarkStart w:id="110" w:name="TBL-1-5-"/>
             <w:bookmarkEnd w:id="109"/>
             <w:bookmarkEnd w:id="110"/>
           </w:p>
@@ -4382,8 +4388,8 @@
               </w:rPr>
               <w:t>8.55e-74</w:t>
             </w:r>
-            <w:bookmarkStart w:id="128" w:name="TBL-1-6-1"/>
-            <w:bookmarkStart w:id="129" w:name="TBL-1-6-"/>
+            <w:bookmarkStart w:id="128" w:name="TBL-1-6-"/>
+            <w:bookmarkStart w:id="129" w:name="TBL-1-6-1"/>
             <w:bookmarkEnd w:id="128"/>
             <w:bookmarkEnd w:id="129"/>
           </w:p>
@@ -4933,8 +4939,8 @@
               </w:rPr>
               <w:t xml:space="preserve">5.93e-83 </w:t>
             </w:r>
-            <w:bookmarkStart w:id="147" w:name="TBL-1-7-"/>
-            <w:bookmarkStart w:id="148" w:name="TBL-1-7-1"/>
+            <w:bookmarkStart w:id="147" w:name="TBL-1-7-1"/>
+            <w:bookmarkStart w:id="148" w:name="TBL-1-7-"/>
             <w:bookmarkEnd w:id="147"/>
             <w:bookmarkEnd w:id="148"/>
           </w:p>
@@ -5484,8 +5490,8 @@
               </w:rPr>
               <w:t>1.23e-67</w:t>
             </w:r>
-            <w:bookmarkStart w:id="166" w:name="TBL-1-8-1"/>
-            <w:bookmarkStart w:id="167" w:name="TBL-1-8-"/>
+            <w:bookmarkStart w:id="166" w:name="TBL-1-8-"/>
+            <w:bookmarkStart w:id="167" w:name="TBL-1-8-1"/>
             <w:bookmarkEnd w:id="166"/>
             <w:bookmarkEnd w:id="167"/>
           </w:p>
@@ -6035,8 +6041,8 @@
               </w:rPr>
               <w:t xml:space="preserve">1.36e-21 </w:t>
             </w:r>
-            <w:bookmarkStart w:id="185" w:name="TBL-1-9-"/>
-            <w:bookmarkStart w:id="186" w:name="TBL-1-9-1"/>
+            <w:bookmarkStart w:id="185" w:name="TBL-1-9-1"/>
+            <w:bookmarkStart w:id="186" w:name="TBL-1-9-"/>
             <w:bookmarkEnd w:id="185"/>
             <w:bookmarkEnd w:id="186"/>
           </w:p>
@@ -6586,8 +6592,8 @@
               </w:rPr>
               <w:t>2.72e-77</w:t>
             </w:r>
-            <w:bookmarkStart w:id="204" w:name="TBL-1-10-1"/>
-            <w:bookmarkStart w:id="205" w:name="TBL-1-10-"/>
+            <w:bookmarkStart w:id="204" w:name="TBL-1-10-"/>
+            <w:bookmarkStart w:id="205" w:name="TBL-1-10-1"/>
             <w:bookmarkEnd w:id="204"/>
             <w:bookmarkEnd w:id="205"/>
           </w:p>
@@ -7137,8 +7143,8 @@
               </w:rPr>
               <w:t xml:space="preserve">7.27e-65 </w:t>
             </w:r>
-            <w:bookmarkStart w:id="223" w:name="TBL-1-11-"/>
-            <w:bookmarkStart w:id="224" w:name="TBL-1-11-1"/>
+            <w:bookmarkStart w:id="223" w:name="TBL-1-11-1"/>
+            <w:bookmarkStart w:id="224" w:name="TBL-1-11-"/>
             <w:bookmarkEnd w:id="223"/>
             <w:bookmarkEnd w:id="224"/>
           </w:p>
@@ -7688,8 +7694,8 @@
               </w:rPr>
               <w:t>8.79e-46</w:t>
             </w:r>
-            <w:bookmarkStart w:id="242" w:name="TBL-1-12-"/>
-            <w:bookmarkStart w:id="243" w:name="TBL-1-12-1"/>
+            <w:bookmarkStart w:id="242" w:name="TBL-1-12-1"/>
+            <w:bookmarkStart w:id="243" w:name="TBL-1-12-"/>
             <w:bookmarkEnd w:id="242"/>
             <w:bookmarkEnd w:id="243"/>
           </w:p>
@@ -8239,8 +8245,8 @@
               </w:rPr>
               <w:t xml:space="preserve">1.37e-43 </w:t>
             </w:r>
-            <w:bookmarkStart w:id="261" w:name="TBL-1-13-"/>
-            <w:bookmarkStart w:id="262" w:name="TBL-1-13-1"/>
+            <w:bookmarkStart w:id="261" w:name="TBL-1-13-1"/>
+            <w:bookmarkStart w:id="262" w:name="TBL-1-13-"/>
             <w:bookmarkEnd w:id="261"/>
             <w:bookmarkEnd w:id="262"/>
           </w:p>
@@ -8790,8 +8796,8 @@
               </w:rPr>
               <w:t>1.36e-75</w:t>
             </w:r>
-            <w:bookmarkStart w:id="280" w:name="TBL-1-14-1"/>
-            <w:bookmarkStart w:id="281" w:name="TBL-1-14-"/>
+            <w:bookmarkStart w:id="280" w:name="TBL-1-14-"/>
+            <w:bookmarkStart w:id="281" w:name="TBL-1-14-1"/>
             <w:bookmarkEnd w:id="280"/>
             <w:bookmarkEnd w:id="281"/>
           </w:p>
@@ -9341,8 +9347,8 @@
               </w:rPr>
               <w:t xml:space="preserve">2.08e-67 </w:t>
             </w:r>
-            <w:bookmarkStart w:id="299" w:name="TBL-1-15-"/>
-            <w:bookmarkStart w:id="300" w:name="TBL-1-15-1"/>
+            <w:bookmarkStart w:id="299" w:name="TBL-1-15-1"/>
+            <w:bookmarkStart w:id="300" w:name="TBL-1-15-"/>
             <w:bookmarkEnd w:id="299"/>
             <w:bookmarkEnd w:id="300"/>
           </w:p>
@@ -9890,8 +9896,8 @@
               </w:rPr>
               <w:t>8.16e-112</w:t>
             </w:r>
-            <w:bookmarkStart w:id="317" w:name="TBL-1-16-1"/>
-            <w:bookmarkStart w:id="318" w:name="TBL-1-16-"/>
+            <w:bookmarkStart w:id="317" w:name="TBL-1-16-"/>
+            <w:bookmarkStart w:id="318" w:name="TBL-1-16-1"/>
             <w:bookmarkEnd w:id="317"/>
             <w:bookmarkEnd w:id="318"/>
           </w:p>
@@ -10441,8 +10447,8 @@
               </w:rPr>
               <w:t xml:space="preserve">2.12e-56 </w:t>
             </w:r>
-            <w:bookmarkStart w:id="336" w:name="TBL-1-17-"/>
-            <w:bookmarkStart w:id="337" w:name="TBL-1-17-1"/>
+            <w:bookmarkStart w:id="336" w:name="TBL-1-17-1"/>
+            <w:bookmarkStart w:id="337" w:name="TBL-1-17-"/>
             <w:bookmarkEnd w:id="336"/>
             <w:bookmarkEnd w:id="337"/>
           </w:p>
@@ -10992,8 +10998,8 @@
               </w:rPr>
               <w:t>8.85e-100</w:t>
             </w:r>
-            <w:bookmarkStart w:id="355" w:name="TBL-1-18-1"/>
-            <w:bookmarkStart w:id="356" w:name="TBL-1-18-"/>
+            <w:bookmarkStart w:id="355" w:name="TBL-1-18-"/>
+            <w:bookmarkStart w:id="356" w:name="TBL-1-18-1"/>
             <w:bookmarkEnd w:id="355"/>
             <w:bookmarkEnd w:id="356"/>
           </w:p>
@@ -11543,8 +11549,8 @@
               </w:rPr>
               <w:t xml:space="preserve">3.62e-94 </w:t>
             </w:r>
-            <w:bookmarkStart w:id="374" w:name="TBL-1-19-1"/>
-            <w:bookmarkStart w:id="375" w:name="TBL-1-19-"/>
+            <w:bookmarkStart w:id="374" w:name="TBL-1-19-"/>
+            <w:bookmarkStart w:id="375" w:name="TBL-1-19-1"/>
             <w:bookmarkEnd w:id="374"/>
             <w:bookmarkEnd w:id="375"/>
           </w:p>
@@ -12094,8 +12100,8 @@
               </w:rPr>
               <w:t>1.62e-85</w:t>
             </w:r>
-            <w:bookmarkStart w:id="393" w:name="TBL-1-20-"/>
-            <w:bookmarkStart w:id="394" w:name="TBL-1-20-1"/>
+            <w:bookmarkStart w:id="393" w:name="TBL-1-20-1"/>
+            <w:bookmarkStart w:id="394" w:name="TBL-1-20-"/>
             <w:bookmarkEnd w:id="393"/>
             <w:bookmarkEnd w:id="394"/>
           </w:p>
@@ -12645,8 +12651,8 @@
               </w:rPr>
               <w:t xml:space="preserve">5.54e-74 </w:t>
             </w:r>
-            <w:bookmarkStart w:id="412" w:name="TBL-1-21-"/>
-            <w:bookmarkStart w:id="413" w:name="TBL-1-21-1"/>
+            <w:bookmarkStart w:id="412" w:name="TBL-1-21-1"/>
+            <w:bookmarkStart w:id="413" w:name="TBL-1-21-"/>
             <w:bookmarkEnd w:id="412"/>
             <w:bookmarkEnd w:id="413"/>
           </w:p>
@@ -13196,8 +13202,8 @@
               </w:rPr>
               <w:t>8.14e-86</w:t>
             </w:r>
-            <w:bookmarkStart w:id="431" w:name="TBL-1-22-1"/>
-            <w:bookmarkStart w:id="432" w:name="TBL-1-22-"/>
+            <w:bookmarkStart w:id="431" w:name="TBL-1-22-"/>
+            <w:bookmarkStart w:id="432" w:name="TBL-1-22-1"/>
             <w:bookmarkEnd w:id="431"/>
             <w:bookmarkEnd w:id="432"/>
           </w:p>
@@ -13747,8 +13753,8 @@
               </w:rPr>
               <w:t xml:space="preserve">1.29e-64 </w:t>
             </w:r>
-            <w:bookmarkStart w:id="450" w:name="TBL-1-23-"/>
-            <w:bookmarkStart w:id="451" w:name="TBL-1-23-1"/>
+            <w:bookmarkStart w:id="450" w:name="TBL-1-23-1"/>
+            <w:bookmarkStart w:id="451" w:name="TBL-1-23-"/>
             <w:bookmarkEnd w:id="450"/>
             <w:bookmarkEnd w:id="451"/>
           </w:p>
@@ -14298,8 +14304,8 @@
               </w:rPr>
               <w:t>1.12e-49</w:t>
             </w:r>
-            <w:bookmarkStart w:id="469" w:name="TBL-1-24-"/>
-            <w:bookmarkStart w:id="470" w:name="TBL-1-24-1"/>
+            <w:bookmarkStart w:id="469" w:name="TBL-1-24-1"/>
+            <w:bookmarkStart w:id="470" w:name="TBL-1-24-"/>
             <w:bookmarkEnd w:id="469"/>
             <w:bookmarkEnd w:id="470"/>
           </w:p>
@@ -14849,8 +14855,8 @@
               </w:rPr>
               <w:t xml:space="preserve">4.72e-69 </w:t>
             </w:r>
-            <w:bookmarkStart w:id="488" w:name="TBL-1-25-"/>
-            <w:bookmarkStart w:id="489" w:name="TBL-1-25-1"/>
+            <w:bookmarkStart w:id="488" w:name="TBL-1-25-1"/>
+            <w:bookmarkStart w:id="489" w:name="TBL-1-25-"/>
             <w:bookmarkEnd w:id="488"/>
             <w:bookmarkEnd w:id="489"/>
           </w:p>
@@ -15400,8 +15406,8 @@
               </w:rPr>
               <w:t>6.16e-64</w:t>
             </w:r>
-            <w:bookmarkStart w:id="507" w:name="TBL-1-26-"/>
-            <w:bookmarkStart w:id="508" w:name="TBL-1-26-1"/>
+            <w:bookmarkStart w:id="507" w:name="TBL-1-26-1"/>
+            <w:bookmarkStart w:id="508" w:name="TBL-1-26-"/>
             <w:bookmarkEnd w:id="507"/>
             <w:bookmarkEnd w:id="508"/>
           </w:p>
@@ -15951,8 +15957,8 @@
               </w:rPr>
               <w:t xml:space="preserve">9.24e-30 </w:t>
             </w:r>
-            <w:bookmarkStart w:id="526" w:name="TBL-1-27-1"/>
-            <w:bookmarkStart w:id="527" w:name="TBL-1-27-"/>
+            <w:bookmarkStart w:id="526" w:name="TBL-1-27-"/>
+            <w:bookmarkStart w:id="527" w:name="TBL-1-27-1"/>
             <w:bookmarkEnd w:id="526"/>
             <w:bookmarkEnd w:id="527"/>
           </w:p>
@@ -16502,8 +16508,8 @@
               </w:rPr>
               <w:t>2.26e-35</w:t>
             </w:r>
-            <w:bookmarkStart w:id="545" w:name="TBL-1-28-"/>
-            <w:bookmarkStart w:id="546" w:name="TBL-1-28-1"/>
+            <w:bookmarkStart w:id="545" w:name="TBL-1-28-1"/>
+            <w:bookmarkStart w:id="546" w:name="TBL-1-28-"/>
             <w:bookmarkEnd w:id="545"/>
             <w:bookmarkEnd w:id="546"/>
           </w:p>
@@ -17791,20 +17797,20 @@
           <w:szCs w:val="4"/>
         </w:rPr>
       </w:r>
-      <w:bookmarkStart w:id="575" w:name="TBL-2-1g"/>
-      <w:bookmarkStart w:id="576" w:name="TBL-2-1"/>
-      <w:bookmarkStart w:id="577" w:name="TBL-2-4"/>
-      <w:bookmarkStart w:id="578" w:name="TBL-2"/>
+      <w:bookmarkStart w:id="575" w:name="TBL-2-2"/>
+      <w:bookmarkStart w:id="576" w:name="TBL-2-3"/>
+      <w:bookmarkStart w:id="577" w:name="TBL-2"/>
+      <w:bookmarkStart w:id="578" w:name="TBL-2-4"/>
       <w:bookmarkStart w:id="579" w:name="x1-8001r2"/>
-      <w:bookmarkStart w:id="580" w:name="TBL-2-2"/>
-      <w:bookmarkStart w:id="581" w:name="TBL-2-3"/>
-      <w:bookmarkStart w:id="582" w:name="TBL-2-1g"/>
-      <w:bookmarkStart w:id="583" w:name="TBL-2-1"/>
-      <w:bookmarkStart w:id="584" w:name="TBL-2-4"/>
-      <w:bookmarkStart w:id="585" w:name="TBL-2"/>
+      <w:bookmarkStart w:id="580" w:name="TBL-2-1g"/>
+      <w:bookmarkStart w:id="581" w:name="TBL-2-1"/>
+      <w:bookmarkStart w:id="582" w:name="TBL-2-2"/>
+      <w:bookmarkStart w:id="583" w:name="TBL-2-3"/>
+      <w:bookmarkStart w:id="584" w:name="TBL-2"/>
+      <w:bookmarkStart w:id="585" w:name="TBL-2-4"/>
       <w:bookmarkStart w:id="586" w:name="x1-8001r2"/>
-      <w:bookmarkStart w:id="587" w:name="TBL-2-2"/>
-      <w:bookmarkStart w:id="588" w:name="TBL-2-3"/>
+      <w:bookmarkStart w:id="587" w:name="TBL-2-1g"/>
+      <w:bookmarkStart w:id="588" w:name="TBL-2-1"/>
       <w:bookmarkEnd w:id="582"/>
       <w:bookmarkEnd w:id="583"/>
       <w:bookmarkEnd w:id="584"/>
@@ -17918,8 +17924,8 @@
               </w:rPr>
               <w:t>Cophenetic correlation</w:t>
             </w:r>
-            <w:bookmarkStart w:id="591" w:name="TBL-2-2-"/>
-            <w:bookmarkStart w:id="592" w:name="TBL-2-2-1"/>
+            <w:bookmarkStart w:id="591" w:name="TBL-2-2-1"/>
+            <w:bookmarkStart w:id="592" w:name="TBL-2-2-"/>
             <w:bookmarkEnd w:id="591"/>
             <w:bookmarkEnd w:id="592"/>
           </w:p>
@@ -18170,8 +18176,8 @@
               </w:rPr>
               <w:t xml:space="preserve">6.8e-165 </w:t>
             </w:r>
-            <w:bookmarkStart w:id="601" w:name="TBL-2-4-1"/>
-            <w:bookmarkStart w:id="602" w:name="TBL-2-4-"/>
+            <w:bookmarkStart w:id="601" w:name="TBL-2-4-"/>
+            <w:bookmarkStart w:id="602" w:name="TBL-2-4-1"/>
             <w:bookmarkEnd w:id="601"/>
             <w:bookmarkEnd w:id="602"/>
           </w:p>
@@ -18303,8 +18309,8 @@
               </w:rPr>
               <w:t xml:space="preserve">1.4e-235 </w:t>
             </w:r>
-            <w:bookmarkStart w:id="606" w:name="TBL-2-5-1"/>
-            <w:bookmarkStart w:id="607" w:name="TBL-2-5-"/>
+            <w:bookmarkStart w:id="606" w:name="TBL-2-5-"/>
+            <w:bookmarkStart w:id="607" w:name="TBL-2-5-1"/>
             <w:bookmarkEnd w:id="606"/>
             <w:bookmarkEnd w:id="607"/>
           </w:p>
@@ -18436,8 +18442,8 @@
               </w:rPr>
               <w:t xml:space="preserve">&lt;1.0e-300 </w:t>
             </w:r>
-            <w:bookmarkStart w:id="611" w:name="TBL-2-6-1"/>
-            <w:bookmarkStart w:id="612" w:name="TBL-2-6-"/>
+            <w:bookmarkStart w:id="611" w:name="TBL-2-6-"/>
+            <w:bookmarkStart w:id="612" w:name="TBL-2-6-1"/>
             <w:bookmarkEnd w:id="611"/>
             <w:bookmarkEnd w:id="612"/>
           </w:p>
@@ -18569,8 +18575,8 @@
               </w:rPr>
               <w:t xml:space="preserve">2.4e-194 </w:t>
             </w:r>
-            <w:bookmarkStart w:id="616" w:name="TBL-2-7-"/>
-            <w:bookmarkStart w:id="617" w:name="TBL-2-7-1"/>
+            <w:bookmarkStart w:id="616" w:name="TBL-2-7-1"/>
+            <w:bookmarkStart w:id="617" w:name="TBL-2-7-"/>
             <w:bookmarkEnd w:id="616"/>
             <w:bookmarkEnd w:id="617"/>
           </w:p>
@@ -18702,8 +18708,8 @@
               </w:rPr>
               <w:t xml:space="preserve">7.3e-119 </w:t>
             </w:r>
-            <w:bookmarkStart w:id="621" w:name="TBL-2-8-1"/>
-            <w:bookmarkStart w:id="622" w:name="TBL-2-8-"/>
+            <w:bookmarkStart w:id="621" w:name="TBL-2-8-"/>
+            <w:bookmarkStart w:id="622" w:name="TBL-2-8-1"/>
             <w:bookmarkEnd w:id="621"/>
             <w:bookmarkEnd w:id="622"/>
           </w:p>
@@ -18835,8 +18841,8 @@
               </w:rPr>
               <w:t xml:space="preserve">2.5e-214 </w:t>
             </w:r>
-            <w:bookmarkStart w:id="626" w:name="TBL-2-9-1"/>
-            <w:bookmarkStart w:id="627" w:name="TBL-2-9-"/>
+            <w:bookmarkStart w:id="626" w:name="TBL-2-9-"/>
+            <w:bookmarkStart w:id="627" w:name="TBL-2-9-1"/>
             <w:bookmarkEnd w:id="626"/>
             <w:bookmarkEnd w:id="627"/>
           </w:p>
@@ -18968,8 +18974,8 @@
               </w:rPr>
               <w:t xml:space="preserve">&lt;1.0e-300 </w:t>
             </w:r>
-            <w:bookmarkStart w:id="631" w:name="TBL-2-10-"/>
-            <w:bookmarkStart w:id="632" w:name="TBL-2-10-1"/>
+            <w:bookmarkStart w:id="631" w:name="TBL-2-10-1"/>
+            <w:bookmarkStart w:id="632" w:name="TBL-2-10-"/>
             <w:bookmarkEnd w:id="631"/>
             <w:bookmarkEnd w:id="632"/>
           </w:p>
@@ -19101,8 +19107,8 @@
               </w:rPr>
               <w:t xml:space="preserve">&lt;1.0e-300 </w:t>
             </w:r>
-            <w:bookmarkStart w:id="636" w:name="TBL-2-11-"/>
-            <w:bookmarkStart w:id="637" w:name="TBL-2-11-1"/>
+            <w:bookmarkStart w:id="636" w:name="TBL-2-11-1"/>
+            <w:bookmarkStart w:id="637" w:name="TBL-2-11-"/>
             <w:bookmarkEnd w:id="636"/>
             <w:bookmarkEnd w:id="637"/>
           </w:p>
@@ -19234,8 +19240,8 @@
               </w:rPr>
               <w:t xml:space="preserve">&lt;1.0e-300 </w:t>
             </w:r>
-            <w:bookmarkStart w:id="641" w:name="TBL-2-12-"/>
-            <w:bookmarkStart w:id="642" w:name="TBL-2-12-1"/>
+            <w:bookmarkStart w:id="641" w:name="TBL-2-12-1"/>
+            <w:bookmarkStart w:id="642" w:name="TBL-2-12-"/>
             <w:bookmarkEnd w:id="641"/>
             <w:bookmarkEnd w:id="642"/>
           </w:p>
@@ -19367,8 +19373,8 @@
               </w:rPr>
               <w:t xml:space="preserve">&lt;1.0e-300 </w:t>
             </w:r>
-            <w:bookmarkStart w:id="646" w:name="TBL-2-13-"/>
-            <w:bookmarkStart w:id="647" w:name="TBL-2-13-1"/>
+            <w:bookmarkStart w:id="646" w:name="TBL-2-13-1"/>
+            <w:bookmarkStart w:id="647" w:name="TBL-2-13-"/>
             <w:bookmarkEnd w:id="646"/>
             <w:bookmarkEnd w:id="647"/>
           </w:p>
@@ -19500,8 +19506,8 @@
               </w:rPr>
               <w:t xml:space="preserve">&lt;1.0e-300 </w:t>
             </w:r>
-            <w:bookmarkStart w:id="651" w:name="TBL-2-14-"/>
-            <w:bookmarkStart w:id="652" w:name="TBL-2-14-1"/>
+            <w:bookmarkStart w:id="651" w:name="TBL-2-14-1"/>
+            <w:bookmarkStart w:id="652" w:name="TBL-2-14-"/>
             <w:bookmarkEnd w:id="651"/>
             <w:bookmarkEnd w:id="652"/>
           </w:p>
@@ -19633,8 +19639,8 @@
               </w:rPr>
               <w:t xml:space="preserve">&lt;1.0e-300 </w:t>
             </w:r>
-            <w:bookmarkStart w:id="656" w:name="TBL-2-15-1"/>
-            <w:bookmarkStart w:id="657" w:name="TBL-2-15-"/>
+            <w:bookmarkStart w:id="656" w:name="TBL-2-15-"/>
+            <w:bookmarkStart w:id="657" w:name="TBL-2-15-1"/>
             <w:bookmarkEnd w:id="656"/>
             <w:bookmarkEnd w:id="657"/>
           </w:p>
@@ -19766,8 +19772,8 @@
               </w:rPr>
               <w:t xml:space="preserve">&lt;1.0e-300 </w:t>
             </w:r>
-            <w:bookmarkStart w:id="661" w:name="TBL-2-16-"/>
-            <w:bookmarkStart w:id="662" w:name="TBL-2-16-1"/>
+            <w:bookmarkStart w:id="661" w:name="TBL-2-16-1"/>
+            <w:bookmarkStart w:id="662" w:name="TBL-2-16-"/>
             <w:bookmarkEnd w:id="661"/>
             <w:bookmarkEnd w:id="662"/>
           </w:p>
@@ -20052,16 +20058,16 @@
           <w:szCs w:val="4"/>
         </w:rPr>
       </w:r>
-      <w:bookmarkStart w:id="668" w:name="x1-8003r3"/>
-      <w:bookmarkStart w:id="669" w:name="TBL-3-1g"/>
+      <w:bookmarkStart w:id="668" w:name="TBL-3"/>
+      <w:bookmarkStart w:id="669" w:name="TBL-3-2"/>
       <w:bookmarkStart w:id="670" w:name="TBL-3-1"/>
-      <w:bookmarkStart w:id="671" w:name="TBL-3-2"/>
-      <w:bookmarkStart w:id="672" w:name="TBL-3"/>
-      <w:bookmarkStart w:id="673" w:name="x1-8003r3"/>
-      <w:bookmarkStart w:id="674" w:name="TBL-3-1g"/>
+      <w:bookmarkStart w:id="671" w:name="TBL-3-1g"/>
+      <w:bookmarkStart w:id="672" w:name="x1-8003r3"/>
+      <w:bookmarkStart w:id="673" w:name="TBL-3"/>
+      <w:bookmarkStart w:id="674" w:name="TBL-3-2"/>
       <w:bookmarkStart w:id="675" w:name="TBL-3-1"/>
-      <w:bookmarkStart w:id="676" w:name="TBL-3-2"/>
-      <w:bookmarkStart w:id="677" w:name="TBL-3"/>
+      <w:bookmarkStart w:id="676" w:name="TBL-3-1g"/>
+      <w:bookmarkStart w:id="677" w:name="x1-8003r3"/>
       <w:bookmarkEnd w:id="673"/>
       <w:bookmarkEnd w:id="674"/>
       <w:bookmarkEnd w:id="675"/>
@@ -20208,8 +20214,8 @@
               </w:rPr>
               <w:t xml:space="preserve">4.2e-56 </w:t>
             </w:r>
-            <w:bookmarkStart w:id="680" w:name="TBL-3-3-"/>
-            <w:bookmarkStart w:id="681" w:name="TBL-3-3-1"/>
+            <w:bookmarkStart w:id="680" w:name="TBL-3-3-1"/>
+            <w:bookmarkStart w:id="681" w:name="TBL-3-3-"/>
             <w:bookmarkEnd w:id="680"/>
             <w:bookmarkEnd w:id="681"/>
           </w:p>
@@ -20277,8 +20283,8 @@
               </w:rPr>
               <w:t xml:space="preserve">7.6e-107 </w:t>
             </w:r>
-            <w:bookmarkStart w:id="683" w:name="TBL-3-4-1"/>
-            <w:bookmarkStart w:id="684" w:name="TBL-3-4-"/>
+            <w:bookmarkStart w:id="683" w:name="TBL-3-4-"/>
+            <w:bookmarkStart w:id="684" w:name="TBL-3-4-1"/>
             <w:bookmarkEnd w:id="683"/>
             <w:bookmarkEnd w:id="684"/>
           </w:p>
@@ -20346,8 +20352,8 @@
               </w:rPr>
               <w:t xml:space="preserve">2.2e-40 </w:t>
             </w:r>
-            <w:bookmarkStart w:id="686" w:name="TBL-3-5-"/>
-            <w:bookmarkStart w:id="687" w:name="TBL-3-5-1"/>
+            <w:bookmarkStart w:id="686" w:name="TBL-3-5-1"/>
+            <w:bookmarkStart w:id="687" w:name="TBL-3-5-"/>
             <w:bookmarkEnd w:id="686"/>
             <w:bookmarkEnd w:id="687"/>
           </w:p>
@@ -20416,10 +20422,10 @@
                 <w:szCs w:val="4"/>
               </w:rPr>
             </w:r>
-            <w:bookmarkStart w:id="689" w:name="TBL-3-6-"/>
-            <w:bookmarkStart w:id="690" w:name="TBL-3-6-1"/>
-            <w:bookmarkStart w:id="691" w:name="TBL-3-6-"/>
-            <w:bookmarkStart w:id="692" w:name="TBL-3-6-1"/>
+            <w:bookmarkStart w:id="689" w:name="TBL-3-6-1"/>
+            <w:bookmarkStart w:id="690" w:name="TBL-3-6-"/>
+            <w:bookmarkStart w:id="691" w:name="TBL-3-6-1"/>
+            <w:bookmarkStart w:id="692" w:name="TBL-3-6-"/>
             <w:bookmarkEnd w:id="691"/>
             <w:bookmarkEnd w:id="692"/>
           </w:p>
@@ -20494,8 +20500,8 @@
               </w:rPr>
               <w:t xml:space="preserve">3.1e-11 </w:t>
             </w:r>
-            <w:bookmarkStart w:id="694" w:name="TBL-3-7-"/>
-            <w:bookmarkStart w:id="695" w:name="TBL-3-7-1"/>
+            <w:bookmarkStart w:id="694" w:name="TBL-3-7-1"/>
+            <w:bookmarkStart w:id="695" w:name="TBL-3-7-"/>
             <w:bookmarkEnd w:id="694"/>
             <w:bookmarkEnd w:id="695"/>
           </w:p>
@@ -20570,8 +20576,8 @@
               </w:rPr>
               <w:t xml:space="preserve">ns (1.00) </w:t>
             </w:r>
-            <w:bookmarkStart w:id="697" w:name="TBL-3-8-"/>
-            <w:bookmarkStart w:id="698" w:name="TBL-3-8-1"/>
+            <w:bookmarkStart w:id="697" w:name="TBL-3-8-1"/>
+            <w:bookmarkStart w:id="698" w:name="TBL-3-8-"/>
             <w:bookmarkEnd w:id="697"/>
             <w:bookmarkEnd w:id="698"/>
           </w:p>
@@ -20640,10 +20646,10 @@
                 <w:szCs w:val="4"/>
               </w:rPr>
             </w:r>
-            <w:bookmarkStart w:id="700" w:name="TBL-3-9-"/>
-            <w:bookmarkStart w:id="701" w:name="TBL-3-9-1"/>
-            <w:bookmarkStart w:id="702" w:name="TBL-3-9-"/>
-            <w:bookmarkStart w:id="703" w:name="TBL-3-9-1"/>
+            <w:bookmarkStart w:id="700" w:name="TBL-3-9-1"/>
+            <w:bookmarkStart w:id="701" w:name="TBL-3-9-"/>
+            <w:bookmarkStart w:id="702" w:name="TBL-3-9-1"/>
+            <w:bookmarkStart w:id="703" w:name="TBL-3-9-"/>
             <w:bookmarkEnd w:id="702"/>
             <w:bookmarkEnd w:id="703"/>
           </w:p>
@@ -20718,8 +20724,8 @@
               </w:rPr>
               <w:t xml:space="preserve">3.4e-02 </w:t>
             </w:r>
-            <w:bookmarkStart w:id="705" w:name="TBL-3-10-"/>
-            <w:bookmarkStart w:id="706" w:name="TBL-3-10-1"/>
+            <w:bookmarkStart w:id="705" w:name="TBL-3-10-1"/>
+            <w:bookmarkStart w:id="706" w:name="TBL-3-10-"/>
             <w:bookmarkEnd w:id="705"/>
             <w:bookmarkEnd w:id="706"/>
           </w:p>
@@ -20968,8 +20974,8 @@
         <w:spacing w:lineRule="auto" w:line="360"/>
         <w:rPr/>
       </w:pPr>
-      <w:bookmarkStart w:id="711" w:name="x1-9000doc"/>
-      <w:bookmarkStart w:id="712" w:name="Q1-1-18"/>
+      <w:bookmarkStart w:id="711" w:name="Q1-1-18"/>
+      <w:bookmarkStart w:id="712" w:name="x1-9000doc"/>
       <w:bookmarkEnd w:id="711"/>
       <w:bookmarkEnd w:id="712"/>
       <w:r>
@@ -21511,9 +21517,9 @@
           <w:rFonts w:ascii="Times New Roman" w:hAnsi="Times New Roman"/>
         </w:rPr>
       </w:pPr>
-      <w:bookmarkStart w:id="715" w:name="Q1-1-20"/>
+      <w:bookmarkStart w:id="715" w:name="x1-10000doc"/>
       <w:bookmarkStart w:id="716" w:name="x1-11000"/>
-      <w:bookmarkStart w:id="717" w:name="x1-10000doc"/>
+      <w:bookmarkStart w:id="717" w:name="Q1-1-20"/>
       <w:bookmarkEnd w:id="715"/>
       <w:bookmarkEnd w:id="716"/>
       <w:bookmarkEnd w:id="717"/>
@@ -21588,7 +21594,7 @@
         <w:rPr>
           <w:rFonts w:ascii="Times New Roman" w:hAnsi="Times New Roman"/>
         </w:rPr>
-        <w:t>; Consortium</w:t>
+        <w:t>; International Human Genome Sequencing Consortium</w:t>
       </w:r>
       <w:r>
         <w:fldChar w:fldCharType="begin"/>
@@ -21996,13 +22002,25 @@
         <w:rPr>
           <w:rFonts w:ascii="Times New Roman" w:hAnsi="Times New Roman"/>
         </w:rPr>
-        <w:t>(International HapMap Consortium</w:t>
+        <w:t>(</w:t>
       </w:r>
       <w:r>
         <w:rPr>
           <w:rFonts w:ascii="Times New Roman" w:hAnsi="Times New Roman"/>
         </w:rPr>
         <w:fldChar w:fldCharType="end"/>
+      </w:r>
+      <w:r>
+        <w:rPr>
+          <w:rFonts w:ascii="Times New Roman" w:hAnsi="Times New Roman"/>
+        </w:rPr>
+        <w:t xml:space="preserve">The </w:t>
+      </w:r>
+      <w:r>
+        <w:rPr>
+          <w:rFonts w:ascii="Times New Roman" w:hAnsi="Times New Roman"/>
+        </w:rPr>
+        <w:t>International HapMap Consortium</w:t>
       </w:r>
       <w:r>
         <w:rPr>
@@ -23602,10 +23620,10 @@
           <w:rFonts w:ascii="Times New Roman" w:hAnsi="Times New Roman"/>
         </w:rPr>
       </w:pPr>
-      <w:bookmarkStart w:id="743" w:name="bib-1"/>
-      <w:bookmarkStart w:id="744" w:name="Q1-1-42"/>
-      <w:bookmarkStart w:id="745" w:name="X0-"/>
-      <w:bookmarkStart w:id="746" w:name="page.33"/>
+      <w:bookmarkStart w:id="743" w:name="X0-"/>
+      <w:bookmarkStart w:id="744" w:name="page.33"/>
+      <w:bookmarkStart w:id="745" w:name="bib-1"/>
+      <w:bookmarkStart w:id="746" w:name="Q1-1-42"/>
       <w:bookmarkEnd w:id="743"/>
       <w:bookmarkEnd w:id="744"/>
       <w:bookmarkEnd w:id="745"/>
@@ -24054,19 +24072,20 @@
           <w:rFonts w:ascii="Times New Roman" w:hAnsi="Times New Roman"/>
         </w:rPr>
       </w:pPr>
-      <w:r>
-        <w:rPr>
-          <w:rFonts w:ascii="Times New Roman" w:hAnsi="Times New Roman"/>
-        </w:rPr>
-        <w:t xml:space="preserve">Consortium, T.I.H.G.S. 2001. Initial sequencing and analysis of the human genome. </w:t>
+      <w:bookmarkStart w:id="752" w:name="bib-7"/>
+      <w:bookmarkEnd w:id="752"/>
+      <w:r>
+        <w:rPr>
+          <w:rFonts w:ascii="Times New Roman" w:hAnsi="Times New Roman"/>
+        </w:rPr>
+        <w:t xml:space="preserve">Eid J et al. 2009. Real-Time DNA Sequencing from Single Polymerase Molecules. </w:t>
       </w:r>
       <w:r>
         <w:rPr>
           <w:rFonts w:ascii="Times New Roman" w:hAnsi="Times New Roman"/>
           <w:i/>
-          <w:iCs/>
-        </w:rPr>
-        <w:t>Nature</w:t>
+        </w:rPr>
+        <w:t>Science</w:t>
       </w:r>
       <w:r>
         <w:rPr>
@@ -24078,15 +24097,14 @@
         <w:rPr>
           <w:rFonts w:ascii="Times New Roman" w:hAnsi="Times New Roman"/>
           <w:b/>
-          <w:bCs/>
-        </w:rPr>
-        <w:t>409</w:t>
-      </w:r>
-      <w:r>
-        <w:rPr>
-          <w:rFonts w:ascii="Times New Roman" w:hAnsi="Times New Roman"/>
-        </w:rPr>
-        <w:t>: 860–921.</w:t>
+        </w:rPr>
+        <w:t>323</w:t>
+      </w:r>
+      <w:r>
+        <w:rPr>
+          <w:rFonts w:ascii="Times New Roman" w:hAnsi="Times New Roman"/>
+        </w:rPr>
+        <w:t xml:space="preserve">: 133–138. </w:t>
       </w:r>
     </w:p>
     <w:p>
@@ -24101,20 +24119,20 @@
           <w:rFonts w:ascii="Times New Roman" w:hAnsi="Times New Roman"/>
         </w:rPr>
       </w:pPr>
-      <w:bookmarkStart w:id="752" w:name="bib-7"/>
-      <w:bookmarkEnd w:id="752"/>
-      <w:r>
-        <w:rPr>
-          <w:rFonts w:ascii="Times New Roman" w:hAnsi="Times New Roman"/>
-        </w:rPr>
-        <w:t xml:space="preserve">Eid J et al. 2009. Real-Time DNA Sequencing from Single Polymerase Molecules. </w:t>
+      <w:bookmarkStart w:id="753" w:name="bib-8"/>
+      <w:bookmarkEnd w:id="753"/>
+      <w:r>
+        <w:rPr>
+          <w:rFonts w:ascii="Times New Roman" w:hAnsi="Times New Roman"/>
+        </w:rPr>
+        <w:t xml:space="preserve">Farmery JHR, Smith ML, Lynch AG. 2018. Telomerecat: A ploidy-agnostic method for estimating telomere length from whole genome sequencing data. </w:t>
       </w:r>
       <w:r>
         <w:rPr>
           <w:rFonts w:ascii="Times New Roman" w:hAnsi="Times New Roman"/>
           <w:i/>
         </w:rPr>
-        <w:t>Science</w:t>
+        <w:t>Sci</w:t>
       </w:r>
       <w:r>
         <w:rPr>
@@ -24125,15 +24143,28 @@
       <w:r>
         <w:rPr>
           <w:rFonts w:ascii="Times New Roman" w:hAnsi="Times New Roman"/>
+          <w:i/>
+        </w:rPr>
+        <w:t>Rep</w:t>
+      </w:r>
+      <w:r>
+        <w:rPr>
+          <w:rFonts w:ascii="Times New Roman" w:hAnsi="Times New Roman"/>
+        </w:rPr>
+        <w:t xml:space="preserve"> </w:t>
+      </w:r>
+      <w:r>
+        <w:rPr>
+          <w:rFonts w:ascii="Times New Roman" w:hAnsi="Times New Roman"/>
           <w:b/>
         </w:rPr>
-        <w:t>323</w:t>
-      </w:r>
-      <w:r>
-        <w:rPr>
-          <w:rFonts w:ascii="Times New Roman" w:hAnsi="Times New Roman"/>
-        </w:rPr>
-        <w:t xml:space="preserve">: 133–138. </w:t>
+        <w:t>8</w:t>
+      </w:r>
+      <w:r>
+        <w:rPr>
+          <w:rFonts w:ascii="Times New Roman" w:hAnsi="Times New Roman"/>
+        </w:rPr>
+        <w:t xml:space="preserve">: 1–17. </w:t>
       </w:r>
     </w:p>
     <w:p>
@@ -24148,20 +24179,20 @@
           <w:rFonts w:ascii="Times New Roman" w:hAnsi="Times New Roman"/>
         </w:rPr>
       </w:pPr>
-      <w:bookmarkStart w:id="753" w:name="bib-8"/>
-      <w:bookmarkEnd w:id="753"/>
-      <w:r>
-        <w:rPr>
-          <w:rFonts w:ascii="Times New Roman" w:hAnsi="Times New Roman"/>
-        </w:rPr>
-        <w:t xml:space="preserve">Farmery JHR, Smith ML, Lynch AG. 2018. Telomerecat: A ploidy-agnostic method for estimating telomere length from whole genome sequencing data. </w:t>
+      <w:bookmarkStart w:id="754" w:name="bib-9"/>
+      <w:bookmarkEnd w:id="754"/>
+      <w:r>
+        <w:rPr>
+          <w:rFonts w:ascii="Times New Roman" w:hAnsi="Times New Roman"/>
+        </w:rPr>
+        <w:t xml:space="preserve">Garrett-Bakelman FE, Darshi M, Green SJ, Gur RC, Lin L, Macias BR, McKenna MJ, Meydan C, Mishra T, Nasrini J, et al. 2019. The NASA Twins Study: A multidimensional analysis of a year-long human spaceflight. </w:t>
       </w:r>
       <w:r>
         <w:rPr>
           <w:rFonts w:ascii="Times New Roman" w:hAnsi="Times New Roman"/>
           <w:i/>
         </w:rPr>
-        <w:t>Sci</w:t>
+        <w:t>Science</w:t>
       </w:r>
       <w:r>
         <w:rPr>
@@ -24172,28 +24203,15 @@
       <w:r>
         <w:rPr>
           <w:rFonts w:ascii="Times New Roman" w:hAnsi="Times New Roman"/>
-          <w:i/>
-        </w:rPr>
-        <w:t>Rep</w:t>
-      </w:r>
-      <w:r>
-        <w:rPr>
-          <w:rFonts w:ascii="Times New Roman" w:hAnsi="Times New Roman"/>
-        </w:rPr>
-        <w:t xml:space="preserve"> </w:t>
-      </w:r>
-      <w:r>
-        <w:rPr>
-          <w:rFonts w:ascii="Times New Roman" w:hAnsi="Times New Roman"/>
           <w:b/>
         </w:rPr>
-        <w:t>8</w:t>
-      </w:r>
-      <w:r>
-        <w:rPr>
-          <w:rFonts w:ascii="Times New Roman" w:hAnsi="Times New Roman"/>
-        </w:rPr>
-        <w:t xml:space="preserve">: 1–17. </w:t>
+        <w:t>364</w:t>
+      </w:r>
+      <w:r>
+        <w:rPr>
+          <w:rFonts w:ascii="Times New Roman" w:hAnsi="Times New Roman"/>
+        </w:rPr>
+        <w:t xml:space="preserve">: 144. </w:t>
       </w:r>
     </w:p>
     <w:p>
@@ -24208,20 +24226,20 @@
           <w:rFonts w:ascii="Times New Roman" w:hAnsi="Times New Roman"/>
         </w:rPr>
       </w:pPr>
-      <w:bookmarkStart w:id="754" w:name="bib-9"/>
-      <w:bookmarkEnd w:id="754"/>
-      <w:r>
-        <w:rPr>
-          <w:rFonts w:ascii="Times New Roman" w:hAnsi="Times New Roman"/>
-        </w:rPr>
-        <w:t xml:space="preserve">Garrett-Bakelman FE, Darshi M, Green SJ, Gur RC, Lin L, Macias BR, McKenna MJ, Meydan C, Mishra T, Nasrini J, et al. 2019. The NASA Twins Study: A multidimensional analysis of a year-long human spaceflight. </w:t>
+      <w:bookmarkStart w:id="755" w:name="bib-10"/>
+      <w:bookmarkEnd w:id="755"/>
+      <w:r>
+        <w:rPr>
+          <w:rFonts w:ascii="Times New Roman" w:hAnsi="Times New Roman"/>
+        </w:rPr>
+        <w:t xml:space="preserve">George EO, Mudholkar GS. 1983. On the convolution of logistic random variables. </w:t>
       </w:r>
       <w:r>
         <w:rPr>
           <w:rFonts w:ascii="Times New Roman" w:hAnsi="Times New Roman"/>
           <w:i/>
         </w:rPr>
-        <w:t>Science</w:t>
+        <w:t>Metrika</w:t>
       </w:r>
       <w:r>
         <w:rPr>
@@ -24234,13 +24252,13 @@
           <w:rFonts w:ascii="Times New Roman" w:hAnsi="Times New Roman"/>
           <w:b/>
         </w:rPr>
-        <w:t>364</w:t>
-      </w:r>
-      <w:r>
-        <w:rPr>
-          <w:rFonts w:ascii="Times New Roman" w:hAnsi="Times New Roman"/>
-        </w:rPr>
-        <w:t xml:space="preserve">: 144. </w:t>
+        <w:t>30</w:t>
+      </w:r>
+      <w:r>
+        <w:rPr>
+          <w:rFonts w:ascii="Times New Roman" w:hAnsi="Times New Roman"/>
+        </w:rPr>
+        <w:t xml:space="preserve">: 1–13. </w:t>
       </w:r>
     </w:p>
     <w:p>
@@ -24255,20 +24273,19 @@
           <w:rFonts w:ascii="Times New Roman" w:hAnsi="Times New Roman"/>
         </w:rPr>
       </w:pPr>
-      <w:bookmarkStart w:id="755" w:name="bib-10"/>
-      <w:bookmarkEnd w:id="755"/>
-      <w:r>
-        <w:rPr>
-          <w:rFonts w:ascii="Times New Roman" w:hAnsi="Times New Roman"/>
-        </w:rPr>
-        <w:t xml:space="preserve">George EO, Mudholkar GS. 1983. On the convolution of logistic random variables. </w:t>
+      <w:r>
+        <w:rPr>
+          <w:rFonts w:ascii="Times New Roman" w:hAnsi="Times New Roman"/>
+        </w:rPr>
+        <w:t xml:space="preserve">International Human Genome Sequencing Consortium. 2001. Initial sequencing and analysis of the human genome. </w:t>
       </w:r>
       <w:r>
         <w:rPr>
           <w:rFonts w:ascii="Times New Roman" w:hAnsi="Times New Roman"/>
           <w:i/>
-        </w:rPr>
-        <w:t>Metrika</w:t>
+          <w:iCs/>
+        </w:rPr>
+        <w:t>Nature</w:t>
       </w:r>
       <w:r>
         <w:rPr>
@@ -24280,14 +24297,15 @@
         <w:rPr>
           <w:rFonts w:ascii="Times New Roman" w:hAnsi="Times New Roman"/>
           <w:b/>
-        </w:rPr>
-        <w:t>30</w:t>
-      </w:r>
-      <w:r>
-        <w:rPr>
-          <w:rFonts w:ascii="Times New Roman" w:hAnsi="Times New Roman"/>
-        </w:rPr>
-        <w:t xml:space="preserve">: 1–13. </w:t>
+          <w:bCs/>
+        </w:rPr>
+        <w:t>409</w:t>
+      </w:r>
+      <w:r>
+        <w:rPr>
+          <w:rFonts w:ascii="Times New Roman" w:hAnsi="Times New Roman"/>
+        </w:rPr>
+        <w:t>: 860–921.</w:t>
       </w:r>
     </w:p>
     <w:p>
@@ -24302,17 +24320,18 @@
           <w:rFonts w:ascii="Times New Roman" w:hAnsi="Times New Roman"/>
         </w:rPr>
       </w:pPr>
-      <w:r>
-        <w:rPr>
-          <w:rFonts w:ascii="Times New Roman" w:hAnsi="Times New Roman"/>
-        </w:rPr>
-        <w:t xml:space="preserve">International HapMap Consortium. 2003. The International HapMap Project. </w:t>
+      <w:bookmarkStart w:id="756" w:name="bib-12"/>
+      <w:bookmarkEnd w:id="756"/>
+      <w:r>
+        <w:rPr>
+          <w:rFonts w:ascii="Times New Roman" w:hAnsi="Times New Roman"/>
+        </w:rPr>
+        <w:t xml:space="preserve">Jain M et al. 2018. Nanopore sequencing and assembly of a human genome with ultra-long reads. </w:t>
       </w:r>
       <w:r>
         <w:rPr>
           <w:rFonts w:ascii="Times New Roman" w:hAnsi="Times New Roman"/>
           <w:i/>
-          <w:iCs/>
         </w:rPr>
         <w:t>Nature</w:t>
       </w:r>
@@ -24325,16 +24344,28 @@
       <w:r>
         <w:rPr>
           <w:rFonts w:ascii="Times New Roman" w:hAnsi="Times New Roman"/>
+          <w:i/>
+        </w:rPr>
+        <w:t>Biotechnology</w:t>
+      </w:r>
+      <w:r>
+        <w:rPr>
+          <w:rFonts w:ascii="Times New Roman" w:hAnsi="Times New Roman"/>
+        </w:rPr>
+        <w:t xml:space="preserve"> </w:t>
+      </w:r>
+      <w:r>
+        <w:rPr>
+          <w:rFonts w:ascii="Times New Roman" w:hAnsi="Times New Roman"/>
           <w:b/>
-          <w:bCs/>
-        </w:rPr>
-        <w:t>426</w:t>
-      </w:r>
-      <w:r>
-        <w:rPr>
-          <w:rFonts w:ascii="Times New Roman" w:hAnsi="Times New Roman"/>
-        </w:rPr>
-        <w:t xml:space="preserve">: 789–796. </w:t>
+        </w:rPr>
+        <w:t>36</w:t>
+      </w:r>
+      <w:r>
+        <w:rPr>
+          <w:rFonts w:ascii="Times New Roman" w:hAnsi="Times New Roman"/>
+        </w:rPr>
+        <w:t xml:space="preserve">: 338–345. </w:t>
       </w:r>
     </w:p>
     <w:p>
@@ -24349,20 +24380,20 @@
           <w:rFonts w:ascii="Times New Roman" w:hAnsi="Times New Roman"/>
         </w:rPr>
       </w:pPr>
-      <w:bookmarkStart w:id="756" w:name="bib-12"/>
-      <w:bookmarkEnd w:id="756"/>
-      <w:r>
-        <w:rPr>
-          <w:rFonts w:ascii="Times New Roman" w:hAnsi="Times New Roman"/>
-        </w:rPr>
-        <w:t xml:space="preserve">Jain M et al. 2018. Nanopore sequencing and assembly of a human genome with ultra-long reads. </w:t>
+      <w:bookmarkStart w:id="757" w:name="bib-13"/>
+      <w:bookmarkEnd w:id="757"/>
+      <w:r>
+        <w:rPr>
+          <w:rFonts w:ascii="Times New Roman" w:hAnsi="Times New Roman"/>
+        </w:rPr>
+        <w:t xml:space="preserve">Lee M et al. 2018. Telomere sequence content can be used to determine ALT activity in tumours. </w:t>
       </w:r>
       <w:r>
         <w:rPr>
           <w:rFonts w:ascii="Times New Roman" w:hAnsi="Times New Roman"/>
           <w:i/>
         </w:rPr>
-        <w:t>Nature</w:t>
+        <w:t>Nucleic</w:t>
       </w:r>
       <w:r>
         <w:rPr>
@@ -24375,7 +24406,7 @@
           <w:rFonts w:ascii="Times New Roman" w:hAnsi="Times New Roman"/>
           <w:i/>
         </w:rPr>
-        <w:t>Biotechnology</w:t>
+        <w:t>Acids</w:t>
       </w:r>
       <w:r>
         <w:rPr>
@@ -24386,15 +24417,28 @@
       <w:r>
         <w:rPr>
           <w:rFonts w:ascii="Times New Roman" w:hAnsi="Times New Roman"/>
+          <w:i/>
+        </w:rPr>
+        <w:t>Research</w:t>
+      </w:r>
+      <w:r>
+        <w:rPr>
+          <w:rFonts w:ascii="Times New Roman" w:hAnsi="Times New Roman"/>
+        </w:rPr>
+        <w:t xml:space="preserve"> </w:t>
+      </w:r>
+      <w:r>
+        <w:rPr>
+          <w:rFonts w:ascii="Times New Roman" w:hAnsi="Times New Roman"/>
           <w:b/>
         </w:rPr>
-        <w:t>36</w:t>
-      </w:r>
-      <w:r>
-        <w:rPr>
-          <w:rFonts w:ascii="Times New Roman" w:hAnsi="Times New Roman"/>
-        </w:rPr>
-        <w:t xml:space="preserve">: 338–345. </w:t>
+        <w:t>46</w:t>
+      </w:r>
+      <w:r>
+        <w:rPr>
+          <w:rFonts w:ascii="Times New Roman" w:hAnsi="Times New Roman"/>
+        </w:rPr>
+        <w:t xml:space="preserve">: 4903–4918. </w:t>
       </w:r>
     </w:p>
     <w:p>
@@ -24409,20 +24453,20 @@
           <w:rFonts w:ascii="Times New Roman" w:hAnsi="Times New Roman"/>
         </w:rPr>
       </w:pPr>
-      <w:bookmarkStart w:id="757" w:name="bib-13"/>
-      <w:bookmarkEnd w:id="757"/>
-      <w:r>
-        <w:rPr>
-          <w:rFonts w:ascii="Times New Roman" w:hAnsi="Times New Roman"/>
-        </w:rPr>
-        <w:t xml:space="preserve">Lee M et al. 2018. Telomere sequence content can be used to determine ALT activity in tumours. </w:t>
+      <w:bookmarkStart w:id="758" w:name="bib-14"/>
+      <w:bookmarkEnd w:id="758"/>
+      <w:r>
+        <w:rPr>
+          <w:rFonts w:ascii="Times New Roman" w:hAnsi="Times New Roman"/>
+        </w:rPr>
+        <w:t xml:space="preserve">Levenshtein VI. 1966. Binary codes capable of correcting deletions, insertions, and reversals. </w:t>
       </w:r>
       <w:r>
         <w:rPr>
           <w:rFonts w:ascii="Times New Roman" w:hAnsi="Times New Roman"/>
           <w:i/>
         </w:rPr>
-        <w:t>Nucleic</w:t>
+        <w:t>Soviet</w:t>
       </w:r>
       <w:r>
         <w:rPr>
@@ -24435,7 +24479,7 @@
           <w:rFonts w:ascii="Times New Roman" w:hAnsi="Times New Roman"/>
           <w:i/>
         </w:rPr>
-        <w:t>Acids</w:t>
+        <w:t>physics</w:t>
       </w:r>
       <w:r>
         <w:rPr>
@@ -24448,26 +24492,21 @@
           <w:rFonts w:ascii="Times New Roman" w:hAnsi="Times New Roman"/>
           <w:i/>
         </w:rPr>
-        <w:t>Research</w:t>
-      </w:r>
-      <w:r>
-        <w:rPr>
-          <w:rFonts w:ascii="Times New Roman" w:hAnsi="Times New Roman"/>
-        </w:rPr>
-        <w:t xml:space="preserve"> </w:t>
+        <w:t xml:space="preserve">doklady </w:t>
       </w:r>
       <w:r>
         <w:rPr>
           <w:rFonts w:ascii="Times New Roman" w:hAnsi="Times New Roman"/>
           <w:b/>
-        </w:rPr>
-        <w:t>46</w:t>
-      </w:r>
-      <w:r>
-        <w:rPr>
-          <w:rFonts w:ascii="Times New Roman" w:hAnsi="Times New Roman"/>
-        </w:rPr>
-        <w:t xml:space="preserve">: 4903–4918. </w:t>
+          <w:bCs/>
+        </w:rPr>
+        <w:t>10</w:t>
+      </w:r>
+      <w:r>
+        <w:rPr>
+          <w:rFonts w:ascii="Times New Roman" w:hAnsi="Times New Roman"/>
+        </w:rPr>
+        <w:t xml:space="preserve">: 707–710. </w:t>
       </w:r>
     </w:p>
     <w:p>
@@ -24482,20 +24521,20 @@
           <w:rFonts w:ascii="Times New Roman" w:hAnsi="Times New Roman"/>
         </w:rPr>
       </w:pPr>
-      <w:bookmarkStart w:id="758" w:name="bib-14"/>
-      <w:bookmarkEnd w:id="758"/>
-      <w:r>
-        <w:rPr>
-          <w:rFonts w:ascii="Times New Roman" w:hAnsi="Times New Roman"/>
-        </w:rPr>
-        <w:t xml:space="preserve">Levenshtein VI. 1966. Binary codes capable of correcting deletions, insertions, and reversals. </w:t>
+      <w:bookmarkStart w:id="759" w:name="bib-15"/>
+      <w:bookmarkEnd w:id="759"/>
+      <w:r>
+        <w:rPr>
+          <w:rFonts w:ascii="Times New Roman" w:hAnsi="Times New Roman"/>
+        </w:rPr>
+        <w:t xml:space="preserve">Li H. 2018. Minimap2: pairwise alignment for nucleotide sequences. </w:t>
       </w:r>
       <w:r>
         <w:rPr>
           <w:rFonts w:ascii="Times New Roman" w:hAnsi="Times New Roman"/>
           <w:i/>
         </w:rPr>
-        <w:t>Soviet</w:t>
+        <w:t>Bioinformatics</w:t>
       </w:r>
       <w:r>
         <w:rPr>
@@ -24506,36 +24545,15 @@
       <w:r>
         <w:rPr>
           <w:rFonts w:ascii="Times New Roman" w:hAnsi="Times New Roman"/>
-          <w:i/>
-        </w:rPr>
-        <w:t>physics</w:t>
-      </w:r>
-      <w:r>
-        <w:rPr>
-          <w:rFonts w:ascii="Times New Roman" w:hAnsi="Times New Roman"/>
-        </w:rPr>
-        <w:t xml:space="preserve"> </w:t>
-      </w:r>
-      <w:r>
-        <w:rPr>
-          <w:rFonts w:ascii="Times New Roman" w:hAnsi="Times New Roman"/>
-          <w:i/>
-        </w:rPr>
-        <w:t xml:space="preserve">doklady </w:t>
-      </w:r>
-      <w:r>
-        <w:rPr>
-          <w:rFonts w:ascii="Times New Roman" w:hAnsi="Times New Roman"/>
           <w:b/>
-          <w:bCs/>
-        </w:rPr>
-        <w:t>10</w:t>
-      </w:r>
-      <w:r>
-        <w:rPr>
-          <w:rFonts w:ascii="Times New Roman" w:hAnsi="Times New Roman"/>
-        </w:rPr>
-        <w:t xml:space="preserve">: 707–710. </w:t>
+        </w:rPr>
+        <w:t>34</w:t>
+      </w:r>
+      <w:r>
+        <w:rPr>
+          <w:rFonts w:ascii="Times New Roman" w:hAnsi="Times New Roman"/>
+        </w:rPr>
+        <w:t xml:space="preserve">: 3094–3100. </w:t>
       </w:r>
     </w:p>
     <w:p>
@@ -24550,20 +24568,20 @@
           <w:rFonts w:ascii="Times New Roman" w:hAnsi="Times New Roman"/>
         </w:rPr>
       </w:pPr>
-      <w:bookmarkStart w:id="759" w:name="bib-15"/>
-      <w:bookmarkEnd w:id="759"/>
-      <w:r>
-        <w:rPr>
-          <w:rFonts w:ascii="Times New Roman" w:hAnsi="Times New Roman"/>
-        </w:rPr>
-        <w:t xml:space="preserve">Li H. 2018. Minimap2: pairwise alignment for nucleotide sequences. </w:t>
+      <w:bookmarkStart w:id="760" w:name="bib-16"/>
+      <w:bookmarkEnd w:id="760"/>
+      <w:r>
+        <w:rPr>
+          <w:rFonts w:ascii="Times New Roman" w:hAnsi="Times New Roman"/>
+        </w:rPr>
+        <w:t xml:space="preserve">Luxton JJ et al. 2020. Temporal Telomere and DNA Damage Responses in the Space Radiation Environment. </w:t>
       </w:r>
       <w:r>
         <w:rPr>
           <w:rFonts w:ascii="Times New Roman" w:hAnsi="Times New Roman"/>
           <w:i/>
         </w:rPr>
-        <w:t>Bioinformatics</w:t>
+        <w:t>Cell</w:t>
       </w:r>
       <w:r>
         <w:rPr>
@@ -24574,15 +24592,28 @@
       <w:r>
         <w:rPr>
           <w:rFonts w:ascii="Times New Roman" w:hAnsi="Times New Roman"/>
+          <w:i/>
+        </w:rPr>
+        <w:t>Reports</w:t>
+      </w:r>
+      <w:r>
+        <w:rPr>
+          <w:rFonts w:ascii="Times New Roman" w:hAnsi="Times New Roman"/>
+        </w:rPr>
+        <w:t xml:space="preserve"> </w:t>
+      </w:r>
+      <w:r>
+        <w:rPr>
+          <w:rFonts w:ascii="Times New Roman" w:hAnsi="Times New Roman"/>
           <w:b/>
         </w:rPr>
-        <w:t>34</w:t>
-      </w:r>
-      <w:r>
-        <w:rPr>
-          <w:rFonts w:ascii="Times New Roman" w:hAnsi="Times New Roman"/>
-        </w:rPr>
-        <w:t xml:space="preserve">: 3094–3100. </w:t>
+        <w:t>33</w:t>
+      </w:r>
+      <w:r>
+        <w:rPr>
+          <w:rFonts w:ascii="Times New Roman" w:hAnsi="Times New Roman"/>
+        </w:rPr>
+        <w:t xml:space="preserve">: 108435. </w:t>
       </w:r>
     </w:p>
     <w:p>
@@ -24597,20 +24628,20 @@
           <w:rFonts w:ascii="Times New Roman" w:hAnsi="Times New Roman"/>
         </w:rPr>
       </w:pPr>
-      <w:bookmarkStart w:id="760" w:name="bib-16"/>
-      <w:bookmarkEnd w:id="760"/>
-      <w:r>
-        <w:rPr>
-          <w:rFonts w:ascii="Times New Roman" w:hAnsi="Times New Roman"/>
-        </w:rPr>
-        <w:t xml:space="preserve">Luxton JJ et al. 2020. Temporal Telomere and DNA Damage Responses in the Space Radiation Environment. </w:t>
+      <w:bookmarkStart w:id="761" w:name="bib-17"/>
+      <w:bookmarkEnd w:id="761"/>
+      <w:r>
+        <w:rPr>
+          <w:rFonts w:ascii="Times New Roman" w:hAnsi="Times New Roman"/>
+        </w:rPr>
+        <w:t xml:space="preserve">Marçais G, Kingsford C. 2011. A fast, lock-free approach for efficient parallel counting of occurrences of k-mers. </w:t>
       </w:r>
       <w:r>
         <w:rPr>
           <w:rFonts w:ascii="Times New Roman" w:hAnsi="Times New Roman"/>
           <w:i/>
         </w:rPr>
-        <w:t>Cell</w:t>
+        <w:t>Bioinformatics</w:t>
       </w:r>
       <w:r>
         <w:rPr>
@@ -24621,28 +24652,15 @@
       <w:r>
         <w:rPr>
           <w:rFonts w:ascii="Times New Roman" w:hAnsi="Times New Roman"/>
-          <w:i/>
-        </w:rPr>
-        <w:t>Reports</w:t>
-      </w:r>
-      <w:r>
-        <w:rPr>
-          <w:rFonts w:ascii="Times New Roman" w:hAnsi="Times New Roman"/>
-        </w:rPr>
-        <w:t xml:space="preserve"> </w:t>
-      </w:r>
-      <w:r>
-        <w:rPr>
-          <w:rFonts w:ascii="Times New Roman" w:hAnsi="Times New Roman"/>
           <w:b/>
         </w:rPr>
-        <w:t>33</w:t>
-      </w:r>
-      <w:r>
-        <w:rPr>
-          <w:rFonts w:ascii="Times New Roman" w:hAnsi="Times New Roman"/>
-        </w:rPr>
-        <w:t xml:space="preserve">: 108435. </w:t>
+        <w:t>27</w:t>
+      </w:r>
+      <w:r>
+        <w:rPr>
+          <w:rFonts w:ascii="Times New Roman" w:hAnsi="Times New Roman"/>
+        </w:rPr>
+        <w:t xml:space="preserve">: 764–770. </w:t>
       </w:r>
     </w:p>
     <w:p>
@@ -24657,20 +24675,20 @@
           <w:rFonts w:ascii="Times New Roman" w:hAnsi="Times New Roman"/>
         </w:rPr>
       </w:pPr>
-      <w:bookmarkStart w:id="761" w:name="bib-17"/>
-      <w:bookmarkEnd w:id="761"/>
-      <w:r>
-        <w:rPr>
-          <w:rFonts w:ascii="Times New Roman" w:hAnsi="Times New Roman"/>
-        </w:rPr>
-        <w:t xml:space="preserve">Marçais G, Kingsford C. 2011. A fast, lock-free approach for efficient parallel counting of occurrences of k-mers. </w:t>
+      <w:bookmarkStart w:id="762" w:name="bib-18"/>
+      <w:bookmarkEnd w:id="762"/>
+      <w:r>
+        <w:rPr>
+          <w:rFonts w:ascii="Times New Roman" w:hAnsi="Times New Roman"/>
+        </w:rPr>
+        <w:t xml:space="preserve">Miga KH. 2015. Completing the human genome: the progress and challenge of satellite DNA assembly. </w:t>
       </w:r>
       <w:r>
         <w:rPr>
           <w:rFonts w:ascii="Times New Roman" w:hAnsi="Times New Roman"/>
           <w:i/>
         </w:rPr>
-        <w:t>Bioinformatics</w:t>
+        <w:t>Chromosome</w:t>
       </w:r>
       <w:r>
         <w:rPr>
@@ -24681,15 +24699,28 @@
       <w:r>
         <w:rPr>
           <w:rFonts w:ascii="Times New Roman" w:hAnsi="Times New Roman"/>
+          <w:i/>
+        </w:rPr>
+        <w:t>Res</w:t>
+      </w:r>
+      <w:r>
+        <w:rPr>
+          <w:rFonts w:ascii="Times New Roman" w:hAnsi="Times New Roman"/>
+        </w:rPr>
+        <w:t xml:space="preserve"> </w:t>
+      </w:r>
+      <w:r>
+        <w:rPr>
+          <w:rFonts w:ascii="Times New Roman" w:hAnsi="Times New Roman"/>
           <w:b/>
         </w:rPr>
-        <w:t>27</w:t>
-      </w:r>
-      <w:r>
-        <w:rPr>
-          <w:rFonts w:ascii="Times New Roman" w:hAnsi="Times New Roman"/>
-        </w:rPr>
-        <w:t xml:space="preserve">: 764–770. </w:t>
+        <w:t>23</w:t>
+      </w:r>
+      <w:r>
+        <w:rPr>
+          <w:rFonts w:ascii="Times New Roman" w:hAnsi="Times New Roman"/>
+        </w:rPr>
+        <w:t xml:space="preserve">: 421–426. </w:t>
       </w:r>
     </w:p>
     <w:p>
@@ -24704,20 +24735,20 @@
           <w:rFonts w:ascii="Times New Roman" w:hAnsi="Times New Roman"/>
         </w:rPr>
       </w:pPr>
-      <w:bookmarkStart w:id="762" w:name="bib-18"/>
-      <w:bookmarkEnd w:id="762"/>
-      <w:r>
-        <w:rPr>
-          <w:rFonts w:ascii="Times New Roman" w:hAnsi="Times New Roman"/>
-        </w:rPr>
-        <w:t xml:space="preserve">Miga KH. 2015. Completing the human genome: the progress and challenge of satellite DNA assembly. </w:t>
+      <w:bookmarkStart w:id="763" w:name="bib-19"/>
+      <w:bookmarkEnd w:id="763"/>
+      <w:r>
+        <w:rPr>
+          <w:rFonts w:ascii="Times New Roman" w:hAnsi="Times New Roman"/>
+        </w:rPr>
+        <w:t xml:space="preserve">Miga KH et al. 2020. Telomere-to-telomere assembly of a complete human X chromosome. </w:t>
       </w:r>
       <w:r>
         <w:rPr>
           <w:rFonts w:ascii="Times New Roman" w:hAnsi="Times New Roman"/>
           <w:i/>
         </w:rPr>
-        <w:t>Chromosome</w:t>
+        <w:t>Nature</w:t>
       </w:r>
       <w:r>
         <w:rPr>
@@ -24728,28 +24759,15 @@
       <w:r>
         <w:rPr>
           <w:rFonts w:ascii="Times New Roman" w:hAnsi="Times New Roman"/>
-          <w:i/>
-        </w:rPr>
-        <w:t>Res</w:t>
-      </w:r>
-      <w:r>
-        <w:rPr>
-          <w:rFonts w:ascii="Times New Roman" w:hAnsi="Times New Roman"/>
-        </w:rPr>
-        <w:t xml:space="preserve"> </w:t>
-      </w:r>
-      <w:r>
-        <w:rPr>
-          <w:rFonts w:ascii="Times New Roman" w:hAnsi="Times New Roman"/>
           <w:b/>
         </w:rPr>
-        <w:t>23</w:t>
-      </w:r>
-      <w:r>
-        <w:rPr>
-          <w:rFonts w:ascii="Times New Roman" w:hAnsi="Times New Roman"/>
-        </w:rPr>
-        <w:t xml:space="preserve">: 421–426. </w:t>
+        <w:t>585</w:t>
+      </w:r>
+      <w:r>
+        <w:rPr>
+          <w:rFonts w:ascii="Times New Roman" w:hAnsi="Times New Roman"/>
+        </w:rPr>
+        <w:t xml:space="preserve">: 79–84. </w:t>
       </w:r>
     </w:p>
     <w:p>
@@ -24764,20 +24782,20 @@
           <w:rFonts w:ascii="Times New Roman" w:hAnsi="Times New Roman"/>
         </w:rPr>
       </w:pPr>
-      <w:bookmarkStart w:id="763" w:name="bib-19"/>
-      <w:bookmarkEnd w:id="763"/>
-      <w:r>
-        <w:rPr>
-          <w:rFonts w:ascii="Times New Roman" w:hAnsi="Times New Roman"/>
-        </w:rPr>
-        <w:t xml:space="preserve">Miga KH et al. 2020. Telomere-to-telomere assembly of a complete human X chromosome. </w:t>
+      <w:bookmarkStart w:id="764" w:name="bib-20"/>
+      <w:bookmarkEnd w:id="764"/>
+      <w:r>
+        <w:rPr>
+          <w:rFonts w:ascii="Times New Roman" w:hAnsi="Times New Roman"/>
+        </w:rPr>
+        <w:t xml:space="preserve">Minosse C, Calcaterra S, Abbate I, Selleri M, Zaniratti MS, Capobianchi MR. 2006. Possible Compartmentalization of Hepatitis C Viral Replication in the Genital Tract of HIV-1–Coinfected Women. </w:t>
       </w:r>
       <w:r>
         <w:rPr>
           <w:rFonts w:ascii="Times New Roman" w:hAnsi="Times New Roman"/>
           <w:i/>
         </w:rPr>
-        <w:t>Nature</w:t>
+        <w:t>The</w:t>
       </w:r>
       <w:r>
         <w:rPr>
@@ -24788,15 +24806,67 @@
       <w:r>
         <w:rPr>
           <w:rFonts w:ascii="Times New Roman" w:hAnsi="Times New Roman"/>
+          <w:i/>
+        </w:rPr>
+        <w:t>Journal</w:t>
+      </w:r>
+      <w:r>
+        <w:rPr>
+          <w:rFonts w:ascii="Times New Roman" w:hAnsi="Times New Roman"/>
+        </w:rPr>
+        <w:t xml:space="preserve"> </w:t>
+      </w:r>
+      <w:r>
+        <w:rPr>
+          <w:rFonts w:ascii="Times New Roman" w:hAnsi="Times New Roman"/>
+          <w:i/>
+        </w:rPr>
+        <w:t>of</w:t>
+      </w:r>
+      <w:r>
+        <w:rPr>
+          <w:rFonts w:ascii="Times New Roman" w:hAnsi="Times New Roman"/>
+        </w:rPr>
+        <w:t xml:space="preserve"> </w:t>
+      </w:r>
+      <w:r>
+        <w:rPr>
+          <w:rFonts w:ascii="Times New Roman" w:hAnsi="Times New Roman"/>
+          <w:i/>
+        </w:rPr>
+        <w:t>Infectious</w:t>
+      </w:r>
+      <w:r>
+        <w:rPr>
+          <w:rFonts w:ascii="Times New Roman" w:hAnsi="Times New Roman"/>
+        </w:rPr>
+        <w:t xml:space="preserve"> </w:t>
+      </w:r>
+      <w:r>
+        <w:rPr>
+          <w:rFonts w:ascii="Times New Roman" w:hAnsi="Times New Roman"/>
+          <w:i/>
+        </w:rPr>
+        <w:t>Diseases</w:t>
+      </w:r>
+      <w:r>
+        <w:rPr>
+          <w:rFonts w:ascii="Times New Roman" w:hAnsi="Times New Roman"/>
+        </w:rPr>
+        <w:t xml:space="preserve"> </w:t>
+      </w:r>
+      <w:r>
+        <w:rPr>
+          <w:rFonts w:ascii="Times New Roman" w:hAnsi="Times New Roman"/>
           <w:b/>
         </w:rPr>
-        <w:t>585</w:t>
-      </w:r>
-      <w:r>
-        <w:rPr>
-          <w:rFonts w:ascii="Times New Roman" w:hAnsi="Times New Roman"/>
-        </w:rPr>
-        <w:t xml:space="preserve">: 79–84. </w:t>
+        <w:t>194</w:t>
+      </w:r>
+      <w:r>
+        <w:rPr>
+          <w:rFonts w:ascii="Times New Roman" w:hAnsi="Times New Roman"/>
+        </w:rPr>
+        <w:t xml:space="preserve">: 1529–1536. </w:t>
       </w:r>
     </w:p>
     <w:p>
@@ -24811,20 +24881,20 @@
           <w:rFonts w:ascii="Times New Roman" w:hAnsi="Times New Roman"/>
         </w:rPr>
       </w:pPr>
-      <w:bookmarkStart w:id="764" w:name="bib-20"/>
-      <w:bookmarkEnd w:id="764"/>
-      <w:r>
-        <w:rPr>
-          <w:rFonts w:ascii="Times New Roman" w:hAnsi="Times New Roman"/>
-        </w:rPr>
-        <w:t xml:space="preserve">Minosse C, Calcaterra S, Abbate I, Selleri M, Zaniratti MS, Capobianchi MR. 2006. Possible Compartmentalization of Hepatitis C Viral Replication in the Genital Tract of HIV-1–Coinfected Women. </w:t>
+      <w:bookmarkStart w:id="765" w:name="bib-21"/>
+      <w:bookmarkEnd w:id="765"/>
+      <w:r>
+        <w:rPr>
+          <w:rFonts w:ascii="Times New Roman" w:hAnsi="Times New Roman"/>
+        </w:rPr>
+        <w:t xml:space="preserve">Moyzis RK, Buckingham JM, Cram LS, Dani M, Deaven LL, Jones MD, Meyne J, Ratliff RL, Wu JR. 1988. A highly conserved repetitive DNA sequence, (TTAGGG)n, present at the telomeres of human chromosomes. </w:t>
       </w:r>
       <w:r>
         <w:rPr>
           <w:rFonts w:ascii="Times New Roman" w:hAnsi="Times New Roman"/>
           <w:i/>
         </w:rPr>
-        <w:t>The</w:t>
+        <w:t>Proceedings</w:t>
       </w:r>
       <w:r>
         <w:rPr>
@@ -24837,7 +24907,7 @@
           <w:rFonts w:ascii="Times New Roman" w:hAnsi="Times New Roman"/>
           <w:i/>
         </w:rPr>
-        <w:t>Journal</w:t>
+        <w:t>of</w:t>
       </w:r>
       <w:r>
         <w:rPr>
@@ -24850,6 +24920,45 @@
           <w:rFonts w:ascii="Times New Roman" w:hAnsi="Times New Roman"/>
           <w:i/>
         </w:rPr>
+        <w:t>the</w:t>
+      </w:r>
+      <w:r>
+        <w:rPr>
+          <w:rFonts w:ascii="Times New Roman" w:hAnsi="Times New Roman"/>
+        </w:rPr>
+        <w:t xml:space="preserve"> </w:t>
+      </w:r>
+      <w:r>
+        <w:rPr>
+          <w:rFonts w:ascii="Times New Roman" w:hAnsi="Times New Roman"/>
+          <w:i/>
+        </w:rPr>
+        <w:t>National</w:t>
+      </w:r>
+      <w:r>
+        <w:rPr>
+          <w:rFonts w:ascii="Times New Roman" w:hAnsi="Times New Roman"/>
+        </w:rPr>
+        <w:t xml:space="preserve"> </w:t>
+      </w:r>
+      <w:r>
+        <w:rPr>
+          <w:rFonts w:ascii="Times New Roman" w:hAnsi="Times New Roman"/>
+          <w:i/>
+        </w:rPr>
+        <w:t>Academy</w:t>
+      </w:r>
+      <w:r>
+        <w:rPr>
+          <w:rFonts w:ascii="Times New Roman" w:hAnsi="Times New Roman"/>
+        </w:rPr>
+        <w:t xml:space="preserve"> </w:t>
+      </w:r>
+      <w:r>
+        <w:rPr>
+          <w:rFonts w:ascii="Times New Roman" w:hAnsi="Times New Roman"/>
+          <w:i/>
+        </w:rPr>
         <w:t>of</w:t>
       </w:r>
       <w:r>
@@ -24863,7 +24972,7 @@
           <w:rFonts w:ascii="Times New Roman" w:hAnsi="Times New Roman"/>
           <w:i/>
         </w:rPr>
-        <w:t>Infectious</w:t>
+        <w:t>Sciences</w:t>
       </w:r>
       <w:r>
         <w:rPr>
@@ -24874,28 +24983,15 @@
       <w:r>
         <w:rPr>
           <w:rFonts w:ascii="Times New Roman" w:hAnsi="Times New Roman"/>
-          <w:i/>
-        </w:rPr>
-        <w:t>Diseases</w:t>
-      </w:r>
-      <w:r>
-        <w:rPr>
-          <w:rFonts w:ascii="Times New Roman" w:hAnsi="Times New Roman"/>
-        </w:rPr>
-        <w:t xml:space="preserve"> </w:t>
-      </w:r>
-      <w:r>
-        <w:rPr>
-          <w:rFonts w:ascii="Times New Roman" w:hAnsi="Times New Roman"/>
           <w:b/>
         </w:rPr>
-        <w:t>194</w:t>
-      </w:r>
-      <w:r>
-        <w:rPr>
-          <w:rFonts w:ascii="Times New Roman" w:hAnsi="Times New Roman"/>
-        </w:rPr>
-        <w:t xml:space="preserve">: 1529–1536. </w:t>
+        <w:t>85</w:t>
+      </w:r>
+      <w:r>
+        <w:rPr>
+          <w:rFonts w:ascii="Times New Roman" w:hAnsi="Times New Roman"/>
+        </w:rPr>
+        <w:t xml:space="preserve">: 6622–6626. </w:t>
       </w:r>
     </w:p>
     <w:p>
@@ -24910,20 +25006,20 @@
           <w:rFonts w:ascii="Times New Roman" w:hAnsi="Times New Roman"/>
         </w:rPr>
       </w:pPr>
-      <w:bookmarkStart w:id="765" w:name="bib-21"/>
-      <w:bookmarkEnd w:id="765"/>
-      <w:r>
-        <w:rPr>
-          <w:rFonts w:ascii="Times New Roman" w:hAnsi="Times New Roman"/>
-        </w:rPr>
-        <w:t xml:space="preserve">Moyzis RK, Buckingham JM, Cram LS, Dani M, Deaven LL, Jones MD, Meyne J, Ratliff RL, Wu JR. 1988. A highly conserved repetitive DNA sequence, (TTAGGG)n, present at the telomeres of human chromosomes. </w:t>
+      <w:bookmarkStart w:id="766" w:name="bib-22"/>
+      <w:bookmarkEnd w:id="766"/>
+      <w:r>
+        <w:rPr>
+          <w:rFonts w:ascii="Times New Roman" w:hAnsi="Times New Roman"/>
+        </w:rPr>
+        <w:t xml:space="preserve">Nergadze SG, Farnung BO, Wischnewski H, Khoriauli L, Vitelli V, Chawla R, Giulotto E, Azzalin CM. 2009. CpG-island promoters drive transcription of human telomeres. </w:t>
       </w:r>
       <w:r>
         <w:rPr>
           <w:rFonts w:ascii="Times New Roman" w:hAnsi="Times New Roman"/>
           <w:i/>
         </w:rPr>
-        <w:t>Proceedings</w:t>
+        <w:t>RNA</w:t>
       </w:r>
       <w:r>
         <w:rPr>
@@ -24934,93 +25030,15 @@
       <w:r>
         <w:rPr>
           <w:rFonts w:ascii="Times New Roman" w:hAnsi="Times New Roman"/>
-          <w:i/>
-        </w:rPr>
-        <w:t>of</w:t>
-      </w:r>
-      <w:r>
-        <w:rPr>
-          <w:rFonts w:ascii="Times New Roman" w:hAnsi="Times New Roman"/>
-        </w:rPr>
-        <w:t xml:space="preserve"> </w:t>
-      </w:r>
-      <w:r>
-        <w:rPr>
-          <w:rFonts w:ascii="Times New Roman" w:hAnsi="Times New Roman"/>
-          <w:i/>
-        </w:rPr>
-        <w:t>the</w:t>
-      </w:r>
-      <w:r>
-        <w:rPr>
-          <w:rFonts w:ascii="Times New Roman" w:hAnsi="Times New Roman"/>
-        </w:rPr>
-        <w:t xml:space="preserve"> </w:t>
-      </w:r>
-      <w:r>
-        <w:rPr>
-          <w:rFonts w:ascii="Times New Roman" w:hAnsi="Times New Roman"/>
-          <w:i/>
-        </w:rPr>
-        <w:t>National</w:t>
-      </w:r>
-      <w:r>
-        <w:rPr>
-          <w:rFonts w:ascii="Times New Roman" w:hAnsi="Times New Roman"/>
-        </w:rPr>
-        <w:t xml:space="preserve"> </w:t>
-      </w:r>
-      <w:r>
-        <w:rPr>
-          <w:rFonts w:ascii="Times New Roman" w:hAnsi="Times New Roman"/>
-          <w:i/>
-        </w:rPr>
-        <w:t>Academy</w:t>
-      </w:r>
-      <w:r>
-        <w:rPr>
-          <w:rFonts w:ascii="Times New Roman" w:hAnsi="Times New Roman"/>
-        </w:rPr>
-        <w:t xml:space="preserve"> </w:t>
-      </w:r>
-      <w:r>
-        <w:rPr>
-          <w:rFonts w:ascii="Times New Roman" w:hAnsi="Times New Roman"/>
-          <w:i/>
-        </w:rPr>
-        <w:t>of</w:t>
-      </w:r>
-      <w:r>
-        <w:rPr>
-          <w:rFonts w:ascii="Times New Roman" w:hAnsi="Times New Roman"/>
-        </w:rPr>
-        <w:t xml:space="preserve"> </w:t>
-      </w:r>
-      <w:r>
-        <w:rPr>
-          <w:rFonts w:ascii="Times New Roman" w:hAnsi="Times New Roman"/>
-          <w:i/>
-        </w:rPr>
-        <w:t>Sciences</w:t>
-      </w:r>
-      <w:r>
-        <w:rPr>
-          <w:rFonts w:ascii="Times New Roman" w:hAnsi="Times New Roman"/>
-        </w:rPr>
-        <w:t xml:space="preserve"> </w:t>
-      </w:r>
-      <w:r>
-        <w:rPr>
-          <w:rFonts w:ascii="Times New Roman" w:hAnsi="Times New Roman"/>
           <w:b/>
         </w:rPr>
-        <w:t>85</w:t>
-      </w:r>
-      <w:r>
-        <w:rPr>
-          <w:rFonts w:ascii="Times New Roman" w:hAnsi="Times New Roman"/>
-        </w:rPr>
-        <w:t xml:space="preserve">: 6622–6626. </w:t>
+        <w:t>15</w:t>
+      </w:r>
+      <w:r>
+        <w:rPr>
+          <w:rFonts w:ascii="Times New Roman" w:hAnsi="Times New Roman"/>
+        </w:rPr>
+        <w:t xml:space="preserve">: 2186–2194. </w:t>
       </w:r>
     </w:p>
     <w:p>
@@ -25035,20 +25053,20 @@
           <w:rFonts w:ascii="Times New Roman" w:hAnsi="Times New Roman"/>
         </w:rPr>
       </w:pPr>
-      <w:bookmarkStart w:id="766" w:name="bib-22"/>
-      <w:bookmarkEnd w:id="766"/>
-      <w:r>
-        <w:rPr>
-          <w:rFonts w:ascii="Times New Roman" w:hAnsi="Times New Roman"/>
-        </w:rPr>
-        <w:t xml:space="preserve">Nergadze SG, Farnung BO, Wischnewski H, Khoriauli L, Vitelli V, Chawla R, Giulotto E, Azzalin CM. 2009. CpG-island promoters drive transcription of human telomeres. </w:t>
+      <w:bookmarkStart w:id="767" w:name="bib-23"/>
+      <w:bookmarkEnd w:id="767"/>
+      <w:r>
+        <w:rPr>
+          <w:rFonts w:ascii="Times New Roman" w:hAnsi="Times New Roman"/>
+        </w:rPr>
+        <w:t xml:space="preserve">Nurk S, Walenz BP, Rhie A, Vollger MR, Logsdon GA, Grothe R, Miga KH, Eichler EE, Phillippy AM, Koren S. 2020. HiCanu: accurate assembly of segmental duplications, satellites, and allelic variants from high-fidelity long reads. </w:t>
       </w:r>
       <w:r>
         <w:rPr>
           <w:rFonts w:ascii="Times New Roman" w:hAnsi="Times New Roman"/>
           <w:i/>
         </w:rPr>
-        <w:t>RNA</w:t>
+        <w:t>Genome</w:t>
       </w:r>
       <w:r>
         <w:rPr>
@@ -25059,15 +25077,28 @@
       <w:r>
         <w:rPr>
           <w:rFonts w:ascii="Times New Roman" w:hAnsi="Times New Roman"/>
+          <w:i/>
+        </w:rPr>
+        <w:t>Research</w:t>
+      </w:r>
+      <w:r>
+        <w:rPr>
+          <w:rFonts w:ascii="Times New Roman" w:hAnsi="Times New Roman"/>
+        </w:rPr>
+        <w:t xml:space="preserve"> </w:t>
+      </w:r>
+      <w:r>
+        <w:rPr>
+          <w:rFonts w:ascii="Times New Roman" w:hAnsi="Times New Roman"/>
           <w:b/>
         </w:rPr>
-        <w:t>15</w:t>
-      </w:r>
-      <w:r>
-        <w:rPr>
-          <w:rFonts w:ascii="Times New Roman" w:hAnsi="Times New Roman"/>
-        </w:rPr>
-        <w:t xml:space="preserve">: 2186–2194. </w:t>
+        <w:t>30</w:t>
+      </w:r>
+      <w:r>
+        <w:rPr>
+          <w:rFonts w:ascii="Times New Roman" w:hAnsi="Times New Roman"/>
+        </w:rPr>
+        <w:t xml:space="preserve">: 1291–1305. </w:t>
       </w:r>
     </w:p>
     <w:p>
@@ -25082,13 +25113,13 @@
           <w:rFonts w:ascii="Times New Roman" w:hAnsi="Times New Roman"/>
         </w:rPr>
       </w:pPr>
-      <w:bookmarkStart w:id="767" w:name="bib-23"/>
-      <w:bookmarkEnd w:id="767"/>
-      <w:r>
-        <w:rPr>
-          <w:rFonts w:ascii="Times New Roman" w:hAnsi="Times New Roman"/>
-        </w:rPr>
-        <w:t xml:space="preserve">Nurk S, Walenz BP, Rhie A, Vollger MR, Logsdon GA, Grothe R, Miga KH, Eichler EE, Phillippy AM, Koren S. 2020. HiCanu: accurate assembly of segmental duplications, satellites, and allelic variants from high-fidelity long reads. </w:t>
+      <w:bookmarkStart w:id="768" w:name="bib-24"/>
+      <w:bookmarkEnd w:id="768"/>
+      <w:r>
+        <w:rPr>
+          <w:rFonts w:ascii="Times New Roman" w:hAnsi="Times New Roman"/>
+        </w:rPr>
+        <w:t xml:space="preserve">Schneider VA et al. 2017. Evaluation of GRCh38 and de novo haploid genome assemblies demonstrates the enduring quality of the reference assembly. </w:t>
       </w:r>
       <w:r>
         <w:rPr>
@@ -25121,13 +25152,13 @@
           <w:rFonts w:ascii="Times New Roman" w:hAnsi="Times New Roman"/>
           <w:b/>
         </w:rPr>
-        <w:t>30</w:t>
-      </w:r>
-      <w:r>
-        <w:rPr>
-          <w:rFonts w:ascii="Times New Roman" w:hAnsi="Times New Roman"/>
-        </w:rPr>
-        <w:t xml:space="preserve">: 1291–1305. </w:t>
+        <w:t>27</w:t>
+      </w:r>
+      <w:r>
+        <w:rPr>
+          <w:rFonts w:ascii="Times New Roman" w:hAnsi="Times New Roman"/>
+        </w:rPr>
+        <w:t xml:space="preserve">: 849–864. </w:t>
       </w:r>
     </w:p>
     <w:p>
@@ -25142,20 +25173,20 @@
           <w:rFonts w:ascii="Times New Roman" w:hAnsi="Times New Roman"/>
         </w:rPr>
       </w:pPr>
-      <w:bookmarkStart w:id="768" w:name="bib-24"/>
-      <w:bookmarkEnd w:id="768"/>
-      <w:r>
-        <w:rPr>
-          <w:rFonts w:ascii="Times New Roman" w:hAnsi="Times New Roman"/>
-        </w:rPr>
-        <w:t xml:space="preserve">Schneider VA et al. 2017. Evaluation of GRCh38 and de novo haploid genome assemblies demonstrates the enduring quality of the reference assembly. </w:t>
+      <w:bookmarkStart w:id="769" w:name="bib-25"/>
+      <w:bookmarkEnd w:id="769"/>
+      <w:r>
+        <w:rPr>
+          <w:rFonts w:ascii="Times New Roman" w:hAnsi="Times New Roman"/>
+        </w:rPr>
+        <w:t xml:space="preserve">Shafin K et al. 2020. Nanopore sequencing and the Shasta toolkit enable efficient de novo assembly of eleven human genomes. </w:t>
       </w:r>
       <w:r>
         <w:rPr>
           <w:rFonts w:ascii="Times New Roman" w:hAnsi="Times New Roman"/>
           <w:i/>
         </w:rPr>
-        <w:t>Genome</w:t>
+        <w:t>Nature</w:t>
       </w:r>
       <w:r>
         <w:rPr>
@@ -25168,7 +25199,7 @@
           <w:rFonts w:ascii="Times New Roman" w:hAnsi="Times New Roman"/>
           <w:i/>
         </w:rPr>
-        <w:t>Research</w:t>
+        <w:t>Biotechnology</w:t>
       </w:r>
       <w:r>
         <w:rPr>
@@ -25181,13 +25212,13 @@
           <w:rFonts w:ascii="Times New Roman" w:hAnsi="Times New Roman"/>
           <w:b/>
         </w:rPr>
-        <w:t>27</w:t>
-      </w:r>
-      <w:r>
-        <w:rPr>
-          <w:rFonts w:ascii="Times New Roman" w:hAnsi="Times New Roman"/>
-        </w:rPr>
-        <w:t xml:space="preserve">: 849–864. </w:t>
+        <w:t>38</w:t>
+      </w:r>
+      <w:r>
+        <w:rPr>
+          <w:rFonts w:ascii="Times New Roman" w:hAnsi="Times New Roman"/>
+        </w:rPr>
+        <w:t xml:space="preserve">: 1044–1053. </w:t>
       </w:r>
     </w:p>
     <w:p>
@@ -25202,20 +25233,20 @@
           <w:rFonts w:ascii="Times New Roman" w:hAnsi="Times New Roman"/>
         </w:rPr>
       </w:pPr>
-      <w:bookmarkStart w:id="769" w:name="bib-25"/>
-      <w:bookmarkEnd w:id="769"/>
-      <w:r>
-        <w:rPr>
-          <w:rFonts w:ascii="Times New Roman" w:hAnsi="Times New Roman"/>
-        </w:rPr>
-        <w:t xml:space="preserve">Shafin K et al. 2020. Nanopore sequencing and the Shasta toolkit enable efficient de novo assembly of eleven human genomes. </w:t>
+      <w:bookmarkStart w:id="770" w:name="bib-26"/>
+      <w:bookmarkEnd w:id="770"/>
+      <w:r>
+        <w:rPr>
+          <w:rFonts w:ascii="Times New Roman" w:hAnsi="Times New Roman"/>
+        </w:rPr>
+        <w:t xml:space="preserve">Shammas MA. 2011. Telomeres, lifestyle, cancer, and aging. </w:t>
       </w:r>
       <w:r>
         <w:rPr>
           <w:rFonts w:ascii="Times New Roman" w:hAnsi="Times New Roman"/>
           <w:i/>
         </w:rPr>
-        <w:t>Nature</w:t>
+        <w:t>Current</w:t>
       </w:r>
       <w:r>
         <w:rPr>
@@ -25228,7 +25259,7 @@
           <w:rFonts w:ascii="Times New Roman" w:hAnsi="Times New Roman"/>
           <w:i/>
         </w:rPr>
-        <w:t>Biotechnology</w:t>
+        <w:t>Opinion</w:t>
       </w:r>
       <w:r>
         <w:rPr>
@@ -25239,15 +25270,93 @@
       <w:r>
         <w:rPr>
           <w:rFonts w:ascii="Times New Roman" w:hAnsi="Times New Roman"/>
+          <w:i/>
+        </w:rPr>
+        <w:t>in</w:t>
+      </w:r>
+      <w:r>
+        <w:rPr>
+          <w:rFonts w:ascii="Times New Roman" w:hAnsi="Times New Roman"/>
+        </w:rPr>
+        <w:t xml:space="preserve"> </w:t>
+      </w:r>
+      <w:r>
+        <w:rPr>
+          <w:rFonts w:ascii="Times New Roman" w:hAnsi="Times New Roman"/>
+          <w:i/>
+        </w:rPr>
+        <w:t>Clinical</w:t>
+      </w:r>
+      <w:r>
+        <w:rPr>
+          <w:rFonts w:ascii="Times New Roman" w:hAnsi="Times New Roman"/>
+        </w:rPr>
+        <w:t xml:space="preserve"> </w:t>
+      </w:r>
+      <w:r>
+        <w:rPr>
+          <w:rFonts w:ascii="Times New Roman" w:hAnsi="Times New Roman"/>
+          <w:i/>
+        </w:rPr>
+        <w:t>Nutrition</w:t>
+      </w:r>
+      <w:r>
+        <w:rPr>
+          <w:rFonts w:ascii="Times New Roman" w:hAnsi="Times New Roman"/>
+        </w:rPr>
+        <w:t xml:space="preserve"> </w:t>
+      </w:r>
+      <w:r>
+        <w:rPr>
+          <w:rFonts w:ascii="Times New Roman" w:hAnsi="Times New Roman"/>
+          <w:i/>
+        </w:rPr>
+        <w:t>and</w:t>
+      </w:r>
+      <w:r>
+        <w:rPr>
+          <w:rFonts w:ascii="Times New Roman" w:hAnsi="Times New Roman"/>
+        </w:rPr>
+        <w:t xml:space="preserve"> </w:t>
+      </w:r>
+      <w:r>
+        <w:rPr>
+          <w:rFonts w:ascii="Times New Roman" w:hAnsi="Times New Roman"/>
+          <w:i/>
+        </w:rPr>
+        <w:t>Metabolic</w:t>
+      </w:r>
+      <w:r>
+        <w:rPr>
+          <w:rFonts w:ascii="Times New Roman" w:hAnsi="Times New Roman"/>
+        </w:rPr>
+        <w:t xml:space="preserve"> </w:t>
+      </w:r>
+      <w:r>
+        <w:rPr>
+          <w:rFonts w:ascii="Times New Roman" w:hAnsi="Times New Roman"/>
+          <w:i/>
+        </w:rPr>
+        <w:t>Care</w:t>
+      </w:r>
+      <w:r>
+        <w:rPr>
+          <w:rFonts w:ascii="Times New Roman" w:hAnsi="Times New Roman"/>
+        </w:rPr>
+        <w:t xml:space="preserve"> </w:t>
+      </w:r>
+      <w:r>
+        <w:rPr>
+          <w:rFonts w:ascii="Times New Roman" w:hAnsi="Times New Roman"/>
           <w:b/>
         </w:rPr>
-        <w:t>38</w:t>
-      </w:r>
-      <w:r>
-        <w:rPr>
-          <w:rFonts w:ascii="Times New Roman" w:hAnsi="Times New Roman"/>
-        </w:rPr>
-        <w:t xml:space="preserve">: 1044–1053. </w:t>
+        <w:t>14</w:t>
+      </w:r>
+      <w:r>
+        <w:rPr>
+          <w:rFonts w:ascii="Times New Roman" w:hAnsi="Times New Roman"/>
+        </w:rPr>
+        <w:t xml:space="preserve">: 28–34. </w:t>
       </w:r>
     </w:p>
     <w:p>
@@ -25262,20 +25371,20 @@
           <w:rFonts w:ascii="Times New Roman" w:hAnsi="Times New Roman"/>
         </w:rPr>
       </w:pPr>
-      <w:bookmarkStart w:id="770" w:name="bib-26"/>
-      <w:bookmarkEnd w:id="770"/>
-      <w:r>
-        <w:rPr>
-          <w:rFonts w:ascii="Times New Roman" w:hAnsi="Times New Roman"/>
-        </w:rPr>
-        <w:t xml:space="preserve">Shammas MA. 2011. Telomeres, lifestyle, cancer, and aging. </w:t>
+      <w:bookmarkStart w:id="771" w:name="bib-27"/>
+      <w:bookmarkEnd w:id="771"/>
+      <w:r>
+        <w:rPr>
+          <w:rFonts w:ascii="Times New Roman" w:hAnsi="Times New Roman"/>
+        </w:rPr>
+        <w:t xml:space="preserve">Sokal RR, Rohlf FJ. 1962. The comparison of dendrograms by objective methods. </w:t>
       </w:r>
       <w:r>
         <w:rPr>
           <w:rFonts w:ascii="Times New Roman" w:hAnsi="Times New Roman"/>
           <w:i/>
         </w:rPr>
-        <w:t>Current</w:t>
+        <w:t>Taxon</w:t>
       </w:r>
       <w:r>
         <w:rPr>
@@ -25286,106 +25395,15 @@
       <w:r>
         <w:rPr>
           <w:rFonts w:ascii="Times New Roman" w:hAnsi="Times New Roman"/>
-          <w:i/>
-        </w:rPr>
-        <w:t>Opinion</w:t>
-      </w:r>
-      <w:r>
-        <w:rPr>
-          <w:rFonts w:ascii="Times New Roman" w:hAnsi="Times New Roman"/>
-        </w:rPr>
-        <w:t xml:space="preserve"> </w:t>
-      </w:r>
-      <w:r>
-        <w:rPr>
-          <w:rFonts w:ascii="Times New Roman" w:hAnsi="Times New Roman"/>
-          <w:i/>
-        </w:rPr>
-        <w:t>in</w:t>
-      </w:r>
-      <w:r>
-        <w:rPr>
-          <w:rFonts w:ascii="Times New Roman" w:hAnsi="Times New Roman"/>
-        </w:rPr>
-        <w:t xml:space="preserve"> </w:t>
-      </w:r>
-      <w:r>
-        <w:rPr>
-          <w:rFonts w:ascii="Times New Roman" w:hAnsi="Times New Roman"/>
-          <w:i/>
-        </w:rPr>
-        <w:t>Clinical</w:t>
-      </w:r>
-      <w:r>
-        <w:rPr>
-          <w:rFonts w:ascii="Times New Roman" w:hAnsi="Times New Roman"/>
-        </w:rPr>
-        <w:t xml:space="preserve"> </w:t>
-      </w:r>
-      <w:r>
-        <w:rPr>
-          <w:rFonts w:ascii="Times New Roman" w:hAnsi="Times New Roman"/>
-          <w:i/>
-        </w:rPr>
-        <w:t>Nutrition</w:t>
-      </w:r>
-      <w:r>
-        <w:rPr>
-          <w:rFonts w:ascii="Times New Roman" w:hAnsi="Times New Roman"/>
-        </w:rPr>
-        <w:t xml:space="preserve"> </w:t>
-      </w:r>
-      <w:r>
-        <w:rPr>
-          <w:rFonts w:ascii="Times New Roman" w:hAnsi="Times New Roman"/>
-          <w:i/>
-        </w:rPr>
-        <w:t>and</w:t>
-      </w:r>
-      <w:r>
-        <w:rPr>
-          <w:rFonts w:ascii="Times New Roman" w:hAnsi="Times New Roman"/>
-        </w:rPr>
-        <w:t xml:space="preserve"> </w:t>
-      </w:r>
-      <w:r>
-        <w:rPr>
-          <w:rFonts w:ascii="Times New Roman" w:hAnsi="Times New Roman"/>
-          <w:i/>
-        </w:rPr>
-        <w:t>Metabolic</w:t>
-      </w:r>
-      <w:r>
-        <w:rPr>
-          <w:rFonts w:ascii="Times New Roman" w:hAnsi="Times New Roman"/>
-        </w:rPr>
-        <w:t xml:space="preserve"> </w:t>
-      </w:r>
-      <w:r>
-        <w:rPr>
-          <w:rFonts w:ascii="Times New Roman" w:hAnsi="Times New Roman"/>
-          <w:i/>
-        </w:rPr>
-        <w:t>Care</w:t>
-      </w:r>
-      <w:r>
-        <w:rPr>
-          <w:rFonts w:ascii="Times New Roman" w:hAnsi="Times New Roman"/>
-        </w:rPr>
-        <w:t xml:space="preserve"> </w:t>
-      </w:r>
-      <w:r>
-        <w:rPr>
-          <w:rFonts w:ascii="Times New Roman" w:hAnsi="Times New Roman"/>
           <w:b/>
         </w:rPr>
-        <w:t>14</w:t>
-      </w:r>
-      <w:r>
-        <w:rPr>
-          <w:rFonts w:ascii="Times New Roman" w:hAnsi="Times New Roman"/>
-        </w:rPr>
-        <w:t xml:space="preserve">: 28–34. </w:t>
+        <w:t>11</w:t>
+      </w:r>
+      <w:r>
+        <w:rPr>
+          <w:rFonts w:ascii="Times New Roman" w:hAnsi="Times New Roman"/>
+        </w:rPr>
+        <w:t xml:space="preserve">: 33–40. </w:t>
       </w:r>
     </w:p>
     <w:p>
@@ -25400,20 +25418,20 @@
           <w:rFonts w:ascii="Times New Roman" w:hAnsi="Times New Roman"/>
         </w:rPr>
       </w:pPr>
-      <w:bookmarkStart w:id="771" w:name="bib-27"/>
-      <w:bookmarkEnd w:id="771"/>
-      <w:r>
-        <w:rPr>
-          <w:rFonts w:ascii="Times New Roman" w:hAnsi="Times New Roman"/>
-        </w:rPr>
-        <w:t xml:space="preserve">Sokal RR, Rohlf FJ. 1962. The comparison of dendrograms by objective methods. </w:t>
+      <w:bookmarkStart w:id="772" w:name="bib-28"/>
+      <w:bookmarkEnd w:id="772"/>
+      <w:r>
+        <w:rPr>
+          <w:rFonts w:ascii="Times New Roman" w:hAnsi="Times New Roman"/>
+        </w:rPr>
+        <w:t xml:space="preserve">Stong N et al. 2014. Subtelomeric CTCF and cohesin binding site organization using improved subtelomere assemblies and a novel annotation pipeline. </w:t>
       </w:r>
       <w:r>
         <w:rPr>
           <w:rFonts w:ascii="Times New Roman" w:hAnsi="Times New Roman"/>
           <w:i/>
         </w:rPr>
-        <w:t>Taxon</w:t>
+        <w:t>Genome</w:t>
       </w:r>
       <w:r>
         <w:rPr>
@@ -25424,15 +25442,28 @@
       <w:r>
         <w:rPr>
           <w:rFonts w:ascii="Times New Roman" w:hAnsi="Times New Roman"/>
+          <w:i/>
+        </w:rPr>
+        <w:t>Research</w:t>
+      </w:r>
+      <w:r>
+        <w:rPr>
+          <w:rFonts w:ascii="Times New Roman" w:hAnsi="Times New Roman"/>
+        </w:rPr>
+        <w:t xml:space="preserve"> </w:t>
+      </w:r>
+      <w:r>
+        <w:rPr>
+          <w:rFonts w:ascii="Times New Roman" w:hAnsi="Times New Roman"/>
           <w:b/>
         </w:rPr>
-        <w:t>11</w:t>
-      </w:r>
-      <w:r>
-        <w:rPr>
-          <w:rFonts w:ascii="Times New Roman" w:hAnsi="Times New Roman"/>
-        </w:rPr>
-        <w:t xml:space="preserve">: 33–40. </w:t>
+        <w:t>24</w:t>
+      </w:r>
+      <w:r>
+        <w:rPr>
+          <w:rFonts w:ascii="Times New Roman" w:hAnsi="Times New Roman"/>
+        </w:rPr>
+        <w:t xml:space="preserve">: 1039–1050. </w:t>
       </w:r>
     </w:p>
     <w:p>
@@ -25447,20 +25478,25 @@
           <w:rFonts w:ascii="Times New Roman" w:hAnsi="Times New Roman"/>
         </w:rPr>
       </w:pPr>
-      <w:bookmarkStart w:id="772" w:name="bib-28"/>
-      <w:bookmarkEnd w:id="772"/>
-      <w:r>
-        <w:rPr>
-          <w:rFonts w:ascii="Times New Roman" w:hAnsi="Times New Roman"/>
-        </w:rPr>
-        <w:t xml:space="preserve">Stong N et al. 2014. Subtelomeric CTCF and cohesin binding site organization using improved subtelomere assemblies and a novel annotation pipeline. </w:t>
+      <w:r>
+        <w:rPr>
+          <w:rFonts w:ascii="Times New Roman" w:hAnsi="Times New Roman"/>
+        </w:rPr>
+        <w:t xml:space="preserve">The </w:t>
+      </w:r>
+      <w:r>
+        <w:rPr>
+          <w:rFonts w:ascii="Times New Roman" w:hAnsi="Times New Roman"/>
+        </w:rPr>
+        <w:t xml:space="preserve">International HapMap Consortium. 2003. The International HapMap Project. </w:t>
       </w:r>
       <w:r>
         <w:rPr>
           <w:rFonts w:ascii="Times New Roman" w:hAnsi="Times New Roman"/>
           <w:i/>
-        </w:rPr>
-        <w:t>Genome</w:t>
+          <w:iCs/>
+        </w:rPr>
+        <w:t>Nature</w:t>
       </w:r>
       <w:r>
         <w:rPr>
@@ -25471,28 +25507,16 @@
       <w:r>
         <w:rPr>
           <w:rFonts w:ascii="Times New Roman" w:hAnsi="Times New Roman"/>
-          <w:i/>
-        </w:rPr>
-        <w:t>Research</w:t>
-      </w:r>
-      <w:r>
-        <w:rPr>
-          <w:rFonts w:ascii="Times New Roman" w:hAnsi="Times New Roman"/>
-        </w:rPr>
-        <w:t xml:space="preserve"> </w:t>
-      </w:r>
-      <w:r>
-        <w:rPr>
-          <w:rFonts w:ascii="Times New Roman" w:hAnsi="Times New Roman"/>
           <w:b/>
-        </w:rPr>
-        <w:t>24</w:t>
-      </w:r>
-      <w:r>
-        <w:rPr>
-          <w:rFonts w:ascii="Times New Roman" w:hAnsi="Times New Roman"/>
-        </w:rPr>
-        <w:t xml:space="preserve">: 1039–1050. </w:t>
+          <w:bCs/>
+        </w:rPr>
+        <w:t>426</w:t>
+      </w:r>
+      <w:r>
+        <w:rPr>
+          <w:rFonts w:ascii="Times New Roman" w:hAnsi="Times New Roman"/>
+        </w:rPr>
+        <w:t xml:space="preserve">: 789–796. </w:t>
       </w:r>
     </w:p>
     <w:p>
@@ -25784,7 +25808,7 @@
     </w:r>
     <w:r>
       <w:rPr/>
-      <w:t>1</w:t>
+      <w:t>5</w:t>
     </w:r>
     <w:r>
       <w:rPr/>
@@ -25830,7 +25854,7 @@
     </w:r>
     <w:r>
       <w:rPr/>
-      <w:t>7</w:t>
+      <w:t>20</w:t>
     </w:r>
     <w:r>
       <w:rPr/>
@@ -26240,7 +26264,7 @@
     <w:pPr>
       <w:widowControl w:val="false"/>
       <w:suppressAutoHyphens w:val="true"/>
-      <w:overflowPunct w:val="false"/>
+      <w:overflowPunct w:val="true"/>
       <w:bidi w:val="0"/>
       <w:spacing w:before="0" w:after="0"/>
       <w:jc w:val="left"/>

</xml_diff>